<commit_message>
doplnenie tabulky predikcii a popisu k niektorym obrazkom
</commit_message>
<xml_diff>
--- a/Dokumnetacia/tim_projekt.docx
+++ b/Dokumnetacia/tim_projekt.docx
@@ -398,10 +398,10 @@
         </w:p>
         <w:p>
           <w:pPr>
-            <w:pStyle w:val="Obsah1"/>
+            <w:pStyle w:val="Zakladny"/>
             <w:rPr>
               <w:rFonts w:asciiTheme="minorHAnsi" w:hAnsiTheme="minorHAnsi" w:cstheme="minorBidi"/>
-              <w:b w:val="0"/>
+              <w:b/>
               <w:noProof/>
               <w:sz w:val="22"/>
               <w:szCs w:val="22"/>
@@ -428,7 +428,6 @@
             <w:r>
               <w:rPr>
                 <w:rFonts w:asciiTheme="minorHAnsi" w:hAnsiTheme="minorHAnsi" w:cstheme="minorBidi"/>
-                <w:b w:val="0"/>
                 <w:noProof/>
                 <w:sz w:val="22"/>
                 <w:szCs w:val="22"/>
@@ -488,10 +487,10 @@
         </w:p>
         <w:p>
           <w:pPr>
-            <w:pStyle w:val="Obsah1"/>
+            <w:pStyle w:val="Zakladny"/>
             <w:rPr>
               <w:rFonts w:asciiTheme="minorHAnsi" w:hAnsiTheme="minorHAnsi" w:cstheme="minorBidi"/>
-              <w:b w:val="0"/>
+              <w:b/>
               <w:noProof/>
               <w:sz w:val="22"/>
               <w:szCs w:val="22"/>
@@ -509,7 +508,6 @@
             <w:r>
               <w:rPr>
                 <w:rFonts w:asciiTheme="minorHAnsi" w:hAnsiTheme="minorHAnsi" w:cstheme="minorBidi"/>
-                <w:b w:val="0"/>
                 <w:noProof/>
                 <w:sz w:val="22"/>
                 <w:szCs w:val="22"/>
@@ -576,10 +574,10 @@
         </w:p>
         <w:p>
           <w:pPr>
-            <w:pStyle w:val="Obsah1"/>
+            <w:pStyle w:val="Zakladny"/>
             <w:rPr>
               <w:rFonts w:asciiTheme="minorHAnsi" w:hAnsiTheme="minorHAnsi" w:cstheme="minorBidi"/>
-              <w:b w:val="0"/>
+              <w:b/>
               <w:noProof/>
               <w:sz w:val="22"/>
               <w:szCs w:val="22"/>
@@ -597,7 +595,6 @@
             <w:r>
               <w:rPr>
                 <w:rFonts w:asciiTheme="minorHAnsi" w:hAnsiTheme="minorHAnsi" w:cstheme="minorBidi"/>
-                <w:b w:val="0"/>
                 <w:noProof/>
                 <w:sz w:val="22"/>
                 <w:szCs w:val="22"/>
@@ -836,10 +833,10 @@
         </w:p>
         <w:p>
           <w:pPr>
-            <w:pStyle w:val="Obsah1"/>
+            <w:pStyle w:val="Zakladny"/>
             <w:rPr>
               <w:rFonts w:asciiTheme="minorHAnsi" w:hAnsiTheme="minorHAnsi" w:cstheme="minorBidi"/>
-              <w:b w:val="0"/>
+              <w:b/>
               <w:noProof/>
               <w:sz w:val="22"/>
               <w:szCs w:val="22"/>
@@ -857,7 +854,6 @@
             <w:r>
               <w:rPr>
                 <w:rFonts w:asciiTheme="minorHAnsi" w:hAnsiTheme="minorHAnsi" w:cstheme="minorBidi"/>
-                <w:b w:val="0"/>
                 <w:noProof/>
                 <w:sz w:val="22"/>
                 <w:szCs w:val="22"/>
@@ -1612,10 +1608,10 @@
         </w:p>
         <w:p>
           <w:pPr>
-            <w:pStyle w:val="Obsah1"/>
+            <w:pStyle w:val="Zakladny"/>
             <w:rPr>
               <w:rFonts w:asciiTheme="minorHAnsi" w:hAnsiTheme="minorHAnsi" w:cstheme="minorBidi"/>
-              <w:b w:val="0"/>
+              <w:b/>
               <w:noProof/>
               <w:sz w:val="22"/>
               <w:szCs w:val="22"/>
@@ -1633,7 +1629,6 @@
             <w:r>
               <w:rPr>
                 <w:rFonts w:asciiTheme="minorHAnsi" w:hAnsiTheme="minorHAnsi" w:cstheme="minorBidi"/>
-                <w:b w:val="0"/>
                 <w:noProof/>
                 <w:sz w:val="22"/>
                 <w:szCs w:val="22"/>
@@ -2302,13 +2297,10 @@
         </w:p>
         <w:p>
           <w:pPr>
-            <w:pStyle w:val="Obsah1"/>
-            <w:tabs>
-              <w:tab w:val="left" w:pos="3135"/>
-            </w:tabs>
+            <w:pStyle w:val="Zakladny"/>
             <w:rPr>
               <w:rFonts w:asciiTheme="minorHAnsi" w:hAnsiTheme="minorHAnsi" w:cstheme="minorBidi"/>
-              <w:b w:val="0"/>
+              <w:b/>
               <w:noProof/>
               <w:sz w:val="22"/>
               <w:szCs w:val="22"/>
@@ -2326,7 +2318,6 @@
             <w:r>
               <w:rPr>
                 <w:rFonts w:asciiTheme="minorHAnsi" w:hAnsiTheme="minorHAnsi" w:cstheme="minorBidi"/>
-                <w:b w:val="0"/>
                 <w:noProof/>
                 <w:sz w:val="22"/>
                 <w:szCs w:val="22"/>
@@ -2395,6 +2386,18 @@
         </w:p>
       </w:sdtContent>
     </w:sdt>
+    <w:p>
+      <w:pPr>
+        <w:rPr>
+          <w:rFonts w:ascii="Times New Roman" w:hAnsi="Times New Roman" w:cs="Times New Roman"/>
+          <w:sz w:val="24"/>
+          <w:szCs w:val="32"/>
+        </w:rPr>
+      </w:pPr>
+      <w:r>
+        <w:br w:type="page"/>
+      </w:r>
+    </w:p>
     <w:p>
       <w:pPr>
         <w:pStyle w:val="Zakladny"/>
@@ -2475,7 +2478,7 @@
         </w:rPr>
         <w:fldChar w:fldCharType="separate"/>
       </w:r>
-      <w:hyperlink r:id="rId10" w:anchor="_Toc93960212" w:history="1">
+      <w:hyperlink r:id="rId10" w:anchor="_Toc97116914" w:history="1">
         <w:r>
           <w:rPr>
             <w:rStyle w:val="Hypertextovprepojenie"/>
@@ -2502,7 +2505,7 @@
             <w:noProof/>
             <w:webHidden/>
           </w:rPr>
-          <w:instrText xml:space="preserve"> PAGEREF _Toc93960212 \h </w:instrText>
+          <w:instrText xml:space="preserve"> PAGEREF _Toc97116914 \h </w:instrText>
         </w:r>
         <w:r>
           <w:rPr>
@@ -2545,13 +2548,13 @@
           <w:lang w:eastAsia="sk-SK"/>
         </w:rPr>
       </w:pPr>
-      <w:hyperlink r:id="rId11" w:anchor="_Toc93960213" w:history="1">
+      <w:hyperlink r:id="rId11" w:anchor="_Toc97116915" w:history="1">
         <w:r>
           <w:rPr>
             <w:rStyle w:val="Hypertextovprepojenie"/>
             <w:noProof/>
           </w:rPr>
-          <w:t>Obrázok 2 Životný cyklus projektu</w:t>
+          <w:t>Obrázok 2 Služba Azure  Machine Learning</w:t>
         </w:r>
         <w:r>
           <w:rPr>
@@ -2572,7 +2575,7 @@
             <w:noProof/>
             <w:webHidden/>
           </w:rPr>
-          <w:instrText xml:space="preserve"> PAGEREF _Toc93960213 \h </w:instrText>
+          <w:instrText xml:space="preserve"> PAGEREF _Toc97116915 \h </w:instrText>
         </w:r>
         <w:r>
           <w:rPr>
@@ -2615,13 +2618,13 @@
           <w:lang w:eastAsia="sk-SK"/>
         </w:rPr>
       </w:pPr>
-      <w:hyperlink r:id="rId12" w:anchor="_Toc93960214" w:history="1">
+      <w:hyperlink r:id="rId12" w:anchor="_Toc97116916" w:history="1">
         <w:r>
           <w:rPr>
             <w:rStyle w:val="Hypertextovprepojenie"/>
             <w:noProof/>
           </w:rPr>
-          <w:t>Obrázok 3 Znázornenie služby Azure Machine Learning</w:t>
+          <w:t>Obrázok 3 Životný cyklus projektu</w:t>
         </w:r>
         <w:r>
           <w:rPr>
@@ -2642,7 +2645,7 @@
             <w:noProof/>
             <w:webHidden/>
           </w:rPr>
-          <w:instrText xml:space="preserve"> PAGEREF _Toc93960214 \h </w:instrText>
+          <w:instrText xml:space="preserve"> PAGEREF _Toc97116916 \h </w:instrText>
         </w:r>
         <w:r>
           <w:rPr>
@@ -2662,7 +2665,7 @@
             <w:noProof/>
             <w:webHidden/>
           </w:rPr>
-          <w:t>4</w:t>
+          <w:t>5</w:t>
         </w:r>
         <w:r>
           <w:rPr>
@@ -2685,7 +2688,7 @@
           <w:lang w:eastAsia="sk-SK"/>
         </w:rPr>
       </w:pPr>
-      <w:hyperlink r:id="rId13" w:anchor="_Toc93960215" w:history="1">
+      <w:hyperlink r:id="rId13" w:anchor="_Toc97116917" w:history="1">
         <w:r>
           <w:rPr>
             <w:rStyle w:val="Hypertextovprepojenie"/>
@@ -2712,7 +2715,7 @@
             <w:noProof/>
             <w:webHidden/>
           </w:rPr>
-          <w:instrText xml:space="preserve"> PAGEREF _Toc93960215 \h </w:instrText>
+          <w:instrText xml:space="preserve"> PAGEREF _Toc97116917 \h </w:instrText>
         </w:r>
         <w:r>
           <w:rPr>
@@ -2755,7 +2758,7 @@
           <w:lang w:eastAsia="sk-SK"/>
         </w:rPr>
       </w:pPr>
-      <w:hyperlink r:id="rId14" w:anchor="_Toc93960216" w:history="1">
+      <w:hyperlink r:id="rId14" w:anchor="_Toc97116918" w:history="1">
         <w:r>
           <w:rPr>
             <w:rStyle w:val="Hypertextovprepojenie"/>
@@ -2782,7 +2785,7 @@
             <w:noProof/>
             <w:webHidden/>
           </w:rPr>
-          <w:instrText xml:space="preserve"> PAGEREF _Toc93960216 \h </w:instrText>
+          <w:instrText xml:space="preserve"> PAGEREF _Toc97116918 \h </w:instrText>
         </w:r>
         <w:r>
           <w:rPr>
@@ -2825,7 +2828,7 @@
           <w:lang w:eastAsia="sk-SK"/>
         </w:rPr>
       </w:pPr>
-      <w:hyperlink r:id="rId15" w:anchor="_Toc93960217" w:history="1">
+      <w:hyperlink r:id="rId15" w:anchor="_Toc97116919" w:history="1">
         <w:r>
           <w:rPr>
             <w:rStyle w:val="Hypertextovprepojenie"/>
@@ -2852,7 +2855,7 @@
             <w:noProof/>
             <w:webHidden/>
           </w:rPr>
-          <w:instrText xml:space="preserve"> PAGEREF _Toc93960217 \h </w:instrText>
+          <w:instrText xml:space="preserve"> PAGEREF _Toc97116919 \h </w:instrText>
         </w:r>
         <w:r>
           <w:rPr>
@@ -2895,7 +2898,7 @@
           <w:lang w:eastAsia="sk-SK"/>
         </w:rPr>
       </w:pPr>
-      <w:hyperlink r:id="rId16" w:anchor="_Toc93960218" w:history="1">
+      <w:hyperlink r:id="rId16" w:anchor="_Toc97116920" w:history="1">
         <w:r>
           <w:rPr>
             <w:rStyle w:val="Hypertextovprepojenie"/>
@@ -2922,7 +2925,7 @@
             <w:noProof/>
             <w:webHidden/>
           </w:rPr>
-          <w:instrText xml:space="preserve"> PAGEREF _Toc93960218 \h </w:instrText>
+          <w:instrText xml:space="preserve"> PAGEREF _Toc97116920 \h </w:instrText>
         </w:r>
         <w:r>
           <w:rPr>
@@ -2965,7 +2968,7 @@
           <w:lang w:eastAsia="sk-SK"/>
         </w:rPr>
       </w:pPr>
-      <w:hyperlink r:id="rId17" w:anchor="_Toc93960219" w:history="1">
+      <w:hyperlink r:id="rId17" w:anchor="_Toc97116921" w:history="1">
         <w:r>
           <w:rPr>
             <w:rStyle w:val="Hypertextovprepojenie"/>
@@ -2992,7 +2995,7 @@
             <w:noProof/>
             <w:webHidden/>
           </w:rPr>
-          <w:instrText xml:space="preserve"> PAGEREF _Toc93960219 \h </w:instrText>
+          <w:instrText xml:space="preserve"> PAGEREF _Toc97116921 \h </w:instrText>
         </w:r>
         <w:r>
           <w:rPr>
@@ -3035,7 +3038,7 @@
           <w:lang w:eastAsia="sk-SK"/>
         </w:rPr>
       </w:pPr>
-      <w:hyperlink r:id="rId18" w:anchor="_Toc93960220" w:history="1">
+      <w:hyperlink r:id="rId18" w:anchor="_Toc97116922" w:history="1">
         <w:r>
           <w:rPr>
             <w:rStyle w:val="Hypertextovprepojenie"/>
@@ -3062,7 +3065,7 @@
             <w:noProof/>
             <w:webHidden/>
           </w:rPr>
-          <w:instrText xml:space="preserve"> PAGEREF _Toc93960220 \h </w:instrText>
+          <w:instrText xml:space="preserve"> PAGEREF _Toc97116922 \h </w:instrText>
         </w:r>
         <w:r>
           <w:rPr>
@@ -3105,7 +3108,7 @@
           <w:lang w:eastAsia="sk-SK"/>
         </w:rPr>
       </w:pPr>
-      <w:hyperlink r:id="rId19" w:anchor="_Toc93960221" w:history="1">
+      <w:hyperlink r:id="rId19" w:anchor="_Toc97116923" w:history="1">
         <w:r>
           <w:rPr>
             <w:rStyle w:val="Hypertextovprepojenie"/>
@@ -3132,7 +3135,7 @@
             <w:noProof/>
             <w:webHidden/>
           </w:rPr>
-          <w:instrText xml:space="preserve"> PAGEREF _Toc93960221 \h </w:instrText>
+          <w:instrText xml:space="preserve"> PAGEREF _Toc97116923 \h </w:instrText>
         </w:r>
         <w:r>
           <w:rPr>
@@ -3175,7 +3178,7 @@
           <w:lang w:eastAsia="sk-SK"/>
         </w:rPr>
       </w:pPr>
-      <w:hyperlink r:id="rId20" w:anchor="_Toc93960222" w:history="1">
+      <w:hyperlink r:id="rId20" w:anchor="_Toc97116924" w:history="1">
         <w:r>
           <w:rPr>
             <w:rStyle w:val="Hypertextovprepojenie"/>
@@ -3202,7 +3205,7 @@
             <w:noProof/>
             <w:webHidden/>
           </w:rPr>
-          <w:instrText xml:space="preserve"> PAGEREF _Toc93960222 \h </w:instrText>
+          <w:instrText xml:space="preserve"> PAGEREF _Toc97116924 \h </w:instrText>
         </w:r>
         <w:r>
           <w:rPr>
@@ -3245,7 +3248,7 @@
           <w:lang w:eastAsia="sk-SK"/>
         </w:rPr>
       </w:pPr>
-      <w:hyperlink w:anchor="_Toc93960223" w:history="1">
+      <w:hyperlink w:anchor="_Toc97116925" w:history="1">
         <w:r>
           <w:rPr>
             <w:rStyle w:val="Hypertextovprepojenie"/>
@@ -3272,7 +3275,7 @@
             <w:noProof/>
             <w:webHidden/>
           </w:rPr>
-          <w:instrText xml:space="preserve"> PAGEREF _Toc93960223 \h </w:instrText>
+          <w:instrText xml:space="preserve"> PAGEREF _Toc97116925 \h </w:instrText>
         </w:r>
         <w:r>
           <w:rPr>
@@ -3315,7 +3318,7 @@
           <w:lang w:eastAsia="sk-SK"/>
         </w:rPr>
       </w:pPr>
-      <w:hyperlink r:id="rId21" w:anchor="_Toc93960224" w:history="1">
+      <w:hyperlink r:id="rId21" w:anchor="_Toc97116926" w:history="1">
         <w:r>
           <w:rPr>
             <w:rStyle w:val="Hypertextovprepojenie"/>
@@ -3342,7 +3345,7 @@
             <w:noProof/>
             <w:webHidden/>
           </w:rPr>
-          <w:instrText xml:space="preserve"> PAGEREF _Toc93960224 \h </w:instrText>
+          <w:instrText xml:space="preserve"> PAGEREF _Toc97116926 \h </w:instrText>
         </w:r>
         <w:r>
           <w:rPr>
@@ -3385,7 +3388,7 @@
           <w:lang w:eastAsia="sk-SK"/>
         </w:rPr>
       </w:pPr>
-      <w:hyperlink r:id="rId22" w:anchor="_Toc93960225" w:history="1">
+      <w:hyperlink r:id="rId22" w:anchor="_Toc97116927" w:history="1">
         <w:r>
           <w:rPr>
             <w:rStyle w:val="Hypertextovprepojenie"/>
@@ -3412,7 +3415,7 @@
             <w:noProof/>
             <w:webHidden/>
           </w:rPr>
-          <w:instrText xml:space="preserve"> PAGEREF _Toc93960225 \h </w:instrText>
+          <w:instrText xml:space="preserve"> PAGEREF _Toc97116927 \h </w:instrText>
         </w:r>
         <w:r>
           <w:rPr>
@@ -3455,7 +3458,7 @@
           <w:lang w:eastAsia="sk-SK"/>
         </w:rPr>
       </w:pPr>
-      <w:hyperlink r:id="rId23" w:anchor="_Toc93960226" w:history="1">
+      <w:hyperlink r:id="rId23" w:anchor="_Toc97116928" w:history="1">
         <w:r>
           <w:rPr>
             <w:rStyle w:val="Hypertextovprepojenie"/>
@@ -3482,7 +3485,7 @@
             <w:noProof/>
             <w:webHidden/>
           </w:rPr>
-          <w:instrText xml:space="preserve"> PAGEREF _Toc93960226 \h </w:instrText>
+          <w:instrText xml:space="preserve"> PAGEREF _Toc97116928 \h </w:instrText>
         </w:r>
         <w:r>
           <w:rPr>
@@ -3525,7 +3528,7 @@
           <w:lang w:eastAsia="sk-SK"/>
         </w:rPr>
       </w:pPr>
-      <w:hyperlink r:id="rId24" w:anchor="_Toc93960227" w:history="1">
+      <w:hyperlink r:id="rId24" w:anchor="_Toc97116929" w:history="1">
         <w:r>
           <w:rPr>
             <w:rStyle w:val="Hypertextovprepojenie"/>
@@ -3552,7 +3555,7 @@
             <w:noProof/>
             <w:webHidden/>
           </w:rPr>
-          <w:instrText xml:space="preserve"> PAGEREF _Toc93960227 \h </w:instrText>
+          <w:instrText xml:space="preserve"> PAGEREF _Toc97116929 \h </w:instrText>
         </w:r>
         <w:r>
           <w:rPr>
@@ -3595,7 +3598,7 @@
           <w:lang w:eastAsia="sk-SK"/>
         </w:rPr>
       </w:pPr>
-      <w:hyperlink w:anchor="_Toc93960228" w:history="1">
+      <w:hyperlink w:anchor="_Toc97116930" w:history="1">
         <w:r>
           <w:rPr>
             <w:rStyle w:val="Hypertextovprepojenie"/>
@@ -3622,7 +3625,7 @@
             <w:noProof/>
             <w:webHidden/>
           </w:rPr>
-          <w:instrText xml:space="preserve"> PAGEREF _Toc93960228 \h </w:instrText>
+          <w:instrText xml:space="preserve"> PAGEREF _Toc97116930 \h </w:instrText>
         </w:r>
         <w:r>
           <w:rPr>
@@ -3665,7 +3668,7 @@
           <w:lang w:eastAsia="sk-SK"/>
         </w:rPr>
       </w:pPr>
-      <w:hyperlink r:id="rId25" w:anchor="_Toc93960229" w:history="1">
+      <w:hyperlink r:id="rId25" w:anchor="_Toc97116931" w:history="1">
         <w:r>
           <w:rPr>
             <w:rStyle w:val="Hypertextovprepojenie"/>
@@ -3692,7 +3695,7 @@
             <w:noProof/>
             <w:webHidden/>
           </w:rPr>
-          <w:instrText xml:space="preserve"> PAGEREF _Toc93960229 \h </w:instrText>
+          <w:instrText xml:space="preserve"> PAGEREF _Toc97116931 \h </w:instrText>
         </w:r>
         <w:r>
           <w:rPr>
@@ -3728,9 +3731,6 @@
         <w:pStyle w:val="Zakladny"/>
       </w:pPr>
       <w:r>
-        <w:rPr>
-          <w:szCs w:val="24"/>
-        </w:rPr>
         <w:fldChar w:fldCharType="end"/>
       </w:r>
     </w:p>
@@ -3921,51 +3921,28 @@
     <w:p>
       <w:pPr>
         <w:pStyle w:val="Zakladny"/>
-        <w:rPr>
-          <w:i/>
-          <w:iCs/>
-        </w:rPr>
-      </w:pPr>
-      <w:r>
-        <w:rPr>
-          <w:i/>
-          <w:iCs/>
-        </w:rPr>
+      </w:pPr>
+      <w:r>
         <w:t>(</w:t>
       </w:r>
       <w:r>
-        <w:rPr>
-          <w:i/>
-          <w:iCs/>
-        </w:rPr>
         <w:t>Spracoval</w:t>
       </w:r>
       <w:r>
-        <w:rPr>
-          <w:i/>
-          <w:iCs/>
-        </w:rPr>
-        <w:t>: Marek Kačmár</w:t>
-      </w:r>
-      <w:r>
-        <w:rPr>
-          <w:i/>
-          <w:iCs/>
-        </w:rPr>
+        <w:t xml:space="preserve">: Marek </w:t>
+      </w:r>
+      <w:proofErr w:type="spellStart"/>
+      <w:r>
+        <w:t>Kačmár</w:t>
+      </w:r>
+      <w:proofErr w:type="spellEnd"/>
+      <w:r>
         <w:t>, u</w:t>
       </w:r>
       <w:r>
-        <w:rPr>
-          <w:i/>
-          <w:iCs/>
-        </w:rPr>
         <w:t>pravil: Filip Frank</w:t>
       </w:r>
       <w:r>
-        <w:rPr>
-          <w:i/>
-          <w:iCs/>
-        </w:rPr>
         <w:t>)</w:t>
       </w:r>
     </w:p>
@@ -4066,10 +4043,18 @@
         <w:t xml:space="preserve"> časovom vývoji</w:t>
       </w:r>
       <w:r>
-        <w:t xml:space="preserve"> pandemick</w:t>
-      </w:r>
-      <w:r>
-        <w:t xml:space="preserve">ých </w:t>
+        <w:t xml:space="preserve"> </w:t>
+      </w:r>
+      <w:proofErr w:type="spellStart"/>
+      <w:r>
+        <w:t>pandemick</w:t>
+      </w:r>
+      <w:r>
+        <w:t>ých</w:t>
+      </w:r>
+      <w:proofErr w:type="spellEnd"/>
+      <w:r>
+        <w:t xml:space="preserve"> </w:t>
       </w:r>
       <w:r>
         <w:t>ukazovate</w:t>
@@ -4199,7 +4184,15 @@
         <w:t>natrénovať a nasadiť čo najpresnejšie predikčné  modely</w:t>
       </w:r>
       <w:r>
-        <w:t xml:space="preserve"> pre predpoveď vybraných pandemických ukazovateľov</w:t>
+        <w:t xml:space="preserve"> pre predpoveď vybraných </w:t>
+      </w:r>
+      <w:proofErr w:type="spellStart"/>
+      <w:r>
+        <w:t>pandemických</w:t>
+      </w:r>
+      <w:proofErr w:type="spellEnd"/>
+      <w:r>
+        <w:t xml:space="preserve"> ukazovateľov</w:t>
       </w:r>
       <w:r>
         <w:t>.</w:t>
@@ -4213,9 +4206,9 @@
           <w:sz w:val="44"/>
         </w:rPr>
       </w:pPr>
-      <w:bookmarkStart w:id="1" w:name="_Toc378775589"/>
-      <w:bookmarkStart w:id="2" w:name="_Toc378776129"/>
-      <w:bookmarkStart w:id="3" w:name="_Toc93960395"/>
+      <w:bookmarkStart w:id="1" w:name="_Toc93960395"/>
+      <w:bookmarkStart w:id="2" w:name="_Toc378775589"/>
+      <w:bookmarkStart w:id="3" w:name="_Toc378776129"/>
       <w:r>
         <w:rPr>
           <w:rStyle w:val="ZakladnyChar"/>
@@ -4224,65 +4217,33 @@
         <w:lastRenderedPageBreak/>
         <w:t>Zbierané dáta na Slovensku v súvislosti COVID-19</w:t>
       </w:r>
-      <w:bookmarkEnd w:id="3"/>
+      <w:bookmarkEnd w:id="1"/>
     </w:p>
     <w:p>
       <w:pPr>
         <w:pStyle w:val="Zakladny"/>
-        <w:rPr>
-          <w:i/>
-          <w:iCs/>
-        </w:rPr>
-      </w:pPr>
-      <w:r>
-        <w:rPr>
-          <w:i/>
-          <w:iCs/>
-        </w:rPr>
+      </w:pPr>
+      <w:r>
         <w:t>(</w:t>
       </w:r>
       <w:r>
-        <w:rPr>
-          <w:i/>
-          <w:iCs/>
-        </w:rPr>
         <w:t>Spracovali</w:t>
       </w:r>
       <w:r>
-        <w:rPr>
-          <w:i/>
-          <w:iCs/>
-        </w:rPr>
         <w:t xml:space="preserve">: Branislav Vozár a Adam </w:t>
       </w:r>
       <w:proofErr w:type="spellStart"/>
       <w:r>
-        <w:rPr>
-          <w:i/>
-          <w:iCs/>
-        </w:rPr>
         <w:t>Šipula</w:t>
       </w:r>
       <w:proofErr w:type="spellEnd"/>
       <w:r>
-        <w:rPr>
-          <w:i/>
-          <w:iCs/>
-        </w:rPr>
         <w:t>, u</w:t>
       </w:r>
       <w:r>
-        <w:rPr>
-          <w:i/>
-          <w:iCs/>
-        </w:rPr>
         <w:t>pravil: Filip Frank</w:t>
       </w:r>
       <w:r>
-        <w:rPr>
-          <w:i/>
-          <w:iCs/>
-        </w:rPr>
         <w:t>)</w:t>
       </w:r>
     </w:p>
@@ -4361,7 +4322,15 @@
         <w:pStyle w:val="Zakladny"/>
       </w:pPr>
       <w:r>
-        <w:t>Dáta sú dostupné v tabuľkovom formáte, sledujeme v nich najmä časový vývoj týchto pandemických ukazovateľov:</w:t>
+        <w:t xml:space="preserve">Dáta sú dostupné v tabuľkovom formáte, sledujeme v nich najmä časový vývoj týchto </w:t>
+      </w:r>
+      <w:proofErr w:type="spellStart"/>
+      <w:r>
+        <w:t>pandemických</w:t>
+      </w:r>
+      <w:proofErr w:type="spellEnd"/>
+      <w:r>
+        <w:t xml:space="preserve"> ukazovateľov:</w:t>
       </w:r>
     </w:p>
     <w:p>
@@ -4535,7 +4504,7 @@
                                 <w:noProof/>
                               </w:rPr>
                             </w:pPr>
-                            <w:bookmarkStart w:id="4" w:name="_Toc93960212"/>
+                            <w:bookmarkStart w:id="4" w:name="_Toc97116914"/>
                             <w:r>
                               <w:t xml:space="preserve">Obrázok </w:t>
                             </w:r>
@@ -4565,7 +4534,15 @@
                               <w:t xml:space="preserve"> </w:t>
                             </w:r>
                             <w:r>
-                              <w:t>formátu  datasetu IZA</w:t>
+                              <w:t xml:space="preserve">formátu  </w:t>
+                            </w:r>
+                            <w:proofErr w:type="spellStart"/>
+                            <w:r>
+                              <w:t>datasetu</w:t>
+                            </w:r>
+                            <w:proofErr w:type="spellEnd"/>
+                            <w:r>
+                              <w:t xml:space="preserve"> IZA</w:t>
                             </w:r>
                             <w:bookmarkEnd w:id="4"/>
                           </w:p>
@@ -4588,11 +4565,7 @@
           </mc:Choice>
           <mc:Fallback>
             <w:pict>
-              <v:shapetype w14:anchorId="380809AE" id="_x0000_t202" coordsize="21600,21600" o:spt="202" path="m,l,21600r21600,l21600,xe">
-                <v:stroke joinstyle="miter"/>
-                <v:path gradientshapeok="t" o:connecttype="rect"/>
-              </v:shapetype>
-              <v:shape id="Text Box 7" o:spid="_x0000_s1027" type="#_x0000_t202" style="position:absolute;left:0;text-align:left;margin-left:111.5pt;margin-top:326.9pt;width:207.15pt;height:.05pt;z-index:251665408;visibility:visible;mso-wrap-style:square;mso-width-percent:0;mso-wrap-distance-left:9pt;mso-wrap-distance-top:0;mso-wrap-distance-right:9pt;mso-wrap-distance-bottom:0;mso-position-horizontal:absolute;mso-position-horizontal-relative:text;mso-position-vertical:absolute;mso-position-vertical-relative:text;mso-width-percent:0;mso-width-relative:margin;v-text-anchor:top" o:gfxdata="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" stroked="f">
+              <v:shape w14:anchorId="380809AE" id="Text Box 7" o:spid="_x0000_s1027" type="#_x0000_t202" style="position:absolute;left:0;text-align:left;margin-left:111.5pt;margin-top:326.9pt;width:207.15pt;height:.05pt;z-index:251665408;visibility:visible;mso-wrap-style:square;mso-width-percent:0;mso-wrap-distance-left:9pt;mso-wrap-distance-top:0;mso-wrap-distance-right:9pt;mso-wrap-distance-bottom:0;mso-position-horizontal:absolute;mso-position-horizontal-relative:text;mso-position-vertical:absolute;mso-position-vertical-relative:text;mso-width-percent:0;mso-width-relative:margin;v-text-anchor:top" o:gfxdata="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" stroked="f">
                 <v:textbox style="mso-fit-shape-to-text:t" inset="0,0,0,0">
                   <w:txbxContent>
                     <w:p>
@@ -4604,7 +4577,7 @@
                           <w:noProof/>
                         </w:rPr>
                       </w:pPr>
-                      <w:bookmarkStart w:id="5" w:name="_Toc93960212"/>
+                      <w:bookmarkStart w:id="5" w:name="_Toc97116914"/>
                       <w:r>
                         <w:t xml:space="preserve">Obrázok </w:t>
                       </w:r>
@@ -4634,7 +4607,15 @@
                         <w:t xml:space="preserve"> </w:t>
                       </w:r>
                       <w:r>
-                        <w:t>formátu  datasetu IZA</w:t>
+                        <w:t xml:space="preserve">formátu  </w:t>
+                      </w:r>
+                      <w:proofErr w:type="spellStart"/>
+                      <w:r>
+                        <w:t>datasetu</w:t>
+                      </w:r>
+                      <w:proofErr w:type="spellEnd"/>
+                      <w:r>
+                        <w:t xml:space="preserve"> IZA</w:t>
                       </w:r>
                       <w:bookmarkEnd w:id="5"/>
                     </w:p>
@@ -4669,30 +4650,14 @@
     <w:p>
       <w:pPr>
         <w:pStyle w:val="Zakladny"/>
-        <w:rPr>
-          <w:i/>
-          <w:iCs/>
-        </w:rPr>
-      </w:pPr>
-      <w:r>
-        <w:rPr>
-          <w:i/>
-          <w:iCs/>
-        </w:rPr>
+      </w:pPr>
+      <w:r>
         <w:t>(Spracoval</w:t>
       </w:r>
       <w:r>
-        <w:rPr>
-          <w:i/>
-          <w:iCs/>
-        </w:rPr>
         <w:t>: Juraj Puszter</w:t>
       </w:r>
       <w:r>
-        <w:rPr>
-          <w:i/>
-          <w:iCs/>
-        </w:rPr>
         <w:t>)</w:t>
       </w:r>
     </w:p>
@@ -5055,8 +5020,13 @@
       </w:r>
       <w:proofErr w:type="spellEnd"/>
       <w:r>
-        <w:t xml:space="preserve"> – podporuje takmer akýkoľvek operačný systém, jazyk, nástroj alebo framework</w:t>
-      </w:r>
+        <w:t xml:space="preserve"> – podporuje takmer akýkoľvek operačný systém, jazyk, nástroj alebo </w:t>
+      </w:r>
+      <w:proofErr w:type="spellStart"/>
+      <w:r>
+        <w:t>framework</w:t>
+      </w:r>
+      <w:proofErr w:type="spellEnd"/>
     </w:p>
     <w:p>
       <w:pPr>
@@ -5149,6 +5119,14 @@
       <w:pPr>
         <w:pStyle w:val="Zakladny"/>
       </w:pPr>
+      <w:r>
+        <w:t>(Spracoval: Juraj Puszter)</w:t>
+      </w:r>
+    </w:p>
+    <w:p>
+      <w:pPr>
+        <w:pStyle w:val="Zakladny"/>
+      </w:pPr>
       <w:proofErr w:type="spellStart"/>
       <w:r>
         <w:rPr>
@@ -5331,8 +5309,17 @@
           <w:b/>
           <w:bCs/>
         </w:rPr>
-        <w:t xml:space="preserve"> Studio</w:t>
-      </w:r>
+        <w:t xml:space="preserve"> </w:t>
+      </w:r>
+      <w:proofErr w:type="spellStart"/>
+      <w:r>
+        <w:rPr>
+          <w:b/>
+          <w:bCs/>
+        </w:rPr>
+        <w:t>Studio</w:t>
+      </w:r>
+      <w:proofErr w:type="spellEnd"/>
       <w:r>
         <w:t xml:space="preserve"> je web portál pre ľudí využívajúcich </w:t>
       </w:r>
@@ -5463,6 +5450,7 @@
       </w:pPr>
       <w:proofErr w:type="spellStart"/>
       <w:r>
+        <w:lastRenderedPageBreak/>
         <w:t>AutoML</w:t>
       </w:r>
       <w:proofErr w:type="spellEnd"/>
@@ -5545,6 +5533,291 @@
         <w:t>prediktorov</w:t>
       </w:r>
       <w:proofErr w:type="spellEnd"/>
+    </w:p>
+    <w:p>
+      <w:pPr>
+        <w:pStyle w:val="Zakladny"/>
+        <w:numPr>
+          <w:ilvl w:val="1"/>
+          <w:numId w:val="13"/>
+        </w:numPr>
+      </w:pPr>
+      <w:proofErr w:type="spellStart"/>
+      <w:r>
+        <w:t>Time-Series</w:t>
+      </w:r>
+      <w:proofErr w:type="spellEnd"/>
+      <w:r>
+        <w:t xml:space="preserve"> </w:t>
+      </w:r>
+      <w:proofErr w:type="spellStart"/>
+      <w:r>
+        <w:t>Forecasting</w:t>
+      </w:r>
+      <w:proofErr w:type="spellEnd"/>
+      <w:r>
+        <w:t xml:space="preserve"> – podobný ako regresia, ale dáta sú závislé na čase</w:t>
+      </w:r>
+    </w:p>
+    <w:p>
+      <w:pPr>
+        <w:pStyle w:val="Zakladny"/>
+      </w:pPr>
+    </w:p>
+    <w:p>
+      <w:pPr>
+        <w:pStyle w:val="Zakladny"/>
+        <w:ind w:firstLine="360"/>
+      </w:pPr>
+      <w:r>
+        <w:t xml:space="preserve">Služba </w:t>
+      </w:r>
+      <w:proofErr w:type="spellStart"/>
+      <w:r>
+        <w:t>Azure</w:t>
+      </w:r>
+      <w:proofErr w:type="spellEnd"/>
+      <w:r>
+        <w:t xml:space="preserve"> </w:t>
+      </w:r>
+      <w:proofErr w:type="spellStart"/>
+      <w:r>
+        <w:t>Machine</w:t>
+      </w:r>
+      <w:proofErr w:type="spellEnd"/>
+      <w:r>
+        <w:t xml:space="preserve"> </w:t>
+      </w:r>
+      <w:proofErr w:type="spellStart"/>
+      <w:r>
+        <w:t>Learning</w:t>
+      </w:r>
+      <w:proofErr w:type="spellEnd"/>
+      <w:r>
+        <w:t xml:space="preserve"> podporuje okrem automatizovaného učenia pomocou </w:t>
+      </w:r>
+      <w:proofErr w:type="spellStart"/>
+      <w:r>
+        <w:t>AutoML</w:t>
+      </w:r>
+      <w:proofErr w:type="spellEnd"/>
+      <w:r>
+        <w:t xml:space="preserve"> aj </w:t>
+      </w:r>
+      <w:proofErr w:type="spellStart"/>
+      <w:r>
+        <w:rPr>
+          <w:b/>
+          <w:bCs/>
+        </w:rPr>
+        <w:t>code-first</w:t>
+      </w:r>
+      <w:proofErr w:type="spellEnd"/>
+      <w:r>
+        <w:t xml:space="preserve"> riešenia pre trénovanie modelov, ako aj návrh nasadenie modelov pomocou </w:t>
+      </w:r>
+      <w:proofErr w:type="spellStart"/>
+      <w:r>
+        <w:rPr>
+          <w:b/>
+          <w:bCs/>
+        </w:rPr>
+        <w:t>drag</w:t>
+      </w:r>
+      <w:proofErr w:type="spellEnd"/>
+      <w:r>
+        <w:rPr>
+          <w:b/>
+          <w:bCs/>
+        </w:rPr>
+        <w:t xml:space="preserve">-n-drop </w:t>
+      </w:r>
+      <w:proofErr w:type="spellStart"/>
+      <w:r>
+        <w:rPr>
+          <w:b/>
+          <w:bCs/>
+        </w:rPr>
+        <w:t>Azure</w:t>
+      </w:r>
+      <w:proofErr w:type="spellEnd"/>
+      <w:r>
+        <w:rPr>
+          <w:b/>
+          <w:bCs/>
+        </w:rPr>
+        <w:t xml:space="preserve"> </w:t>
+      </w:r>
+      <w:proofErr w:type="spellStart"/>
+      <w:r>
+        <w:rPr>
+          <w:b/>
+          <w:bCs/>
+        </w:rPr>
+        <w:t>Machine</w:t>
+      </w:r>
+      <w:proofErr w:type="spellEnd"/>
+      <w:r>
+        <w:rPr>
+          <w:b/>
+          <w:bCs/>
+        </w:rPr>
+        <w:t xml:space="preserve"> </w:t>
+      </w:r>
+      <w:proofErr w:type="spellStart"/>
+      <w:r>
+        <w:rPr>
+          <w:b/>
+          <w:bCs/>
+        </w:rPr>
+        <w:t>Learning</w:t>
+      </w:r>
+      <w:proofErr w:type="spellEnd"/>
+      <w:r>
+        <w:rPr>
+          <w:b/>
+          <w:bCs/>
+        </w:rPr>
+        <w:t xml:space="preserve"> </w:t>
+      </w:r>
+      <w:r>
+        <w:rPr>
+          <w:b/>
+          <w:bCs/>
+        </w:rPr>
+        <w:t>dizajnéra</w:t>
+      </w:r>
+      <w:r>
+        <w:t>.</w:t>
+      </w:r>
+    </w:p>
+    <w:p>
+      <w:pPr>
+        <w:pStyle w:val="Zakladny"/>
+        <w:ind w:firstLine="360"/>
+      </w:pPr>
+    </w:p>
+    <w:p>
+      <w:pPr>
+        <w:pStyle w:val="Zakladny"/>
+        <w:ind w:firstLine="360"/>
+      </w:pPr>
+      <w:r>
+        <w:t xml:space="preserve">Na obrázku je uvedené, </w:t>
+      </w:r>
+      <w:r>
+        <w:t xml:space="preserve">čo nám služba </w:t>
+      </w:r>
+      <w:proofErr w:type="spellStart"/>
+      <w:r>
+        <w:t>Azure</w:t>
+      </w:r>
+      <w:proofErr w:type="spellEnd"/>
+      <w:r>
+        <w:t xml:space="preserve"> </w:t>
+      </w:r>
+      <w:proofErr w:type="spellStart"/>
+      <w:r>
+        <w:t>Machine</w:t>
+      </w:r>
+      <w:proofErr w:type="spellEnd"/>
+      <w:r>
+        <w:t xml:space="preserve"> </w:t>
+      </w:r>
+      <w:proofErr w:type="spellStart"/>
+      <w:r>
+        <w:t>Learning</w:t>
+      </w:r>
+      <w:proofErr w:type="spellEnd"/>
+      <w:r>
+        <w:t xml:space="preserve"> umožňuje riadiť.</w:t>
+      </w:r>
+    </w:p>
+    <w:p>
+      <w:pPr>
+        <w:pStyle w:val="Zakladny"/>
+      </w:pPr>
+      <w:r>
+        <w:t>Sú to :</w:t>
+      </w:r>
+    </w:p>
+    <w:p>
+      <w:pPr>
+        <w:pStyle w:val="Zakladny"/>
+        <w:numPr>
+          <w:ilvl w:val="1"/>
+          <w:numId w:val="13"/>
+        </w:numPr>
+      </w:pPr>
+      <w:r>
+        <w:t>Škálovateľné výpočty na požiadanie</w:t>
+      </w:r>
+    </w:p>
+    <w:p>
+      <w:pPr>
+        <w:pStyle w:val="Zakladny"/>
+        <w:numPr>
+          <w:ilvl w:val="1"/>
+          <w:numId w:val="13"/>
+        </w:numPr>
+      </w:pPr>
+      <w:r>
+        <w:t>Dátové úložisk</w:t>
+      </w:r>
+      <w:r>
+        <w:t>á</w:t>
+      </w:r>
+      <w:r>
+        <w:t xml:space="preserve"> a</w:t>
+      </w:r>
+      <w:r>
+        <w:t> </w:t>
+      </w:r>
+      <w:r>
+        <w:t>konektivita</w:t>
+      </w:r>
+    </w:p>
+    <w:p>
+      <w:pPr>
+        <w:pStyle w:val="Zakladny"/>
+        <w:numPr>
+          <w:ilvl w:val="1"/>
+          <w:numId w:val="13"/>
+        </w:numPr>
+      </w:pPr>
+      <w:r>
+        <w:t>Riadenie pracovného toku strojového učenia</w:t>
+      </w:r>
+    </w:p>
+    <w:p>
+      <w:pPr>
+        <w:pStyle w:val="Zakladny"/>
+        <w:numPr>
+          <w:ilvl w:val="1"/>
+          <w:numId w:val="13"/>
+        </w:numPr>
+      </w:pPr>
+      <w:r>
+        <w:t>Registrácia a správa modelov</w:t>
+      </w:r>
+    </w:p>
+    <w:p>
+      <w:pPr>
+        <w:pStyle w:val="Zakladny"/>
+        <w:numPr>
+          <w:ilvl w:val="1"/>
+          <w:numId w:val="13"/>
+        </w:numPr>
+      </w:pPr>
+      <w:r>
+        <w:t>Metriky a</w:t>
+      </w:r>
+      <w:r>
+        <w:t> </w:t>
+      </w:r>
+      <w:r>
+        <w:t>monitorovanie</w:t>
+      </w:r>
     </w:p>
     <w:p>
       <w:pPr>
@@ -5561,18 +5834,18 @@
         <mc:AlternateContent>
           <mc:Choice Requires="wps">
             <w:drawing>
-              <wp:anchor distT="0" distB="0" distL="114300" distR="114300" simplePos="0" relativeHeight="251717632" behindDoc="0" locked="0" layoutInCell="1" allowOverlap="1" wp14:anchorId="2ADDD486" wp14:editId="38B69269">
+              <wp:anchor distT="0" distB="0" distL="114300" distR="114300" simplePos="0" relativeHeight="251727872" behindDoc="0" locked="0" layoutInCell="1" allowOverlap="1" wp14:anchorId="150BBA92" wp14:editId="06E315D4">
                 <wp:simplePos x="0" y="0"/>
-                <wp:positionH relativeFrom="column">
-                  <wp:posOffset>691515</wp:posOffset>
+                <wp:positionH relativeFrom="page">
+                  <wp:align>center</wp:align>
                 </wp:positionH>
                 <wp:positionV relativeFrom="paragraph">
-                  <wp:posOffset>5100955</wp:posOffset>
+                  <wp:posOffset>2471420</wp:posOffset>
                 </wp:positionV>
-                <wp:extent cx="4213860" cy="635"/>
-                <wp:effectExtent l="0" t="0" r="0" b="0"/>
+                <wp:extent cx="3972560" cy="635"/>
+                <wp:effectExtent l="0" t="0" r="8890" b="0"/>
                 <wp:wrapTopAndBottom/>
-                <wp:docPr id="27" name="Textové pole 27"/>
+                <wp:docPr id="4" name="Textové pole 4"/>
                 <wp:cNvGraphicFramePr/>
                 <a:graphic xmlns:a="http://schemas.openxmlformats.org/drawingml/2006/main">
                   <a:graphicData uri="http://schemas.microsoft.com/office/word/2010/wordprocessingShape">
@@ -5581,7 +5854,7 @@
                       <wps:spPr>
                         <a:xfrm>
                           <a:off x="0" y="0"/>
-                          <a:ext cx="4213860" cy="635"/>
+                          <a:ext cx="3972560" cy="635"/>
                         </a:xfrm>
                         <a:prstGeom prst="rect">
                           <a:avLst/>
@@ -5606,7 +5879,7 @@
                                 <w:szCs w:val="32"/>
                               </w:rPr>
                             </w:pPr>
-                            <w:bookmarkStart w:id="8" w:name="_Toc93960213"/>
+                            <w:bookmarkStart w:id="8" w:name="_Toc97116915"/>
                             <w:r>
                               <w:t xml:space="preserve">Obrázok </w:t>
                             </w:r>
@@ -5619,9 +5892,33 @@
                               </w:r>
                             </w:fldSimple>
                             <w:r>
-                              <w:t xml:space="preserve"> Životný cyklus projektu</w:t>
+                              <w:t xml:space="preserve"> </w:t>
+                            </w:r>
+                            <w:r>
+                              <w:t xml:space="preserve">Služba </w:t>
+                            </w:r>
+                            <w:proofErr w:type="spellStart"/>
+                            <w:r>
+                              <w:t>Azure</w:t>
+                            </w:r>
+                            <w:proofErr w:type="spellEnd"/>
+                            <w:r>
+                              <w:t xml:space="preserve">  </w:t>
+                            </w:r>
+                            <w:proofErr w:type="spellStart"/>
+                            <w:r>
+                              <w:t>Machine</w:t>
+                            </w:r>
+                            <w:proofErr w:type="spellEnd"/>
+                            <w:r>
+                              <w:t xml:space="preserve"> </w:t>
+                            </w:r>
+                            <w:proofErr w:type="spellStart"/>
+                            <w:r>
+                              <w:t>Learning</w:t>
                             </w:r>
                             <w:bookmarkEnd w:id="8"/>
+                            <w:proofErr w:type="spellEnd"/>
                           </w:p>
                         </w:txbxContent>
                       </wps:txbx>
@@ -5639,7 +5936,7 @@
           </mc:Choice>
           <mc:Fallback>
             <w:pict>
-              <v:shape w14:anchorId="2ADDD486" id="Textové pole 27" o:spid="_x0000_s1028" type="#_x0000_t202" style="position:absolute;left:0;text-align:left;margin-left:54.45pt;margin-top:401.65pt;width:331.8pt;height:.05pt;z-index:251717632;visibility:visible;mso-wrap-style:square;mso-wrap-distance-left:9pt;mso-wrap-distance-top:0;mso-wrap-distance-right:9pt;mso-wrap-distance-bottom:0;mso-position-horizontal:absolute;mso-position-horizontal-relative:text;mso-position-vertical:absolute;mso-position-vertical-relative:text;v-text-anchor:top" o:gfxdata="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" stroked="f">
+              <v:shape w14:anchorId="150BBA92" id="Textové pole 4" o:spid="_x0000_s1028" type="#_x0000_t202" style="position:absolute;left:0;text-align:left;margin-left:0;margin-top:194.6pt;width:312.8pt;height:.05pt;z-index:251727872;visibility:visible;mso-wrap-style:square;mso-wrap-distance-left:9pt;mso-wrap-distance-top:0;mso-wrap-distance-right:9pt;mso-wrap-distance-bottom:0;mso-position-horizontal:center;mso-position-horizontal-relative:page;mso-position-vertical:absolute;mso-position-vertical-relative:text;v-text-anchor:top" o:gfxdata="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" stroked="f">
                 <v:textbox style="mso-fit-shape-to-text:t" inset="0,0,0,0">
                   <w:txbxContent>
                     <w:p>
@@ -5653,7 +5950,7 @@
                           <w:szCs w:val="32"/>
                         </w:rPr>
                       </w:pPr>
-                      <w:bookmarkStart w:id="9" w:name="_Toc93960213"/>
+                      <w:bookmarkStart w:id="9" w:name="_Toc97116915"/>
                       <w:r>
                         <w:t xml:space="preserve">Obrázok </w:t>
                       </w:r>
@@ -5666,13 +5963,37 @@
                         </w:r>
                       </w:fldSimple>
                       <w:r>
-                        <w:t xml:space="preserve"> Životný cyklus projektu</w:t>
+                        <w:t xml:space="preserve"> </w:t>
+                      </w:r>
+                      <w:r>
+                        <w:t xml:space="preserve">Služba </w:t>
+                      </w:r>
+                      <w:proofErr w:type="spellStart"/>
+                      <w:r>
+                        <w:t>Azure</w:t>
+                      </w:r>
+                      <w:proofErr w:type="spellEnd"/>
+                      <w:r>
+                        <w:t xml:space="preserve">  </w:t>
+                      </w:r>
+                      <w:proofErr w:type="spellStart"/>
+                      <w:r>
+                        <w:t>Machine</w:t>
+                      </w:r>
+                      <w:proofErr w:type="spellEnd"/>
+                      <w:r>
+                        <w:t xml:space="preserve"> </w:t>
+                      </w:r>
+                      <w:proofErr w:type="spellStart"/>
+                      <w:r>
+                        <w:t>Learning</w:t>
                       </w:r>
                       <w:bookmarkEnd w:id="9"/>
+                      <w:proofErr w:type="spellEnd"/>
                     </w:p>
                   </w:txbxContent>
                 </v:textbox>
-                <w10:wrap type="topAndBottom"/>
+                <w10:wrap type="topAndBottom" anchorx="page"/>
               </v:shape>
             </w:pict>
           </mc:Fallback>
@@ -5683,18 +6004,18 @@
           <w:noProof/>
         </w:rPr>
         <w:drawing>
-          <wp:anchor distT="0" distB="0" distL="114300" distR="114300" simplePos="0" relativeHeight="251715584" behindDoc="0" locked="0" layoutInCell="1" allowOverlap="1" wp14:anchorId="2EF7E817" wp14:editId="47929E92">
+          <wp:anchor distT="0" distB="0" distL="114300" distR="114300" simplePos="0" relativeHeight="251725824" behindDoc="0" locked="0" layoutInCell="1" allowOverlap="1" wp14:anchorId="4F3A6D3F" wp14:editId="70ECB217">
             <wp:simplePos x="0" y="0"/>
-            <wp:positionH relativeFrom="column">
-              <wp:posOffset>691515</wp:posOffset>
+            <wp:positionH relativeFrom="margin">
+              <wp:align>center</wp:align>
             </wp:positionH>
             <wp:positionV relativeFrom="paragraph">
-              <wp:posOffset>2722245</wp:posOffset>
+              <wp:posOffset>285750</wp:posOffset>
             </wp:positionV>
-            <wp:extent cx="4213860" cy="2321560"/>
-            <wp:effectExtent l="0" t="0" r="0" b="2540"/>
+            <wp:extent cx="3972560" cy="2145030"/>
+            <wp:effectExtent l="0" t="0" r="8890" b="7620"/>
             <wp:wrapTopAndBottom/>
-            <wp:docPr id="26" name="Obrázok 26"/>
+            <wp:docPr id="1" name="Obrázok 1"/>
             <wp:cNvGraphicFramePr>
               <a:graphicFrameLocks xmlns:a="http://schemas.openxmlformats.org/drawingml/2006/main" noChangeAspect="1"/>
             </wp:cNvGraphicFramePr>
@@ -5702,13 +6023,11 @@
               <a:graphicData uri="http://schemas.openxmlformats.org/drawingml/2006/picture">
                 <pic:pic xmlns:pic="http://schemas.openxmlformats.org/drawingml/2006/picture">
                   <pic:nvPicPr>
-                    <pic:cNvPr id="2" name="Obrázok 2"/>
-                    <pic:cNvPicPr>
-                      <a:picLocks noChangeAspect="1"/>
-                    </pic:cNvPicPr>
+                    <pic:cNvPr id="1" name=""/>
+                    <pic:cNvPicPr/>
                   </pic:nvPicPr>
                   <pic:blipFill>
-                    <a:blip r:embed="rId29" cstate="print">
+                    <a:blip r:embed="rId29">
                       <a:extLst>
                         <a:ext uri="{28A0092B-C50C-407E-A947-70E740481C1C}">
                           <a14:useLocalDpi xmlns:a14="http://schemas.microsoft.com/office/drawing/2010/main" val="0"/>
@@ -5722,7 +6041,7 @@
                   <pic:spPr>
                     <a:xfrm>
                       <a:off x="0" y="0"/>
-                      <a:ext cx="4213860" cy="2321560"/>
+                      <a:ext cx="3972560" cy="2145030"/>
                     </a:xfrm>
                     <a:prstGeom prst="rect">
                       <a:avLst/>
@@ -5731,34 +6050,94 @@
                 </pic:pic>
               </a:graphicData>
             </a:graphic>
-            <wp14:sizeRelH relativeFrom="page">
+            <wp14:sizeRelH relativeFrom="margin">
               <wp14:pctWidth>0</wp14:pctWidth>
             </wp14:sizeRelH>
-            <wp14:sizeRelV relativeFrom="page">
+            <wp14:sizeRelV relativeFrom="margin">
               <wp14:pctHeight>0</wp14:pctHeight>
             </wp14:sizeRelV>
           </wp:anchor>
         </w:drawing>
       </w:r>
       <w:r>
+        <w:t>Nasadenie model</w:t>
+      </w:r>
+      <w:r>
+        <w:t>ov</w:t>
+      </w:r>
+    </w:p>
+    <w:p>
+      <w:pPr>
+        <w:pStyle w:val="Zakladny"/>
+      </w:pPr>
+      <w:r>
+        <w:t>Životný cyklu</w:t>
+      </w:r>
+      <w:r>
+        <w:t>s</w:t>
+      </w:r>
+      <w:r>
+        <w:t xml:space="preserve"> každého projektu sa môže líšiť, ale zvyčajne bude vyzerať tak, ako je zobrazené na obrázku.</w:t>
+      </w:r>
+      <w:r>
+        <w:t xml:space="preserve"> Začína definovaním úlohy</w:t>
+      </w:r>
+      <w:r>
+        <w:t xml:space="preserve"> a pokračuje prípravou dát, trénovaním a valid</w:t>
+      </w:r>
+      <w:r>
+        <w:t>áciou</w:t>
+      </w:r>
+      <w:r>
+        <w:t xml:space="preserve"> modelu, nasadením modelu, monitorovaním a </w:t>
+      </w:r>
+      <w:r>
+        <w:t>riaden</w:t>
+      </w:r>
+      <w:r>
+        <w:t>ím</w:t>
+      </w:r>
+      <w:r>
+        <w:t xml:space="preserve"> životného cyklu</w:t>
+      </w:r>
+      <w:r>
+        <w:t xml:space="preserve">. Nakoniec </w:t>
+      </w:r>
+      <w:r>
+        <w:t>sa znovu dostane do prípravy dát</w:t>
+      </w:r>
+      <w:r>
+        <w:t xml:space="preserve"> a celý cyklus pokračuje</w:t>
+      </w:r>
+      <w:r>
+        <w:t>.</w:t>
+      </w:r>
+    </w:p>
+    <w:p>
+      <w:pPr>
+        <w:pStyle w:val="Nadpis2urovne"/>
+      </w:pPr>
+      <w:bookmarkStart w:id="10" w:name="_Toc93960398"/>
+      <w:r>
         <w:rPr>
           <w:noProof/>
         </w:rPr>
+        <w:lastRenderedPageBreak/>
         <mc:AlternateContent>
           <mc:Choice Requires="wps">
             <w:drawing>
-              <wp:anchor distT="0" distB="0" distL="114300" distR="114300" simplePos="0" relativeHeight="251714560" behindDoc="0" locked="0" layoutInCell="1" allowOverlap="1" wp14:anchorId="3A1C564C" wp14:editId="706DECA9">
+              <wp:anchor distT="0" distB="0" distL="114300" distR="114300" simplePos="0" relativeHeight="251730944" behindDoc="0" locked="0" layoutInCell="1" allowOverlap="1" wp14:anchorId="3C0CD2DD" wp14:editId="2A82E7C9">
                 <wp:simplePos x="0" y="0"/>
-                <wp:positionH relativeFrom="column">
-                  <wp:posOffset>882015</wp:posOffset>
+                <wp:positionH relativeFrom="margin">
+                  <wp:align>center</wp:align>
                 </wp:positionH>
                 <wp:positionV relativeFrom="paragraph">
-                  <wp:posOffset>2457450</wp:posOffset>
+                  <wp:posOffset>2194560</wp:posOffset>
                 </wp:positionV>
-                <wp:extent cx="3844925" cy="635"/>
+                <wp:extent cx="3525520" cy="635"/>
                 <wp:effectExtent l="0" t="0" r="0" b="0"/>
                 <wp:wrapTopAndBottom/>
-                <wp:docPr id="25" name="Textové pole 25"/>
+                <wp:docPr id="8" name="Textové pole 8"/>
                 <wp:cNvGraphicFramePr/>
                 <a:graphic xmlns:a="http://schemas.openxmlformats.org/drawingml/2006/main">
                   <a:graphicData uri="http://schemas.microsoft.com/office/word/2010/wordprocessingShape">
@@ -5767,7 +6146,7 @@
                       <wps:spPr>
                         <a:xfrm>
                           <a:off x="0" y="0"/>
-                          <a:ext cx="3844925" cy="635"/>
+                          <a:ext cx="3525520" cy="635"/>
                         </a:xfrm>
                         <a:prstGeom prst="rect">
                           <a:avLst/>
@@ -5792,7 +6171,7 @@
                                 <w:szCs w:val="32"/>
                               </w:rPr>
                             </w:pPr>
-                            <w:bookmarkStart w:id="10" w:name="_Toc93960214"/>
+                            <w:bookmarkStart w:id="11" w:name="_Toc97116916"/>
                             <w:r>
                               <w:t xml:space="preserve">Obrázok </w:t>
                             </w:r>
@@ -5805,30 +6184,9 @@
                               </w:r>
                             </w:fldSimple>
                             <w:r>
-                              <w:t xml:space="preserve"> Znázornenie služby </w:t>
+                              <w:t xml:space="preserve"> Životný cyklus projektu</w:t>
                             </w:r>
-                            <w:proofErr w:type="spellStart"/>
-                            <w:r>
-                              <w:t>Azure</w:t>
-                            </w:r>
-                            <w:proofErr w:type="spellEnd"/>
-                            <w:r>
-                              <w:t xml:space="preserve"> </w:t>
-                            </w:r>
-                            <w:proofErr w:type="spellStart"/>
-                            <w:r>
-                              <w:t>Machine</w:t>
-                            </w:r>
-                            <w:proofErr w:type="spellEnd"/>
-                            <w:r>
-                              <w:t xml:space="preserve"> </w:t>
-                            </w:r>
-                            <w:proofErr w:type="spellStart"/>
-                            <w:r>
-                              <w:t>Learning</w:t>
-                            </w:r>
-                            <w:bookmarkEnd w:id="10"/>
-                            <w:proofErr w:type="spellEnd"/>
+                            <w:bookmarkEnd w:id="11"/>
                           </w:p>
                         </w:txbxContent>
                       </wps:txbx>
@@ -5841,12 +6199,15 @@
                     </wps:wsp>
                   </a:graphicData>
                 </a:graphic>
+                <wp14:sizeRelH relativeFrom="margin">
+                  <wp14:pctWidth>0</wp14:pctWidth>
+                </wp14:sizeRelH>
               </wp:anchor>
             </w:drawing>
           </mc:Choice>
           <mc:Fallback>
             <w:pict>
-              <v:shape w14:anchorId="3A1C564C" id="Textové pole 25" o:spid="_x0000_s1029" type="#_x0000_t202" style="position:absolute;left:0;text-align:left;margin-left:69.45pt;margin-top:193.5pt;width:302.75pt;height:.05pt;z-index:251714560;visibility:visible;mso-wrap-style:square;mso-wrap-distance-left:9pt;mso-wrap-distance-top:0;mso-wrap-distance-right:9pt;mso-wrap-distance-bottom:0;mso-position-horizontal:absolute;mso-position-horizontal-relative:text;mso-position-vertical:absolute;mso-position-vertical-relative:text;v-text-anchor:top" o:gfxdata="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" stroked="f">
+              <v:shape w14:anchorId="3C0CD2DD" id="Textové pole 8" o:spid="_x0000_s1029" type="#_x0000_t202" style="position:absolute;left:0;text-align:left;margin-left:0;margin-top:172.8pt;width:277.6pt;height:.05pt;z-index:251730944;visibility:visible;mso-wrap-style:square;mso-width-percent:0;mso-wrap-distance-left:9pt;mso-wrap-distance-top:0;mso-wrap-distance-right:9pt;mso-wrap-distance-bottom:0;mso-position-horizontal:center;mso-position-horizontal-relative:margin;mso-position-vertical:absolute;mso-position-vertical-relative:text;mso-width-percent:0;mso-width-relative:margin;v-text-anchor:top" o:gfxdata="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" stroked="f">
                 <v:textbox style="mso-fit-shape-to-text:t" inset="0,0,0,0">
                   <w:txbxContent>
                     <w:p>
@@ -5860,7 +6221,7 @@
                           <w:szCs w:val="32"/>
                         </w:rPr>
                       </w:pPr>
-                      <w:bookmarkStart w:id="11" w:name="_Toc93960214"/>
+                      <w:bookmarkStart w:id="12" w:name="_Toc97116916"/>
                       <w:r>
                         <w:t xml:space="preserve">Obrázok </w:t>
                       </w:r>
@@ -5873,34 +6234,13 @@
                         </w:r>
                       </w:fldSimple>
                       <w:r>
-                        <w:t xml:space="preserve"> Znázornenie služby </w:t>
+                        <w:t xml:space="preserve"> Životný cyklus projektu</w:t>
                       </w:r>
-                      <w:proofErr w:type="spellStart"/>
-                      <w:r>
-                        <w:t>Azure</w:t>
-                      </w:r>
-                      <w:proofErr w:type="spellEnd"/>
-                      <w:r>
-                        <w:t xml:space="preserve"> </w:t>
-                      </w:r>
-                      <w:proofErr w:type="spellStart"/>
-                      <w:r>
-                        <w:t>Machine</w:t>
-                      </w:r>
-                      <w:proofErr w:type="spellEnd"/>
-                      <w:r>
-                        <w:t xml:space="preserve"> </w:t>
-                      </w:r>
-                      <w:proofErr w:type="spellStart"/>
-                      <w:r>
-                        <w:t>Learning</w:t>
-                      </w:r>
-                      <w:bookmarkEnd w:id="11"/>
-                      <w:proofErr w:type="spellEnd"/>
+                      <w:bookmarkEnd w:id="12"/>
                     </w:p>
                   </w:txbxContent>
                 </v:textbox>
-                <w10:wrap type="topAndBottom"/>
+                <w10:wrap type="topAndBottom" anchorx="margin"/>
               </v:shape>
             </w:pict>
           </mc:Fallback>
@@ -5911,18 +6251,18 @@
           <w:noProof/>
         </w:rPr>
         <w:drawing>
-          <wp:anchor distT="0" distB="0" distL="114300" distR="114300" simplePos="0" relativeHeight="251712512" behindDoc="0" locked="0" layoutInCell="1" allowOverlap="1" wp14:anchorId="14131614" wp14:editId="7547AAB3">
+          <wp:anchor distT="0" distB="0" distL="114300" distR="114300" simplePos="0" relativeHeight="251728896" behindDoc="0" locked="0" layoutInCell="1" allowOverlap="1" wp14:anchorId="32BBACDF" wp14:editId="1FAA34A0">
             <wp:simplePos x="0" y="0"/>
-            <wp:positionH relativeFrom="column">
-              <wp:posOffset>882015</wp:posOffset>
+            <wp:positionH relativeFrom="page">
+              <wp:align>center</wp:align>
             </wp:positionH>
             <wp:positionV relativeFrom="paragraph">
-              <wp:posOffset>312420</wp:posOffset>
+              <wp:posOffset>0</wp:posOffset>
             </wp:positionV>
-            <wp:extent cx="3844925" cy="2087880"/>
-            <wp:effectExtent l="0" t="0" r="3175" b="7620"/>
+            <wp:extent cx="3972560" cy="2181860"/>
+            <wp:effectExtent l="0" t="0" r="8890" b="8890"/>
             <wp:wrapTopAndBottom/>
-            <wp:docPr id="24" name="Obrázok 24"/>
+            <wp:docPr id="5" name="Obrázok 5"/>
             <wp:cNvGraphicFramePr>
               <a:graphicFrameLocks xmlns:a="http://schemas.openxmlformats.org/drawingml/2006/main" noChangeAspect="1"/>
             </wp:cNvGraphicFramePr>
@@ -5930,13 +6270,11 @@
               <a:graphicData uri="http://schemas.openxmlformats.org/drawingml/2006/picture">
                 <pic:pic xmlns:pic="http://schemas.openxmlformats.org/drawingml/2006/picture">
                   <pic:nvPicPr>
-                    <pic:cNvPr id="1" name="Obrázok 1"/>
-                    <pic:cNvPicPr>
-                      <a:picLocks noChangeAspect="1"/>
-                    </pic:cNvPicPr>
+                    <pic:cNvPr id="1" name=""/>
+                    <pic:cNvPicPr/>
                   </pic:nvPicPr>
                   <pic:blipFill>
-                    <a:blip r:embed="rId30">
+                    <a:blip r:embed="rId30" cstate="print">
                       <a:extLst>
                         <a:ext uri="{28A0092B-C50C-407E-A947-70E740481C1C}">
                           <a14:useLocalDpi xmlns:a14="http://schemas.microsoft.com/office/drawing/2010/main" val="0"/>
@@ -5950,7 +6288,7 @@
                   <pic:spPr>
                     <a:xfrm>
                       <a:off x="0" y="0"/>
-                      <a:ext cx="3844925" cy="2087880"/>
+                      <a:ext cx="3972560" cy="2181860"/>
                     </a:xfrm>
                     <a:prstGeom prst="rect">
                       <a:avLst/>
@@ -5959,213 +6297,30 @@
                 </pic:pic>
               </a:graphicData>
             </a:graphic>
-            <wp14:sizeRelH relativeFrom="page">
+            <wp14:sizeRelH relativeFrom="margin">
               <wp14:pctWidth>0</wp14:pctWidth>
             </wp14:sizeRelH>
-            <wp14:sizeRelV relativeFrom="page">
+            <wp14:sizeRelV relativeFrom="margin">
               <wp14:pctHeight>0</wp14:pctHeight>
             </wp14:sizeRelV>
           </wp:anchor>
         </w:drawing>
       </w:r>
-      <w:proofErr w:type="spellStart"/>
-      <w:r>
-        <w:t>Time-Series</w:t>
-      </w:r>
-      <w:proofErr w:type="spellEnd"/>
-      <w:r>
-        <w:t xml:space="preserve"> </w:t>
-      </w:r>
-      <w:proofErr w:type="spellStart"/>
-      <w:r>
-        <w:t>Forecasting</w:t>
-      </w:r>
-      <w:proofErr w:type="spellEnd"/>
-      <w:r>
-        <w:t xml:space="preserve"> – podobný ako regresia, ale dáta sú závislé na čase</w:t>
-      </w:r>
+      <w:r>
+        <w:t xml:space="preserve">Príprava dát pre trénovanie modelov pomocou </w:t>
+      </w:r>
+      <w:proofErr w:type="spellStart"/>
+      <w:r>
+        <w:t>AutoML</w:t>
+      </w:r>
+      <w:bookmarkEnd w:id="10"/>
+      <w:proofErr w:type="spellEnd"/>
     </w:p>
     <w:p>
       <w:pPr>
         <w:pStyle w:val="Zakladny"/>
       </w:pPr>
       <w:r>
-        <w:t xml:space="preserve">Služba </w:t>
-      </w:r>
-      <w:proofErr w:type="spellStart"/>
-      <w:r>
-        <w:t>Azure</w:t>
-      </w:r>
-      <w:proofErr w:type="spellEnd"/>
-      <w:r>
-        <w:t xml:space="preserve"> </w:t>
-      </w:r>
-      <w:proofErr w:type="spellStart"/>
-      <w:r>
-        <w:t>Machine</w:t>
-      </w:r>
-      <w:proofErr w:type="spellEnd"/>
-      <w:r>
-        <w:t xml:space="preserve"> </w:t>
-      </w:r>
-      <w:proofErr w:type="spellStart"/>
-      <w:r>
-        <w:t>Learning</w:t>
-      </w:r>
-      <w:proofErr w:type="spellEnd"/>
-      <w:r>
-        <w:t xml:space="preserve"> podporuje o</w:t>
-      </w:r>
-      <w:r>
-        <w:t xml:space="preserve">krem automatizovaného učenia pomocou </w:t>
-      </w:r>
-      <w:proofErr w:type="spellStart"/>
-      <w:r>
-        <w:t>AutoML</w:t>
-      </w:r>
-      <w:proofErr w:type="spellEnd"/>
-      <w:r>
-        <w:t xml:space="preserve"> </w:t>
-      </w:r>
-      <w:r>
-        <w:t xml:space="preserve">aj </w:t>
-      </w:r>
-      <w:proofErr w:type="spellStart"/>
-      <w:r>
-        <w:rPr>
-          <w:b/>
-          <w:bCs/>
-        </w:rPr>
-        <w:t>code-first</w:t>
-      </w:r>
-      <w:proofErr w:type="spellEnd"/>
-      <w:r>
-        <w:t xml:space="preserve"> riešenia pre trénovanie modelov, ako aj návrh nasadenie modelov pomocou </w:t>
-      </w:r>
-      <w:proofErr w:type="spellStart"/>
-      <w:r>
-        <w:rPr>
-          <w:b/>
-          <w:bCs/>
-        </w:rPr>
-        <w:t>drag</w:t>
-      </w:r>
-      <w:proofErr w:type="spellEnd"/>
-      <w:r>
-        <w:rPr>
-          <w:b/>
-          <w:bCs/>
-        </w:rPr>
-        <w:t xml:space="preserve">-n-drop </w:t>
-      </w:r>
-      <w:proofErr w:type="spellStart"/>
-      <w:r>
-        <w:rPr>
-          <w:b/>
-          <w:bCs/>
-        </w:rPr>
-        <w:t>Azure</w:t>
-      </w:r>
-      <w:proofErr w:type="spellEnd"/>
-      <w:r>
-        <w:rPr>
-          <w:b/>
-          <w:bCs/>
-        </w:rPr>
-        <w:t xml:space="preserve"> </w:t>
-      </w:r>
-      <w:proofErr w:type="spellStart"/>
-      <w:r>
-        <w:rPr>
-          <w:b/>
-          <w:bCs/>
-        </w:rPr>
-        <w:t>Machine</w:t>
-      </w:r>
-      <w:proofErr w:type="spellEnd"/>
-      <w:r>
-        <w:rPr>
-          <w:b/>
-          <w:bCs/>
-        </w:rPr>
-        <w:t xml:space="preserve"> </w:t>
-      </w:r>
-      <w:proofErr w:type="spellStart"/>
-      <w:r>
-        <w:rPr>
-          <w:b/>
-          <w:bCs/>
-        </w:rPr>
-        <w:t>Learning</w:t>
-      </w:r>
-      <w:proofErr w:type="spellEnd"/>
-      <w:r>
-        <w:rPr>
-          <w:b/>
-          <w:bCs/>
-        </w:rPr>
-        <w:t xml:space="preserve"> </w:t>
-      </w:r>
-      <w:r>
-        <w:rPr>
-          <w:b/>
-          <w:bCs/>
-        </w:rPr>
-        <w:t>dizajnéra</w:t>
-      </w:r>
-      <w:r>
-        <w:t>.</w:t>
-      </w:r>
-    </w:p>
-    <w:p>
-      <w:pPr>
-        <w:pStyle w:val="Zakladny"/>
-      </w:pPr>
-    </w:p>
-    <w:p>
-      <w:pPr>
-        <w:pStyle w:val="Zakladny"/>
-      </w:pPr>
-    </w:p>
-    <w:p>
-      <w:pPr>
-        <w:pStyle w:val="Zakladny"/>
-      </w:pPr>
-    </w:p>
-    <w:p>
-      <w:pPr>
-        <w:pStyle w:val="Zakladny"/>
-      </w:pPr>
-    </w:p>
-    <w:p>
-      <w:pPr>
-        <w:pStyle w:val="Nadpis2urovne"/>
-      </w:pPr>
-      <w:bookmarkStart w:id="12" w:name="_Toc93960398"/>
-      <w:r>
-        <w:lastRenderedPageBreak/>
-        <w:t xml:space="preserve">Príprava dát pre trénovanie modelov pomocou </w:t>
-      </w:r>
-      <w:proofErr w:type="spellStart"/>
-      <w:r>
-        <w:t>AutoML</w:t>
-      </w:r>
-      <w:bookmarkEnd w:id="12"/>
-      <w:proofErr w:type="spellEnd"/>
-    </w:p>
-    <w:p>
-      <w:pPr>
-        <w:pStyle w:val="Zakladny"/>
-        <w:rPr>
-          <w:i/>
-          <w:iCs/>
-        </w:rPr>
-      </w:pPr>
-      <w:r>
-        <w:rPr>
-          <w:i/>
-          <w:iCs/>
-        </w:rPr>
         <w:t>(Spracoval: Filip Frank)</w:t>
       </w:r>
     </w:p>
@@ -6375,17 +6530,17 @@
     <w:p>
       <w:pPr>
         <w:pStyle w:val="Zakladny"/>
-        <w:rPr>
-          <w:i/>
-          <w:iCs/>
-        </w:rPr>
-      </w:pPr>
-      <w:r>
-        <w:rPr>
-          <w:i/>
-          <w:iCs/>
-        </w:rPr>
-        <w:t>(Spracoval: Marek Kačmár)</w:t>
+      </w:pPr>
+      <w:r>
+        <w:t xml:space="preserve">(Spracoval: Marek </w:t>
+      </w:r>
+      <w:proofErr w:type="spellStart"/>
+      <w:r>
+        <w:t>Kačmár</w:t>
+      </w:r>
+      <w:proofErr w:type="spellEnd"/>
+      <w:r>
+        <w:t>)</w:t>
       </w:r>
     </w:p>
     <w:p>
@@ -6420,7 +6575,15 @@
       </w:r>
       <w:proofErr w:type="spellEnd"/>
       <w:r>
-        <w:t xml:space="preserve"> pri predpovedi daného pripraveného datasetu. Tento model je veľmi jednoduchý, no napriek tomu efektívny. </w:t>
+        <w:t xml:space="preserve"> pri predpovedi daného pripraveného </w:t>
+      </w:r>
+      <w:proofErr w:type="spellStart"/>
+      <w:r>
+        <w:t>datasetu</w:t>
+      </w:r>
+      <w:proofErr w:type="spellEnd"/>
+      <w:r>
+        <w:t xml:space="preserve">. Tento model je veľmi jednoduchý, no napriek tomu efektívny. </w:t>
       </w:r>
     </w:p>
     <w:p>
@@ -6477,7 +6640,7 @@
                                 <w:noProof/>
                               </w:rPr>
                             </w:pPr>
-                            <w:bookmarkStart w:id="15" w:name="_Toc93960215"/>
+                            <w:bookmarkStart w:id="15" w:name="_Toc97116917"/>
                             <w:r>
                               <w:t xml:space="preserve">Obrázok </w:t>
                             </w:r>
@@ -6535,7 +6698,7 @@
                           <w:noProof/>
                         </w:rPr>
                       </w:pPr>
-                      <w:bookmarkStart w:id="16" w:name="_Toc93960215"/>
+                      <w:bookmarkStart w:id="16" w:name="_Toc97116917"/>
                       <w:r>
                         <w:t xml:space="preserve">Obrázok </w:t>
                       </w:r>
@@ -6684,16 +6847,8 @@
     <w:p>
       <w:pPr>
         <w:pStyle w:val="Zakladny"/>
-        <w:rPr>
-          <w:i/>
-          <w:iCs/>
-        </w:rPr>
-      </w:pPr>
-      <w:r>
-        <w:rPr>
-          <w:i/>
-          <w:iCs/>
-        </w:rPr>
+      </w:pPr>
+      <w:r>
         <w:t>(Spracoval: Juraj Puszter)</w:t>
       </w:r>
     </w:p>
@@ -6945,7 +7100,7 @@
                                 <w:szCs w:val="32"/>
                               </w:rPr>
                             </w:pPr>
-                            <w:bookmarkStart w:id="18" w:name="_Toc93960216"/>
+                            <w:bookmarkStart w:id="18" w:name="_Toc97116918"/>
                             <w:r>
                               <w:t xml:space="preserve">Obrázok </w:t>
                             </w:r>
@@ -6991,7 +7146,7 @@
                           <w:szCs w:val="32"/>
                         </w:rPr>
                       </w:pPr>
-                      <w:bookmarkStart w:id="19" w:name="_Toc93960216"/>
+                      <w:bookmarkStart w:id="19" w:name="_Toc97116918"/>
                       <w:r>
                         <w:t xml:space="preserve">Obrázok </w:t>
                       </w:r>
@@ -7074,7 +7229,7 @@
                                 <w:noProof/>
                               </w:rPr>
                             </w:pPr>
-                            <w:bookmarkStart w:id="20" w:name="_Toc93960217"/>
+                            <w:bookmarkStart w:id="20" w:name="_Toc97116919"/>
                             <w:r>
                               <w:t xml:space="preserve">Obrázok </w:t>
                             </w:r>
@@ -7119,7 +7274,7 @@
                           <w:noProof/>
                         </w:rPr>
                       </w:pPr>
-                      <w:bookmarkStart w:id="21" w:name="_Toc93960217"/>
+                      <w:bookmarkStart w:id="21" w:name="_Toc97116919"/>
                       <w:r>
                         <w:t xml:space="preserve">Obrázok </w:t>
                       </w:r>
@@ -7332,7 +7487,7 @@
                                 <w:szCs w:val="32"/>
                               </w:rPr>
                             </w:pPr>
-                            <w:bookmarkStart w:id="22" w:name="_Toc93960218"/>
+                            <w:bookmarkStart w:id="22" w:name="_Toc97116920"/>
                             <w:r>
                               <w:t xml:space="preserve">Obrázok </w:t>
                             </w:r>
@@ -7378,7 +7533,7 @@
                           <w:szCs w:val="32"/>
                         </w:rPr>
                       </w:pPr>
-                      <w:bookmarkStart w:id="23" w:name="_Toc93960218"/>
+                      <w:bookmarkStart w:id="23" w:name="_Toc97116920"/>
                       <w:r>
                         <w:t xml:space="preserve">Obrázok </w:t>
                       </w:r>
@@ -7430,16 +7585,8 @@
     <w:p>
       <w:pPr>
         <w:pStyle w:val="Zakladny"/>
-        <w:rPr>
-          <w:i/>
-          <w:iCs/>
-        </w:rPr>
-      </w:pPr>
-      <w:r>
-        <w:rPr>
-          <w:i/>
-          <w:iCs/>
-        </w:rPr>
+      </w:pPr>
+      <w:r>
         <w:t>(Spracoval: Adam Vozár)</w:t>
       </w:r>
     </w:p>
@@ -7563,7 +7710,7 @@
                                 <w:noProof/>
                               </w:rPr>
                             </w:pPr>
-                            <w:bookmarkStart w:id="25" w:name="_Toc93960219"/>
+                            <w:bookmarkStart w:id="25" w:name="_Toc97116921"/>
                             <w:r>
                               <w:t xml:space="preserve">Obrázok </w:t>
                             </w:r>
@@ -7578,13 +7725,20 @@
                             <w:r>
                               <w:t xml:space="preserve"> Ukážka modelu </w:t>
                             </w:r>
+                            <w:proofErr w:type="spellStart"/>
                             <w:r>
                               <w:t>Decision</w:t>
                             </w:r>
+                            <w:proofErr w:type="spellEnd"/>
                             <w:r>
-                              <w:t xml:space="preserve"> Tree</w:t>
+                              <w:t xml:space="preserve"> </w:t>
+                            </w:r>
+                            <w:proofErr w:type="spellStart"/>
+                            <w:r>
+                              <w:t>Tree</w:t>
                             </w:r>
                             <w:bookmarkEnd w:id="25"/>
+                            <w:proofErr w:type="spellEnd"/>
                           </w:p>
                         </w:txbxContent>
                       </wps:txbx>
@@ -7614,7 +7768,7 @@
                           <w:noProof/>
                         </w:rPr>
                       </w:pPr>
-                      <w:bookmarkStart w:id="26" w:name="_Toc93960219"/>
+                      <w:bookmarkStart w:id="26" w:name="_Toc97116921"/>
                       <w:r>
                         <w:t xml:space="preserve">Obrázok </w:t>
                       </w:r>
@@ -7629,13 +7783,20 @@
                       <w:r>
                         <w:t xml:space="preserve"> Ukážka modelu </w:t>
                       </w:r>
+                      <w:proofErr w:type="spellStart"/>
                       <w:r>
                         <w:t>Decision</w:t>
                       </w:r>
+                      <w:proofErr w:type="spellEnd"/>
                       <w:r>
-                        <w:t xml:space="preserve"> Tree</w:t>
+                        <w:t xml:space="preserve"> </w:t>
+                      </w:r>
+                      <w:proofErr w:type="spellStart"/>
+                      <w:r>
+                        <w:t>Tree</w:t>
                       </w:r>
                       <w:bookmarkEnd w:id="26"/>
+                      <w:proofErr w:type="spellEnd"/>
                     </w:p>
                   </w:txbxContent>
                 </v:textbox>
@@ -7747,17 +7908,25 @@
     <w:p>
       <w:pPr>
         <w:pStyle w:val="Zakladny"/>
-        <w:rPr>
-          <w:i/>
-          <w:iCs/>
-        </w:rPr>
-      </w:pPr>
-      <w:r>
-        <w:rPr>
-          <w:i/>
-          <w:iCs/>
-        </w:rPr>
-        <w:t>(Spracoval: Viet Quoc Le)</w:t>
+      </w:pPr>
+      <w:r>
+        <w:t xml:space="preserve">(Spracoval: Viet </w:t>
+      </w:r>
+      <w:proofErr w:type="spellStart"/>
+      <w:r>
+        <w:t>Quoc</w:t>
+      </w:r>
+      <w:proofErr w:type="spellEnd"/>
+      <w:r>
+        <w:t xml:space="preserve"> </w:t>
+      </w:r>
+      <w:proofErr w:type="spellStart"/>
+      <w:r>
+        <w:t>Le</w:t>
+      </w:r>
+      <w:proofErr w:type="spellEnd"/>
+      <w:r>
+        <w:t>)</w:t>
       </w:r>
     </w:p>
     <w:p>
@@ -7932,7 +8101,7 @@
                                 <w:rFonts w:ascii="Times New Roman" w:eastAsia="Times New Roman" w:hAnsi="Times New Roman" w:cs="Times New Roman"/>
                               </w:rPr>
                             </w:pPr>
-                            <w:bookmarkStart w:id="28" w:name="_Toc93960220"/>
+                            <w:bookmarkStart w:id="28" w:name="_Toc97116922"/>
                             <w:r>
                               <w:t xml:space="preserve">Obrázok </w:t>
                             </w:r>
@@ -7989,7 +8158,7 @@
                           <w:rFonts w:ascii="Times New Roman" w:eastAsia="Times New Roman" w:hAnsi="Times New Roman" w:cs="Times New Roman"/>
                         </w:rPr>
                       </w:pPr>
-                      <w:bookmarkStart w:id="29" w:name="_Toc93960220"/>
+                      <w:bookmarkStart w:id="29" w:name="_Toc97116922"/>
                       <w:r>
                         <w:t xml:space="preserve">Obrázok </w:t>
                       </w:r>
@@ -8106,16 +8275,8 @@
     <w:p>
       <w:pPr>
         <w:pStyle w:val="Zakladny"/>
-        <w:rPr>
-          <w:i/>
-          <w:iCs/>
-        </w:rPr>
-      </w:pPr>
-      <w:r>
-        <w:rPr>
-          <w:i/>
-          <w:iCs/>
-        </w:rPr>
+      </w:pPr>
+      <w:r>
         <w:t>(Spracoval: Filip Frank)</w:t>
       </w:r>
     </w:p>
@@ -8313,7 +8474,7 @@
                                 <w:szCs w:val="32"/>
                               </w:rPr>
                             </w:pPr>
-                            <w:bookmarkStart w:id="31" w:name="_Toc93960221"/>
+                            <w:bookmarkStart w:id="31" w:name="_Toc97116923"/>
                             <w:r>
                               <w:t xml:space="preserve">Obrázok </w:t>
                             </w:r>
@@ -8372,7 +8533,7 @@
                           <w:szCs w:val="32"/>
                         </w:rPr>
                       </w:pPr>
-                      <w:bookmarkStart w:id="32" w:name="_Toc93960221"/>
+                      <w:bookmarkStart w:id="32" w:name="_Toc97116923"/>
                       <w:r>
                         <w:t xml:space="preserve">Obrázok </w:t>
                       </w:r>
@@ -8516,32 +8677,16 @@
     <w:p>
       <w:pPr>
         <w:pStyle w:val="Zakladny"/>
-        <w:rPr>
-          <w:i/>
-          <w:iCs/>
-        </w:rPr>
-      </w:pPr>
-      <w:r>
-        <w:rPr>
-          <w:i/>
-          <w:iCs/>
-        </w:rPr>
+      </w:pPr>
+      <w:r>
         <w:t xml:space="preserve">(Spracoval: Tomáš </w:t>
       </w:r>
       <w:proofErr w:type="spellStart"/>
       <w:r>
-        <w:rPr>
-          <w:i/>
-          <w:iCs/>
-        </w:rPr>
         <w:t>Singhofer</w:t>
       </w:r>
       <w:proofErr w:type="spellEnd"/>
       <w:r>
-        <w:rPr>
-          <w:i/>
-          <w:iCs/>
-        </w:rPr>
         <w:t>)</w:t>
       </w:r>
     </w:p>
@@ -8684,7 +8829,7 @@
                                 <w:noProof/>
                               </w:rPr>
                             </w:pPr>
-                            <w:bookmarkStart w:id="34" w:name="_Toc93960222"/>
+                            <w:bookmarkStart w:id="34" w:name="_Toc97116924"/>
                             <w:r>
                               <w:t xml:space="preserve">Obrázok </w:t>
                             </w:r>
@@ -8737,7 +8882,7 @@
                           <w:noProof/>
                         </w:rPr>
                       </w:pPr>
-                      <w:bookmarkStart w:id="35" w:name="_Toc93960222"/>
+                      <w:bookmarkStart w:id="35" w:name="_Toc97116924"/>
                       <w:r>
                         <w:t xml:space="preserve">Obrázok </w:t>
                       </w:r>
@@ -8872,16 +9017,8 @@
     <w:p>
       <w:pPr>
         <w:pStyle w:val="Zakladny"/>
-        <w:rPr>
-          <w:i/>
-          <w:iCs/>
-        </w:rPr>
-      </w:pPr>
-      <w:r>
-        <w:rPr>
-          <w:i/>
-          <w:iCs/>
-        </w:rPr>
+      </w:pPr>
+      <w:r>
         <w:t>(Spracoval: Filip Frank)</w:t>
       </w:r>
     </w:p>
@@ -8959,8 +9096,8 @@
         <w:pStyle w:val="Nadpis2urovne"/>
       </w:pPr>
       <w:bookmarkStart w:id="37" w:name="_Toc93960407"/>
-      <w:bookmarkEnd w:id="1"/>
       <w:bookmarkEnd w:id="2"/>
+      <w:bookmarkEnd w:id="3"/>
       <w:proofErr w:type="spellStart"/>
       <w:r>
         <w:t>Elastic</w:t>
@@ -8974,32 +9111,16 @@
     <w:p>
       <w:pPr>
         <w:pStyle w:val="Zakladny"/>
-        <w:rPr>
-          <w:i/>
-          <w:iCs/>
-        </w:rPr>
-      </w:pPr>
-      <w:r>
-        <w:rPr>
-          <w:i/>
-          <w:iCs/>
-        </w:rPr>
+      </w:pPr>
+      <w:r>
         <w:t xml:space="preserve">(Spracoval: Branislav </w:t>
       </w:r>
       <w:proofErr w:type="spellStart"/>
       <w:r>
-        <w:rPr>
-          <w:i/>
-          <w:iCs/>
-        </w:rPr>
         <w:t>Šipula</w:t>
       </w:r>
       <w:proofErr w:type="spellEnd"/>
       <w:r>
-        <w:rPr>
-          <w:i/>
-          <w:iCs/>
-        </w:rPr>
         <w:t>)</w:t>
       </w:r>
     </w:p>
@@ -9037,11 +9158,11 @@
         <w:pStyle w:val="Zakladny"/>
       </w:pPr>
       <w:r>
-        <w:t xml:space="preserve">Ďalšou populárnou penalizáciou je penalizácia modelu na základe súčtu hodnôt absolútnych koeficientov. Toto sa nazýva trest L1. Pokuta L1 minimalizuje veľkosť </w:t>
+        <w:t xml:space="preserve">Ďalšou populárnou penalizáciou je penalizácia modelu na základe súčtu hodnôt absolútnych koeficientov. Toto sa nazýva trest L1. Pokuta L1 minimalizuje veľkosť všetkých </w:t>
       </w:r>
       <w:r>
         <w:lastRenderedPageBreak/>
-        <w:t xml:space="preserve">všetkých koeficientov a umožňuje, aby sa niektoré koeficienty minimalizovali na hodnotu nula, čím sa z modelu odstráni </w:t>
+        <w:t xml:space="preserve">koeficientov a umožňuje, aby sa niektoré koeficienty minimalizovali na hodnotu nula, čím sa z modelu odstráni </w:t>
       </w:r>
       <w:proofErr w:type="spellStart"/>
       <w:r>
@@ -9084,22 +9205,14 @@
       <w:pPr>
         <w:pStyle w:val="Zakladny"/>
         <w:rPr>
-          <w:i/>
-          <w:iCs/>
           <w:lang w:val="en-GB"/>
         </w:rPr>
       </w:pPr>
       <w:r>
+        <w:t>(Spracoval</w:t>
+      </w:r>
+      <w:r>
         <w:rPr>
-          <w:i/>
-          <w:iCs/>
-        </w:rPr>
-        <w:t>(Spracoval</w:t>
-      </w:r>
-      <w:r>
-        <w:rPr>
-          <w:i/>
-          <w:iCs/>
           <w:lang w:val="en-GB"/>
         </w:rPr>
         <w:t>: Filip Frank)</w:t>
@@ -9110,13 +9223,20 @@
         <w:pStyle w:val="Zakladny"/>
       </w:pPr>
       <w:r>
-        <w:t>Stĺpce datasetu (boli použité pre trénovanie predikčných modelov):</w:t>
+        <w:t xml:space="preserve">Stĺpce </w:t>
+      </w:r>
+      <w:proofErr w:type="spellStart"/>
+      <w:r>
+        <w:t>datasetu</w:t>
+      </w:r>
+      <w:proofErr w:type="spellEnd"/>
+      <w:r>
+        <w:t xml:space="preserve"> (boli použité pre trénovanie predikčných modelov):</w:t>
       </w:r>
     </w:p>
     <w:p>
       <w:pPr>
         <w:pStyle w:val="Zakladny"/>
-        <w:ind w:left="568"/>
       </w:pPr>
       <w:r>
         <w:t>1.</w:t>
@@ -9129,7 +9249,6 @@
     <w:p>
       <w:pPr>
         <w:pStyle w:val="Zakladny"/>
-        <w:ind w:left="568"/>
       </w:pPr>
       <w:r>
         <w:t>2.</w:t>
@@ -9142,7 +9261,6 @@
     <w:p>
       <w:pPr>
         <w:pStyle w:val="Zakladny"/>
-        <w:ind w:left="568"/>
       </w:pPr>
       <w:r>
         <w:t>3.</w:t>
@@ -9155,7 +9273,6 @@
     <w:p>
       <w:pPr>
         <w:pStyle w:val="Zakladny"/>
-        <w:ind w:left="568"/>
       </w:pPr>
       <w:r>
         <w:t>4.</w:t>
@@ -9168,7 +9285,6 @@
     <w:p>
       <w:pPr>
         <w:pStyle w:val="Zakladny"/>
-        <w:ind w:left="568"/>
       </w:pPr>
       <w:r>
         <w:t>5.</w:t>
@@ -9254,7 +9370,7 @@
         <w:pStyle w:val="Popis"/>
         <w:jc w:val="center"/>
       </w:pPr>
-      <w:bookmarkStart w:id="40" w:name="_Toc93960223"/>
+      <w:bookmarkStart w:id="40" w:name="_Toc97116925"/>
       <w:r>
         <w:t xml:space="preserve">Obrázok </w:t>
       </w:r>
@@ -9354,19 +9470,10 @@
         </w:rPr>
       </w:pPr>
       <w:r>
-        <w:t>(</w:t>
+        <w:t>(Spracoval</w:t>
       </w:r>
       <w:r>
         <w:rPr>
-          <w:i/>
-          <w:iCs/>
-        </w:rPr>
-        <w:t>Spracoval</w:t>
-      </w:r>
-      <w:r>
-        <w:rPr>
-          <w:i/>
-          <w:iCs/>
           <w:lang w:val="en-GB"/>
         </w:rPr>
         <w:t>: Juraj Puszter)</w:t>
@@ -9446,7 +9553,15 @@
         <w:pStyle w:val="Zakladny"/>
       </w:pPr>
       <w:r>
-        <w:t xml:space="preserve">Predpoveď a trénovanie modelu neurónovej siete sa uskutočnilo na dátach zozbieraných z datasetu poskytnutým Inštitútom Zdravotných Analýz, ktorý sa nachádza na </w:t>
+        <w:t xml:space="preserve">Predpoveď a trénovanie modelu neurónovej siete sa uskutočnilo na dátach zozbieraných z </w:t>
+      </w:r>
+      <w:proofErr w:type="spellStart"/>
+      <w:r>
+        <w:t>datasetu</w:t>
+      </w:r>
+      <w:proofErr w:type="spellEnd"/>
+      <w:r>
+        <w:t xml:space="preserve"> poskytnutým Inštitútom Zdravotných Analýz, ktorý sa nachádza na </w:t>
       </w:r>
       <w:proofErr w:type="spellStart"/>
       <w:r>
@@ -9478,7 +9593,15 @@
       </w:r>
       <w:proofErr w:type="spellEnd"/>
       <w:r>
-        <w:t xml:space="preserve"> sa nachádzajú rôzne údaje, vrátane údajov o celkovom a tiež pozitívnom počte antigénových a PCR testov. Z týchto dát sme vyjadrili počet pozitívnych testov v percentách. Z datasetu sme využili dáta od dňa 11. Októbra 2020 do 30. Novembra 2021. Predikovali sme na 7 dní, od 1. do 7. Decembra 2021. Dáta boli pred predikciou upravené pomocou 7 dňového pohyblivého priemeru. Predikciu sme neskôr porovnali s reálnymi dátami a zobrazili na grafe.</w:t>
+        <w:t xml:space="preserve"> sa nachádzajú rôzne údaje, vrátane údajov o celkovom a tiež pozitívnom počte antigénových a PCR testov. Z týchto dát sme vyjadrili počet pozitívnych testov v percentách. Z </w:t>
+      </w:r>
+      <w:proofErr w:type="spellStart"/>
+      <w:r>
+        <w:t>datasetu</w:t>
+      </w:r>
+      <w:proofErr w:type="spellEnd"/>
+      <w:r>
+        <w:t xml:space="preserve"> sme využili dáta od dňa 11. Októbra 2020 do 30. Novembra 2021. Predikovali sme na 7 dní, od 1. do 7. Decembra 2021. Dáta boli pred predikciou upravené pomocou 7 dňového pohyblivého priemeru. Predikciu sme neskôr porovnali s reálnymi dátami a zobrazili na grafe.</w:t>
       </w:r>
     </w:p>
     <w:p>
@@ -9537,7 +9660,7 @@
                                 <w:szCs w:val="32"/>
                               </w:rPr>
                             </w:pPr>
-                            <w:bookmarkStart w:id="42" w:name="_Toc93960224"/>
+                            <w:bookmarkStart w:id="42" w:name="_Toc97116926"/>
                             <w:r>
                               <w:t xml:space="preserve">Obrázok </w:t>
                             </w:r>
@@ -9592,7 +9715,7 @@
                           <w:szCs w:val="32"/>
                         </w:rPr>
                       </w:pPr>
-                      <w:bookmarkStart w:id="43" w:name="_Toc93960224"/>
+                      <w:bookmarkStart w:id="43" w:name="_Toc97116926"/>
                       <w:r>
                         <w:t xml:space="preserve">Obrázok </w:t>
                       </w:r>
@@ -9719,17 +9842,27 @@
       <w:pPr>
         <w:pStyle w:val="Zakladny"/>
         <w:rPr>
-          <w:i/>
-          <w:iCs/>
           <w:lang w:val="en-GB"/>
         </w:rPr>
       </w:pPr>
       <w:r>
-        <w:rPr>
-          <w:i/>
-          <w:iCs/>
-        </w:rPr>
-        <w:t>(Spracoval: Viet Quoc Le)</w:t>
+        <w:t xml:space="preserve">(Spracoval: Viet </w:t>
+      </w:r>
+      <w:proofErr w:type="spellStart"/>
+      <w:r>
+        <w:t>Quoc</w:t>
+      </w:r>
+      <w:proofErr w:type="spellEnd"/>
+      <w:r>
+        <w:t xml:space="preserve"> </w:t>
+      </w:r>
+      <w:proofErr w:type="spellStart"/>
+      <w:r>
+        <w:t>Le</w:t>
+      </w:r>
+      <w:proofErr w:type="spellEnd"/>
+      <w:r>
+        <w:t>)</w:t>
       </w:r>
     </w:p>
     <w:p>
@@ -9856,7 +9989,7 @@
                                 <w:szCs w:val="32"/>
                               </w:rPr>
                             </w:pPr>
-                            <w:bookmarkStart w:id="45" w:name="_Toc93960225"/>
+                            <w:bookmarkStart w:id="45" w:name="_Toc97116927"/>
                             <w:r>
                               <w:t xml:space="preserve">Obrázok </w:t>
                             </w:r>
@@ -9905,7 +10038,7 @@
                           <w:szCs w:val="32"/>
                         </w:rPr>
                       </w:pPr>
-                      <w:bookmarkStart w:id="46" w:name="_Toc93960225"/>
+                      <w:bookmarkStart w:id="46" w:name="_Toc97116927"/>
                       <w:r>
                         <w:t xml:space="preserve">Obrázok </w:t>
                       </w:r>
@@ -10044,32 +10177,16 @@
     <w:p>
       <w:pPr>
         <w:pStyle w:val="Zakladny"/>
-        <w:rPr>
-          <w:i/>
-          <w:iCs/>
-        </w:rPr>
-      </w:pPr>
-      <w:r>
-        <w:rPr>
-          <w:i/>
-          <w:iCs/>
-        </w:rPr>
+      </w:pPr>
+      <w:r>
         <w:t xml:space="preserve">(Spracoval: Tomáš </w:t>
       </w:r>
       <w:proofErr w:type="spellStart"/>
       <w:r>
-        <w:rPr>
-          <w:i/>
-          <w:iCs/>
-        </w:rPr>
         <w:t>Singhofer</w:t>
       </w:r>
       <w:proofErr w:type="spellEnd"/>
       <w:r>
-        <w:rPr>
-          <w:i/>
-          <w:iCs/>
-        </w:rPr>
         <w:t>)</w:t>
       </w:r>
     </w:p>
@@ -10154,7 +10271,7 @@
                                 <w:szCs w:val="24"/>
                               </w:rPr>
                             </w:pPr>
-                            <w:bookmarkStart w:id="48" w:name="_Toc93960226"/>
+                            <w:bookmarkStart w:id="48" w:name="_Toc97116928"/>
                             <w:r>
                               <w:t xml:space="preserve">Obrázok </w:t>
                             </w:r>
@@ -10201,7 +10318,7 @@
                           <w:szCs w:val="24"/>
                         </w:rPr>
                       </w:pPr>
-                      <w:bookmarkStart w:id="49" w:name="_Toc93960226"/>
+                      <w:bookmarkStart w:id="49" w:name="_Toc97116928"/>
                       <w:r>
                         <w:t xml:space="preserve">Obrázok </w:t>
                       </w:r>
@@ -10301,17 +10418,17 @@
     <w:p>
       <w:pPr>
         <w:pStyle w:val="Zakladny"/>
-        <w:rPr>
-          <w:i/>
-          <w:iCs/>
-        </w:rPr>
-      </w:pPr>
-      <w:r>
-        <w:rPr>
-          <w:i/>
-          <w:iCs/>
-        </w:rPr>
-        <w:t>(Spracoval: Marek Kačmár)</w:t>
+      </w:pPr>
+      <w:r>
+        <w:t xml:space="preserve">(Spracoval: Marek </w:t>
+      </w:r>
+      <w:proofErr w:type="spellStart"/>
+      <w:r>
+        <w:t>Kačmár</w:t>
+      </w:r>
+      <w:proofErr w:type="spellEnd"/>
+      <w:r>
+        <w:t>)</w:t>
       </w:r>
     </w:p>
     <w:p>
@@ -10369,7 +10486,7 @@
                                 <w:lang w:val="en-US"/>
                               </w:rPr>
                             </w:pPr>
-                            <w:bookmarkStart w:id="51" w:name="_Toc93960227"/>
+                            <w:bookmarkStart w:id="51" w:name="_Toc97116929"/>
                             <w:r>
                               <w:t xml:space="preserve">Obrázok </w:t>
                             </w:r>
@@ -10415,7 +10532,7 @@
                           <w:lang w:val="en-US"/>
                         </w:rPr>
                       </w:pPr>
-                      <w:bookmarkStart w:id="52" w:name="_Toc93960227"/>
+                      <w:bookmarkStart w:id="52" w:name="_Toc97116929"/>
                       <w:r>
                         <w:t xml:space="preserve">Obrázok </w:t>
                       </w:r>
@@ -10516,7 +10633,15 @@
         <w:proofErr w:type="spellEnd"/>
       </w:hyperlink>
       <w:r>
-        <w:t xml:space="preserve"> z github inštitútu zdravotných analýz. Po úprave sa mi podarilo zoradiť dáta podľa jednotlivých týždňov a počtu druhých dávok, ktoré indikovali o plne zaočkovanom jedincovi. Na pripravené dáta som aplikoval </w:t>
+        <w:t xml:space="preserve"> z </w:t>
+      </w:r>
+      <w:proofErr w:type="spellStart"/>
+      <w:r>
+        <w:t>github</w:t>
+      </w:r>
+      <w:proofErr w:type="spellEnd"/>
+      <w:r>
+        <w:t xml:space="preserve"> inštitútu zdravotných analýz. Po úprave sa mi podarilo zoradiť dáta podľa jednotlivých týždňov a počtu druhých dávok, ktoré indikovali o plne zaočkovanom jedincovi. Na pripravené dáta som aplikoval </w:t>
       </w:r>
       <w:proofErr w:type="spellStart"/>
       <w:r>
@@ -10593,32 +10718,16 @@
     <w:p>
       <w:pPr>
         <w:pStyle w:val="Zakladny"/>
-        <w:rPr>
-          <w:i/>
-          <w:iCs/>
-        </w:rPr>
-      </w:pPr>
-      <w:r>
-        <w:rPr>
-          <w:i/>
-          <w:iCs/>
-        </w:rPr>
+      </w:pPr>
+      <w:r>
         <w:t xml:space="preserve">(Spracoval: Branislav </w:t>
       </w:r>
       <w:proofErr w:type="spellStart"/>
       <w:r>
-        <w:rPr>
-          <w:i/>
-          <w:iCs/>
-        </w:rPr>
         <w:t>Šipula</w:t>
       </w:r>
       <w:proofErr w:type="spellEnd"/>
       <w:r>
-        <w:rPr>
-          <w:i/>
-          <w:iCs/>
-        </w:rPr>
         <w:t>)</w:t>
       </w:r>
     </w:p>
@@ -10633,7 +10742,6 @@
     <w:p>
       <w:pPr>
         <w:pStyle w:val="Zakladny"/>
-        <w:keepNext/>
       </w:pPr>
       <w:r>
         <w:rPr>
@@ -10697,7 +10805,7 @@
         <w:pStyle w:val="Popis"/>
         <w:jc w:val="center"/>
       </w:pPr>
-      <w:bookmarkStart w:id="54" w:name="_Toc93960228"/>
+      <w:bookmarkStart w:id="54" w:name="_Toc97116930"/>
       <w:r>
         <w:t xml:space="preserve">Obrázok </w:t>
       </w:r>
@@ -10736,16 +10844,8 @@
     <w:p>
       <w:pPr>
         <w:pStyle w:val="Zakladny"/>
-        <w:rPr>
-          <w:i/>
-          <w:iCs/>
-        </w:rPr>
-      </w:pPr>
-      <w:r>
-        <w:rPr>
-          <w:i/>
-          <w:iCs/>
-        </w:rPr>
+      </w:pPr>
+      <w:r>
         <w:t>(Spracoval: Adam Vozár)</w:t>
       </w:r>
     </w:p>
@@ -10867,7 +10967,7 @@
                                 <w:lang w:val="en-US"/>
                               </w:rPr>
                             </w:pPr>
-                            <w:bookmarkStart w:id="56" w:name="_Toc93960229"/>
+                            <w:bookmarkStart w:id="56" w:name="_Toc97116931"/>
                             <w:r>
                               <w:t xml:space="preserve">Obrázok </w:t>
                             </w:r>
@@ -10919,7 +11019,7 @@
                           <w:lang w:val="en-US"/>
                         </w:rPr>
                       </w:pPr>
-                      <w:bookmarkStart w:id="57" w:name="_Toc93960229"/>
+                      <w:bookmarkStart w:id="57" w:name="_Toc97116931"/>
                       <w:r>
                         <w:t xml:space="preserve">Obrázok </w:t>
                       </w:r>
@@ -10976,8 +11076,442 @@
     </w:p>
     <w:p>
       <w:pPr>
+        <w:pStyle w:val="Nadpis2urovne"/>
+      </w:pPr>
+      <w:r>
+        <w:t>Tabuľka dosiahnutých výsledkov predikcií</w:t>
+      </w:r>
+    </w:p>
+    <w:p>
+      <w:pPr>
         <w:pStyle w:val="Zakladny"/>
-        <w:ind w:firstLine="0"/>
+      </w:pPr>
+      <w:r>
+        <w:t>(Spracoval: Juraj Puszter)</w:t>
+      </w:r>
+    </w:p>
+    <w:p>
+      <w:pPr>
+        <w:pStyle w:val="Zakladny"/>
+      </w:pPr>
+      <w:r>
+        <w:t>V tabuľke sa nachádza súhrn dosiahnutých výsledkov predikcií z kapitoly 4</w:t>
+      </w:r>
+      <w:r>
+        <w:t>.</w:t>
+      </w:r>
+    </w:p>
+    <w:tbl>
+      <w:tblPr>
+        <w:tblStyle w:val="Mriekatabuky"/>
+        <w:tblW w:w="8784" w:type="dxa"/>
+        <w:tblLayout w:type="fixed"/>
+        <w:tblLook w:val="04A0" w:firstRow="1" w:lastRow="0" w:firstColumn="1" w:lastColumn="0" w:noHBand="0" w:noVBand="1"/>
+      </w:tblPr>
+      <w:tblGrid>
+        <w:gridCol w:w="3539"/>
+        <w:gridCol w:w="851"/>
+        <w:gridCol w:w="1701"/>
+        <w:gridCol w:w="1559"/>
+        <w:gridCol w:w="1134"/>
+      </w:tblGrid>
+      <w:tr>
+        <w:tc>
+          <w:tcPr>
+            <w:tcW w:w="3539" w:type="dxa"/>
+          </w:tcPr>
+          <w:p>
+            <w:pPr>
+              <w:pStyle w:val="Zakladny"/>
+            </w:pPr>
+            <w:r>
+              <w:t>Predikcia</w:t>
+            </w:r>
+          </w:p>
+        </w:tc>
+        <w:tc>
+          <w:tcPr>
+            <w:tcW w:w="851" w:type="dxa"/>
+          </w:tcPr>
+          <w:p>
+            <w:pPr>
+              <w:pStyle w:val="Zakladny"/>
+            </w:pPr>
+            <w:r>
+              <w:t>Počet dní</w:t>
+            </w:r>
+          </w:p>
+        </w:tc>
+        <w:tc>
+          <w:tcPr>
+            <w:tcW w:w="1701" w:type="dxa"/>
+          </w:tcPr>
+          <w:p>
+            <w:pPr>
+              <w:pStyle w:val="Zakladny"/>
+            </w:pPr>
+            <w:r>
+              <w:t>Hodnota predikcie</w:t>
+            </w:r>
+          </w:p>
+        </w:tc>
+        <w:tc>
+          <w:tcPr>
+            <w:tcW w:w="1559" w:type="dxa"/>
+          </w:tcPr>
+          <w:p>
+            <w:pPr>
+              <w:pStyle w:val="Zakladny"/>
+            </w:pPr>
+            <w:r>
+              <w:t>Reálna hodnota</w:t>
+            </w:r>
+          </w:p>
+        </w:tc>
+        <w:tc>
+          <w:tcPr>
+            <w:tcW w:w="1134" w:type="dxa"/>
+          </w:tcPr>
+          <w:p>
+            <w:pPr>
+              <w:pStyle w:val="Zakladny"/>
+            </w:pPr>
+            <w:r>
+              <w:t>RMSE</w:t>
+            </w:r>
+          </w:p>
+        </w:tc>
+      </w:tr>
+      <w:tr>
+        <w:tc>
+          <w:tcPr>
+            <w:tcW w:w="3539" w:type="dxa"/>
+          </w:tcPr>
+          <w:p>
+            <w:pPr>
+              <w:pStyle w:val="Zakladny"/>
+            </w:pPr>
+            <w:r>
+              <w:t>Pozitívne</w:t>
+            </w:r>
+            <w:r>
+              <w:t xml:space="preserve"> </w:t>
+            </w:r>
+            <w:r>
+              <w:t>PCR testy</w:t>
+            </w:r>
+          </w:p>
+        </w:tc>
+        <w:tc>
+          <w:tcPr>
+            <w:tcW w:w="851" w:type="dxa"/>
+          </w:tcPr>
+          <w:p>
+            <w:pPr>
+              <w:pStyle w:val="Zakladny"/>
+            </w:pPr>
+            <w:r>
+              <w:t>14</w:t>
+            </w:r>
+          </w:p>
+        </w:tc>
+        <w:tc>
+          <w:tcPr>
+            <w:tcW w:w="1701" w:type="dxa"/>
+          </w:tcPr>
+          <w:p>
+            <w:pPr>
+              <w:pStyle w:val="Zakladny"/>
+            </w:pPr>
+            <w:r>
+              <w:t>8892.61</w:t>
+            </w:r>
+          </w:p>
+        </w:tc>
+        <w:tc>
+          <w:tcPr>
+            <w:tcW w:w="1559" w:type="dxa"/>
+          </w:tcPr>
+          <w:p>
+            <w:pPr>
+              <w:pStyle w:val="Zakladny"/>
+            </w:pPr>
+            <w:r>
+              <w:t>3618.14</w:t>
+            </w:r>
+          </w:p>
+        </w:tc>
+        <w:tc>
+          <w:tcPr>
+            <w:tcW w:w="1134" w:type="dxa"/>
+          </w:tcPr>
+          <w:p>
+            <w:pPr>
+              <w:pStyle w:val="Zakladny"/>
+            </w:pPr>
+          </w:p>
+        </w:tc>
+      </w:tr>
+      <w:tr>
+        <w:tc>
+          <w:tcPr>
+            <w:tcW w:w="3539" w:type="dxa"/>
+          </w:tcPr>
+          <w:p>
+            <w:pPr>
+              <w:pStyle w:val="Zakladny"/>
+            </w:pPr>
+            <w:r>
+              <w:t>Pozitívne Ag testy</w:t>
+            </w:r>
+          </w:p>
+        </w:tc>
+        <w:tc>
+          <w:tcPr>
+            <w:tcW w:w="851" w:type="dxa"/>
+          </w:tcPr>
+          <w:p>
+            <w:pPr>
+              <w:pStyle w:val="Zakladny"/>
+            </w:pPr>
+            <w:r>
+              <w:t>7</w:t>
+            </w:r>
+          </w:p>
+        </w:tc>
+        <w:tc>
+          <w:tcPr>
+            <w:tcW w:w="1701" w:type="dxa"/>
+          </w:tcPr>
+          <w:p>
+            <w:pPr>
+              <w:pStyle w:val="Zakladny"/>
+            </w:pPr>
+            <w:r>
+              <w:t>2,490.341</w:t>
+            </w:r>
+          </w:p>
+        </w:tc>
+        <w:tc>
+          <w:tcPr>
+            <w:tcW w:w="1559" w:type="dxa"/>
+          </w:tcPr>
+          <w:p>
+            <w:pPr>
+              <w:pStyle w:val="Zakladny"/>
+            </w:pPr>
+            <w:r>
+              <w:t>1,817.71</w:t>
+            </w:r>
+          </w:p>
+        </w:tc>
+        <w:tc>
+          <w:tcPr>
+            <w:tcW w:w="1134" w:type="dxa"/>
+          </w:tcPr>
+          <w:p>
+            <w:pPr>
+              <w:pStyle w:val="Zakladny"/>
+            </w:pPr>
+            <w:r>
+              <w:t>378.218</w:t>
+            </w:r>
+          </w:p>
+        </w:tc>
+      </w:tr>
+      <w:tr>
+        <w:tc>
+          <w:tcPr>
+            <w:tcW w:w="3539" w:type="dxa"/>
+          </w:tcPr>
+          <w:p>
+            <w:pPr>
+              <w:pStyle w:val="Zakladny"/>
+            </w:pPr>
+            <w:r>
+              <w:t>Úmrtia z viacerých ukazovateľov</w:t>
+            </w:r>
+          </w:p>
+        </w:tc>
+        <w:tc>
+          <w:tcPr>
+            <w:tcW w:w="851" w:type="dxa"/>
+          </w:tcPr>
+          <w:p>
+            <w:pPr>
+              <w:pStyle w:val="Zakladny"/>
+            </w:pPr>
+            <w:r>
+              <w:t>14</w:t>
+            </w:r>
+          </w:p>
+        </w:tc>
+        <w:tc>
+          <w:tcPr>
+            <w:tcW w:w="1701" w:type="dxa"/>
+          </w:tcPr>
+          <w:p>
+            <w:pPr>
+              <w:pStyle w:val="Zakladny"/>
+            </w:pPr>
+            <w:r>
+              <w:t>16 618</w:t>
+            </w:r>
+          </w:p>
+        </w:tc>
+        <w:tc>
+          <w:tcPr>
+            <w:tcW w:w="1559" w:type="dxa"/>
+          </w:tcPr>
+          <w:p>
+            <w:pPr>
+              <w:pStyle w:val="Zakladny"/>
+            </w:pPr>
+            <w:r>
+              <w:t>16 124</w:t>
+            </w:r>
+          </w:p>
+        </w:tc>
+        <w:tc>
+          <w:tcPr>
+            <w:tcW w:w="1134" w:type="dxa"/>
+          </w:tcPr>
+          <w:p>
+            <w:pPr>
+              <w:pStyle w:val="Zakladny"/>
+            </w:pPr>
+          </w:p>
+        </w:tc>
+      </w:tr>
+      <w:tr>
+        <w:tc>
+          <w:tcPr>
+            <w:tcW w:w="3539" w:type="dxa"/>
+          </w:tcPr>
+          <w:p>
+            <w:pPr>
+              <w:pStyle w:val="Zakladny"/>
+            </w:pPr>
+            <w:r>
+              <w:t>Úmrtia z úmrtí</w:t>
+            </w:r>
+          </w:p>
+        </w:tc>
+        <w:tc>
+          <w:tcPr>
+            <w:tcW w:w="851" w:type="dxa"/>
+          </w:tcPr>
+          <w:p>
+            <w:pPr>
+              <w:pStyle w:val="Zakladny"/>
+            </w:pPr>
+            <w:r>
+              <w:t>7</w:t>
+            </w:r>
+          </w:p>
+        </w:tc>
+        <w:tc>
+          <w:tcPr>
+            <w:tcW w:w="1701" w:type="dxa"/>
+          </w:tcPr>
+          <w:p>
+            <w:pPr>
+              <w:pStyle w:val="Zakladny"/>
+            </w:pPr>
+            <w:r>
+              <w:t>15 500</w:t>
+            </w:r>
+          </w:p>
+        </w:tc>
+        <w:tc>
+          <w:tcPr>
+            <w:tcW w:w="1559" w:type="dxa"/>
+          </w:tcPr>
+          <w:p>
+            <w:pPr>
+              <w:pStyle w:val="Zakladny"/>
+            </w:pPr>
+            <w:r>
+              <w:t xml:space="preserve">15 </w:t>
+            </w:r>
+            <w:r>
+              <w:t>730</w:t>
+            </w:r>
+          </w:p>
+        </w:tc>
+        <w:tc>
+          <w:tcPr>
+            <w:tcW w:w="1134" w:type="dxa"/>
+          </w:tcPr>
+          <w:p>
+            <w:pPr>
+              <w:pStyle w:val="Zakladny"/>
+            </w:pPr>
+          </w:p>
+        </w:tc>
+      </w:tr>
+      <w:tr>
+        <w:tc>
+          <w:tcPr>
+            <w:tcW w:w="3539" w:type="dxa"/>
+          </w:tcPr>
+          <w:p>
+            <w:pPr>
+              <w:pStyle w:val="Zakladny"/>
+            </w:pPr>
+            <w:r>
+              <w:t>Kompletne zaočkovaný</w:t>
+            </w:r>
+          </w:p>
+        </w:tc>
+        <w:tc>
+          <w:tcPr>
+            <w:tcW w:w="851" w:type="dxa"/>
+          </w:tcPr>
+          <w:p>
+            <w:pPr>
+              <w:pStyle w:val="Zakladny"/>
+            </w:pPr>
+            <w:r>
+              <w:t>49</w:t>
+            </w:r>
+          </w:p>
+        </w:tc>
+        <w:tc>
+          <w:tcPr>
+            <w:tcW w:w="1701" w:type="dxa"/>
+          </w:tcPr>
+          <w:p>
+            <w:pPr>
+              <w:pStyle w:val="Zakladny"/>
+            </w:pPr>
+          </w:p>
+        </w:tc>
+        <w:tc>
+          <w:tcPr>
+            <w:tcW w:w="1559" w:type="dxa"/>
+          </w:tcPr>
+          <w:p>
+            <w:pPr>
+              <w:pStyle w:val="Zakladny"/>
+            </w:pPr>
+          </w:p>
+        </w:tc>
+        <w:tc>
+          <w:tcPr>
+            <w:tcW w:w="1134" w:type="dxa"/>
+          </w:tcPr>
+          <w:p>
+            <w:pPr>
+              <w:pStyle w:val="Zakladny"/>
+            </w:pPr>
+          </w:p>
+        </w:tc>
+      </w:tr>
+    </w:tbl>
+    <w:p>
+      <w:pPr>
+        <w:pStyle w:val="Zakladny"/>
       </w:pPr>
     </w:p>
     <w:bookmarkStart w:id="58" w:name="_Toc93960416" w:displacedByCustomXml="next"/>
@@ -11500,7 +12034,6 @@
     <w:p>
       <w:pPr>
         <w:pStyle w:val="Zakladny"/>
-        <w:ind w:firstLine="0"/>
       </w:pPr>
       <w:proofErr w:type="spellStart"/>
       <w:r>
@@ -11515,14 +12048,10 @@
         <w:t>Forest</w:t>
       </w:r>
       <w:proofErr w:type="spellEnd"/>
-      <w:r>
-        <w:tab/>
-      </w:r>
     </w:p>
     <w:p>
       <w:pPr>
         <w:pStyle w:val="Zakladny"/>
-        <w:ind w:firstLine="0"/>
       </w:pPr>
       <w:hyperlink r:id="rId67" w:history="1">
         <w:r>
@@ -11537,7 +12066,6 @@
     <w:p>
       <w:pPr>
         <w:pStyle w:val="Zakladny"/>
-        <w:ind w:firstLine="0"/>
       </w:pPr>
       <w:hyperlink r:id="rId68" w:history="1">
         <w:r>
@@ -11552,7 +12080,6 @@
     <w:p>
       <w:pPr>
         <w:pStyle w:val="Zakladny"/>
-        <w:ind w:firstLine="0"/>
         <w:rPr>
           <w:rStyle w:val="Hypertextovprepojenie"/>
           <w:szCs w:val="24"/>
@@ -11571,7 +12098,6 @@
     <w:p>
       <w:pPr>
         <w:pStyle w:val="Zakladny"/>
-        <w:ind w:firstLine="0"/>
       </w:pPr>
       <w:proofErr w:type="spellStart"/>
       <w:r>
@@ -11585,7 +12111,6 @@
     <w:p>
       <w:pPr>
         <w:pStyle w:val="Zakladny"/>
-        <w:ind w:firstLine="0"/>
       </w:pPr>
       <w:hyperlink r:id="rId70" w:history="1">
         <w:r>
@@ -11599,7 +12124,6 @@
     <w:p>
       <w:pPr>
         <w:pStyle w:val="Zakladny"/>
-        <w:ind w:firstLine="0"/>
       </w:pPr>
       <w:proofErr w:type="spellStart"/>
       <w:r>
@@ -11613,7 +12137,6 @@
     <w:p>
       <w:pPr>
         <w:pStyle w:val="Zakladny"/>
-        <w:ind w:firstLine="0"/>
       </w:pPr>
       <w:hyperlink r:id="rId71" w:history="1">
         <w:r>
@@ -12259,7 +12782,13 @@
           <w:rPr>
             <w:noProof/>
           </w:rPr>
-          <w:t>II</w:t>
+          <w:t>I</w:t>
+        </w:r>
+        <w:r>
+          <w:rPr>
+            <w:noProof/>
+          </w:rPr>
+          <w:t>I</w:t>
         </w:r>
         <w:r>
           <w:rPr>
@@ -12859,6 +13388,119 @@
     </w:lvl>
   </w:abstractNum>
   <w:abstractNum w:abstractNumId="6" w15:restartNumberingAfterBreak="0">
+    <w:nsid w:val="137C3016"/>
+    <w:multiLevelType w:val="hybridMultilevel"/>
+    <w:tmpl w:val="480EA16A"/>
+    <w:lvl w:ilvl="0" w:tplc="E072FC08">
+      <w:start w:val="1"/>
+      <w:numFmt w:val="bullet"/>
+      <w:lvlText w:val=""/>
+      <w:lvlJc w:val="left"/>
+      <w:pPr>
+        <w:ind w:left="2832" w:hanging="360"/>
+      </w:pPr>
+      <w:rPr>
+        <w:rFonts w:ascii="Symbol" w:hAnsi="Symbol" w:hint="default"/>
+      </w:rPr>
+    </w:lvl>
+    <w:lvl w:ilvl="1" w:tplc="041B0003" w:tentative="1">
+      <w:start w:val="1"/>
+      <w:numFmt w:val="bullet"/>
+      <w:lvlText w:val="o"/>
+      <w:lvlJc w:val="left"/>
+      <w:pPr>
+        <w:ind w:left="2144" w:hanging="360"/>
+      </w:pPr>
+      <w:rPr>
+        <w:rFonts w:ascii="Courier New" w:hAnsi="Courier New" w:cs="Courier New" w:hint="default"/>
+      </w:rPr>
+    </w:lvl>
+    <w:lvl w:ilvl="2" w:tplc="041B0005" w:tentative="1">
+      <w:start w:val="1"/>
+      <w:numFmt w:val="bullet"/>
+      <w:lvlText w:val=""/>
+      <w:lvlJc w:val="left"/>
+      <w:pPr>
+        <w:ind w:left="2864" w:hanging="360"/>
+      </w:pPr>
+      <w:rPr>
+        <w:rFonts w:ascii="Wingdings" w:hAnsi="Wingdings" w:hint="default"/>
+      </w:rPr>
+    </w:lvl>
+    <w:lvl w:ilvl="3" w:tplc="041B0001" w:tentative="1">
+      <w:start w:val="1"/>
+      <w:numFmt w:val="bullet"/>
+      <w:lvlText w:val=""/>
+      <w:lvlJc w:val="left"/>
+      <w:pPr>
+        <w:ind w:left="3584" w:hanging="360"/>
+      </w:pPr>
+      <w:rPr>
+        <w:rFonts w:ascii="Symbol" w:hAnsi="Symbol" w:hint="default"/>
+      </w:rPr>
+    </w:lvl>
+    <w:lvl w:ilvl="4" w:tplc="041B0003" w:tentative="1">
+      <w:start w:val="1"/>
+      <w:numFmt w:val="bullet"/>
+      <w:lvlText w:val="o"/>
+      <w:lvlJc w:val="left"/>
+      <w:pPr>
+        <w:ind w:left="4304" w:hanging="360"/>
+      </w:pPr>
+      <w:rPr>
+        <w:rFonts w:ascii="Courier New" w:hAnsi="Courier New" w:cs="Courier New" w:hint="default"/>
+      </w:rPr>
+    </w:lvl>
+    <w:lvl w:ilvl="5" w:tplc="041B0005" w:tentative="1">
+      <w:start w:val="1"/>
+      <w:numFmt w:val="bullet"/>
+      <w:lvlText w:val=""/>
+      <w:lvlJc w:val="left"/>
+      <w:pPr>
+        <w:ind w:left="5024" w:hanging="360"/>
+      </w:pPr>
+      <w:rPr>
+        <w:rFonts w:ascii="Wingdings" w:hAnsi="Wingdings" w:hint="default"/>
+      </w:rPr>
+    </w:lvl>
+    <w:lvl w:ilvl="6" w:tplc="041B0001" w:tentative="1">
+      <w:start w:val="1"/>
+      <w:numFmt w:val="bullet"/>
+      <w:lvlText w:val=""/>
+      <w:lvlJc w:val="left"/>
+      <w:pPr>
+        <w:ind w:left="5744" w:hanging="360"/>
+      </w:pPr>
+      <w:rPr>
+        <w:rFonts w:ascii="Symbol" w:hAnsi="Symbol" w:hint="default"/>
+      </w:rPr>
+    </w:lvl>
+    <w:lvl w:ilvl="7" w:tplc="041B0003" w:tentative="1">
+      <w:start w:val="1"/>
+      <w:numFmt w:val="bullet"/>
+      <w:lvlText w:val="o"/>
+      <w:lvlJc w:val="left"/>
+      <w:pPr>
+        <w:ind w:left="6464" w:hanging="360"/>
+      </w:pPr>
+      <w:rPr>
+        <w:rFonts w:ascii="Courier New" w:hAnsi="Courier New" w:cs="Courier New" w:hint="default"/>
+      </w:rPr>
+    </w:lvl>
+    <w:lvl w:ilvl="8" w:tplc="041B0005" w:tentative="1">
+      <w:start w:val="1"/>
+      <w:numFmt w:val="bullet"/>
+      <w:lvlText w:val=""/>
+      <w:lvlJc w:val="left"/>
+      <w:pPr>
+        <w:ind w:left="7184" w:hanging="360"/>
+      </w:pPr>
+      <w:rPr>
+        <w:rFonts w:ascii="Wingdings" w:hAnsi="Wingdings" w:hint="default"/>
+      </w:rPr>
+    </w:lvl>
+  </w:abstractNum>
+  <w:abstractNum w:abstractNumId="7" w15:restartNumberingAfterBreak="0">
     <w:nsid w:val="1A236138"/>
     <w:multiLevelType w:val="multilevel"/>
     <w:tmpl w:val="FBCE97EC"/>
@@ -12974,7 +13616,120 @@
       </w:rPr>
     </w:lvl>
   </w:abstractNum>
-  <w:abstractNum w:abstractNumId="7" w15:restartNumberingAfterBreak="0">
+  <w:abstractNum w:abstractNumId="8" w15:restartNumberingAfterBreak="0">
+    <w:nsid w:val="1CB56FEC"/>
+    <w:multiLevelType w:val="hybridMultilevel"/>
+    <w:tmpl w:val="5784B59A"/>
+    <w:lvl w:ilvl="0" w:tplc="D0969DD4">
+      <w:start w:val="1"/>
+      <w:numFmt w:val="bullet"/>
+      <w:lvlText w:val=""/>
+      <w:lvlJc w:val="left"/>
+      <w:pPr>
+        <w:ind w:left="4952" w:hanging="360"/>
+      </w:pPr>
+      <w:rPr>
+        <w:rFonts w:ascii="Symbol" w:hAnsi="Symbol" w:hint="default"/>
+      </w:rPr>
+    </w:lvl>
+    <w:lvl w:ilvl="1" w:tplc="562EA65A">
+      <w:start w:val="1"/>
+      <w:numFmt w:val="bullet"/>
+      <w:lvlText w:val="o"/>
+      <w:lvlJc w:val="left"/>
+      <w:pPr>
+        <w:ind w:left="2856" w:hanging="360"/>
+      </w:pPr>
+      <w:rPr>
+        <w:rFonts w:ascii="Courier New" w:hAnsi="Courier New" w:cs="Courier New" w:hint="default"/>
+      </w:rPr>
+    </w:lvl>
+    <w:lvl w:ilvl="2" w:tplc="041B0005" w:tentative="1">
+      <w:start w:val="1"/>
+      <w:numFmt w:val="bullet"/>
+      <w:lvlText w:val=""/>
+      <w:lvlJc w:val="left"/>
+      <w:pPr>
+        <w:ind w:left="3576" w:hanging="360"/>
+      </w:pPr>
+      <w:rPr>
+        <w:rFonts w:ascii="Wingdings" w:hAnsi="Wingdings" w:hint="default"/>
+      </w:rPr>
+    </w:lvl>
+    <w:lvl w:ilvl="3" w:tplc="041B0001" w:tentative="1">
+      <w:start w:val="1"/>
+      <w:numFmt w:val="bullet"/>
+      <w:lvlText w:val=""/>
+      <w:lvlJc w:val="left"/>
+      <w:pPr>
+        <w:ind w:left="4296" w:hanging="360"/>
+      </w:pPr>
+      <w:rPr>
+        <w:rFonts w:ascii="Symbol" w:hAnsi="Symbol" w:hint="default"/>
+      </w:rPr>
+    </w:lvl>
+    <w:lvl w:ilvl="4" w:tplc="041B0003" w:tentative="1">
+      <w:start w:val="1"/>
+      <w:numFmt w:val="bullet"/>
+      <w:lvlText w:val="o"/>
+      <w:lvlJc w:val="left"/>
+      <w:pPr>
+        <w:ind w:left="5016" w:hanging="360"/>
+      </w:pPr>
+      <w:rPr>
+        <w:rFonts w:ascii="Courier New" w:hAnsi="Courier New" w:cs="Courier New" w:hint="default"/>
+      </w:rPr>
+    </w:lvl>
+    <w:lvl w:ilvl="5" w:tplc="041B0005" w:tentative="1">
+      <w:start w:val="1"/>
+      <w:numFmt w:val="bullet"/>
+      <w:lvlText w:val=""/>
+      <w:lvlJc w:val="left"/>
+      <w:pPr>
+        <w:ind w:left="5736" w:hanging="360"/>
+      </w:pPr>
+      <w:rPr>
+        <w:rFonts w:ascii="Wingdings" w:hAnsi="Wingdings" w:hint="default"/>
+      </w:rPr>
+    </w:lvl>
+    <w:lvl w:ilvl="6" w:tplc="041B0001" w:tentative="1">
+      <w:start w:val="1"/>
+      <w:numFmt w:val="bullet"/>
+      <w:lvlText w:val=""/>
+      <w:lvlJc w:val="left"/>
+      <w:pPr>
+        <w:ind w:left="6456" w:hanging="360"/>
+      </w:pPr>
+      <w:rPr>
+        <w:rFonts w:ascii="Symbol" w:hAnsi="Symbol" w:hint="default"/>
+      </w:rPr>
+    </w:lvl>
+    <w:lvl w:ilvl="7" w:tplc="041B0003" w:tentative="1">
+      <w:start w:val="1"/>
+      <w:numFmt w:val="bullet"/>
+      <w:lvlText w:val="o"/>
+      <w:lvlJc w:val="left"/>
+      <w:pPr>
+        <w:ind w:left="7176" w:hanging="360"/>
+      </w:pPr>
+      <w:rPr>
+        <w:rFonts w:ascii="Courier New" w:hAnsi="Courier New" w:cs="Courier New" w:hint="default"/>
+      </w:rPr>
+    </w:lvl>
+    <w:lvl w:ilvl="8" w:tplc="041B0005" w:tentative="1">
+      <w:start w:val="1"/>
+      <w:numFmt w:val="bullet"/>
+      <w:lvlText w:val=""/>
+      <w:lvlJc w:val="left"/>
+      <w:pPr>
+        <w:ind w:left="7896" w:hanging="360"/>
+      </w:pPr>
+      <w:rPr>
+        <w:rFonts w:ascii="Wingdings" w:hAnsi="Wingdings" w:hint="default"/>
+      </w:rPr>
+    </w:lvl>
+  </w:abstractNum>
+  <w:abstractNum w:abstractNumId="9" w15:restartNumberingAfterBreak="0">
     <w:nsid w:val="1ED34ADF"/>
     <w:multiLevelType w:val="hybridMultilevel"/>
     <w:tmpl w:val="2446E3F6"/>
@@ -13060,7 +13815,7 @@
       </w:pPr>
     </w:lvl>
   </w:abstractNum>
-  <w:abstractNum w:abstractNumId="8" w15:restartNumberingAfterBreak="0">
+  <w:abstractNum w:abstractNumId="10" w15:restartNumberingAfterBreak="0">
     <w:nsid w:val="20505B37"/>
     <w:multiLevelType w:val="hybridMultilevel"/>
     <w:tmpl w:val="36A23910"/>
@@ -13171,7 +13926,491 @@
       </w:rPr>
     </w:lvl>
   </w:abstractNum>
-  <w:abstractNum w:abstractNumId="9" w15:restartNumberingAfterBreak="0">
+  <w:abstractNum w:abstractNumId="11" w15:restartNumberingAfterBreak="0">
+    <w:nsid w:val="21270E81"/>
+    <w:multiLevelType w:val="hybridMultilevel"/>
+    <w:tmpl w:val="4162B9AE"/>
+    <w:lvl w:ilvl="0" w:tplc="DCEA955A">
+      <w:start w:val="1"/>
+      <w:numFmt w:val="decimal"/>
+      <w:lvlText w:val="%1."/>
+      <w:lvlJc w:val="left"/>
+      <w:pPr>
+        <w:ind w:left="2412" w:hanging="360"/>
+      </w:pPr>
+    </w:lvl>
+    <w:lvl w:ilvl="1" w:tplc="041B0019" w:tentative="1">
+      <w:start w:val="1"/>
+      <w:numFmt w:val="lowerLetter"/>
+      <w:lvlText w:val="%2."/>
+      <w:lvlJc w:val="left"/>
+      <w:pPr>
+        <w:ind w:left="2144" w:hanging="360"/>
+      </w:pPr>
+    </w:lvl>
+    <w:lvl w:ilvl="2" w:tplc="041B001B" w:tentative="1">
+      <w:start w:val="1"/>
+      <w:numFmt w:val="lowerRoman"/>
+      <w:lvlText w:val="%3."/>
+      <w:lvlJc w:val="right"/>
+      <w:pPr>
+        <w:ind w:left="2864" w:hanging="180"/>
+      </w:pPr>
+    </w:lvl>
+    <w:lvl w:ilvl="3" w:tplc="041B000F" w:tentative="1">
+      <w:start w:val="1"/>
+      <w:numFmt w:val="decimal"/>
+      <w:lvlText w:val="%4."/>
+      <w:lvlJc w:val="left"/>
+      <w:pPr>
+        <w:ind w:left="3584" w:hanging="360"/>
+      </w:pPr>
+    </w:lvl>
+    <w:lvl w:ilvl="4" w:tplc="041B0019" w:tentative="1">
+      <w:start w:val="1"/>
+      <w:numFmt w:val="lowerLetter"/>
+      <w:lvlText w:val="%5."/>
+      <w:lvlJc w:val="left"/>
+      <w:pPr>
+        <w:ind w:left="4304" w:hanging="360"/>
+      </w:pPr>
+    </w:lvl>
+    <w:lvl w:ilvl="5" w:tplc="041B001B" w:tentative="1">
+      <w:start w:val="1"/>
+      <w:numFmt w:val="lowerRoman"/>
+      <w:lvlText w:val="%6."/>
+      <w:lvlJc w:val="right"/>
+      <w:pPr>
+        <w:ind w:left="5024" w:hanging="180"/>
+      </w:pPr>
+    </w:lvl>
+    <w:lvl w:ilvl="6" w:tplc="041B000F" w:tentative="1">
+      <w:start w:val="1"/>
+      <w:numFmt w:val="decimal"/>
+      <w:lvlText w:val="%7."/>
+      <w:lvlJc w:val="left"/>
+      <w:pPr>
+        <w:ind w:left="5744" w:hanging="360"/>
+      </w:pPr>
+    </w:lvl>
+    <w:lvl w:ilvl="7" w:tplc="041B0019" w:tentative="1">
+      <w:start w:val="1"/>
+      <w:numFmt w:val="lowerLetter"/>
+      <w:lvlText w:val="%8."/>
+      <w:lvlJc w:val="left"/>
+      <w:pPr>
+        <w:ind w:left="6464" w:hanging="360"/>
+      </w:pPr>
+    </w:lvl>
+    <w:lvl w:ilvl="8" w:tplc="041B001B" w:tentative="1">
+      <w:start w:val="1"/>
+      <w:numFmt w:val="lowerRoman"/>
+      <w:lvlText w:val="%9."/>
+      <w:lvlJc w:val="right"/>
+      <w:pPr>
+        <w:ind w:left="7184" w:hanging="180"/>
+      </w:pPr>
+    </w:lvl>
+  </w:abstractNum>
+  <w:abstractNum w:abstractNumId="12" w15:restartNumberingAfterBreak="0">
+    <w:nsid w:val="2D2D51CE"/>
+    <w:multiLevelType w:val="hybridMultilevel"/>
+    <w:tmpl w:val="9FE47D70"/>
+    <w:lvl w:ilvl="0" w:tplc="D7C2DF84">
+      <w:start w:val="1"/>
+      <w:numFmt w:val="bullet"/>
+      <w:lvlText w:val=""/>
+      <w:lvlJc w:val="left"/>
+      <w:pPr>
+        <w:ind w:left="3536" w:hanging="360"/>
+      </w:pPr>
+      <w:rPr>
+        <w:rFonts w:ascii="Symbol" w:hAnsi="Symbol" w:hint="default"/>
+      </w:rPr>
+    </w:lvl>
+    <w:lvl w:ilvl="1" w:tplc="041B0003" w:tentative="1">
+      <w:start w:val="1"/>
+      <w:numFmt w:val="bullet"/>
+      <w:lvlText w:val="o"/>
+      <w:lvlJc w:val="left"/>
+      <w:pPr>
+        <w:ind w:left="1440" w:hanging="360"/>
+      </w:pPr>
+      <w:rPr>
+        <w:rFonts w:ascii="Courier New" w:hAnsi="Courier New" w:cs="Courier New" w:hint="default"/>
+      </w:rPr>
+    </w:lvl>
+    <w:lvl w:ilvl="2" w:tplc="041B0005" w:tentative="1">
+      <w:start w:val="1"/>
+      <w:numFmt w:val="bullet"/>
+      <w:lvlText w:val=""/>
+      <w:lvlJc w:val="left"/>
+      <w:pPr>
+        <w:ind w:left="2160" w:hanging="360"/>
+      </w:pPr>
+      <w:rPr>
+        <w:rFonts w:ascii="Wingdings" w:hAnsi="Wingdings" w:hint="default"/>
+      </w:rPr>
+    </w:lvl>
+    <w:lvl w:ilvl="3" w:tplc="041B0001" w:tentative="1">
+      <w:start w:val="1"/>
+      <w:numFmt w:val="bullet"/>
+      <w:lvlText w:val=""/>
+      <w:lvlJc w:val="left"/>
+      <w:pPr>
+        <w:ind w:left="2880" w:hanging="360"/>
+      </w:pPr>
+      <w:rPr>
+        <w:rFonts w:ascii="Symbol" w:hAnsi="Symbol" w:hint="default"/>
+      </w:rPr>
+    </w:lvl>
+    <w:lvl w:ilvl="4" w:tplc="041B0003" w:tentative="1">
+      <w:start w:val="1"/>
+      <w:numFmt w:val="bullet"/>
+      <w:lvlText w:val="o"/>
+      <w:lvlJc w:val="left"/>
+      <w:pPr>
+        <w:ind w:left="3600" w:hanging="360"/>
+      </w:pPr>
+      <w:rPr>
+        <w:rFonts w:ascii="Courier New" w:hAnsi="Courier New" w:cs="Courier New" w:hint="default"/>
+      </w:rPr>
+    </w:lvl>
+    <w:lvl w:ilvl="5" w:tplc="041B0005" w:tentative="1">
+      <w:start w:val="1"/>
+      <w:numFmt w:val="bullet"/>
+      <w:lvlText w:val=""/>
+      <w:lvlJc w:val="left"/>
+      <w:pPr>
+        <w:ind w:left="4320" w:hanging="360"/>
+      </w:pPr>
+      <w:rPr>
+        <w:rFonts w:ascii="Wingdings" w:hAnsi="Wingdings" w:hint="default"/>
+      </w:rPr>
+    </w:lvl>
+    <w:lvl w:ilvl="6" w:tplc="041B0001" w:tentative="1">
+      <w:start w:val="1"/>
+      <w:numFmt w:val="bullet"/>
+      <w:lvlText w:val=""/>
+      <w:lvlJc w:val="left"/>
+      <w:pPr>
+        <w:ind w:left="5040" w:hanging="360"/>
+      </w:pPr>
+      <w:rPr>
+        <w:rFonts w:ascii="Symbol" w:hAnsi="Symbol" w:hint="default"/>
+      </w:rPr>
+    </w:lvl>
+    <w:lvl w:ilvl="7" w:tplc="041B0003" w:tentative="1">
+      <w:start w:val="1"/>
+      <w:numFmt w:val="bullet"/>
+      <w:lvlText w:val="o"/>
+      <w:lvlJc w:val="left"/>
+      <w:pPr>
+        <w:ind w:left="5760" w:hanging="360"/>
+      </w:pPr>
+      <w:rPr>
+        <w:rFonts w:ascii="Courier New" w:hAnsi="Courier New" w:cs="Courier New" w:hint="default"/>
+      </w:rPr>
+    </w:lvl>
+    <w:lvl w:ilvl="8" w:tplc="041B0005" w:tentative="1">
+      <w:start w:val="1"/>
+      <w:numFmt w:val="bullet"/>
+      <w:lvlText w:val=""/>
+      <w:lvlJc w:val="left"/>
+      <w:pPr>
+        <w:ind w:left="6480" w:hanging="360"/>
+      </w:pPr>
+      <w:rPr>
+        <w:rFonts w:ascii="Wingdings" w:hAnsi="Wingdings" w:hint="default"/>
+      </w:rPr>
+    </w:lvl>
+  </w:abstractNum>
+  <w:abstractNum w:abstractNumId="13" w15:restartNumberingAfterBreak="0">
+    <w:nsid w:val="2D9D24EF"/>
+    <w:multiLevelType w:val="hybridMultilevel"/>
+    <w:tmpl w:val="658289D6"/>
+    <w:lvl w:ilvl="0" w:tplc="687A8EC6">
+      <w:start w:val="1"/>
+      <w:numFmt w:val="decimal"/>
+      <w:lvlText w:val="%1."/>
+      <w:lvlJc w:val="left"/>
+      <w:pPr>
+        <w:ind w:left="1708" w:hanging="360"/>
+      </w:pPr>
+    </w:lvl>
+    <w:lvl w:ilvl="1" w:tplc="041B0019" w:tentative="1">
+      <w:start w:val="1"/>
+      <w:numFmt w:val="lowerLetter"/>
+      <w:lvlText w:val="%2."/>
+      <w:lvlJc w:val="left"/>
+      <w:pPr>
+        <w:ind w:left="2144" w:hanging="360"/>
+      </w:pPr>
+    </w:lvl>
+    <w:lvl w:ilvl="2" w:tplc="041B001B" w:tentative="1">
+      <w:start w:val="1"/>
+      <w:numFmt w:val="lowerRoman"/>
+      <w:lvlText w:val="%3."/>
+      <w:lvlJc w:val="right"/>
+      <w:pPr>
+        <w:ind w:left="2864" w:hanging="180"/>
+      </w:pPr>
+    </w:lvl>
+    <w:lvl w:ilvl="3" w:tplc="041B000F" w:tentative="1">
+      <w:start w:val="1"/>
+      <w:numFmt w:val="decimal"/>
+      <w:lvlText w:val="%4."/>
+      <w:lvlJc w:val="left"/>
+      <w:pPr>
+        <w:ind w:left="3584" w:hanging="360"/>
+      </w:pPr>
+    </w:lvl>
+    <w:lvl w:ilvl="4" w:tplc="041B0019" w:tentative="1">
+      <w:start w:val="1"/>
+      <w:numFmt w:val="lowerLetter"/>
+      <w:lvlText w:val="%5."/>
+      <w:lvlJc w:val="left"/>
+      <w:pPr>
+        <w:ind w:left="4304" w:hanging="360"/>
+      </w:pPr>
+    </w:lvl>
+    <w:lvl w:ilvl="5" w:tplc="041B001B" w:tentative="1">
+      <w:start w:val="1"/>
+      <w:numFmt w:val="lowerRoman"/>
+      <w:lvlText w:val="%6."/>
+      <w:lvlJc w:val="right"/>
+      <w:pPr>
+        <w:ind w:left="5024" w:hanging="180"/>
+      </w:pPr>
+    </w:lvl>
+    <w:lvl w:ilvl="6" w:tplc="041B000F" w:tentative="1">
+      <w:start w:val="1"/>
+      <w:numFmt w:val="decimal"/>
+      <w:lvlText w:val="%7."/>
+      <w:lvlJc w:val="left"/>
+      <w:pPr>
+        <w:ind w:left="5744" w:hanging="360"/>
+      </w:pPr>
+    </w:lvl>
+    <w:lvl w:ilvl="7" w:tplc="041B0019" w:tentative="1">
+      <w:start w:val="1"/>
+      <w:numFmt w:val="lowerLetter"/>
+      <w:lvlText w:val="%8."/>
+      <w:lvlJc w:val="left"/>
+      <w:pPr>
+        <w:ind w:left="6464" w:hanging="360"/>
+      </w:pPr>
+    </w:lvl>
+    <w:lvl w:ilvl="8" w:tplc="041B001B" w:tentative="1">
+      <w:start w:val="1"/>
+      <w:numFmt w:val="lowerRoman"/>
+      <w:lvlText w:val="%9."/>
+      <w:lvlJc w:val="right"/>
+      <w:pPr>
+        <w:ind w:left="7184" w:hanging="180"/>
+      </w:pPr>
+    </w:lvl>
+  </w:abstractNum>
+  <w:abstractNum w:abstractNumId="14" w15:restartNumberingAfterBreak="0">
+    <w:nsid w:val="329114D3"/>
+    <w:multiLevelType w:val="hybridMultilevel"/>
+    <w:tmpl w:val="7A6AB724"/>
+    <w:lvl w:ilvl="0" w:tplc="70C80CC2">
+      <w:start w:val="1"/>
+      <w:numFmt w:val="decimal"/>
+      <w:lvlText w:val="%1."/>
+      <w:lvlJc w:val="left"/>
+      <w:pPr>
+        <w:ind w:left="1004" w:hanging="360"/>
+      </w:pPr>
+    </w:lvl>
+    <w:lvl w:ilvl="1" w:tplc="041B0019" w:tentative="1">
+      <w:start w:val="1"/>
+      <w:numFmt w:val="lowerLetter"/>
+      <w:lvlText w:val="%2."/>
+      <w:lvlJc w:val="left"/>
+      <w:pPr>
+        <w:ind w:left="1724" w:hanging="360"/>
+      </w:pPr>
+    </w:lvl>
+    <w:lvl w:ilvl="2" w:tplc="041B001B" w:tentative="1">
+      <w:start w:val="1"/>
+      <w:numFmt w:val="lowerRoman"/>
+      <w:lvlText w:val="%3."/>
+      <w:lvlJc w:val="right"/>
+      <w:pPr>
+        <w:ind w:left="2444" w:hanging="180"/>
+      </w:pPr>
+    </w:lvl>
+    <w:lvl w:ilvl="3" w:tplc="041B000F" w:tentative="1">
+      <w:start w:val="1"/>
+      <w:numFmt w:val="decimal"/>
+      <w:lvlText w:val="%4."/>
+      <w:lvlJc w:val="left"/>
+      <w:pPr>
+        <w:ind w:left="3164" w:hanging="360"/>
+      </w:pPr>
+    </w:lvl>
+    <w:lvl w:ilvl="4" w:tplc="041B0019" w:tentative="1">
+      <w:start w:val="1"/>
+      <w:numFmt w:val="lowerLetter"/>
+      <w:lvlText w:val="%5."/>
+      <w:lvlJc w:val="left"/>
+      <w:pPr>
+        <w:ind w:left="3884" w:hanging="360"/>
+      </w:pPr>
+    </w:lvl>
+    <w:lvl w:ilvl="5" w:tplc="041B001B" w:tentative="1">
+      <w:start w:val="1"/>
+      <w:numFmt w:val="lowerRoman"/>
+      <w:lvlText w:val="%6."/>
+      <w:lvlJc w:val="right"/>
+      <w:pPr>
+        <w:ind w:left="4604" w:hanging="180"/>
+      </w:pPr>
+    </w:lvl>
+    <w:lvl w:ilvl="6" w:tplc="041B000F" w:tentative="1">
+      <w:start w:val="1"/>
+      <w:numFmt w:val="decimal"/>
+      <w:lvlText w:val="%7."/>
+      <w:lvlJc w:val="left"/>
+      <w:pPr>
+        <w:ind w:left="5324" w:hanging="360"/>
+      </w:pPr>
+    </w:lvl>
+    <w:lvl w:ilvl="7" w:tplc="041B0019" w:tentative="1">
+      <w:start w:val="1"/>
+      <w:numFmt w:val="lowerLetter"/>
+      <w:lvlText w:val="%8."/>
+      <w:lvlJc w:val="left"/>
+      <w:pPr>
+        <w:ind w:left="6044" w:hanging="360"/>
+      </w:pPr>
+    </w:lvl>
+    <w:lvl w:ilvl="8" w:tplc="041B001B" w:tentative="1">
+      <w:start w:val="1"/>
+      <w:numFmt w:val="lowerRoman"/>
+      <w:lvlText w:val="%9."/>
+      <w:lvlJc w:val="right"/>
+      <w:pPr>
+        <w:ind w:left="6764" w:hanging="180"/>
+      </w:pPr>
+    </w:lvl>
+  </w:abstractNum>
+  <w:abstractNum w:abstractNumId="15" w15:restartNumberingAfterBreak="0">
+    <w:nsid w:val="3521040C"/>
+    <w:multiLevelType w:val="hybridMultilevel"/>
+    <w:tmpl w:val="1DC2DF56"/>
+    <w:lvl w:ilvl="0" w:tplc="9B84C1FC">
+      <w:start w:val="1"/>
+      <w:numFmt w:val="bullet"/>
+      <w:lvlText w:val=""/>
+      <w:lvlJc w:val="left"/>
+      <w:pPr>
+        <w:ind w:left="3536" w:hanging="360"/>
+      </w:pPr>
+      <w:rPr>
+        <w:rFonts w:ascii="Symbol" w:hAnsi="Symbol" w:hint="default"/>
+      </w:rPr>
+    </w:lvl>
+    <w:lvl w:ilvl="1" w:tplc="041B0003" w:tentative="1">
+      <w:start w:val="1"/>
+      <w:numFmt w:val="bullet"/>
+      <w:lvlText w:val="o"/>
+      <w:lvlJc w:val="left"/>
+      <w:pPr>
+        <w:ind w:left="1440" w:hanging="360"/>
+      </w:pPr>
+      <w:rPr>
+        <w:rFonts w:ascii="Courier New" w:hAnsi="Courier New" w:cs="Courier New" w:hint="default"/>
+      </w:rPr>
+    </w:lvl>
+    <w:lvl w:ilvl="2" w:tplc="041B0005" w:tentative="1">
+      <w:start w:val="1"/>
+      <w:numFmt w:val="bullet"/>
+      <w:lvlText w:val=""/>
+      <w:lvlJc w:val="left"/>
+      <w:pPr>
+        <w:ind w:left="2160" w:hanging="360"/>
+      </w:pPr>
+      <w:rPr>
+        <w:rFonts w:ascii="Wingdings" w:hAnsi="Wingdings" w:hint="default"/>
+      </w:rPr>
+    </w:lvl>
+    <w:lvl w:ilvl="3" w:tplc="041B0001" w:tentative="1">
+      <w:start w:val="1"/>
+      <w:numFmt w:val="bullet"/>
+      <w:lvlText w:val=""/>
+      <w:lvlJc w:val="left"/>
+      <w:pPr>
+        <w:ind w:left="2880" w:hanging="360"/>
+      </w:pPr>
+      <w:rPr>
+        <w:rFonts w:ascii="Symbol" w:hAnsi="Symbol" w:hint="default"/>
+      </w:rPr>
+    </w:lvl>
+    <w:lvl w:ilvl="4" w:tplc="041B0003" w:tentative="1">
+      <w:start w:val="1"/>
+      <w:numFmt w:val="bullet"/>
+      <w:lvlText w:val="o"/>
+      <w:lvlJc w:val="left"/>
+      <w:pPr>
+        <w:ind w:left="3600" w:hanging="360"/>
+      </w:pPr>
+      <w:rPr>
+        <w:rFonts w:ascii="Courier New" w:hAnsi="Courier New" w:cs="Courier New" w:hint="default"/>
+      </w:rPr>
+    </w:lvl>
+    <w:lvl w:ilvl="5" w:tplc="041B0005" w:tentative="1">
+      <w:start w:val="1"/>
+      <w:numFmt w:val="bullet"/>
+      <w:lvlText w:val=""/>
+      <w:lvlJc w:val="left"/>
+      <w:pPr>
+        <w:ind w:left="4320" w:hanging="360"/>
+      </w:pPr>
+      <w:rPr>
+        <w:rFonts w:ascii="Wingdings" w:hAnsi="Wingdings" w:hint="default"/>
+      </w:rPr>
+    </w:lvl>
+    <w:lvl w:ilvl="6" w:tplc="041B0001" w:tentative="1">
+      <w:start w:val="1"/>
+      <w:numFmt w:val="bullet"/>
+      <w:lvlText w:val=""/>
+      <w:lvlJc w:val="left"/>
+      <w:pPr>
+        <w:ind w:left="5040" w:hanging="360"/>
+      </w:pPr>
+      <w:rPr>
+        <w:rFonts w:ascii="Symbol" w:hAnsi="Symbol" w:hint="default"/>
+      </w:rPr>
+    </w:lvl>
+    <w:lvl w:ilvl="7" w:tplc="041B0003" w:tentative="1">
+      <w:start w:val="1"/>
+      <w:numFmt w:val="bullet"/>
+      <w:lvlText w:val="o"/>
+      <w:lvlJc w:val="left"/>
+      <w:pPr>
+        <w:ind w:left="5760" w:hanging="360"/>
+      </w:pPr>
+      <w:rPr>
+        <w:rFonts w:ascii="Courier New" w:hAnsi="Courier New" w:cs="Courier New" w:hint="default"/>
+      </w:rPr>
+    </w:lvl>
+    <w:lvl w:ilvl="8" w:tplc="041B0005" w:tentative="1">
+      <w:start w:val="1"/>
+      <w:numFmt w:val="bullet"/>
+      <w:lvlText w:val=""/>
+      <w:lvlJc w:val="left"/>
+      <w:pPr>
+        <w:ind w:left="6480" w:hanging="360"/>
+      </w:pPr>
+      <w:rPr>
+        <w:rFonts w:ascii="Wingdings" w:hAnsi="Wingdings" w:hint="default"/>
+      </w:rPr>
+    </w:lvl>
+  </w:abstractNum>
+  <w:abstractNum w:abstractNumId="16" w15:restartNumberingAfterBreak="0">
     <w:nsid w:val="3D6B616B"/>
     <w:multiLevelType w:val="multilevel"/>
     <w:tmpl w:val="DB1A21C0"/>
@@ -13290,7 +14529,233 @@
       </w:rPr>
     </w:lvl>
   </w:abstractNum>
-  <w:abstractNum w:abstractNumId="10" w15:restartNumberingAfterBreak="0">
+  <w:abstractNum w:abstractNumId="17" w15:restartNumberingAfterBreak="0">
+    <w:nsid w:val="4E217BFD"/>
+    <w:multiLevelType w:val="hybridMultilevel"/>
+    <w:tmpl w:val="7FA43C4E"/>
+    <w:lvl w:ilvl="0" w:tplc="D0969DD4">
+      <w:start w:val="1"/>
+      <w:numFmt w:val="bullet"/>
+      <w:lvlText w:val=""/>
+      <w:lvlJc w:val="left"/>
+      <w:pPr>
+        <w:ind w:left="3536" w:hanging="360"/>
+      </w:pPr>
+      <w:rPr>
+        <w:rFonts w:ascii="Symbol" w:hAnsi="Symbol" w:hint="default"/>
+      </w:rPr>
+    </w:lvl>
+    <w:lvl w:ilvl="1" w:tplc="041B0003" w:tentative="1">
+      <w:start w:val="1"/>
+      <w:numFmt w:val="bullet"/>
+      <w:lvlText w:val="o"/>
+      <w:lvlJc w:val="left"/>
+      <w:pPr>
+        <w:ind w:left="2144" w:hanging="360"/>
+      </w:pPr>
+      <w:rPr>
+        <w:rFonts w:ascii="Courier New" w:hAnsi="Courier New" w:cs="Courier New" w:hint="default"/>
+      </w:rPr>
+    </w:lvl>
+    <w:lvl w:ilvl="2" w:tplc="041B0005" w:tentative="1">
+      <w:start w:val="1"/>
+      <w:numFmt w:val="bullet"/>
+      <w:lvlText w:val=""/>
+      <w:lvlJc w:val="left"/>
+      <w:pPr>
+        <w:ind w:left="2864" w:hanging="360"/>
+      </w:pPr>
+      <w:rPr>
+        <w:rFonts w:ascii="Wingdings" w:hAnsi="Wingdings" w:hint="default"/>
+      </w:rPr>
+    </w:lvl>
+    <w:lvl w:ilvl="3" w:tplc="041B0001" w:tentative="1">
+      <w:start w:val="1"/>
+      <w:numFmt w:val="bullet"/>
+      <w:lvlText w:val=""/>
+      <w:lvlJc w:val="left"/>
+      <w:pPr>
+        <w:ind w:left="3584" w:hanging="360"/>
+      </w:pPr>
+      <w:rPr>
+        <w:rFonts w:ascii="Symbol" w:hAnsi="Symbol" w:hint="default"/>
+      </w:rPr>
+    </w:lvl>
+    <w:lvl w:ilvl="4" w:tplc="041B0003" w:tentative="1">
+      <w:start w:val="1"/>
+      <w:numFmt w:val="bullet"/>
+      <w:lvlText w:val="o"/>
+      <w:lvlJc w:val="left"/>
+      <w:pPr>
+        <w:ind w:left="4304" w:hanging="360"/>
+      </w:pPr>
+      <w:rPr>
+        <w:rFonts w:ascii="Courier New" w:hAnsi="Courier New" w:cs="Courier New" w:hint="default"/>
+      </w:rPr>
+    </w:lvl>
+    <w:lvl w:ilvl="5" w:tplc="041B0005" w:tentative="1">
+      <w:start w:val="1"/>
+      <w:numFmt w:val="bullet"/>
+      <w:lvlText w:val=""/>
+      <w:lvlJc w:val="left"/>
+      <w:pPr>
+        <w:ind w:left="5024" w:hanging="360"/>
+      </w:pPr>
+      <w:rPr>
+        <w:rFonts w:ascii="Wingdings" w:hAnsi="Wingdings" w:hint="default"/>
+      </w:rPr>
+    </w:lvl>
+    <w:lvl w:ilvl="6" w:tplc="041B0001" w:tentative="1">
+      <w:start w:val="1"/>
+      <w:numFmt w:val="bullet"/>
+      <w:lvlText w:val=""/>
+      <w:lvlJc w:val="left"/>
+      <w:pPr>
+        <w:ind w:left="5744" w:hanging="360"/>
+      </w:pPr>
+      <w:rPr>
+        <w:rFonts w:ascii="Symbol" w:hAnsi="Symbol" w:hint="default"/>
+      </w:rPr>
+    </w:lvl>
+    <w:lvl w:ilvl="7" w:tplc="041B0003" w:tentative="1">
+      <w:start w:val="1"/>
+      <w:numFmt w:val="bullet"/>
+      <w:lvlText w:val="o"/>
+      <w:lvlJc w:val="left"/>
+      <w:pPr>
+        <w:ind w:left="6464" w:hanging="360"/>
+      </w:pPr>
+      <w:rPr>
+        <w:rFonts w:ascii="Courier New" w:hAnsi="Courier New" w:cs="Courier New" w:hint="default"/>
+      </w:rPr>
+    </w:lvl>
+    <w:lvl w:ilvl="8" w:tplc="041B0005" w:tentative="1">
+      <w:start w:val="1"/>
+      <w:numFmt w:val="bullet"/>
+      <w:lvlText w:val=""/>
+      <w:lvlJc w:val="left"/>
+      <w:pPr>
+        <w:ind w:left="7184" w:hanging="360"/>
+      </w:pPr>
+      <w:rPr>
+        <w:rFonts w:ascii="Wingdings" w:hAnsi="Wingdings" w:hint="default"/>
+      </w:rPr>
+    </w:lvl>
+  </w:abstractNum>
+  <w:abstractNum w:abstractNumId="18" w15:restartNumberingAfterBreak="0">
+    <w:nsid w:val="4E350D11"/>
+    <w:multiLevelType w:val="hybridMultilevel"/>
+    <w:tmpl w:val="BBCC0958"/>
+    <w:lvl w:ilvl="0" w:tplc="D4C40F26">
+      <w:start w:val="1"/>
+      <w:numFmt w:val="bullet"/>
+      <w:lvlText w:val=""/>
+      <w:lvlJc w:val="left"/>
+      <w:pPr>
+        <w:ind w:left="2128" w:hanging="360"/>
+      </w:pPr>
+      <w:rPr>
+        <w:rFonts w:ascii="Symbol" w:hAnsi="Symbol" w:hint="default"/>
+      </w:rPr>
+    </w:lvl>
+    <w:lvl w:ilvl="1" w:tplc="041B0003" w:tentative="1">
+      <w:start w:val="1"/>
+      <w:numFmt w:val="bullet"/>
+      <w:lvlText w:val="o"/>
+      <w:lvlJc w:val="left"/>
+      <w:pPr>
+        <w:ind w:left="2144" w:hanging="360"/>
+      </w:pPr>
+      <w:rPr>
+        <w:rFonts w:ascii="Courier New" w:hAnsi="Courier New" w:cs="Courier New" w:hint="default"/>
+      </w:rPr>
+    </w:lvl>
+    <w:lvl w:ilvl="2" w:tplc="041B0005" w:tentative="1">
+      <w:start w:val="1"/>
+      <w:numFmt w:val="bullet"/>
+      <w:lvlText w:val=""/>
+      <w:lvlJc w:val="left"/>
+      <w:pPr>
+        <w:ind w:left="2864" w:hanging="360"/>
+      </w:pPr>
+      <w:rPr>
+        <w:rFonts w:ascii="Wingdings" w:hAnsi="Wingdings" w:hint="default"/>
+      </w:rPr>
+    </w:lvl>
+    <w:lvl w:ilvl="3" w:tplc="041B0001" w:tentative="1">
+      <w:start w:val="1"/>
+      <w:numFmt w:val="bullet"/>
+      <w:lvlText w:val=""/>
+      <w:lvlJc w:val="left"/>
+      <w:pPr>
+        <w:ind w:left="3584" w:hanging="360"/>
+      </w:pPr>
+      <w:rPr>
+        <w:rFonts w:ascii="Symbol" w:hAnsi="Symbol" w:hint="default"/>
+      </w:rPr>
+    </w:lvl>
+    <w:lvl w:ilvl="4" w:tplc="041B0003" w:tentative="1">
+      <w:start w:val="1"/>
+      <w:numFmt w:val="bullet"/>
+      <w:lvlText w:val="o"/>
+      <w:lvlJc w:val="left"/>
+      <w:pPr>
+        <w:ind w:left="4304" w:hanging="360"/>
+      </w:pPr>
+      <w:rPr>
+        <w:rFonts w:ascii="Courier New" w:hAnsi="Courier New" w:cs="Courier New" w:hint="default"/>
+      </w:rPr>
+    </w:lvl>
+    <w:lvl w:ilvl="5" w:tplc="041B0005" w:tentative="1">
+      <w:start w:val="1"/>
+      <w:numFmt w:val="bullet"/>
+      <w:lvlText w:val=""/>
+      <w:lvlJc w:val="left"/>
+      <w:pPr>
+        <w:ind w:left="5024" w:hanging="360"/>
+      </w:pPr>
+      <w:rPr>
+        <w:rFonts w:ascii="Wingdings" w:hAnsi="Wingdings" w:hint="default"/>
+      </w:rPr>
+    </w:lvl>
+    <w:lvl w:ilvl="6" w:tplc="041B0001" w:tentative="1">
+      <w:start w:val="1"/>
+      <w:numFmt w:val="bullet"/>
+      <w:lvlText w:val=""/>
+      <w:lvlJc w:val="left"/>
+      <w:pPr>
+        <w:ind w:left="5744" w:hanging="360"/>
+      </w:pPr>
+      <w:rPr>
+        <w:rFonts w:ascii="Symbol" w:hAnsi="Symbol" w:hint="default"/>
+      </w:rPr>
+    </w:lvl>
+    <w:lvl w:ilvl="7" w:tplc="041B0003" w:tentative="1">
+      <w:start w:val="1"/>
+      <w:numFmt w:val="bullet"/>
+      <w:lvlText w:val="o"/>
+      <w:lvlJc w:val="left"/>
+      <w:pPr>
+        <w:ind w:left="6464" w:hanging="360"/>
+      </w:pPr>
+      <w:rPr>
+        <w:rFonts w:ascii="Courier New" w:hAnsi="Courier New" w:cs="Courier New" w:hint="default"/>
+      </w:rPr>
+    </w:lvl>
+    <w:lvl w:ilvl="8" w:tplc="041B0005" w:tentative="1">
+      <w:start w:val="1"/>
+      <w:numFmt w:val="bullet"/>
+      <w:lvlText w:val=""/>
+      <w:lvlJc w:val="left"/>
+      <w:pPr>
+        <w:ind w:left="7184" w:hanging="360"/>
+      </w:pPr>
+      <w:rPr>
+        <w:rFonts w:ascii="Wingdings" w:hAnsi="Wingdings" w:hint="default"/>
+      </w:rPr>
+    </w:lvl>
+  </w:abstractNum>
+  <w:abstractNum w:abstractNumId="19" w15:restartNumberingAfterBreak="0">
     <w:nsid w:val="5C027966"/>
     <w:multiLevelType w:val="hybridMultilevel"/>
     <w:tmpl w:val="134EF33C"/>
@@ -13402,7 +14867,7 @@
       </w:rPr>
     </w:lvl>
   </w:abstractNum>
-  <w:abstractNum w:abstractNumId="11" w15:restartNumberingAfterBreak="0">
+  <w:abstractNum w:abstractNumId="20" w15:restartNumberingAfterBreak="0">
     <w:nsid w:val="5C14376B"/>
     <w:multiLevelType w:val="multilevel"/>
     <w:tmpl w:val="2C922866"/>
@@ -13497,7 +14962,7 @@
       </w:pPr>
     </w:lvl>
   </w:abstractNum>
-  <w:abstractNum w:abstractNumId="12" w15:restartNumberingAfterBreak="0">
+  <w:abstractNum w:abstractNumId="21" w15:restartNumberingAfterBreak="0">
     <w:nsid w:val="6451367D"/>
     <w:multiLevelType w:val="multilevel"/>
     <w:tmpl w:val="FD484CD4"/>
@@ -13613,7 +15078,7 @@
       </w:rPr>
     </w:lvl>
   </w:abstractNum>
-  <w:abstractNum w:abstractNumId="13" w15:restartNumberingAfterBreak="0">
+  <w:abstractNum w:abstractNumId="22" w15:restartNumberingAfterBreak="0">
     <w:nsid w:val="68DA4382"/>
     <w:multiLevelType w:val="hybridMultilevel"/>
     <w:tmpl w:val="AAC49EB2"/>
@@ -13725,7 +15190,7 @@
       </w:rPr>
     </w:lvl>
   </w:abstractNum>
-  <w:abstractNum w:abstractNumId="14" w15:restartNumberingAfterBreak="0">
+  <w:abstractNum w:abstractNumId="23" w15:restartNumberingAfterBreak="0">
     <w:nsid w:val="6C181DA9"/>
     <w:multiLevelType w:val="multilevel"/>
     <w:tmpl w:val="FBCE97EC"/>
@@ -13841,10 +15306,10 @@
       </w:rPr>
     </w:lvl>
   </w:abstractNum>
-  <w:abstractNum w:abstractNumId="15" w15:restartNumberingAfterBreak="0">
+  <w:abstractNum w:abstractNumId="24" w15:restartNumberingAfterBreak="0">
     <w:nsid w:val="731E1D50"/>
     <w:multiLevelType w:val="hybridMultilevel"/>
-    <w:tmpl w:val="9B46403C"/>
+    <w:tmpl w:val="1294320A"/>
     <w:lvl w:ilvl="0" w:tplc="FFFFFFFF">
       <w:numFmt w:val="bullet"/>
       <w:lvlText w:val="-"/>
@@ -13860,11 +15325,14 @@
       <w:numFmt w:val="bullet"/>
       <w:lvlText w:val="-"/>
       <w:lvlJc w:val="left"/>
+      <w:pPr>
+        <w:ind w:left="360" w:hanging="360"/>
+      </w:pPr>
       <w:rPr>
         <w:rFonts w:ascii="Times New Roman" w:eastAsiaTheme="minorHAnsi" w:hAnsi="Times New Roman" w:cs="Times New Roman" w:hint="default"/>
       </w:rPr>
     </w:lvl>
-    <w:lvl w:ilvl="2" w:tplc="FFFFFFFF" w:tentative="1">
+    <w:lvl w:ilvl="2" w:tplc="FFFFFFFF">
       <w:start w:val="1"/>
       <w:numFmt w:val="bullet"/>
       <w:lvlText w:val=""/>
@@ -13876,7 +15344,7 @@
         <w:rFonts w:ascii="Wingdings" w:hAnsi="Wingdings" w:hint="default"/>
       </w:rPr>
     </w:lvl>
-    <w:lvl w:ilvl="3" w:tplc="FFFFFFFF" w:tentative="1">
+    <w:lvl w:ilvl="3" w:tplc="FFFFFFFF">
       <w:start w:val="1"/>
       <w:numFmt w:val="bullet"/>
       <w:lvlText w:val=""/>
@@ -13949,7 +15417,93 @@
       </w:rPr>
     </w:lvl>
   </w:abstractNum>
-  <w:abstractNum w:abstractNumId="16" w15:restartNumberingAfterBreak="0">
+  <w:abstractNum w:abstractNumId="25" w15:restartNumberingAfterBreak="0">
+    <w:nsid w:val="73C05200"/>
+    <w:multiLevelType w:val="hybridMultilevel"/>
+    <w:tmpl w:val="D59087A6"/>
+    <w:lvl w:ilvl="0" w:tplc="8E50244A">
+      <w:start w:val="1"/>
+      <w:numFmt w:val="decimal"/>
+      <w:lvlText w:val="%1."/>
+      <w:lvlJc w:val="left"/>
+      <w:pPr>
+        <w:ind w:left="2412" w:hanging="360"/>
+      </w:pPr>
+    </w:lvl>
+    <w:lvl w:ilvl="1" w:tplc="041B0019" w:tentative="1">
+      <w:start w:val="1"/>
+      <w:numFmt w:val="lowerLetter"/>
+      <w:lvlText w:val="%2."/>
+      <w:lvlJc w:val="left"/>
+      <w:pPr>
+        <w:ind w:left="1440" w:hanging="360"/>
+      </w:pPr>
+    </w:lvl>
+    <w:lvl w:ilvl="2" w:tplc="041B001B" w:tentative="1">
+      <w:start w:val="1"/>
+      <w:numFmt w:val="lowerRoman"/>
+      <w:lvlText w:val="%3."/>
+      <w:lvlJc w:val="right"/>
+      <w:pPr>
+        <w:ind w:left="2160" w:hanging="180"/>
+      </w:pPr>
+    </w:lvl>
+    <w:lvl w:ilvl="3" w:tplc="041B000F" w:tentative="1">
+      <w:start w:val="1"/>
+      <w:numFmt w:val="decimal"/>
+      <w:lvlText w:val="%4."/>
+      <w:lvlJc w:val="left"/>
+      <w:pPr>
+        <w:ind w:left="2880" w:hanging="360"/>
+      </w:pPr>
+    </w:lvl>
+    <w:lvl w:ilvl="4" w:tplc="041B0019" w:tentative="1">
+      <w:start w:val="1"/>
+      <w:numFmt w:val="lowerLetter"/>
+      <w:lvlText w:val="%5."/>
+      <w:lvlJc w:val="left"/>
+      <w:pPr>
+        <w:ind w:left="3600" w:hanging="360"/>
+      </w:pPr>
+    </w:lvl>
+    <w:lvl w:ilvl="5" w:tplc="041B001B" w:tentative="1">
+      <w:start w:val="1"/>
+      <w:numFmt w:val="lowerRoman"/>
+      <w:lvlText w:val="%6."/>
+      <w:lvlJc w:val="right"/>
+      <w:pPr>
+        <w:ind w:left="4320" w:hanging="180"/>
+      </w:pPr>
+    </w:lvl>
+    <w:lvl w:ilvl="6" w:tplc="041B000F" w:tentative="1">
+      <w:start w:val="1"/>
+      <w:numFmt w:val="decimal"/>
+      <w:lvlText w:val="%7."/>
+      <w:lvlJc w:val="left"/>
+      <w:pPr>
+        <w:ind w:left="5040" w:hanging="360"/>
+      </w:pPr>
+    </w:lvl>
+    <w:lvl w:ilvl="7" w:tplc="041B0019" w:tentative="1">
+      <w:start w:val="1"/>
+      <w:numFmt w:val="lowerLetter"/>
+      <w:lvlText w:val="%8."/>
+      <w:lvlJc w:val="left"/>
+      <w:pPr>
+        <w:ind w:left="5760" w:hanging="360"/>
+      </w:pPr>
+    </w:lvl>
+    <w:lvl w:ilvl="8" w:tplc="041B001B" w:tentative="1">
+      <w:start w:val="1"/>
+      <w:numFmt w:val="lowerRoman"/>
+      <w:lvlText w:val="%9."/>
+      <w:lvlJc w:val="right"/>
+      <w:pPr>
+        <w:ind w:left="6480" w:hanging="180"/>
+      </w:pPr>
+    </w:lvl>
+  </w:abstractNum>
+  <w:abstractNum w:abstractNumId="26" w15:restartNumberingAfterBreak="0">
     <w:nsid w:val="7B42550A"/>
     <w:multiLevelType w:val="hybridMultilevel"/>
     <w:tmpl w:val="48AE991A"/>
@@ -14061,7 +15615,120 @@
       </w:rPr>
     </w:lvl>
   </w:abstractNum>
-  <w:abstractNum w:abstractNumId="17" w15:restartNumberingAfterBreak="0">
+  <w:abstractNum w:abstractNumId="27" w15:restartNumberingAfterBreak="0">
+    <w:nsid w:val="7F0708B1"/>
+    <w:multiLevelType w:val="hybridMultilevel"/>
+    <w:tmpl w:val="9050C49E"/>
+    <w:lvl w:ilvl="0" w:tplc="8EE09062">
+      <w:start w:val="1"/>
+      <w:numFmt w:val="bullet"/>
+      <w:lvlText w:val=""/>
+      <w:lvlJc w:val="left"/>
+      <w:pPr>
+        <w:ind w:left="1424" w:hanging="360"/>
+      </w:pPr>
+      <w:rPr>
+        <w:rFonts w:ascii="Symbol" w:hAnsi="Symbol" w:hint="default"/>
+      </w:rPr>
+    </w:lvl>
+    <w:lvl w:ilvl="1" w:tplc="041B0003" w:tentative="1">
+      <w:start w:val="1"/>
+      <w:numFmt w:val="bullet"/>
+      <w:lvlText w:val="o"/>
+      <w:lvlJc w:val="left"/>
+      <w:pPr>
+        <w:ind w:left="2144" w:hanging="360"/>
+      </w:pPr>
+      <w:rPr>
+        <w:rFonts w:ascii="Courier New" w:hAnsi="Courier New" w:cs="Courier New" w:hint="default"/>
+      </w:rPr>
+    </w:lvl>
+    <w:lvl w:ilvl="2" w:tplc="041B0005" w:tentative="1">
+      <w:start w:val="1"/>
+      <w:numFmt w:val="bullet"/>
+      <w:lvlText w:val=""/>
+      <w:lvlJc w:val="left"/>
+      <w:pPr>
+        <w:ind w:left="2864" w:hanging="360"/>
+      </w:pPr>
+      <w:rPr>
+        <w:rFonts w:ascii="Wingdings" w:hAnsi="Wingdings" w:hint="default"/>
+      </w:rPr>
+    </w:lvl>
+    <w:lvl w:ilvl="3" w:tplc="041B0001" w:tentative="1">
+      <w:start w:val="1"/>
+      <w:numFmt w:val="bullet"/>
+      <w:lvlText w:val=""/>
+      <w:lvlJc w:val="left"/>
+      <w:pPr>
+        <w:ind w:left="3584" w:hanging="360"/>
+      </w:pPr>
+      <w:rPr>
+        <w:rFonts w:ascii="Symbol" w:hAnsi="Symbol" w:hint="default"/>
+      </w:rPr>
+    </w:lvl>
+    <w:lvl w:ilvl="4" w:tplc="041B0003" w:tentative="1">
+      <w:start w:val="1"/>
+      <w:numFmt w:val="bullet"/>
+      <w:lvlText w:val="o"/>
+      <w:lvlJc w:val="left"/>
+      <w:pPr>
+        <w:ind w:left="4304" w:hanging="360"/>
+      </w:pPr>
+      <w:rPr>
+        <w:rFonts w:ascii="Courier New" w:hAnsi="Courier New" w:cs="Courier New" w:hint="default"/>
+      </w:rPr>
+    </w:lvl>
+    <w:lvl w:ilvl="5" w:tplc="041B0005" w:tentative="1">
+      <w:start w:val="1"/>
+      <w:numFmt w:val="bullet"/>
+      <w:lvlText w:val=""/>
+      <w:lvlJc w:val="left"/>
+      <w:pPr>
+        <w:ind w:left="5024" w:hanging="360"/>
+      </w:pPr>
+      <w:rPr>
+        <w:rFonts w:ascii="Wingdings" w:hAnsi="Wingdings" w:hint="default"/>
+      </w:rPr>
+    </w:lvl>
+    <w:lvl w:ilvl="6" w:tplc="041B0001" w:tentative="1">
+      <w:start w:val="1"/>
+      <w:numFmt w:val="bullet"/>
+      <w:lvlText w:val=""/>
+      <w:lvlJc w:val="left"/>
+      <w:pPr>
+        <w:ind w:left="5744" w:hanging="360"/>
+      </w:pPr>
+      <w:rPr>
+        <w:rFonts w:ascii="Symbol" w:hAnsi="Symbol" w:hint="default"/>
+      </w:rPr>
+    </w:lvl>
+    <w:lvl w:ilvl="7" w:tplc="041B0003" w:tentative="1">
+      <w:start w:val="1"/>
+      <w:numFmt w:val="bullet"/>
+      <w:lvlText w:val="o"/>
+      <w:lvlJc w:val="left"/>
+      <w:pPr>
+        <w:ind w:left="6464" w:hanging="360"/>
+      </w:pPr>
+      <w:rPr>
+        <w:rFonts w:ascii="Courier New" w:hAnsi="Courier New" w:cs="Courier New" w:hint="default"/>
+      </w:rPr>
+    </w:lvl>
+    <w:lvl w:ilvl="8" w:tplc="041B0005" w:tentative="1">
+      <w:start w:val="1"/>
+      <w:numFmt w:val="bullet"/>
+      <w:lvlText w:val=""/>
+      <w:lvlJc w:val="left"/>
+      <w:pPr>
+        <w:ind w:left="7184" w:hanging="360"/>
+      </w:pPr>
+      <w:rPr>
+        <w:rFonts w:ascii="Wingdings" w:hAnsi="Wingdings" w:hint="default"/>
+      </w:rPr>
+    </w:lvl>
+  </w:abstractNum>
+  <w:abstractNum w:abstractNumId="28" w15:restartNumberingAfterBreak="0">
     <w:nsid w:val="7F3D0E9A"/>
     <w:multiLevelType w:val="multilevel"/>
     <w:tmpl w:val="01B87284"/>
@@ -14178,19 +15845,19 @@
     </w:lvl>
   </w:abstractNum>
   <w:num w:numId="1">
-    <w:abstractNumId w:val="11"/>
+    <w:abstractNumId w:val="20"/>
   </w:num>
   <w:num w:numId="2">
-    <w:abstractNumId w:val="9"/>
+    <w:abstractNumId w:val="16"/>
   </w:num>
   <w:num w:numId="3">
-    <w:abstractNumId w:val="8"/>
+    <w:abstractNumId w:val="10"/>
   </w:num>
   <w:num w:numId="4">
-    <w:abstractNumId w:val="17"/>
+    <w:abstractNumId w:val="28"/>
   </w:num>
   <w:num w:numId="5">
-    <w:abstractNumId w:val="9"/>
+    <w:abstractNumId w:val="16"/>
     <w:lvlOverride w:ilvl="0">
       <w:startOverride w:val="3"/>
     </w:lvlOverride>
@@ -14220,22 +15887,22 @@
     </w:lvlOverride>
   </w:num>
   <w:num w:numId="6">
-    <w:abstractNumId w:val="14"/>
+    <w:abstractNumId w:val="23"/>
   </w:num>
   <w:num w:numId="7">
-    <w:abstractNumId w:val="6"/>
+    <w:abstractNumId w:val="7"/>
   </w:num>
   <w:num w:numId="8">
     <w:abstractNumId w:val="4"/>
   </w:num>
   <w:num w:numId="9">
-    <w:abstractNumId w:val="12"/>
+    <w:abstractNumId w:val="21"/>
   </w:num>
   <w:num w:numId="10">
     <w:abstractNumId w:val="1"/>
   </w:num>
   <w:num w:numId="11">
-    <w:abstractNumId w:val="9"/>
+    <w:abstractNumId w:val="16"/>
     <w:lvlOverride w:ilvl="0">
       <w:startOverride w:val="4"/>
     </w:lvlOverride>
@@ -14265,10 +15932,10 @@
     </w:lvlOverride>
   </w:num>
   <w:num w:numId="12">
-    <w:abstractNumId w:val="16"/>
+    <w:abstractNumId w:val="26"/>
   </w:num>
   <w:num w:numId="13">
-    <w:abstractNumId w:val="15"/>
+    <w:abstractNumId w:val="24"/>
   </w:num>
   <w:num w:numId="14">
     <w:abstractNumId w:val="2"/>
@@ -14277,19 +15944,52 @@
     <w:abstractNumId w:val="3"/>
   </w:num>
   <w:num w:numId="16">
-    <w:abstractNumId w:val="10"/>
+    <w:abstractNumId w:val="19"/>
   </w:num>
   <w:num w:numId="17">
-    <w:abstractNumId w:val="13"/>
+    <w:abstractNumId w:val="22"/>
   </w:num>
   <w:num w:numId="18">
     <w:abstractNumId w:val="0"/>
   </w:num>
   <w:num w:numId="19">
-    <w:abstractNumId w:val="7"/>
+    <w:abstractNumId w:val="9"/>
   </w:num>
   <w:num w:numId="20">
     <w:abstractNumId w:val="5"/>
+  </w:num>
+  <w:num w:numId="21">
+    <w:abstractNumId w:val="14"/>
+  </w:num>
+  <w:num w:numId="22">
+    <w:abstractNumId w:val="27"/>
+  </w:num>
+  <w:num w:numId="23">
+    <w:abstractNumId w:val="18"/>
+  </w:num>
+  <w:num w:numId="24">
+    <w:abstractNumId w:val="6"/>
+  </w:num>
+  <w:num w:numId="25">
+    <w:abstractNumId w:val="17"/>
+  </w:num>
+  <w:num w:numId="26">
+    <w:abstractNumId w:val="13"/>
+  </w:num>
+  <w:num w:numId="27">
+    <w:abstractNumId w:val="11"/>
+  </w:num>
+  <w:num w:numId="28">
+    <w:abstractNumId w:val="8"/>
+  </w:num>
+  <w:num w:numId="29">
+    <w:abstractNumId w:val="15"/>
+  </w:num>
+  <w:num w:numId="30">
+    <w:abstractNumId w:val="25"/>
+  </w:num>
+  <w:num w:numId="31">
+    <w:abstractNumId w:val="12"/>
   </w:num>
   <w:numIdMacAtCleanup w:val="11"/>
 </w:numbering>
@@ -14969,10 +16669,9 @@
     <w:link w:val="ZakladnyChar"/>
     <w:autoRedefine/>
     <w:qFormat/>
-    <w:rsid w:val="00987F6A"/>
+    <w:rsid w:val="00F835BD"/>
     <w:pPr>
       <w:spacing w:after="0" w:line="360" w:lineRule="auto"/>
-      <w:ind w:firstLine="284"/>
       <w:jc w:val="both"/>
     </w:pPr>
     <w:rPr>
@@ -15009,7 +16708,7 @@
     <w:name w:val="Zakladny Char"/>
     <w:basedOn w:val="Predvolenpsmoodseku"/>
     <w:link w:val="Zakladny"/>
-    <w:rsid w:val="00987F6A"/>
+    <w:rsid w:val="00F835BD"/>
     <w:rPr>
       <w:rFonts w:ascii="Times New Roman" w:hAnsi="Times New Roman" w:cs="Times New Roman"/>
       <w:sz w:val="24"/>
@@ -16036,24 +17735,10 @@
 <w:fonts xmlns:mc="http://schemas.openxmlformats.org/markup-compatibility/2006" xmlns:r="http://schemas.openxmlformats.org/officeDocument/2006/relationships" xmlns:w="http://schemas.openxmlformats.org/wordprocessingml/2006/main" xmlns:w14="http://schemas.microsoft.com/office/word/2010/wordml" xmlns:w15="http://schemas.microsoft.com/office/word/2012/wordml" xmlns:w16cex="http://schemas.microsoft.com/office/word/2018/wordml/cex" xmlns:w16cid="http://schemas.microsoft.com/office/word/2016/wordml/cid" xmlns:w16="http://schemas.microsoft.com/office/word/2018/wordml" xmlns:w16sdtdh="http://schemas.microsoft.com/office/word/2020/wordml/sdtdatahash" xmlns:w16se="http://schemas.microsoft.com/office/word/2015/wordml/symex" mc:Ignorable="w14 w15 w16se w16cid w16 w16cex w16sdtdh">
   <w:font w:name="Times New Roman">
     <w:panose1 w:val="02020603050405020304"/>
-    <w:charset w:val="00"/>
+    <w:charset w:val="EE"/>
     <w:family w:val="roman"/>
     <w:pitch w:val="variable"/>
     <w:sig w:usb0="E0002EFF" w:usb1="C000785B" w:usb2="00000009" w:usb3="00000000" w:csb0="000001FF" w:csb1="00000000"/>
-  </w:font>
-  <w:font w:name="Calibri">
-    <w:panose1 w:val="020F0502020204030204"/>
-    <w:charset w:val="00"/>
-    <w:family w:val="swiss"/>
-    <w:pitch w:val="variable"/>
-    <w:sig w:usb0="E4002EFF" w:usb1="C000247B" w:usb2="00000009" w:usb3="00000000" w:csb0="000001FF" w:csb1="00000000"/>
-  </w:font>
-  <w:font w:name="Wingdings">
-    <w:panose1 w:val="05000000000000000000"/>
-    <w:charset w:val="02"/>
-    <w:family w:val="auto"/>
-    <w:pitch w:val="variable"/>
-    <w:sig w:usb0="00000000" w:usb1="10000000" w:usb2="00000000" w:usb3="00000000" w:csb0="80000000" w:csb1="00000000"/>
   </w:font>
   <w:font w:name="Symbol">
     <w:panose1 w:val="05050102010706020507"/>
@@ -16064,28 +17749,42 @@
   </w:font>
   <w:font w:name="Courier New">
     <w:panose1 w:val="02070309020205020404"/>
-    <w:charset w:val="00"/>
+    <w:charset w:val="EE"/>
     <w:family w:val="modern"/>
     <w:pitch w:val="fixed"/>
     <w:sig w:usb0="E0002EFF" w:usb1="C0007843" w:usb2="00000009" w:usb3="00000000" w:csb0="000001FF" w:csb1="00000000"/>
   </w:font>
+  <w:font w:name="Wingdings">
+    <w:panose1 w:val="05000000000000000000"/>
+    <w:charset w:val="02"/>
+    <w:family w:val="auto"/>
+    <w:pitch w:val="variable"/>
+    <w:sig w:usb0="00000000" w:usb1="10000000" w:usb2="00000000" w:usb3="00000000" w:csb0="80000000" w:csb1="00000000"/>
+  </w:font>
+  <w:font w:name="Calibri">
+    <w:panose1 w:val="020F0502020204030204"/>
+    <w:charset w:val="EE"/>
+    <w:family w:val="swiss"/>
+    <w:pitch w:val="variable"/>
+    <w:sig w:usb0="E4002EFF" w:usb1="C000247B" w:usb2="00000009" w:usb3="00000000" w:csb0="000001FF" w:csb1="00000000"/>
+  </w:font>
   <w:font w:name="Calibri Light">
     <w:panose1 w:val="020F0302020204030204"/>
-    <w:charset w:val="00"/>
+    <w:charset w:val="EE"/>
     <w:family w:val="swiss"/>
     <w:pitch w:val="variable"/>
     <w:sig w:usb0="E4002EFF" w:usb1="C000247B" w:usb2="00000009" w:usb3="00000000" w:csb0="000001FF" w:csb1="00000000"/>
   </w:font>
   <w:font w:name="Arial">
     <w:panose1 w:val="020B0604020202020204"/>
-    <w:charset w:val="00"/>
+    <w:charset w:val="EE"/>
     <w:family w:val="swiss"/>
     <w:pitch w:val="variable"/>
     <w:sig w:usb0="E0002EFF" w:usb1="C000785B" w:usb2="00000009" w:usb3="00000000" w:csb0="000001FF" w:csb1="00000000"/>
   </w:font>
   <w:font w:name="Tahoma">
     <w:panose1 w:val="020B0604030504040204"/>
-    <w:charset w:val="00"/>
+    <w:charset w:val="EE"/>
     <w:family w:val="swiss"/>
     <w:pitch w:val="variable"/>
     <w:sig w:usb0="E1002EFF" w:usb1="C000605B" w:usb2="00000029" w:usb3="00000000" w:csb0="000101FF" w:csb1="00000000"/>
@@ -16202,7 +17901,6 @@
       <w:start w:val="1"/>
       <w:numFmt w:val="decimal"/>
       <w:lvlRestart w:val="0"/>
-      <w:pStyle w:val="Nadpis2urovne"/>
       <w:lvlText w:val="%1.%2"/>
       <w:lvlJc w:val="left"/>
       <w:pPr>
@@ -16215,7 +17913,6 @@
     <w:lvl w:ilvl="2">
       <w:start w:val="1"/>
       <w:numFmt w:val="decimal"/>
-      <w:pStyle w:val="Nadpis3urovne"/>
       <w:lvlText w:val="%1.%2.%3"/>
       <w:lvlJc w:val="left"/>
       <w:pPr>
@@ -16228,7 +17925,6 @@
     <w:lvl w:ilvl="3">
       <w:start w:val="1"/>
       <w:numFmt w:val="decimal"/>
-      <w:pStyle w:val="Nadpis4xx"/>
       <w:suff w:val="space"/>
       <w:lvlText w:val="%1.%2.%3.%4."/>
       <w:lvlJc w:val="left"/>
@@ -16549,6 +18245,7 @@
     <w:rsid w:val="00180EB2"/>
     <w:rsid w:val="001E5AAF"/>
     <w:rsid w:val="001F6E26"/>
+    <w:rsid w:val="003028DA"/>
     <w:rsid w:val="00307956"/>
     <w:rsid w:val="00315605"/>
     <w:rsid w:val="00326F81"/>
@@ -16557,6 +18254,7 @@
     <w:rsid w:val="003B691E"/>
     <w:rsid w:val="004A4A88"/>
     <w:rsid w:val="00522509"/>
+    <w:rsid w:val="005C7EBC"/>
     <w:rsid w:val="006B55F7"/>
     <w:rsid w:val="006C3133"/>
     <w:rsid w:val="006C58E8"/>
@@ -16566,6 +18264,7 @@
     <w:rsid w:val="00850E48"/>
     <w:rsid w:val="008A6AFC"/>
     <w:rsid w:val="009857EC"/>
+    <w:rsid w:val="009E048F"/>
     <w:rsid w:val="009E3E86"/>
     <w:rsid w:val="00A40D1D"/>
     <w:rsid w:val="00C12162"/>
@@ -16580,6 +18279,7 @@
     <w:rsid w:val="00E46757"/>
     <w:rsid w:val="00E63040"/>
     <w:rsid w:val="00EA1507"/>
+    <w:rsid w:val="00EB0AE8"/>
     <w:rsid w:val="00F63A24"/>
     <w:rsid w:val="00FC0CC5"/>
   </w:rsids>
@@ -16598,8 +18298,8 @@
   </m:mathPr>
   <w:themeFontLang w:val="sk-SK"/>
   <w:clrSchemeMapping w:bg1="light1" w:t1="dark1" w:bg2="light2" w:t2="dark2" w:accent1="accent1" w:accent2="accent2" w:accent3="accent3" w:accent4="accent4" w:accent5="accent5" w:accent6="accent6" w:hyperlink="hyperlink" w:followedHyperlink="followedHyperlink"/>
-  <w:decimalSymbol w:val="."/>
-  <w:listSeparator w:val=","/>
+  <w:decimalSymbol w:val=","/>
+  <w:listSeparator w:val=";"/>
   <w15:chartTrackingRefBased/>
 </w:settings>
 </file>
@@ -17519,116 +19219,6 @@
       <w:szCs w:val="20"/>
     </w:rPr>
   </w:style>
-  <w:style w:type="paragraph" w:customStyle="1" w:styleId="Nadpis2urovne">
-    <w:name w:val="Nadpis 2.urovne"/>
-    <w:next w:val="Zakladny"/>
-    <w:autoRedefine/>
-    <w:qFormat/>
-    <w:rsid w:val="00522509"/>
-    <w:pPr>
-      <w:keepNext/>
-      <w:keepLines/>
-      <w:numPr>
-        <w:ilvl w:val="1"/>
-        <w:numId w:val="2"/>
-      </w:numPr>
-      <w:spacing w:before="320" w:after="280" w:line="240" w:lineRule="auto"/>
-      <w:outlineLvl w:val="1"/>
-    </w:pPr>
-    <w:rPr>
-      <w:rFonts w:ascii="Times New Roman" w:eastAsiaTheme="minorHAnsi" w:hAnsi="Times New Roman" w:cs="Times New Roman"/>
-      <w:b/>
-      <w:sz w:val="32"/>
-      <w:szCs w:val="32"/>
-      <w:lang w:eastAsia="en-US"/>
-    </w:rPr>
-  </w:style>
-  <w:style w:type="paragraph" w:customStyle="1" w:styleId="Nadpis3urovne">
-    <w:name w:val="Nadpis 3.urovne"/>
-    <w:next w:val="Zakladny"/>
-    <w:qFormat/>
-    <w:rsid w:val="00522509"/>
-    <w:pPr>
-      <w:keepNext/>
-      <w:keepLines/>
-      <w:numPr>
-        <w:ilvl w:val="2"/>
-        <w:numId w:val="2"/>
-      </w:numPr>
-      <w:spacing w:before="280" w:after="280" w:line="240" w:lineRule="auto"/>
-      <w:outlineLvl w:val="2"/>
-    </w:pPr>
-    <w:rPr>
-      <w:rFonts w:ascii="Times New Roman" w:eastAsiaTheme="minorHAnsi" w:hAnsi="Times New Roman" w:cs="Times New Roman"/>
-      <w:b/>
-      <w:sz w:val="28"/>
-      <w:szCs w:val="32"/>
-      <w:lang w:eastAsia="en-US"/>
-    </w:rPr>
-  </w:style>
-  <w:style w:type="paragraph" w:customStyle="1" w:styleId="Nadpis4xx">
-    <w:name w:val="Nadpis 4xx"/>
-    <w:basedOn w:val="Nadpis3urovne"/>
-    <w:next w:val="Normlny"/>
-    <w:qFormat/>
-    <w:rsid w:val="00522509"/>
-    <w:pPr>
-      <w:numPr>
-        <w:ilvl w:val="3"/>
-      </w:numPr>
-    </w:pPr>
-  </w:style>
-  <w:style w:type="paragraph" w:customStyle="1" w:styleId="A7783CA88F4A47A2BD7820F01D357D5F2">
-    <w:name w:val="A7783CA88F4A47A2BD7820F01D357D5F2"/>
-    <w:rsid w:val="00180EB2"/>
-    <w:pPr>
-      <w:spacing w:after="0" w:line="360" w:lineRule="auto"/>
-      <w:ind w:firstLine="284"/>
-      <w:jc w:val="both"/>
-    </w:pPr>
-    <w:rPr>
-      <w:rFonts w:ascii="Times New Roman" w:eastAsiaTheme="minorHAnsi" w:hAnsi="Times New Roman" w:cs="Times New Roman"/>
-      <w:sz w:val="24"/>
-      <w:szCs w:val="32"/>
-      <w:lang w:eastAsia="en-US"/>
-    </w:rPr>
-  </w:style>
-  <w:style w:type="paragraph" w:customStyle="1" w:styleId="3140ECA900D84C29B014AEE29ED5968B2">
-    <w:name w:val="3140ECA900D84C29B014AEE29ED5968B2"/>
-    <w:rsid w:val="00180EB2"/>
-    <w:pPr>
-      <w:keepNext/>
-      <w:keepLines/>
-      <w:pageBreakBefore/>
-      <w:spacing w:after="320" w:line="240" w:lineRule="auto"/>
-      <w:outlineLvl w:val="0"/>
-    </w:pPr>
-    <w:rPr>
-      <w:rFonts w:ascii="Times New Roman" w:eastAsiaTheme="minorHAnsi" w:hAnsi="Times New Roman" w:cs="Times New Roman"/>
-      <w:b/>
-      <w:sz w:val="44"/>
-      <w:szCs w:val="32"/>
-      <w:lang w:eastAsia="en-US"/>
-    </w:rPr>
-  </w:style>
-  <w:style w:type="paragraph" w:customStyle="1" w:styleId="94072E4406F84E2FB7999464BD079A392">
-    <w:name w:val="94072E4406F84E2FB7999464BD079A392"/>
-    <w:rsid w:val="00180EB2"/>
-    <w:pPr>
-      <w:keepNext/>
-      <w:keepLines/>
-      <w:pageBreakBefore/>
-      <w:spacing w:after="320" w:line="240" w:lineRule="auto"/>
-      <w:outlineLvl w:val="0"/>
-    </w:pPr>
-    <w:rPr>
-      <w:rFonts w:ascii="Times New Roman" w:eastAsiaTheme="minorHAnsi" w:hAnsi="Times New Roman" w:cs="Times New Roman"/>
-      <w:b/>
-      <w:sz w:val="44"/>
-      <w:szCs w:val="32"/>
-      <w:lang w:eastAsia="en-US"/>
-    </w:rPr>
-  </w:style>
   <w:style w:type="paragraph" w:customStyle="1" w:styleId="A7783CA88F4A47A2BD7820F01D357D5F">
     <w:name w:val="A7783CA88F4A47A2BD7820F01D357D5F"/>
     <w:rsid w:val="00522509"/>
@@ -17952,6 +19542,13 @@
 </file>
 
 <file path=customXml/item1.xml><?xml version="1.0" encoding="utf-8"?>
+<tns:customPropertyEditors xmlns:tns="http://schemas.microsoft.com/office/2006/customDocumentInformationPanel">
+  <tns:showOnOpen>false</tns:showOnOpen>
+  <tns:defaultPropertyEditorNamespace>Standard properties</tns:defaultPropertyEditorNamespace>
+</tns:customPropertyEditors>
+</file>
+
+<file path=customXml/item2.xml><?xml version="1.0" encoding="utf-8"?>
 <b:Sources xmlns:b="http://schemas.openxmlformats.org/officeDocument/2006/bibliography" xmlns="http://schemas.openxmlformats.org/officeDocument/2006/bibliography" SelectedStyle="\ISO690Nmerical - Copy.XSL" StyleName="ISO 690 – Číselný odkaz" Version="1987">
   <b:Source>
     <b:Tag>Man15</b:Tag>
@@ -18007,25 +19604,18 @@
 </b:Sources>
 </file>
 
-<file path=customXml/item2.xml><?xml version="1.0" encoding="utf-8"?>
-<tns:customPropertyEditors xmlns:tns="http://schemas.microsoft.com/office/2006/customDocumentInformationPanel">
-  <tns:showOnOpen>false</tns:showOnOpen>
-  <tns:defaultPropertyEditorNamespace>Standard properties</tns:defaultPropertyEditorNamespace>
-</tns:customPropertyEditors>
+<file path=customXml/itemProps1.xml><?xml version="1.0" encoding="utf-8"?>
+<ds:datastoreItem xmlns:ds="http://schemas.openxmlformats.org/officeDocument/2006/customXml" ds:itemID="{75EDBFD0-BBAC-4566-9C67-CE4E0F2888F6}">
+  <ds:schemaRefs>
+    <ds:schemaRef ds:uri="http://schemas.microsoft.com/office/2006/customDocumentInformationPanel"/>
+  </ds:schemaRefs>
+</ds:datastoreItem>
 </file>
 
-<file path=customXml/itemProps1.xml><?xml version="1.0" encoding="utf-8"?>
+<file path=customXml/itemProps2.xml><?xml version="1.0" encoding="utf-8"?>
 <ds:datastoreItem xmlns:ds="http://schemas.openxmlformats.org/officeDocument/2006/customXml" ds:itemID="{6783FFF2-732A-4AF5-BBF5-8BF37811C780}">
   <ds:schemaRefs>
     <ds:schemaRef ds:uri="http://schemas.openxmlformats.org/officeDocument/2006/bibliography"/>
   </ds:schemaRefs>
 </ds:datastoreItem>
-</file>
-
-<file path=customXml/itemProps2.xml><?xml version="1.0" encoding="utf-8"?>
-<ds:datastoreItem xmlns:ds="http://schemas.openxmlformats.org/officeDocument/2006/customXml" ds:itemID="{75EDBFD0-BBAC-4566-9C67-CE4E0F2888F6}">
-  <ds:schemaRefs>
-    <ds:schemaRef ds:uri="http://schemas.microsoft.com/office/2006/customDocumentInformationPanel"/>
-  </ds:schemaRefs>
-</ds:datastoreItem>
 </file>
</xml_diff>

<commit_message>
Pridanie údajov do tabuľky, minoritná úprava textu a obrázku
</commit_message>
<xml_diff>
--- a/Dokumnetacia/tim_projekt.docx
+++ b/Dokumnetacia/tim_projekt.docx
@@ -3801,27 +3801,9 @@
       <w:r>
         <w:t xml:space="preserve"> </w:t>
       </w:r>
-      <w:proofErr w:type="spellStart"/>
-      <w:r>
-        <w:t>Comma</w:t>
-      </w:r>
-      <w:proofErr w:type="spellEnd"/>
-      <w:r>
-        <w:t xml:space="preserve"> </w:t>
-      </w:r>
-      <w:proofErr w:type="spellStart"/>
-      <w:r>
-        <w:t>Seperated</w:t>
-      </w:r>
-      <w:proofErr w:type="spellEnd"/>
-      <w:r>
-        <w:t xml:space="preserve"> </w:t>
-      </w:r>
-      <w:proofErr w:type="spellStart"/>
-      <w:r>
-        <w:t>Value</w:t>
-      </w:r>
-      <w:proofErr w:type="spellEnd"/>
+      <w:r>
+        <w:t>Comma Seperated Value</w:t>
+      </w:r>
     </w:p>
     <w:p>
       <w:r>
@@ -3929,13 +3911,8 @@
         <w:t>Spracoval</w:t>
       </w:r>
       <w:r>
-        <w:t xml:space="preserve">: Marek </w:t>
-      </w:r>
-      <w:proofErr w:type="spellStart"/>
-      <w:r>
-        <w:t>Kačmár</w:t>
-      </w:r>
-      <w:proofErr w:type="spellEnd"/>
+        <w:t>: Marek Kačmár</w:t>
+      </w:r>
       <w:r>
         <w:t>, u</w:t>
       </w:r>
@@ -4043,56 +4020,48 @@
         <w:t xml:space="preserve"> časovom vývoji</w:t>
       </w:r>
       <w:r>
+        <w:t xml:space="preserve"> pandemick</w:t>
+      </w:r>
+      <w:r>
+        <w:t xml:space="preserve">ých </w:t>
+      </w:r>
+      <w:r>
+        <w:t>ukazovate</w:t>
+      </w:r>
+      <w:r>
+        <w:t>ľo</w:t>
+      </w:r>
+      <w:r>
+        <w:t>v,</w:t>
+      </w:r>
+      <w:r>
         <w:t xml:space="preserve"> </w:t>
       </w:r>
-      <w:proofErr w:type="spellStart"/>
-      <w:r>
-        <w:t>pandemick</w:t>
-      </w:r>
-      <w:r>
-        <w:t>ých</w:t>
-      </w:r>
-      <w:proofErr w:type="spellEnd"/>
+      <w:r>
+        <w:t>akými sú</w:t>
+      </w:r>
+      <w:r>
+        <w:t xml:space="preserve"> mimo iných </w:t>
+      </w:r>
+      <w:r>
+        <w:t>poč</w:t>
+      </w:r>
+      <w:r>
+        <w:t>et</w:t>
+      </w:r>
+      <w:r>
+        <w:t xml:space="preserve"> vykonaných testov, podaných vakcín </w:t>
+      </w:r>
+      <w:r>
+        <w:t>či</w:t>
+      </w:r>
+      <w:r>
+        <w:t xml:space="preserve"> obsadenosť lôžok v nemocniciach.</w:t>
+      </w:r>
       <w:r>
         <w:t xml:space="preserve"> </w:t>
       </w:r>
       <w:r>
-        <w:t>ukazovate</w:t>
-      </w:r>
-      <w:r>
-        <w:t>ľo</w:t>
-      </w:r>
-      <w:r>
-        <w:t>v,</w:t>
-      </w:r>
-      <w:r>
-        <w:t xml:space="preserve"> </w:t>
-      </w:r>
-      <w:r>
-        <w:t>akými sú</w:t>
-      </w:r>
-      <w:r>
-        <w:t xml:space="preserve"> mimo iných </w:t>
-      </w:r>
-      <w:r>
-        <w:t>poč</w:t>
-      </w:r>
-      <w:r>
-        <w:t>et</w:t>
-      </w:r>
-      <w:r>
-        <w:t xml:space="preserve"> vykonaných testov, podaných vakcín </w:t>
-      </w:r>
-      <w:r>
-        <w:t>či</w:t>
-      </w:r>
-      <w:r>
-        <w:t xml:space="preserve"> obsadenosť lôžok v nemocniciach.</w:t>
-      </w:r>
-      <w:r>
-        <w:t xml:space="preserve"> </w:t>
-      </w:r>
-      <w:r>
         <w:t>M</w:t>
       </w:r>
       <w:r>
@@ -4127,33 +4096,15 @@
       <w:r>
         <w:t xml:space="preserve">skúmame možnosť využitia </w:t>
       </w:r>
-      <w:proofErr w:type="spellStart"/>
-      <w:r>
-        <w:t>cloud</w:t>
-      </w:r>
-      <w:proofErr w:type="spellEnd"/>
-      <w:r>
-        <w:t xml:space="preserve"> </w:t>
-      </w:r>
-      <w:proofErr w:type="spellStart"/>
-      <w:r>
-        <w:t>computing</w:t>
-      </w:r>
-      <w:proofErr w:type="spellEnd"/>
-      <w:r>
-        <w:t xml:space="preserve"> platform</w:t>
+      <w:r>
+        <w:t>cloud computing platform</w:t>
       </w:r>
       <w:r>
         <w:t>y</w:t>
       </w:r>
       <w:r>
-        <w:t xml:space="preserve"> Microsoft </w:t>
-      </w:r>
-      <w:proofErr w:type="spellStart"/>
-      <w:r>
-        <w:t>Azure</w:t>
-      </w:r>
-      <w:proofErr w:type="spellEnd"/>
+        <w:t xml:space="preserve"> Microsoft Azure</w:t>
+      </w:r>
       <w:r>
         <w:t xml:space="preserve"> na trénovanie a</w:t>
       </w:r>
@@ -4161,15 +4112,7 @@
         <w:t> nasadenie regresných modelov pre predpoveď vývoja ukazovateľov pandémie ochorenia COVID-19 na Slovensku</w:t>
       </w:r>
       <w:r>
-        <w:t xml:space="preserve">. Naším cieľom je zoznámiť sa s prostredím platformy Microsoft </w:t>
-      </w:r>
-      <w:proofErr w:type="spellStart"/>
-      <w:r>
-        <w:t>Azure</w:t>
-      </w:r>
-      <w:proofErr w:type="spellEnd"/>
-      <w:r>
-        <w:t xml:space="preserve"> a</w:t>
+        <w:t>. Naším cieľom je zoznámiť sa s prostredím platformy Microsoft Azure a</w:t>
       </w:r>
       <w:r>
         <w:t> následne s využitím verejne dostupných dát Inštitútu Zdravotn</w:t>
@@ -4184,15 +4127,7 @@
         <w:t>natrénovať a nasadiť čo najpresnejšie predikčné  modely</w:t>
       </w:r>
       <w:r>
-        <w:t xml:space="preserve"> pre predpoveď vybraných </w:t>
-      </w:r>
-      <w:proofErr w:type="spellStart"/>
-      <w:r>
-        <w:t>pandemických</w:t>
-      </w:r>
-      <w:proofErr w:type="spellEnd"/>
-      <w:r>
-        <w:t xml:space="preserve"> ukazovateľov</w:t>
+        <w:t xml:space="preserve"> pre predpoveď vybraných pandemických ukazovateľov</w:t>
       </w:r>
       <w:r>
         <w:t>.</w:t>
@@ -4230,13 +4165,8 @@
         <w:t>Spracovali</w:t>
       </w:r>
       <w:r>
-        <w:t xml:space="preserve">: Branislav Vozár a Adam </w:t>
-      </w:r>
-      <w:proofErr w:type="spellStart"/>
-      <w:r>
-        <w:t>Šipula</w:t>
-      </w:r>
-      <w:proofErr w:type="spellEnd"/>
+        <w:t>: Branislav Vozár a Adam Šipula</w:t>
+      </w:r>
       <w:r>
         <w:t>, u</w:t>
       </w:r>
@@ -4322,15 +4252,7 @@
         <w:pStyle w:val="Zakladny"/>
       </w:pPr>
       <w:r>
-        <w:t xml:space="preserve">Dáta sú dostupné v tabuľkovom formáte, sledujeme v nich najmä časový vývoj týchto </w:t>
-      </w:r>
-      <w:proofErr w:type="spellStart"/>
-      <w:r>
-        <w:t>pandemických</w:t>
-      </w:r>
-      <w:proofErr w:type="spellEnd"/>
-      <w:r>
-        <w:t xml:space="preserve"> ukazovateľov:</w:t>
+        <w:t>Dáta sú dostupné v tabuľkovom formáte, sledujeme v nich najmä časový vývoj týchto pandemických ukazovateľov:</w:t>
       </w:r>
     </w:p>
     <w:p>
@@ -4533,29 +4455,13 @@
                               <w:t xml:space="preserve"> Ukážka</w:t>
                             </w:r>
                             <w:r>
-                              <w:t xml:space="preserve"> </w:t>
-                            </w:r>
-                            <w:proofErr w:type="spellStart"/>
-                            <w:r>
-                              <w:t>csv</w:t>
-                            </w:r>
-                            <w:proofErr w:type="spellEnd"/>
-                            <w:r>
-                              <w:t xml:space="preserve"> </w:t>
+                              <w:t xml:space="preserve"> csv </w:t>
                             </w:r>
                             <w:r>
                               <w:t xml:space="preserve"> </w:t>
                             </w:r>
                             <w:r>
-                              <w:t xml:space="preserve">formátu  </w:t>
-                            </w:r>
-                            <w:proofErr w:type="spellStart"/>
-                            <w:r>
-                              <w:t>datasetu</w:t>
-                            </w:r>
-                            <w:proofErr w:type="spellEnd"/>
-                            <w:r>
-                              <w:t xml:space="preserve"> IZA</w:t>
+                              <w:t>formátu  datasetu IZA</w:t>
                             </w:r>
                             <w:bookmarkEnd w:id="4"/>
                           </w:p>
@@ -4619,29 +4525,13 @@
                         <w:t xml:space="preserve"> Ukážka</w:t>
                       </w:r>
                       <w:r>
-                        <w:t xml:space="preserve"> </w:t>
-                      </w:r>
-                      <w:proofErr w:type="spellStart"/>
-                      <w:r>
-                        <w:t>csv</w:t>
-                      </w:r>
-                      <w:proofErr w:type="spellEnd"/>
-                      <w:r>
-                        <w:t xml:space="preserve"> </w:t>
+                        <w:t xml:space="preserve"> csv </w:t>
                       </w:r>
                       <w:r>
                         <w:t xml:space="preserve"> </w:t>
                       </w:r>
                       <w:r>
-                        <w:t xml:space="preserve">formátu  </w:t>
-                      </w:r>
-                      <w:proofErr w:type="spellStart"/>
-                      <w:r>
-                        <w:t>datasetu</w:t>
-                      </w:r>
-                      <w:proofErr w:type="spellEnd"/>
-                      <w:r>
-                        <w:t xml:space="preserve"> IZA</w:t>
+                        <w:t>formátu  datasetu IZA</w:t>
                       </w:r>
                       <w:bookmarkEnd w:id="5"/>
                     </w:p>
@@ -4666,12 +4556,10 @@
         <w:lastRenderedPageBreak/>
         <w:t xml:space="preserve">Microsoft </w:t>
       </w:r>
-      <w:proofErr w:type="spellStart"/>
       <w:r>
         <w:t>Azure</w:t>
       </w:r>
       <w:bookmarkEnd w:id="6"/>
-      <w:proofErr w:type="spellEnd"/>
     </w:p>
     <w:p>
       <w:pPr>
@@ -4692,95 +4580,7 @@
         <w:pStyle w:val="Zakladny"/>
       </w:pPr>
       <w:r>
-        <w:t xml:space="preserve">Microsoft </w:t>
-      </w:r>
-      <w:proofErr w:type="spellStart"/>
-      <w:r>
-        <w:t>Azure</w:t>
-      </w:r>
-      <w:proofErr w:type="spellEnd"/>
-      <w:r>
-        <w:t xml:space="preserve"> je takzvaná </w:t>
-      </w:r>
-      <w:proofErr w:type="spellStart"/>
-      <w:r>
-        <w:t>cloud</w:t>
-      </w:r>
-      <w:proofErr w:type="spellEnd"/>
-      <w:r>
-        <w:t xml:space="preserve"> </w:t>
-      </w:r>
-      <w:proofErr w:type="spellStart"/>
-      <w:r>
-        <w:t>computing</w:t>
-      </w:r>
-      <w:proofErr w:type="spellEnd"/>
-      <w:r>
-        <w:t xml:space="preserve"> platforma. Poskytuje 4 rôzne formy </w:t>
-      </w:r>
-      <w:proofErr w:type="spellStart"/>
-      <w:r>
-        <w:t>cloud</w:t>
-      </w:r>
-      <w:proofErr w:type="spellEnd"/>
-      <w:r>
-        <w:t xml:space="preserve"> </w:t>
-      </w:r>
-      <w:proofErr w:type="spellStart"/>
-      <w:r>
-        <w:t>computingu</w:t>
-      </w:r>
-      <w:proofErr w:type="spellEnd"/>
-      <w:r>
-        <w:t xml:space="preserve"> a to </w:t>
-      </w:r>
-      <w:proofErr w:type="spellStart"/>
-      <w:r>
-        <w:t>Infrastructure</w:t>
-      </w:r>
-      <w:proofErr w:type="spellEnd"/>
-      <w:r>
-        <w:t xml:space="preserve"> as a Service (</w:t>
-      </w:r>
-      <w:proofErr w:type="spellStart"/>
-      <w:r>
-        <w:t>IaaS</w:t>
-      </w:r>
-      <w:proofErr w:type="spellEnd"/>
-      <w:r>
-        <w:t xml:space="preserve">), </w:t>
-      </w:r>
-      <w:proofErr w:type="spellStart"/>
-      <w:r>
-        <w:t>Platform</w:t>
-      </w:r>
-      <w:proofErr w:type="spellEnd"/>
-      <w:r>
-        <w:t xml:space="preserve"> as a Service (</w:t>
-      </w:r>
-      <w:proofErr w:type="spellStart"/>
-      <w:r>
-        <w:t>PaaS</w:t>
-      </w:r>
-      <w:proofErr w:type="spellEnd"/>
-      <w:r>
-        <w:t>), Software as a Service (</w:t>
-      </w:r>
-      <w:proofErr w:type="spellStart"/>
-      <w:r>
-        <w:t>SaaS</w:t>
-      </w:r>
-      <w:proofErr w:type="spellEnd"/>
-      <w:r>
-        <w:t xml:space="preserve">) a tiež </w:t>
-      </w:r>
-      <w:proofErr w:type="spellStart"/>
-      <w:r>
-        <w:t>serverless</w:t>
-      </w:r>
-      <w:proofErr w:type="spellEnd"/>
-      <w:r>
-        <w:t>.</w:t>
+        <w:t>Microsoft Azure je takzvaná cloud computing platforma. Poskytuje 4 rôzne formy cloud computingu a to Infrastructure as a Service (IaaS), Platform as a Service (PaaS), Software as a Service (SaaS) a tiež serverless.</w:t>
       </w:r>
     </w:p>
     <w:p>
@@ -4788,215 +4588,7 @@
         <w:pStyle w:val="Zakladny"/>
       </w:pPr>
       <w:r>
-        <w:t xml:space="preserve">Microsoft rozdeľuje </w:t>
-      </w:r>
-      <w:proofErr w:type="spellStart"/>
-      <w:r>
-        <w:t>Azure</w:t>
-      </w:r>
-      <w:proofErr w:type="spellEnd"/>
-      <w:r>
-        <w:t xml:space="preserve"> </w:t>
-      </w:r>
-      <w:proofErr w:type="spellStart"/>
-      <w:r>
-        <w:t>cloud</w:t>
-      </w:r>
-      <w:proofErr w:type="spellEnd"/>
-      <w:r>
-        <w:t xml:space="preserve"> služby do množstva kategórií, vrátane: </w:t>
-      </w:r>
-      <w:proofErr w:type="spellStart"/>
-      <w:r>
-        <w:t>Compute</w:t>
-      </w:r>
-      <w:proofErr w:type="spellEnd"/>
-      <w:r>
-        <w:t xml:space="preserve">, Mobile, Web, </w:t>
-      </w:r>
-      <w:proofErr w:type="spellStart"/>
-      <w:r>
-        <w:t>Storage</w:t>
-      </w:r>
-      <w:proofErr w:type="spellEnd"/>
-      <w:r>
-        <w:t xml:space="preserve">, </w:t>
-      </w:r>
-      <w:proofErr w:type="spellStart"/>
-      <w:r>
-        <w:t>Analytics</w:t>
-      </w:r>
-      <w:proofErr w:type="spellEnd"/>
-      <w:r>
-        <w:t xml:space="preserve">, </w:t>
-      </w:r>
-      <w:proofErr w:type="spellStart"/>
-      <w:r>
-        <w:t>Networking</w:t>
-      </w:r>
-      <w:proofErr w:type="spellEnd"/>
-      <w:r>
-        <w:t xml:space="preserve">, </w:t>
-      </w:r>
-      <w:proofErr w:type="spellStart"/>
-      <w:r>
-        <w:t>Media</w:t>
-      </w:r>
-      <w:proofErr w:type="spellEnd"/>
-      <w:r>
-        <w:t xml:space="preserve"> and </w:t>
-      </w:r>
-      <w:proofErr w:type="spellStart"/>
-      <w:r>
-        <w:t>content</w:t>
-      </w:r>
-      <w:proofErr w:type="spellEnd"/>
-      <w:r>
-        <w:t xml:space="preserve"> </w:t>
-      </w:r>
-      <w:proofErr w:type="spellStart"/>
-      <w:r>
-        <w:t>delivery</w:t>
-      </w:r>
-      <w:proofErr w:type="spellEnd"/>
-      <w:r>
-        <w:t xml:space="preserve"> </w:t>
-      </w:r>
-      <w:proofErr w:type="spellStart"/>
-      <w:r>
-        <w:t>network</w:t>
-      </w:r>
-      <w:proofErr w:type="spellEnd"/>
-      <w:r>
-        <w:t xml:space="preserve">, </w:t>
-      </w:r>
-      <w:proofErr w:type="spellStart"/>
-      <w:r>
-        <w:t>Integration</w:t>
-      </w:r>
-      <w:proofErr w:type="spellEnd"/>
-      <w:r>
-        <w:t xml:space="preserve">, Identity, Internet of </w:t>
-      </w:r>
-      <w:proofErr w:type="spellStart"/>
-      <w:r>
-        <w:t>things</w:t>
-      </w:r>
-      <w:proofErr w:type="spellEnd"/>
-      <w:r>
-        <w:t xml:space="preserve">, </w:t>
-      </w:r>
-      <w:proofErr w:type="spellStart"/>
-      <w:r>
-        <w:t>DevOps</w:t>
-      </w:r>
-      <w:proofErr w:type="spellEnd"/>
-      <w:r>
-        <w:t xml:space="preserve">, </w:t>
-      </w:r>
-      <w:proofErr w:type="spellStart"/>
-      <w:r>
-        <w:t>Development</w:t>
-      </w:r>
-      <w:proofErr w:type="spellEnd"/>
-      <w:r>
-        <w:t xml:space="preserve">, </w:t>
-      </w:r>
-      <w:proofErr w:type="spellStart"/>
-      <w:r>
-        <w:t>Security</w:t>
-      </w:r>
-      <w:proofErr w:type="spellEnd"/>
-      <w:r>
-        <w:t xml:space="preserve">, </w:t>
-      </w:r>
-      <w:proofErr w:type="spellStart"/>
-      <w:r>
-        <w:t>Artificial</w:t>
-      </w:r>
-      <w:proofErr w:type="spellEnd"/>
-      <w:r>
-        <w:t xml:space="preserve"> </w:t>
-      </w:r>
-      <w:proofErr w:type="spellStart"/>
-      <w:r>
-        <w:t>intelligence</w:t>
-      </w:r>
-      <w:proofErr w:type="spellEnd"/>
-      <w:r>
-        <w:t xml:space="preserve"> and </w:t>
-      </w:r>
-      <w:proofErr w:type="spellStart"/>
-      <w:r>
-        <w:t>machine</w:t>
-      </w:r>
-      <w:proofErr w:type="spellEnd"/>
-      <w:r>
-        <w:t xml:space="preserve"> </w:t>
-      </w:r>
-      <w:proofErr w:type="spellStart"/>
-      <w:r>
-        <w:t>learning</w:t>
-      </w:r>
-      <w:proofErr w:type="spellEnd"/>
-      <w:r>
-        <w:t xml:space="preserve">, </w:t>
-      </w:r>
-      <w:proofErr w:type="spellStart"/>
-      <w:r>
-        <w:t>Containers</w:t>
-      </w:r>
-      <w:proofErr w:type="spellEnd"/>
-      <w:r>
-        <w:t xml:space="preserve">, </w:t>
-      </w:r>
-      <w:proofErr w:type="spellStart"/>
-      <w:r>
-        <w:t>Databases</w:t>
-      </w:r>
-      <w:proofErr w:type="spellEnd"/>
-      <w:r>
-        <w:t xml:space="preserve">, </w:t>
-      </w:r>
-      <w:proofErr w:type="spellStart"/>
-      <w:r>
-        <w:t>Migration</w:t>
-      </w:r>
-      <w:proofErr w:type="spellEnd"/>
-      <w:r>
-        <w:t xml:space="preserve">, Management and </w:t>
-      </w:r>
-      <w:proofErr w:type="spellStart"/>
-      <w:r>
-        <w:t>governance</w:t>
-      </w:r>
-      <w:proofErr w:type="spellEnd"/>
-      <w:r>
-        <w:t xml:space="preserve">, </w:t>
-      </w:r>
-      <w:proofErr w:type="spellStart"/>
-      <w:r>
-        <w:t>Mixed</w:t>
-      </w:r>
-      <w:proofErr w:type="spellEnd"/>
-      <w:r>
-        <w:t xml:space="preserve"> reality, </w:t>
-      </w:r>
-      <w:proofErr w:type="spellStart"/>
-      <w:r>
-        <w:t>Blockchain</w:t>
-      </w:r>
-      <w:proofErr w:type="spellEnd"/>
-      <w:r>
-        <w:t xml:space="preserve">, </w:t>
-      </w:r>
-      <w:proofErr w:type="spellStart"/>
-      <w:r>
-        <w:t>Intune</w:t>
-      </w:r>
-      <w:proofErr w:type="spellEnd"/>
-      <w:r>
-        <w:t>.</w:t>
+        <w:t>Microsoft rozdeľuje Azure cloud služby do množstva kategórií, vrátane: Compute, Mobile, Web, Storage, Analytics, Networking, Media and content delivery network, Integration, Identity, Internet of things, DevOps, Development, Security, Artificial intelligence and machine learning, Containers, Databases, Migration, Management and governance, Mixed reality, Blockchain, Intune.</w:t>
       </w:r>
     </w:p>
     <w:p>
@@ -5004,15 +4596,7 @@
         <w:pStyle w:val="Zakladny"/>
       </w:pPr>
       <w:r>
-        <w:t xml:space="preserve">Vlastnosti Microsoft </w:t>
-      </w:r>
-      <w:proofErr w:type="spellStart"/>
-      <w:r>
-        <w:t>Azure</w:t>
-      </w:r>
-      <w:proofErr w:type="spellEnd"/>
-      <w:r>
-        <w:t>:</w:t>
+        <w:t>Vlastnosti Microsoft Azure:</w:t>
       </w:r>
     </w:p>
     <w:p>
@@ -5023,13 +4607,8 @@
           <w:numId w:val="3"/>
         </w:numPr>
       </w:pPr>
-      <w:proofErr w:type="spellStart"/>
-      <w:r>
-        <w:t>Flexible</w:t>
-      </w:r>
-      <w:proofErr w:type="spellEnd"/>
-      <w:r>
-        <w:t xml:space="preserve"> – ľubovoľné presúvanie výpočtových zdrojov</w:t>
+      <w:r>
+        <w:t>Flexible – ľubovoľné presúvanie výpočtových zdrojov</w:t>
       </w:r>
     </w:p>
     <w:p>
@@ -5040,19 +4619,9 @@
           <w:numId w:val="3"/>
         </w:numPr>
       </w:pPr>
-      <w:proofErr w:type="spellStart"/>
-      <w:r>
-        <w:t>Open</w:t>
-      </w:r>
-      <w:proofErr w:type="spellEnd"/>
-      <w:r>
-        <w:t xml:space="preserve"> – podporuje takmer akýkoľvek operačný systém, jazyk, nástroj alebo </w:t>
-      </w:r>
-      <w:proofErr w:type="spellStart"/>
-      <w:r>
-        <w:t>framework</w:t>
-      </w:r>
-      <w:proofErr w:type="spellEnd"/>
+      <w:r>
+        <w:t>Open – podporuje takmer akýkoľvek operačný systém, jazyk, nástroj alebo framework</w:t>
+      </w:r>
     </w:p>
     <w:p>
       <w:pPr>
@@ -5062,13 +4631,8 @@
           <w:numId w:val="3"/>
         </w:numPr>
       </w:pPr>
-      <w:proofErr w:type="spellStart"/>
-      <w:r>
-        <w:t>Reliable</w:t>
-      </w:r>
-      <w:proofErr w:type="spellEnd"/>
-      <w:r>
-        <w:t xml:space="preserve"> – 99.95% dostupnosť SLA a 24x7 technická podpora</w:t>
+      <w:r>
+        <w:t>Reliable – 99.95% dostupnosť SLA a 24x7 technická podpora</w:t>
       </w:r>
     </w:p>
     <w:p>
@@ -5079,21 +4643,8 @@
           <w:numId w:val="3"/>
         </w:numPr>
       </w:pPr>
-      <w:proofErr w:type="spellStart"/>
-      <w:r>
-        <w:t>Global</w:t>
-      </w:r>
-      <w:proofErr w:type="spellEnd"/>
-      <w:r>
-        <w:t xml:space="preserve"> – dáta sú uložené v </w:t>
-      </w:r>
-      <w:proofErr w:type="spellStart"/>
-      <w:r>
-        <w:t>geosynchrónnych</w:t>
-      </w:r>
-      <w:proofErr w:type="spellEnd"/>
-      <w:r>
-        <w:t xml:space="preserve"> dátových centrách</w:t>
+      <w:r>
+        <w:t>Global – dáta sú uložené v geosynchrónnych dátových centrách</w:t>
       </w:r>
     </w:p>
     <w:p>
@@ -5104,13 +4655,8 @@
           <w:numId w:val="3"/>
         </w:numPr>
       </w:pPr>
-      <w:proofErr w:type="spellStart"/>
-      <w:r>
-        <w:t>Economical</w:t>
-      </w:r>
-      <w:proofErr w:type="spellEnd"/>
-      <w:r>
-        <w:t xml:space="preserve"> – platí sa iba za to, čo sa používa</w:t>
+      <w:r>
+        <w:t>Economical – platí sa iba za to, čo sa používa</w:t>
       </w:r>
     </w:p>
     <w:p>
@@ -5118,28 +4664,10 @@
         <w:pStyle w:val="Nadpis2urovne"/>
       </w:pPr>
       <w:bookmarkStart w:id="7" w:name="_Toc93960397"/>
-      <w:proofErr w:type="spellStart"/>
-      <w:r>
-        <w:t>Azure</w:t>
-      </w:r>
-      <w:proofErr w:type="spellEnd"/>
-      <w:r>
-        <w:t xml:space="preserve"> </w:t>
-      </w:r>
-      <w:proofErr w:type="spellStart"/>
-      <w:r>
-        <w:t>Machine</w:t>
-      </w:r>
-      <w:proofErr w:type="spellEnd"/>
-      <w:r>
-        <w:t xml:space="preserve"> </w:t>
-      </w:r>
-      <w:proofErr w:type="spellStart"/>
-      <w:r>
-        <w:t>Learning</w:t>
+      <w:r>
+        <w:t>Azure Machine Learning</w:t>
       </w:r>
       <w:bookmarkEnd w:id="7"/>
-      <w:proofErr w:type="spellEnd"/>
     </w:p>
     <w:p>
       <w:pPr>
@@ -5153,367 +4681,54 @@
       <w:pPr>
         <w:pStyle w:val="Zakladny"/>
       </w:pPr>
-      <w:proofErr w:type="spellStart"/>
       <w:r>
         <w:rPr>
           <w:b/>
           <w:bCs/>
         </w:rPr>
-        <w:t>Azure</w:t>
-      </w:r>
-      <w:proofErr w:type="spellEnd"/>
+        <w:t xml:space="preserve">Azure Machine Learning </w:t>
+      </w:r>
+      <w:r>
+        <w:t>je cloudová služba pre urýchlenie a správu životného cyklu projektov strojového učenia. Používa sa pre trénovanie, nasadzovanie modelov a správu MLOps. V Azure Machine Learning je možné vytvoriť model alebo použiť model z open source platformy, ako je napríklad Pytorch, TensorFlow alebo scikit-learn. MLOps nástroje pomáhajú s monitorovaním, pretrénovaním alebo znovu nasadením modelov.</w:t>
+      </w:r>
+    </w:p>
+    <w:p>
+      <w:pPr>
+        <w:pStyle w:val="Zakladny"/>
+      </w:pPr>
       <w:r>
         <w:rPr>
           <w:b/>
           <w:bCs/>
         </w:rPr>
-        <w:t xml:space="preserve"> </w:t>
-      </w:r>
-      <w:proofErr w:type="spellStart"/>
+        <w:t>Azure Machine Learning Studio</w:t>
+      </w:r>
+      <w:r>
+        <w:t xml:space="preserve"> je web portál pre ľudí využívajúcich Azure Machine Learning. Tento web portál uľahčuje a poskytuje prácu s Azure Machine Learning priamo cez internetový prehliadač.</w:t>
+      </w:r>
+    </w:p>
+    <w:p>
+      <w:pPr>
+        <w:pStyle w:val="Zakladny"/>
+      </w:pPr>
       <w:r>
         <w:rPr>
           <w:b/>
           <w:bCs/>
         </w:rPr>
-        <w:t>Machine</w:t>
-      </w:r>
-      <w:proofErr w:type="spellEnd"/>
-      <w:r>
-        <w:rPr>
-          <w:b/>
-          <w:bCs/>
-        </w:rPr>
-        <w:t xml:space="preserve"> </w:t>
-      </w:r>
-      <w:proofErr w:type="spellStart"/>
-      <w:r>
-        <w:rPr>
-          <w:b/>
-          <w:bCs/>
-        </w:rPr>
-        <w:t>Learning</w:t>
-      </w:r>
-      <w:proofErr w:type="spellEnd"/>
-      <w:r>
-        <w:rPr>
-          <w:b/>
-          <w:bCs/>
-        </w:rPr>
-        <w:t xml:space="preserve"> </w:t>
-      </w:r>
-      <w:r>
-        <w:t xml:space="preserve">je cloudová služba pre urýchlenie a správu životného cyklu projektov strojového učenia. Používa sa pre trénovanie, nasadzovanie modelov a správu </w:t>
-      </w:r>
-      <w:proofErr w:type="spellStart"/>
-      <w:r>
-        <w:t>MLOps</w:t>
-      </w:r>
-      <w:proofErr w:type="spellEnd"/>
-      <w:r>
-        <w:t xml:space="preserve">. V </w:t>
-      </w:r>
-      <w:proofErr w:type="spellStart"/>
-      <w:r>
-        <w:t>Azure</w:t>
-      </w:r>
-      <w:proofErr w:type="spellEnd"/>
-      <w:r>
-        <w:t xml:space="preserve"> </w:t>
-      </w:r>
-      <w:proofErr w:type="spellStart"/>
-      <w:r>
-        <w:t>Machine</w:t>
-      </w:r>
-      <w:proofErr w:type="spellEnd"/>
-      <w:r>
-        <w:t xml:space="preserve"> </w:t>
-      </w:r>
-      <w:proofErr w:type="spellStart"/>
-      <w:r>
-        <w:t>Learning</w:t>
-      </w:r>
-      <w:proofErr w:type="spellEnd"/>
-      <w:r>
-        <w:t xml:space="preserve"> je možné vytvoriť model alebo použiť model z </w:t>
-      </w:r>
-      <w:proofErr w:type="spellStart"/>
-      <w:r>
-        <w:t>open</w:t>
-      </w:r>
-      <w:proofErr w:type="spellEnd"/>
-      <w:r>
-        <w:t xml:space="preserve"> </w:t>
-      </w:r>
-      <w:proofErr w:type="spellStart"/>
-      <w:r>
-        <w:t>source</w:t>
-      </w:r>
-      <w:proofErr w:type="spellEnd"/>
-      <w:r>
-        <w:t xml:space="preserve"> platformy, ako je napríklad </w:t>
-      </w:r>
-      <w:proofErr w:type="spellStart"/>
-      <w:r>
-        <w:t>Pytorch</w:t>
-      </w:r>
-      <w:proofErr w:type="spellEnd"/>
-      <w:r>
-        <w:t xml:space="preserve">, </w:t>
-      </w:r>
-      <w:proofErr w:type="spellStart"/>
-      <w:r>
-        <w:t>TensorFlow</w:t>
-      </w:r>
-      <w:proofErr w:type="spellEnd"/>
-      <w:r>
-        <w:t xml:space="preserve"> alebo </w:t>
-      </w:r>
-      <w:proofErr w:type="spellStart"/>
-      <w:r>
-        <w:t>scikit-learn</w:t>
-      </w:r>
-      <w:proofErr w:type="spellEnd"/>
-      <w:r>
-        <w:t xml:space="preserve">. </w:t>
-      </w:r>
-      <w:proofErr w:type="spellStart"/>
-      <w:r>
-        <w:t>MLOps</w:t>
-      </w:r>
-      <w:proofErr w:type="spellEnd"/>
-      <w:r>
-        <w:t xml:space="preserve"> nástroje pomáhajú s monitorovaním, pretrénovaním alebo znovu nasadením modelov.</w:t>
+        <w:t xml:space="preserve">Automated Machine Learning (AutoML) </w:t>
+      </w:r>
+      <w:r>
+        <w:t xml:space="preserve">je proces automatizácie časovo náročných, opakujúcich sa úloh vývoja modelu strojového učenia. </w:t>
       </w:r>
     </w:p>
     <w:p>
       <w:pPr>
         <w:pStyle w:val="Zakladny"/>
       </w:pPr>
-      <w:proofErr w:type="spellStart"/>
-      <w:r>
-        <w:rPr>
-          <w:b/>
-          <w:bCs/>
-        </w:rPr>
-        <w:t>Azure</w:t>
-      </w:r>
-      <w:proofErr w:type="spellEnd"/>
-      <w:r>
-        <w:rPr>
-          <w:b/>
-          <w:bCs/>
-        </w:rPr>
-        <w:t xml:space="preserve"> </w:t>
-      </w:r>
-      <w:proofErr w:type="spellStart"/>
-      <w:r>
-        <w:rPr>
-          <w:b/>
-          <w:bCs/>
-        </w:rPr>
-        <w:t>Machine</w:t>
-      </w:r>
-      <w:proofErr w:type="spellEnd"/>
-      <w:r>
-        <w:rPr>
-          <w:b/>
-          <w:bCs/>
-        </w:rPr>
-        <w:t xml:space="preserve"> </w:t>
-      </w:r>
-      <w:proofErr w:type="spellStart"/>
-      <w:r>
-        <w:rPr>
-          <w:b/>
-          <w:bCs/>
-        </w:rPr>
-        <w:t>Learning</w:t>
-      </w:r>
-      <w:proofErr w:type="spellEnd"/>
-      <w:r>
-        <w:rPr>
-          <w:b/>
-          <w:bCs/>
-        </w:rPr>
-        <w:t xml:space="preserve"> </w:t>
-      </w:r>
-      <w:proofErr w:type="spellStart"/>
-      <w:r>
-        <w:rPr>
-          <w:b/>
-          <w:bCs/>
-        </w:rPr>
-        <w:t>Studio</w:t>
-      </w:r>
-      <w:proofErr w:type="spellEnd"/>
-      <w:r>
-        <w:t xml:space="preserve"> je web portál pre ľudí využívajúcich </w:t>
-      </w:r>
-      <w:proofErr w:type="spellStart"/>
-      <w:r>
-        <w:t>Azure</w:t>
-      </w:r>
-      <w:proofErr w:type="spellEnd"/>
-      <w:r>
-        <w:t xml:space="preserve"> </w:t>
-      </w:r>
-      <w:proofErr w:type="spellStart"/>
-      <w:r>
-        <w:t>Machine</w:t>
-      </w:r>
-      <w:proofErr w:type="spellEnd"/>
-      <w:r>
-        <w:t xml:space="preserve"> </w:t>
-      </w:r>
-      <w:proofErr w:type="spellStart"/>
-      <w:r>
-        <w:t>Learning</w:t>
-      </w:r>
-      <w:proofErr w:type="spellEnd"/>
-      <w:r>
-        <w:t xml:space="preserve">. Tento web portál uľahčuje a poskytuje prácu s </w:t>
-      </w:r>
-      <w:proofErr w:type="spellStart"/>
-      <w:r>
-        <w:t>Azure</w:t>
-      </w:r>
-      <w:proofErr w:type="spellEnd"/>
-      <w:r>
-        <w:t xml:space="preserve"> </w:t>
-      </w:r>
-      <w:proofErr w:type="spellStart"/>
-      <w:r>
-        <w:t>Machine</w:t>
-      </w:r>
-      <w:proofErr w:type="spellEnd"/>
-      <w:r>
-        <w:t xml:space="preserve"> </w:t>
-      </w:r>
-      <w:proofErr w:type="spellStart"/>
-      <w:r>
-        <w:t>Learning</w:t>
-      </w:r>
-      <w:proofErr w:type="spellEnd"/>
-      <w:r>
-        <w:t xml:space="preserve"> priamo cez internetový prehliadač.</w:t>
-      </w:r>
-    </w:p>
-    <w:p>
-      <w:pPr>
-        <w:pStyle w:val="Zakladny"/>
-      </w:pPr>
-      <w:proofErr w:type="spellStart"/>
-      <w:r>
-        <w:rPr>
-          <w:b/>
-          <w:bCs/>
-        </w:rPr>
-        <w:t>Automated</w:t>
-      </w:r>
-      <w:proofErr w:type="spellEnd"/>
-      <w:r>
-        <w:rPr>
-          <w:b/>
-          <w:bCs/>
-        </w:rPr>
-        <w:t xml:space="preserve"> </w:t>
-      </w:r>
-      <w:proofErr w:type="spellStart"/>
-      <w:r>
-        <w:rPr>
-          <w:b/>
-          <w:bCs/>
-        </w:rPr>
-        <w:t>Machine</w:t>
-      </w:r>
-      <w:proofErr w:type="spellEnd"/>
-      <w:r>
-        <w:rPr>
-          <w:b/>
-          <w:bCs/>
-        </w:rPr>
-        <w:t xml:space="preserve"> </w:t>
-      </w:r>
-      <w:proofErr w:type="spellStart"/>
-      <w:r>
-        <w:rPr>
-          <w:b/>
-          <w:bCs/>
-        </w:rPr>
-        <w:t>Learning</w:t>
-      </w:r>
-      <w:proofErr w:type="spellEnd"/>
-      <w:r>
-        <w:rPr>
-          <w:b/>
-          <w:bCs/>
-        </w:rPr>
-        <w:t xml:space="preserve"> (</w:t>
-      </w:r>
-      <w:proofErr w:type="spellStart"/>
-      <w:r>
-        <w:rPr>
-          <w:b/>
-          <w:bCs/>
-        </w:rPr>
-        <w:t>AutoML</w:t>
-      </w:r>
-      <w:proofErr w:type="spellEnd"/>
-      <w:r>
-        <w:rPr>
-          <w:b/>
-          <w:bCs/>
-        </w:rPr>
-        <w:t xml:space="preserve">) </w:t>
-      </w:r>
-      <w:r>
-        <w:t xml:space="preserve">je proces automatizácie časovo náročných, opakujúcich sa úloh vývoja modelu strojového učenia. </w:t>
-      </w:r>
-    </w:p>
-    <w:p>
-      <w:pPr>
-        <w:pStyle w:val="Zakladny"/>
-      </w:pPr>
-      <w:proofErr w:type="spellStart"/>
       <w:r>
         <w:lastRenderedPageBreak/>
-        <w:t>AutoML</w:t>
-      </w:r>
-      <w:proofErr w:type="spellEnd"/>
-      <w:r>
-        <w:t xml:space="preserve"> poskytuje 3 typy trénovania modelov. Sú to </w:t>
-      </w:r>
-      <w:proofErr w:type="spellStart"/>
-      <w:r>
-        <w:t>Classification</w:t>
-      </w:r>
-      <w:proofErr w:type="spellEnd"/>
-      <w:r>
-        <w:t xml:space="preserve">, </w:t>
-      </w:r>
-      <w:proofErr w:type="spellStart"/>
-      <w:r>
-        <w:t>Regression</w:t>
-      </w:r>
-      <w:proofErr w:type="spellEnd"/>
-      <w:r>
-        <w:t xml:space="preserve"> a </w:t>
-      </w:r>
-      <w:proofErr w:type="spellStart"/>
-      <w:r>
-        <w:t>Time-Series</w:t>
-      </w:r>
-      <w:proofErr w:type="spellEnd"/>
-      <w:r>
-        <w:t xml:space="preserve"> </w:t>
-      </w:r>
-      <w:proofErr w:type="spellStart"/>
-      <w:r>
-        <w:t>Forecasting</w:t>
-      </w:r>
-      <w:proofErr w:type="spellEnd"/>
-      <w:r>
-        <w:t>.</w:t>
+        <w:t>AutoML poskytuje 3 typy trénovania modelov. Sú to Classification, Regression a Time-Series Forecasting.</w:t>
       </w:r>
     </w:p>
     <w:p>
@@ -5529,13 +4744,8 @@
           <w:numId w:val="13"/>
         </w:numPr>
       </w:pPr>
-      <w:proofErr w:type="spellStart"/>
-      <w:r>
-        <w:t>Classification</w:t>
-      </w:r>
-      <w:proofErr w:type="spellEnd"/>
-      <w:r>
-        <w:t xml:space="preserve"> – rozdeľuje dáta do kategórií</w:t>
+      <w:r>
+        <w:t>Classification – rozdeľuje dáta do kategórií</w:t>
       </w:r>
     </w:p>
     <w:p>
@@ -5546,19 +4756,9 @@
           <w:numId w:val="13"/>
         </w:numPr>
       </w:pPr>
-      <w:proofErr w:type="spellStart"/>
-      <w:r>
-        <w:t>Regression</w:t>
-      </w:r>
-      <w:proofErr w:type="spellEnd"/>
-      <w:r>
-        <w:t xml:space="preserve"> – predvída numerickú hodnotu dát na základe nezávislých </w:t>
-      </w:r>
-      <w:proofErr w:type="spellStart"/>
-      <w:r>
-        <w:t>prediktorov</w:t>
-      </w:r>
-      <w:proofErr w:type="spellEnd"/>
+      <w:r>
+        <w:t>Regression – predvída numerickú hodnotu dát na základe nezávislých prediktorov</w:t>
+      </w:r>
     </w:p>
     <w:p>
       <w:pPr>
@@ -5568,21 +4768,8 @@
           <w:numId w:val="13"/>
         </w:numPr>
       </w:pPr>
-      <w:proofErr w:type="spellStart"/>
-      <w:r>
-        <w:t>Time-Series</w:t>
-      </w:r>
-      <w:proofErr w:type="spellEnd"/>
-      <w:r>
-        <w:t xml:space="preserve"> </w:t>
-      </w:r>
-      <w:proofErr w:type="spellStart"/>
-      <w:r>
-        <w:t>Forecasting</w:t>
-      </w:r>
-      <w:proofErr w:type="spellEnd"/>
-      <w:r>
-        <w:t xml:space="preserve"> – podobný ako regresia, ale dáta sú závislé na čase</w:t>
+      <w:r>
+        <w:t>Time-Series Forecasting – podobný ako regresia, ale dáta sú závislé na čase</w:t>
       </w:r>
     </w:p>
     <w:p>
@@ -5596,41 +4783,8 @@
         <w:ind w:firstLine="360"/>
       </w:pPr>
       <w:r>
-        <w:t xml:space="preserve">Služba </w:t>
-      </w:r>
-      <w:proofErr w:type="spellStart"/>
-      <w:r>
-        <w:t>Azure</w:t>
-      </w:r>
-      <w:proofErr w:type="spellEnd"/>
-      <w:r>
-        <w:t xml:space="preserve"> </w:t>
-      </w:r>
-      <w:proofErr w:type="spellStart"/>
-      <w:r>
-        <w:t>Machine</w:t>
-      </w:r>
-      <w:proofErr w:type="spellEnd"/>
-      <w:r>
-        <w:t xml:space="preserve"> </w:t>
-      </w:r>
-      <w:proofErr w:type="spellStart"/>
-      <w:r>
-        <w:t>Learning</w:t>
-      </w:r>
-      <w:proofErr w:type="spellEnd"/>
-      <w:r>
-        <w:t xml:space="preserve"> podporuje okrem automatizovaného učenia pomocou </w:t>
-      </w:r>
-      <w:proofErr w:type="spellStart"/>
-      <w:r>
-        <w:t>AutoML</w:t>
-      </w:r>
-      <w:proofErr w:type="spellEnd"/>
-      <w:r>
-        <w:t xml:space="preserve"> aj </w:t>
-      </w:r>
-      <w:proofErr w:type="spellStart"/>
+        <w:t xml:space="preserve">Služba Azure Machine Learning podporuje okrem automatizovaného učenia pomocou AutoML aj </w:t>
+      </w:r>
       <w:r>
         <w:rPr>
           <w:b/>
@@ -5638,73 +4792,15 @@
         </w:rPr>
         <w:t>code-first</w:t>
       </w:r>
-      <w:proofErr w:type="spellEnd"/>
       <w:r>
         <w:t xml:space="preserve"> riešenia pre trénovanie modelov, ako aj návrh nasadenie modelov pomocou </w:t>
       </w:r>
-      <w:proofErr w:type="spellStart"/>
       <w:r>
         <w:rPr>
           <w:b/>
           <w:bCs/>
         </w:rPr>
-        <w:t>drag</w:t>
-      </w:r>
-      <w:proofErr w:type="spellEnd"/>
-      <w:r>
-        <w:rPr>
-          <w:b/>
-          <w:bCs/>
-        </w:rPr>
-        <w:t xml:space="preserve">-n-drop </w:t>
-      </w:r>
-      <w:proofErr w:type="spellStart"/>
-      <w:r>
-        <w:rPr>
-          <w:b/>
-          <w:bCs/>
-        </w:rPr>
-        <w:t>Azure</w:t>
-      </w:r>
-      <w:proofErr w:type="spellEnd"/>
-      <w:r>
-        <w:rPr>
-          <w:b/>
-          <w:bCs/>
-        </w:rPr>
-        <w:t xml:space="preserve"> </w:t>
-      </w:r>
-      <w:proofErr w:type="spellStart"/>
-      <w:r>
-        <w:rPr>
-          <w:b/>
-          <w:bCs/>
-        </w:rPr>
-        <w:t>Machine</w:t>
-      </w:r>
-      <w:proofErr w:type="spellEnd"/>
-      <w:r>
-        <w:rPr>
-          <w:b/>
-          <w:bCs/>
-        </w:rPr>
-        <w:t xml:space="preserve"> </w:t>
-      </w:r>
-      <w:proofErr w:type="spellStart"/>
-      <w:r>
-        <w:rPr>
-          <w:b/>
-          <w:bCs/>
-        </w:rPr>
-        <w:t>Learning</w:t>
-      </w:r>
-      <w:proofErr w:type="spellEnd"/>
-      <w:r>
-        <w:rPr>
-          <w:b/>
-          <w:bCs/>
-        </w:rPr>
-        <w:t xml:space="preserve"> </w:t>
+        <w:t xml:space="preserve">drag-n-drop Azure Machine Learning </w:t>
       </w:r>
       <w:r>
         <w:rPr>
@@ -5732,31 +4828,7 @@
         <w:t xml:space="preserve">Na obrázku je uvedené, </w:t>
       </w:r>
       <w:r>
-        <w:t xml:space="preserve">čo nám služba </w:t>
-      </w:r>
-      <w:proofErr w:type="spellStart"/>
-      <w:r>
-        <w:t>Azure</w:t>
-      </w:r>
-      <w:proofErr w:type="spellEnd"/>
-      <w:r>
-        <w:t xml:space="preserve"> </w:t>
-      </w:r>
-      <w:proofErr w:type="spellStart"/>
-      <w:r>
-        <w:t>Machine</w:t>
-      </w:r>
-      <w:proofErr w:type="spellEnd"/>
-      <w:r>
-        <w:t xml:space="preserve"> </w:t>
-      </w:r>
-      <w:proofErr w:type="spellStart"/>
-      <w:r>
-        <w:t>Learning</w:t>
-      </w:r>
-      <w:proofErr w:type="spellEnd"/>
-      <w:r>
-        <w:t xml:space="preserve"> umožňuje riadiť.</w:t>
+        <w:t>čo nám služba Azure Machine Learning umožňuje riadiť.</w:t>
       </w:r>
     </w:p>
     <w:p>
@@ -5934,30 +5006,9 @@
                               <w:t xml:space="preserve"> </w:t>
                             </w:r>
                             <w:r>
-                              <w:t xml:space="preserve">Služba </w:t>
-                            </w:r>
-                            <w:proofErr w:type="spellStart"/>
-                            <w:r>
-                              <w:t>Azure</w:t>
-                            </w:r>
-                            <w:proofErr w:type="spellEnd"/>
-                            <w:r>
-                              <w:t xml:space="preserve">  </w:t>
-                            </w:r>
-                            <w:proofErr w:type="spellStart"/>
-                            <w:r>
-                              <w:t>Machine</w:t>
-                            </w:r>
-                            <w:proofErr w:type="spellEnd"/>
-                            <w:r>
-                              <w:t xml:space="preserve"> </w:t>
-                            </w:r>
-                            <w:proofErr w:type="spellStart"/>
-                            <w:r>
-                              <w:t>Learning</w:t>
+                              <w:t>Služba Azure  Machine Learning</w:t>
                             </w:r>
                             <w:bookmarkEnd w:id="8"/>
-                            <w:proofErr w:type="spellEnd"/>
                           </w:p>
                         </w:txbxContent>
                       </wps:txbx>
@@ -6018,30 +5069,9 @@
                         <w:t xml:space="preserve"> </w:t>
                       </w:r>
                       <w:r>
-                        <w:t xml:space="preserve">Služba </w:t>
-                      </w:r>
-                      <w:proofErr w:type="spellStart"/>
-                      <w:r>
-                        <w:t>Azure</w:t>
-                      </w:r>
-                      <w:proofErr w:type="spellEnd"/>
-                      <w:r>
-                        <w:t xml:space="preserve">  </w:t>
-                      </w:r>
-                      <w:proofErr w:type="spellStart"/>
-                      <w:r>
-                        <w:t>Machine</w:t>
-                      </w:r>
-                      <w:proofErr w:type="spellEnd"/>
-                      <w:r>
-                        <w:t xml:space="preserve"> </w:t>
-                      </w:r>
-                      <w:proofErr w:type="spellStart"/>
-                      <w:r>
-                        <w:t>Learning</w:t>
+                        <w:t>Služba Azure  Machine Learning</w:t>
                       </w:r>
                       <w:bookmarkEnd w:id="9"/>
-                      <w:proofErr w:type="spellEnd"/>
                     </w:p>
                   </w:txbxContent>
                 </v:textbox>
@@ -6385,14 +5415,9 @@
         </w:drawing>
       </w:r>
       <w:r>
-        <w:t xml:space="preserve">Príprava dát pre trénovanie modelov pomocou </w:t>
-      </w:r>
-      <w:proofErr w:type="spellStart"/>
-      <w:r>
-        <w:t>AutoML</w:t>
+        <w:t>Príprava dát pre trénovanie modelov pomocou AutoML</w:t>
       </w:r>
       <w:bookmarkEnd w:id="10"/>
-      <w:proofErr w:type="spellEnd"/>
     </w:p>
     <w:p>
       <w:pPr>
@@ -6407,15 +5432,7 @@
         <w:pStyle w:val="Zakladny"/>
       </w:pPr>
       <w:r>
-        <w:t xml:space="preserve">Vstupné dáta pre trénovania získavame z repozitára IZA pomocou vlastných jednoduchých skriptov písaných v jazyku </w:t>
-      </w:r>
-      <w:proofErr w:type="spellStart"/>
-      <w:r>
-        <w:t>Python</w:t>
-      </w:r>
-      <w:proofErr w:type="spellEnd"/>
-      <w:r>
-        <w:t>. Extrahované dáta majú formu CSV súborov a v porovnaní s pôvodnými dátami prešli týmito úpravami:</w:t>
+        <w:t>Vstupné dáta pre trénovania získavame z repozitára IZA pomocou vlastných jednoduchých skriptov písaných v jazyku Python. Extrahované dáta majú formu CSV súborov a v porovnaní s pôvodnými dátami prešli týmito úpravami:</w:t>
       </w:r>
     </w:p>
     <w:p>
@@ -6451,23 +5468,7 @@
         </w:numPr>
       </w:pPr>
       <w:r>
-        <w:t xml:space="preserve">aplikácia 7-dňového </w:t>
-      </w:r>
-      <w:proofErr w:type="spellStart"/>
-      <w:r>
-        <w:t>moving</w:t>
-      </w:r>
-      <w:proofErr w:type="spellEnd"/>
-      <w:r>
-        <w:t xml:space="preserve"> </w:t>
-      </w:r>
-      <w:proofErr w:type="spellStart"/>
-      <w:r>
-        <w:t>average</w:t>
-      </w:r>
-      <w:proofErr w:type="spellEnd"/>
-      <w:r>
-        <w:t xml:space="preserve"> na stĺpce tabuľky (okrem nezávislej premennej dátum).</w:t>
+        <w:t>aplikácia 7-dňového moving average na stĺpce tabuľky (okrem nezávislej premennej dátum).</w:t>
       </w:r>
     </w:p>
     <w:p>
@@ -6480,23 +5481,7 @@
         <w:pStyle w:val="Zakladny"/>
       </w:pPr>
       <w:r>
-        <w:t xml:space="preserve">Príklady vstupných </w:t>
-      </w:r>
-      <w:proofErr w:type="spellStart"/>
-      <w:r>
-        <w:t>datasetov</w:t>
-      </w:r>
-      <w:proofErr w:type="spellEnd"/>
-      <w:r>
-        <w:t xml:space="preserve"> (každý uvedený </w:t>
-      </w:r>
-      <w:proofErr w:type="spellStart"/>
-      <w:r>
-        <w:t>dataset</w:t>
-      </w:r>
-      <w:proofErr w:type="spellEnd"/>
-      <w:r>
-        <w:t xml:space="preserve"> obsahuje aj nezávislú premennú dátum):</w:t>
+        <w:t>Príklady vstupných datasetov (každý uvedený dataset obsahuje aj nezávislú premennú dátum):</w:t>
       </w:r>
     </w:p>
     <w:p>
@@ -6572,14 +5557,9 @@
         <w:t>odely</w:t>
       </w:r>
       <w:r>
-        <w:t xml:space="preserve"> strojového učenia trénované pomocou </w:t>
-      </w:r>
-      <w:proofErr w:type="spellStart"/>
-      <w:r>
-        <w:t>AutoML</w:t>
+        <w:t xml:space="preserve"> strojového učenia trénované pomocou AutoML</w:t>
       </w:r>
       <w:bookmarkEnd w:id="13"/>
-      <w:proofErr w:type="spellEnd"/>
     </w:p>
     <w:p>
       <w:pPr>
@@ -6590,78 +5570,34 @@
         </w:numPr>
       </w:pPr>
       <w:bookmarkStart w:id="14" w:name="_Toc93960400"/>
-      <w:proofErr w:type="spellStart"/>
-      <w:r>
-        <w:t>Seasonal</w:t>
-      </w:r>
-      <w:proofErr w:type="spellEnd"/>
-      <w:r>
-        <w:t xml:space="preserve"> </w:t>
-      </w:r>
-      <w:proofErr w:type="spellStart"/>
+      <w:r>
+        <w:t xml:space="preserve">Seasonal </w:t>
+      </w:r>
       <w:r>
         <w:t>Naive</w:t>
       </w:r>
       <w:bookmarkEnd w:id="14"/>
-      <w:proofErr w:type="spellEnd"/>
     </w:p>
     <w:p>
       <w:pPr>
         <w:pStyle w:val="Zakladny"/>
       </w:pPr>
       <w:r>
-        <w:t xml:space="preserve">(Spracoval: Marek </w:t>
-      </w:r>
-      <w:proofErr w:type="spellStart"/>
-      <w:r>
-        <w:t>Kačmár</w:t>
-      </w:r>
-      <w:proofErr w:type="spellEnd"/>
-      <w:r>
-        <w:t>)</w:t>
+        <w:t>(Spracoval: Marek Kačmár)</w:t>
       </w:r>
     </w:p>
     <w:p>
       <w:pPr>
         <w:pStyle w:val="Zakladny"/>
       </w:pPr>
-      <w:proofErr w:type="spellStart"/>
-      <w:r>
-        <w:t>Seasonal</w:t>
-      </w:r>
-      <w:proofErr w:type="spellEnd"/>
-      <w:r>
-        <w:t xml:space="preserve"> </w:t>
-      </w:r>
-      <w:proofErr w:type="spellStart"/>
-      <w:r>
-        <w:t>naive</w:t>
-      </w:r>
-      <w:proofErr w:type="spellEnd"/>
-      <w:r>
-        <w:t xml:space="preserve"> je jeden z </w:t>
+      <w:r>
+        <w:t xml:space="preserve">Seasonal naive je jeden z </w:t>
       </w:r>
       <w:r>
         <w:t>mnoho</w:t>
       </w:r>
       <w:r>
-        <w:t xml:space="preserve"> modelov, ktoré používa Microsoft </w:t>
-      </w:r>
-      <w:proofErr w:type="spellStart"/>
-      <w:r>
-        <w:t>Azure</w:t>
-      </w:r>
-      <w:proofErr w:type="spellEnd"/>
-      <w:r>
-        <w:t xml:space="preserve"> pri predpovedi daného pripraveného </w:t>
-      </w:r>
-      <w:proofErr w:type="spellStart"/>
-      <w:r>
-        <w:t>datasetu</w:t>
-      </w:r>
-      <w:proofErr w:type="spellEnd"/>
-      <w:r>
-        <w:t xml:space="preserve">. Tento model je veľmi jednoduchý, no napriek tomu efektívny. </w:t>
+        <w:t xml:space="preserve"> modelov, ktoré používa Microsoft Azure pri predpovedi daného pripraveného datasetu. Tento model je veľmi jednoduchý, no napriek tomu efektívny. </w:t>
       </w:r>
     </w:p>
     <w:p>
@@ -6744,22 +5680,9 @@
                               <w:fldChar w:fldCharType="end"/>
                             </w:r>
                             <w:r>
-                              <w:t xml:space="preserve"> Rovnica </w:t>
-                            </w:r>
-                            <w:proofErr w:type="spellStart"/>
-                            <w:r>
-                              <w:t>Seasonal</w:t>
-                            </w:r>
-                            <w:proofErr w:type="spellEnd"/>
-                            <w:r>
-                              <w:t xml:space="preserve"> </w:t>
-                            </w:r>
-                            <w:proofErr w:type="spellStart"/>
-                            <w:r>
-                              <w:t>Naive</w:t>
+                              <w:t xml:space="preserve"> Rovnica Seasonal Naive</w:t>
                             </w:r>
                             <w:bookmarkEnd w:id="15"/>
-                            <w:proofErr w:type="spellEnd"/>
                           </w:p>
                         </w:txbxContent>
                       </wps:txbx>
@@ -6815,22 +5738,9 @@
                         <w:fldChar w:fldCharType="end"/>
                       </w:r>
                       <w:r>
-                        <w:t xml:space="preserve"> Rovnica </w:t>
-                      </w:r>
-                      <w:proofErr w:type="spellStart"/>
-                      <w:r>
-                        <w:t>Seasonal</w:t>
-                      </w:r>
-                      <w:proofErr w:type="spellEnd"/>
-                      <w:r>
-                        <w:t xml:space="preserve"> </w:t>
-                      </w:r>
-                      <w:proofErr w:type="spellStart"/>
-                      <w:r>
-                        <w:t>Naive</w:t>
+                        <w:t xml:space="preserve"> Rovnica Seasonal Naive</w:t>
                       </w:r>
                       <w:bookmarkEnd w:id="16"/>
-                      <w:proofErr w:type="spellEnd"/>
                     </w:p>
                   </w:txbxContent>
                 </v:textbox>
@@ -6961,63 +5871,7 @@
         <w:pStyle w:val="Zakladny"/>
       </w:pPr>
       <w:r>
-        <w:t xml:space="preserve">ARIMA je skratka pre Auto </w:t>
-      </w:r>
-      <w:proofErr w:type="spellStart"/>
-      <w:r>
-        <w:t>Regressive</w:t>
-      </w:r>
-      <w:proofErr w:type="spellEnd"/>
-      <w:r>
-        <w:t xml:space="preserve"> </w:t>
-      </w:r>
-      <w:proofErr w:type="spellStart"/>
-      <w:r>
-        <w:t>Integrated</w:t>
-      </w:r>
-      <w:proofErr w:type="spellEnd"/>
-      <w:r>
-        <w:t xml:space="preserve"> </w:t>
-      </w:r>
-      <w:proofErr w:type="spellStart"/>
-      <w:r>
-        <w:t>Moving</w:t>
-      </w:r>
-      <w:proofErr w:type="spellEnd"/>
-      <w:r>
-        <w:t xml:space="preserve"> </w:t>
-      </w:r>
-      <w:proofErr w:type="spellStart"/>
-      <w:r>
-        <w:t>Average</w:t>
-      </w:r>
-      <w:proofErr w:type="spellEnd"/>
-      <w:r>
-        <w:t>. Je to trieda modelov ktorá predpovedá zadané časové rady (</w:t>
-      </w:r>
-      <w:proofErr w:type="spellStart"/>
-      <w:r>
-        <w:t>time</w:t>
-      </w:r>
-      <w:proofErr w:type="spellEnd"/>
-      <w:r>
-        <w:t xml:space="preserve"> </w:t>
-      </w:r>
-      <w:proofErr w:type="spellStart"/>
-      <w:r>
-        <w:t>series</w:t>
-      </w:r>
-      <w:proofErr w:type="spellEnd"/>
-      <w:r>
-        <w:t xml:space="preserve">) na základe svojich vlastných minulých hodnôt. Auto </w:t>
-      </w:r>
-      <w:proofErr w:type="spellStart"/>
-      <w:r>
-        <w:t>regresive</w:t>
-      </w:r>
-      <w:proofErr w:type="spellEnd"/>
-      <w:r>
-        <w:t xml:space="preserve"> v názve znamená, že je to lineárny regresný model.</w:t>
+        <w:t>ARIMA je skratka pre Auto Regressive Integrated Moving Average. Je to trieda modelov ktorá predpovedá zadané časové rady (time series) na základe svojich vlastných minulých hodnôt. Auto regresive v názve znamená, že je to lineárny regresný model.</w:t>
       </w:r>
     </w:p>
     <w:p>
@@ -7037,15 +5891,7 @@
         </w:numPr>
       </w:pPr>
       <w:r>
-        <w:t>p - Odkazuje na počet oneskorení (</w:t>
-      </w:r>
-      <w:proofErr w:type="spellStart"/>
-      <w:r>
-        <w:t>lags</w:t>
-      </w:r>
-      <w:proofErr w:type="spellEnd"/>
-      <w:r>
-        <w:t xml:space="preserve">) Y ktoré sa majú použiť ako predikáty. </w:t>
+        <w:t xml:space="preserve">p - Odkazuje na počet oneskorení (lags) Y ktoré sa majú použiť ako predikáty. </w:t>
       </w:r>
     </w:p>
     <w:p>
@@ -7057,31 +5903,7 @@
         </w:numPr>
       </w:pPr>
       <w:r>
-        <w:t>q - Odkazuje na počet oneskorených chýb predpovede (</w:t>
-      </w:r>
-      <w:proofErr w:type="spellStart"/>
-      <w:r>
-        <w:t>lagged</w:t>
-      </w:r>
-      <w:proofErr w:type="spellEnd"/>
-      <w:r>
-        <w:t xml:space="preserve"> </w:t>
-      </w:r>
-      <w:proofErr w:type="spellStart"/>
-      <w:r>
-        <w:t>forecast</w:t>
-      </w:r>
-      <w:proofErr w:type="spellEnd"/>
-      <w:r>
-        <w:t xml:space="preserve"> </w:t>
-      </w:r>
-      <w:proofErr w:type="spellStart"/>
-      <w:r>
-        <w:t>errors</w:t>
-      </w:r>
-      <w:proofErr w:type="spellEnd"/>
-      <w:r>
-        <w:t xml:space="preserve">), ktoré by mali ísť do ARIMA modelu. </w:t>
+        <w:t xml:space="preserve">q - Odkazuje na počet oneskorených chýb predpovede (lagged forecast errors), ktoré by mali ísť do ARIMA modelu. </w:t>
       </w:r>
     </w:p>
     <w:p>
@@ -7517,15 +6339,7 @@
         </w:drawing>
       </w:r>
       <w:r>
-        <w:t>Model ARIMAX je rozšírený model ARIMA. Obsahuje ďalšie nezávislé premenné (</w:t>
-      </w:r>
-      <w:proofErr w:type="spellStart"/>
-      <w:r>
-        <w:t>prediktory</w:t>
-      </w:r>
-      <w:proofErr w:type="spellEnd"/>
-      <w:r>
-        <w:t>). Model sa tiež uvádza ako vektor ARIMA alebo dynamický regresný model.</w:t>
+        <w:t>Model ARIMAX je rozšírený model ARIMA. Obsahuje ďalšie nezávislé premenné (prediktory). Model sa tiež uvádza ako vektor ARIMA alebo dynamický regresný model.</w:t>
       </w:r>
     </w:p>
     <w:p>
@@ -7749,20 +6563,10 @@
         <w:pStyle w:val="Nadpis2urovne"/>
       </w:pPr>
       <w:bookmarkStart w:id="24" w:name="_Toc93960402"/>
-      <w:proofErr w:type="spellStart"/>
-      <w:r>
-        <w:t>Decision</w:t>
-      </w:r>
-      <w:proofErr w:type="spellEnd"/>
-      <w:r>
-        <w:t xml:space="preserve"> </w:t>
-      </w:r>
-      <w:proofErr w:type="spellStart"/>
-      <w:r>
-        <w:t>Tree</w:t>
+      <w:r>
+        <w:t>Decision Tree</w:t>
       </w:r>
       <w:bookmarkEnd w:id="24"/>
-      <w:proofErr w:type="spellEnd"/>
     </w:p>
     <w:p>
       <w:pPr>
@@ -7804,13 +6608,8 @@
           <w:numId w:val="3"/>
         </w:numPr>
       </w:pPr>
-      <w:proofErr w:type="spellStart"/>
-      <w:r>
-        <w:t>If-else</w:t>
-      </w:r>
-      <w:proofErr w:type="spellEnd"/>
-      <w:r>
-        <w:t xml:space="preserve"> pravidlá</w:t>
+      <w:r>
+        <w:t>If-else pravidlá</w:t>
       </w:r>
     </w:p>
     <w:p>
@@ -7920,20 +6719,13 @@
                             <w:r>
                               <w:t xml:space="preserve"> Ukážka modelu </w:t>
                             </w:r>
-                            <w:proofErr w:type="spellStart"/>
                             <w:r>
                               <w:t>Decision</w:t>
                             </w:r>
-                            <w:proofErr w:type="spellEnd"/>
                             <w:r>
-                              <w:t xml:space="preserve"> </w:t>
-                            </w:r>
-                            <w:proofErr w:type="spellStart"/>
-                            <w:r>
-                              <w:t>Tree</w:t>
+                              <w:t xml:space="preserve"> Tree</w:t>
                             </w:r>
                             <w:bookmarkEnd w:id="25"/>
-                            <w:proofErr w:type="spellEnd"/>
                           </w:p>
                         </w:txbxContent>
                       </wps:txbx>
@@ -7991,20 +6783,13 @@
                       <w:r>
                         <w:t xml:space="preserve"> Ukážka modelu </w:t>
                       </w:r>
-                      <w:proofErr w:type="spellStart"/>
                       <w:r>
                         <w:t>Decision</w:t>
                       </w:r>
-                      <w:proofErr w:type="spellEnd"/>
                       <w:r>
-                        <w:t xml:space="preserve"> </w:t>
-                      </w:r>
-                      <w:proofErr w:type="spellStart"/>
-                      <w:r>
-                        <w:t>Tree</w:t>
+                        <w:t xml:space="preserve"> Tree</w:t>
                       </w:r>
                       <w:bookmarkEnd w:id="26"/>
-                      <w:proofErr w:type="spellEnd"/>
                     </w:p>
                   </w:txbxContent>
                 </v:textbox>
@@ -8098,167 +6883,73 @@
         <w:pStyle w:val="Nadpis2urovne"/>
       </w:pPr>
       <w:bookmarkStart w:id="27" w:name="_Toc93960403"/>
-      <w:proofErr w:type="spellStart"/>
-      <w:r>
-        <w:t>Random</w:t>
-      </w:r>
-      <w:proofErr w:type="spellEnd"/>
+      <w:r>
+        <w:t>Random Forest</w:t>
+      </w:r>
+      <w:bookmarkEnd w:id="27"/>
+    </w:p>
+    <w:p>
+      <w:pPr>
+        <w:pStyle w:val="Zakladny"/>
+      </w:pPr>
+      <w:r>
+        <w:t>(Spracoval: Viet Quoc Le)</w:t>
+      </w:r>
+    </w:p>
+    <w:p>
+      <w:pPr>
+        <w:pStyle w:val="Zakladny"/>
+      </w:pPr>
+      <w:r>
+        <w:t>Náhodný les, anglick</w:t>
+      </w:r>
+      <w:r>
+        <w:t>ý</w:t>
+      </w:r>
+      <w:r>
+        <w:t xml:space="preserve"> Random Forest sa skladá z mnohých rozhodovacích stromov (Decision tree) preto sa volá les.</w:t>
+      </w:r>
       <w:r>
         <w:t xml:space="preserve"> </w:t>
       </w:r>
-      <w:proofErr w:type="spellStart"/>
-      <w:r>
-        <w:t>Forest</w:t>
-      </w:r>
-      <w:bookmarkEnd w:id="27"/>
-      <w:proofErr w:type="spellEnd"/>
+      <w:r>
+        <w:t>Tento model sa dá používať na klasifikáciu aj regresiu. Každý strom spraví svoju predpoveď,</w:t>
+      </w:r>
+      <w:r>
+        <w:t xml:space="preserve"> môžeme to prirovnať k hlasovaniu. Každý strom má jeden hlas. Pri klasifikácií výsledná trieda lesu je tá, ktorá mala najviac hlasov</w:t>
+      </w:r>
+      <w:r>
+        <w:t>. Regresia nepredpovedá triedu, ale číselne vyjadrený predpoklad, ktorý nemusí byť celé čísl</w:t>
+      </w:r>
+      <w:r>
+        <w:t>o.</w:t>
+      </w:r>
+      <w:r>
+        <w:t xml:space="preserve"> Výsledný výsledok lesu pri regresií je priemerná hodnota výsledkov stromov.</w:t>
+      </w:r>
     </w:p>
     <w:p>
       <w:pPr>
         <w:pStyle w:val="Zakladny"/>
       </w:pPr>
       <w:r>
-        <w:t xml:space="preserve">(Spracoval: Viet </w:t>
-      </w:r>
-      <w:proofErr w:type="spellStart"/>
-      <w:r>
-        <w:t>Quoc</w:t>
-      </w:r>
-      <w:proofErr w:type="spellEnd"/>
-      <w:r>
-        <w:t xml:space="preserve"> </w:t>
-      </w:r>
-      <w:proofErr w:type="spellStart"/>
-      <w:r>
-        <w:t>Le</w:t>
-      </w:r>
-      <w:proofErr w:type="spellEnd"/>
-      <w:r>
-        <w:t>)</w:t>
-      </w:r>
-    </w:p>
-    <w:p>
-      <w:pPr>
-        <w:pStyle w:val="Zakladny"/>
-      </w:pPr>
-      <w:r>
-        <w:t>Náhodný les, anglick</w:t>
-      </w:r>
-      <w:r>
-        <w:t>ý</w:t>
-      </w:r>
-      <w:r>
-        <w:t xml:space="preserve"> </w:t>
-      </w:r>
-      <w:proofErr w:type="spellStart"/>
-      <w:r>
-        <w:t>Random</w:t>
-      </w:r>
-      <w:proofErr w:type="spellEnd"/>
-      <w:r>
-        <w:t xml:space="preserve"> </w:t>
-      </w:r>
-      <w:proofErr w:type="spellStart"/>
-      <w:r>
-        <w:t>Forest</w:t>
-      </w:r>
-      <w:proofErr w:type="spellEnd"/>
-      <w:r>
-        <w:t xml:space="preserve"> sa skladá z mnohých rozhodovacích stromov (</w:t>
-      </w:r>
-      <w:proofErr w:type="spellStart"/>
-      <w:r>
-        <w:t>Decision</w:t>
-      </w:r>
-      <w:proofErr w:type="spellEnd"/>
-      <w:r>
-        <w:t xml:space="preserve"> </w:t>
-      </w:r>
-      <w:proofErr w:type="spellStart"/>
-      <w:r>
-        <w:t>tree</w:t>
-      </w:r>
-      <w:proofErr w:type="spellEnd"/>
-      <w:r>
-        <w:t>) preto sa volá les.</w:t>
-      </w:r>
-      <w:r>
-        <w:t xml:space="preserve"> </w:t>
-      </w:r>
-      <w:r>
-        <w:t>Tento model sa dá používať na klasifikáciu aj regresiu. Každý strom spraví svoju predpoveď,</w:t>
-      </w:r>
-      <w:r>
-        <w:t xml:space="preserve"> môžeme to prirovnať k hlasovaniu. Každý strom má jeden hlas. Pri klasifikácií výsledná trieda lesu je tá, ktorá mala najviac hlasov</w:t>
-      </w:r>
-      <w:r>
-        <w:t>. Regresia nepredpovedá triedu, ale číselne vyjadrený predpoklad, ktorý nemusí byť celé čísl</w:t>
-      </w:r>
-      <w:r>
-        <w:t>o.</w:t>
-      </w:r>
-      <w:r>
-        <w:t xml:space="preserve"> Výsledný výsledok lesu pri regresií je priemerná hodnota výsledkov stromov.</w:t>
-      </w:r>
-    </w:p>
-    <w:p>
-      <w:pPr>
-        <w:pStyle w:val="Zakladny"/>
-      </w:pPr>
-      <w:r>
         <w:lastRenderedPageBreak/>
-        <w:t xml:space="preserve">Dôležité pre náhodný lesy je zabezpečiť variáciu a nezávislosť. Toto dosiahneme použitím </w:t>
-      </w:r>
-      <w:proofErr w:type="spellStart"/>
+        <w:t>Dôležité pre náhodný lesy je zabezpečiť variáciu a nezávislosť. Toto dosiahneme použitím Bagging</w:t>
+      </w:r>
+      <w:r>
+        <w:t xml:space="preserve"> metódy</w:t>
+      </w:r>
+      <w:r>
+        <w:t xml:space="preserve">. </w:t>
+      </w:r>
       <w:r>
         <w:t>Bagging</w:t>
       </w:r>
-      <w:proofErr w:type="spellEnd"/>
-      <w:r>
-        <w:t xml:space="preserve"> metódy</w:t>
-      </w:r>
-      <w:r>
-        <w:t xml:space="preserve">. </w:t>
-      </w:r>
-      <w:proofErr w:type="spellStart"/>
-      <w:r>
-        <w:t>Bagging</w:t>
-      </w:r>
-      <w:proofErr w:type="spellEnd"/>
       <w:r>
         <w:t xml:space="preserve"> rozdelí </w:t>
       </w:r>
-      <w:proofErr w:type="spellStart"/>
-      <w:r>
-        <w:t>trénovací</w:t>
-      </w:r>
-      <w:proofErr w:type="spellEnd"/>
-      <w:r>
-        <w:t xml:space="preserve"> </w:t>
-      </w:r>
-      <w:proofErr w:type="spellStart"/>
-      <w:r>
-        <w:t>dataset</w:t>
-      </w:r>
-      <w:proofErr w:type="spellEnd"/>
-      <w:r>
-        <w:t xml:space="preserve"> na menšie náhodne </w:t>
-      </w:r>
-      <w:proofErr w:type="spellStart"/>
-      <w:r>
-        <w:t>datasety</w:t>
-      </w:r>
-      <w:proofErr w:type="spellEnd"/>
-      <w:r>
-        <w:t xml:space="preserve">, ktoré sa pridelia stromom, každý strom preto bude mať náhody </w:t>
-      </w:r>
-      <w:proofErr w:type="spellStart"/>
-      <w:r>
-        <w:t>dataset</w:t>
-      </w:r>
-      <w:proofErr w:type="spellEnd"/>
-      <w:r>
-        <w:t>.</w:t>
+      <w:r>
+        <w:t>trénovací dataset na menšie náhodne datasety, ktoré sa pridelia stromom, každý strom preto bude mať náhody dataset.</w:t>
       </w:r>
       <w:r>
         <w:rPr>
@@ -8337,20 +7028,10 @@
                             <w:r>
                               <w:t xml:space="preserve"> Model </w:t>
                             </w:r>
-                            <w:proofErr w:type="spellStart"/>
                             <w:r>
-                              <w:t>Random</w:t>
-                            </w:r>
-                            <w:proofErr w:type="spellEnd"/>
-                            <w:r>
-                              <w:t xml:space="preserve"> </w:t>
-                            </w:r>
-                            <w:proofErr w:type="spellStart"/>
-                            <w:r>
-                              <w:t>Forest</w:t>
+                              <w:t>Random Forest</w:t>
                             </w:r>
                             <w:bookmarkEnd w:id="28"/>
-                            <w:proofErr w:type="spellEnd"/>
                           </w:p>
                         </w:txbxContent>
                       </wps:txbx>
@@ -8407,20 +7088,10 @@
                       <w:r>
                         <w:t xml:space="preserve"> Model </w:t>
                       </w:r>
-                      <w:proofErr w:type="spellStart"/>
                       <w:r>
-                        <w:t>Random</w:t>
-                      </w:r>
-                      <w:proofErr w:type="spellEnd"/>
-                      <w:r>
-                        <w:t xml:space="preserve"> </w:t>
-                      </w:r>
-                      <w:proofErr w:type="spellStart"/>
-                      <w:r>
-                        <w:t>Forest</w:t>
+                        <w:t>Random Forest</w:t>
                       </w:r>
                       <w:bookmarkEnd w:id="29"/>
-                      <w:proofErr w:type="spellEnd"/>
                     </w:p>
                   </w:txbxContent>
                 </v:textbox>
@@ -8499,12 +7170,10 @@
         <w:pStyle w:val="Nadpis2urovne"/>
       </w:pPr>
       <w:bookmarkStart w:id="30" w:name="_Toc93960404"/>
-      <w:proofErr w:type="spellStart"/>
       <w:r>
         <w:t>XGBoost</w:t>
       </w:r>
       <w:bookmarkEnd w:id="30"/>
-      <w:proofErr w:type="spellEnd"/>
     </w:p>
     <w:p>
       <w:pPr>
@@ -8518,141 +7187,8 @@
       <w:pPr>
         <w:pStyle w:val="Zakladny"/>
       </w:pPr>
-      <w:proofErr w:type="spellStart"/>
-      <w:r>
-        <w:t>XGBoost</w:t>
-      </w:r>
-      <w:proofErr w:type="spellEnd"/>
-      <w:r>
-        <w:t xml:space="preserve"> (skratka pre </w:t>
-      </w:r>
-      <w:proofErr w:type="spellStart"/>
-      <w:r>
-        <w:t>Extreme</w:t>
-      </w:r>
-      <w:proofErr w:type="spellEnd"/>
-      <w:r>
-        <w:t xml:space="preserve"> Gradient </w:t>
-      </w:r>
-      <w:proofErr w:type="spellStart"/>
-      <w:r>
-        <w:t>Boosting</w:t>
-      </w:r>
-      <w:proofErr w:type="spellEnd"/>
-      <w:r>
-        <w:t xml:space="preserve">) je implementácia gradient </w:t>
-      </w:r>
-      <w:proofErr w:type="spellStart"/>
-      <w:r>
-        <w:t>boosting</w:t>
-      </w:r>
-      <w:proofErr w:type="spellEnd"/>
-      <w:r>
-        <w:t xml:space="preserve"> metódy súborového strojového učenia s učiteľom vytvorená pre efektívne riešenie klasifikačných a regresných problémov. Gradient </w:t>
-      </w:r>
-      <w:proofErr w:type="spellStart"/>
-      <w:r>
-        <w:t>boosting</w:t>
-      </w:r>
-      <w:proofErr w:type="spellEnd"/>
-      <w:r>
-        <w:t xml:space="preserve"> využíva ako slabý </w:t>
-      </w:r>
-      <w:proofErr w:type="spellStart"/>
-      <w:r>
-        <w:t>klasifikátor</w:t>
-      </w:r>
-      <w:proofErr w:type="spellEnd"/>
-      <w:r>
-        <w:t xml:space="preserve"> (</w:t>
-      </w:r>
-      <w:proofErr w:type="spellStart"/>
-      <w:r>
-        <w:t>regresor</w:t>
-      </w:r>
-      <w:proofErr w:type="spellEnd"/>
-      <w:r>
-        <w:t xml:space="preserve">) rozhodovacie stromy, ktoré sú jeden za druhým kombinované do silného </w:t>
-      </w:r>
-      <w:proofErr w:type="spellStart"/>
-      <w:r>
-        <w:t>klasifikátora</w:t>
-      </w:r>
-      <w:proofErr w:type="spellEnd"/>
-      <w:r>
-        <w:t xml:space="preserve"> (</w:t>
-      </w:r>
-      <w:proofErr w:type="spellStart"/>
-      <w:r>
-        <w:t>regresora</w:t>
-      </w:r>
-      <w:proofErr w:type="spellEnd"/>
-      <w:r>
-        <w:t>) za účelom minimalizácie chybovej (</w:t>
-      </w:r>
-      <w:proofErr w:type="spellStart"/>
-      <w:r>
-        <w:t>loss</w:t>
-      </w:r>
-      <w:proofErr w:type="spellEnd"/>
-      <w:r>
-        <w:t xml:space="preserve">) funkcie. Aby sa zabránilo pretrénovaniu silného </w:t>
-      </w:r>
-      <w:proofErr w:type="spellStart"/>
-      <w:r>
-        <w:t>regresora</w:t>
-      </w:r>
-      <w:proofErr w:type="spellEnd"/>
-      <w:r>
-        <w:t xml:space="preserve">, využívajú sa metódy </w:t>
-      </w:r>
-      <w:proofErr w:type="spellStart"/>
-      <w:r>
-        <w:t>regularizácie</w:t>
-      </w:r>
-      <w:proofErr w:type="spellEnd"/>
-      <w:r>
-        <w:t xml:space="preserve"> pre udržanie rozhodovacích stromov na úrovni slabých </w:t>
-      </w:r>
-      <w:proofErr w:type="spellStart"/>
-      <w:r>
-        <w:t>klasifikátorov</w:t>
-      </w:r>
-      <w:proofErr w:type="spellEnd"/>
-      <w:r>
-        <w:t xml:space="preserve"> (stromy majú obmedzenú hĺbku, počet listov, využívajú sa L1/L2 </w:t>
-      </w:r>
-      <w:proofErr w:type="spellStart"/>
-      <w:r>
-        <w:t>regularizácie</w:t>
-      </w:r>
-      <w:proofErr w:type="spellEnd"/>
-      <w:r>
-        <w:t xml:space="preserve"> pre váhy listov, atď.). Hlavnou výhodou </w:t>
-      </w:r>
-      <w:proofErr w:type="spellStart"/>
-      <w:r>
-        <w:t>XGBoost</w:t>
-      </w:r>
-      <w:proofErr w:type="spellEnd"/>
-      <w:r>
-        <w:t xml:space="preserve"> implementácie je jej škálovateľnosť: </w:t>
-      </w:r>
-      <w:proofErr w:type="spellStart"/>
-      <w:r>
-        <w:t>XGBoost</w:t>
-      </w:r>
-      <w:proofErr w:type="spellEnd"/>
-      <w:r>
-        <w:t xml:space="preserve"> vylepšuje gradient </w:t>
-      </w:r>
-      <w:proofErr w:type="spellStart"/>
-      <w:r>
-        <w:t>boosting</w:t>
-      </w:r>
-      <w:proofErr w:type="spellEnd"/>
-      <w:r>
-        <w:t xml:space="preserve"> metódu o optimalizačné algoritmy, ktoré zabezpečujú komparatívne rýchlejší priebeh </w:t>
+      <w:r>
+        <w:t xml:space="preserve">XGBoost (skratka pre Extreme Gradient Boosting) je implementácia gradient boosting metódy súborového strojového učenia s učiteľom vytvorená pre efektívne riešenie klasifikačných a regresných problémov. Gradient boosting využíva ako slabý klasifikátor (regresor) rozhodovacie stromy, ktoré sú jeden za druhým kombinované do silného klasifikátora (regresora) za účelom minimalizácie chybovej (loss) funkcie. Aby sa zabránilo pretrénovaniu silného regresora, využívajú sa metódy regularizácie pre udržanie rozhodovacích stromov na úrovni slabých klasifikátorov (stromy majú obmedzenú hĺbku, počet listov, využívajú sa L1/L2 regularizácie pre váhy listov, atď.). Hlavnou výhodou XGBoost implementácie je jej škálovateľnosť: XGBoost vylepšuje gradient boosting metódu o optimalizačné algoritmy, ktoré zabezpečujú komparatívne rýchlejší priebeh </w:t>
       </w:r>
       <w:r>
         <w:lastRenderedPageBreak/>
@@ -8737,15 +7273,7 @@
                               <w:t xml:space="preserve"> </w:t>
                             </w:r>
                             <w:r>
-                              <w:t xml:space="preserve">Jednoduchá ukážka princípu gradient </w:t>
-                            </w:r>
-                            <w:proofErr w:type="spellStart"/>
-                            <w:r>
-                              <w:t>boosting</w:t>
-                            </w:r>
-                            <w:proofErr w:type="spellEnd"/>
-                            <w:r>
-                              <w:t xml:space="preserve"> metódy s využitím rozhodovacích stromov.</w:t>
+                              <w:t>Jednoduchá ukážka princípu gradient boosting metódy s využitím rozhodovacích stromov.</w:t>
                             </w:r>
                             <w:bookmarkEnd w:id="31"/>
                           </w:p>
@@ -8809,15 +7337,7 @@
                         <w:t xml:space="preserve"> </w:t>
                       </w:r>
                       <w:r>
-                        <w:t xml:space="preserve">Jednoduchá ukážka princípu gradient </w:t>
-                      </w:r>
-                      <w:proofErr w:type="spellStart"/>
-                      <w:r>
-                        <w:t>boosting</w:t>
-                      </w:r>
-                      <w:proofErr w:type="spellEnd"/>
-                      <w:r>
-                        <w:t xml:space="preserve"> metódy s využitím rozhodovacích stromov.</w:t>
+                        <w:t>Jednoduchá ukážka princípu gradient boosting metódy s využitím rozhodovacích stromov.</w:t>
                       </w:r>
                       <w:bookmarkEnd w:id="32"/>
                     </w:p>
@@ -8896,13 +7416,8 @@
           </wp:anchor>
         </w:drawing>
       </w:r>
-      <w:proofErr w:type="spellStart"/>
-      <w:r>
-        <w:t>XGBoost</w:t>
-      </w:r>
-      <w:proofErr w:type="spellEnd"/>
-      <w:r>
-        <w:t xml:space="preserve"> sú dostupné na</w:t>
+      <w:r>
+        <w:t>XGBoost sú dostupné na</w:t>
       </w:r>
       <w:r>
         <w:t xml:space="preserve"> </w:t>
@@ -8924,13 +7439,8 @@
         <w:pStyle w:val="Nadpis2urovne"/>
       </w:pPr>
       <w:bookmarkStart w:id="33" w:name="_Toc93960405"/>
-      <w:proofErr w:type="spellStart"/>
-      <w:r>
-        <w:t>Voting</w:t>
-      </w:r>
-      <w:proofErr w:type="spellEnd"/>
-      <w:r>
-        <w:t xml:space="preserve"> Ensemble</w:t>
+      <w:r>
+        <w:t>Voting Ensemble</w:t>
       </w:r>
       <w:bookmarkEnd w:id="33"/>
     </w:p>
@@ -8939,15 +7449,7 @@
         <w:pStyle w:val="Zakladny"/>
       </w:pPr>
       <w:r>
-        <w:t xml:space="preserve">(Spracoval: Tomáš </w:t>
-      </w:r>
-      <w:proofErr w:type="spellStart"/>
-      <w:r>
-        <w:t>Singhofer</w:t>
-      </w:r>
-      <w:proofErr w:type="spellEnd"/>
-      <w:r>
-        <w:t>)</w:t>
+        <w:t>(Spracoval: Tomáš Singhofer)</w:t>
       </w:r>
     </w:p>
     <w:p>
@@ -8955,15 +7457,7 @@
         <w:pStyle w:val="Zakladny"/>
       </w:pPr>
       <w:r>
-        <w:t xml:space="preserve">Model </w:t>
-      </w:r>
-      <w:proofErr w:type="spellStart"/>
-      <w:r>
-        <w:t>Voting</w:t>
-      </w:r>
-      <w:proofErr w:type="spellEnd"/>
-      <w:r>
-        <w:t xml:space="preserve"> Ensemble je model</w:t>
+        <w:t>Model Voting Ensemble je model</w:t>
       </w:r>
       <w:r>
         <w:t>,</w:t>
@@ -8991,53 +7485,13 @@
         <w:pStyle w:val="Zakladny"/>
       </w:pPr>
       <w:r>
-        <w:t xml:space="preserve">Klasifikácia sa delí na dve hlavné metódy a to </w:t>
-      </w:r>
-      <w:proofErr w:type="spellStart"/>
-      <w:r>
-        <w:t>hard</w:t>
-      </w:r>
-      <w:proofErr w:type="spellEnd"/>
-      <w:r>
-        <w:t xml:space="preserve"> a soft </w:t>
-      </w:r>
-      <w:proofErr w:type="spellStart"/>
-      <w:r>
-        <w:t>voting</w:t>
-      </w:r>
-      <w:proofErr w:type="spellEnd"/>
-      <w:r>
-        <w:t>.</w:t>
+        <w:t>Klasifikácia sa delí na dve hlavné metódy a to hard a soft voting.</w:t>
       </w:r>
       <w:r>
         <w:t xml:space="preserve"> </w:t>
       </w:r>
       <w:r>
-        <w:t xml:space="preserve">Pri metóde </w:t>
-      </w:r>
-      <w:proofErr w:type="spellStart"/>
-      <w:r>
-        <w:t>hard</w:t>
-      </w:r>
-      <w:proofErr w:type="spellEnd"/>
-      <w:r>
-        <w:t xml:space="preserve"> </w:t>
-      </w:r>
-      <w:proofErr w:type="spellStart"/>
-      <w:r>
-        <w:t>voting</w:t>
-      </w:r>
-      <w:proofErr w:type="spellEnd"/>
-      <w:r>
-        <w:t xml:space="preserve"> model sčíta hlasy z viacerých modelov a vyberie sa trieda s najväčším počtom hlasov. Pri soft </w:t>
-      </w:r>
-      <w:proofErr w:type="spellStart"/>
-      <w:r>
-        <w:t>votingu</w:t>
-      </w:r>
-      <w:proofErr w:type="spellEnd"/>
-      <w:r>
-        <w:t xml:space="preserve"> sa sčítajú pravdepodobnosti a vyberie sa trieda s najväčšou pravdepodobnosťou</w:t>
+        <w:t>Pri metóde hard voting model sčíta hlasy z viacerých modelov a vyberie sa trieda s najväčším počtom hlasov. Pri soft votingu sa sčítajú pravdepodobnosti a vyberie sa trieda s najväčšou pravdepodobnosťou</w:t>
       </w:r>
     </w:p>
     <w:p>
@@ -9206,15 +7660,7 @@
                               <w:fldChar w:fldCharType="end"/>
                             </w:r>
                             <w:r>
-                              <w:t xml:space="preserve"> </w:t>
-                            </w:r>
-                            <w:proofErr w:type="spellStart"/>
-                            <w:r>
-                              <w:t>Voting</w:t>
-                            </w:r>
-                            <w:proofErr w:type="spellEnd"/>
-                            <w:r>
-                              <w:t xml:space="preserve"> Ensemble</w:t>
+                              <w:t xml:space="preserve"> Voting Ensemble</w:t>
                             </w:r>
                             <w:bookmarkEnd w:id="34"/>
                           </w:p>
@@ -9272,15 +7718,7 @@
                         <w:fldChar w:fldCharType="end"/>
                       </w:r>
                       <w:r>
-                        <w:t xml:space="preserve"> </w:t>
-                      </w:r>
-                      <w:proofErr w:type="spellStart"/>
-                      <w:r>
-                        <w:t>Voting</w:t>
-                      </w:r>
-                      <w:proofErr w:type="spellEnd"/>
-                      <w:r>
-                        <w:t xml:space="preserve"> Ensemble</w:t>
+                        <w:t xml:space="preserve"> Voting Ensemble</w:t>
                       </w:r>
                       <w:bookmarkEnd w:id="35"/>
                     </w:p>
@@ -9298,13 +7736,8 @@
         <w:pStyle w:val="Nadpis2urovne"/>
       </w:pPr>
       <w:bookmarkStart w:id="36" w:name="_Toc93960406"/>
-      <w:proofErr w:type="spellStart"/>
-      <w:r>
-        <w:t>Stacking</w:t>
-      </w:r>
-      <w:proofErr w:type="spellEnd"/>
-      <w:r>
-        <w:t xml:space="preserve"> Ensemble</w:t>
+      <w:r>
+        <w:t>Stacking Ensemble</w:t>
       </w:r>
       <w:bookmarkEnd w:id="36"/>
     </w:p>
@@ -9320,13 +7753,8 @@
       <w:pPr>
         <w:pStyle w:val="Zakladny"/>
       </w:pPr>
-      <w:proofErr w:type="spellStart"/>
-      <w:r>
-        <w:t>Stacking</w:t>
-      </w:r>
-      <w:proofErr w:type="spellEnd"/>
-      <w:r>
-        <w:t xml:space="preserve"> je technika súborového strojového učenia, pre ktorú sú typické dve úrovne trénovania modelu:</w:t>
+      <w:r>
+        <w:t>Stacking je technika súborového strojového učenia, pre ktorú sú typické dve úrovne trénovania modelu:</w:t>
       </w:r>
     </w:p>
     <w:p>
@@ -9338,31 +7766,7 @@
         </w:numPr>
       </w:pPr>
       <w:r>
-        <w:t xml:space="preserve">Trénovanie jednotlivých </w:t>
-      </w:r>
-      <w:proofErr w:type="spellStart"/>
-      <w:r>
-        <w:t>podmodelov</w:t>
-      </w:r>
-      <w:proofErr w:type="spellEnd"/>
-      <w:r>
-        <w:t xml:space="preserve"> (môžu to byť slabé i silné </w:t>
-      </w:r>
-      <w:proofErr w:type="spellStart"/>
-      <w:r>
-        <w:t>klasifikátory</w:t>
-      </w:r>
-      <w:proofErr w:type="spellEnd"/>
-      <w:r>
-        <w:t>/</w:t>
-      </w:r>
-      <w:proofErr w:type="spellStart"/>
-      <w:r>
-        <w:t>regresory</w:t>
-      </w:r>
-      <w:proofErr w:type="spellEnd"/>
-      <w:r>
-        <w:t>)</w:t>
+        <w:t>Trénovanie jednotlivých podmodelov (môžu to byť slabé i silné klasifikátory/regresory)</w:t>
       </w:r>
     </w:p>
     <w:p>
@@ -9374,15 +7778,7 @@
         </w:numPr>
       </w:pPr>
       <w:r>
-        <w:t xml:space="preserve">Trénovanie druhej úrovne, v ktorej sa model učí predikcie týchto </w:t>
-      </w:r>
-      <w:proofErr w:type="spellStart"/>
-      <w:r>
-        <w:t>podmodelov</w:t>
-      </w:r>
-      <w:proofErr w:type="spellEnd"/>
-      <w:r>
-        <w:t xml:space="preserve"> nakombinovať tak, aby poskytol optimálnu odpoveď</w:t>
+        <w:t>Trénovanie druhej úrovne, v ktorej sa model učí predikcie týchto podmodelov nakombinovať tak, aby poskytol optimálnu odpoveď</w:t>
       </w:r>
     </w:p>
     <w:p>
@@ -9392,13 +7788,8 @@
       <w:bookmarkStart w:id="37" w:name="_Toc93960407"/>
       <w:bookmarkEnd w:id="2"/>
       <w:bookmarkEnd w:id="3"/>
-      <w:proofErr w:type="spellStart"/>
-      <w:r>
-        <w:t>Elastic</w:t>
-      </w:r>
-      <w:proofErr w:type="spellEnd"/>
-      <w:r>
-        <w:t xml:space="preserve"> Net</w:t>
+      <w:r>
+        <w:t>Elastic Net</w:t>
       </w:r>
       <w:bookmarkEnd w:id="37"/>
     </w:p>
@@ -9407,36 +7798,15 @@
         <w:pStyle w:val="Zakladny"/>
       </w:pPr>
       <w:r>
-        <w:t xml:space="preserve">(Spracoval: Branislav </w:t>
-      </w:r>
-      <w:proofErr w:type="spellStart"/>
-      <w:r>
-        <w:t>Šipula</w:t>
-      </w:r>
-      <w:proofErr w:type="spellEnd"/>
-      <w:r>
-        <w:t>)</w:t>
+        <w:t>(Spracoval: Branislav Šipula)</w:t>
       </w:r>
     </w:p>
     <w:p>
       <w:pPr>
         <w:pStyle w:val="Zakladny"/>
       </w:pPr>
-      <w:proofErr w:type="spellStart"/>
-      <w:r>
-        <w:t>Elastic</w:t>
-      </w:r>
-      <w:proofErr w:type="spellEnd"/>
-      <w:r>
-        <w:t xml:space="preserve"> Net je rozšírením lineárnej regresie, ktorá pridáva regulačné sankcie k funkcii straty počas tréningu. Ako vyhodnotiť model elastickej siete a použiť konečný model na predpovedanie nových údajov. Ako nakonfigurovať model </w:t>
-      </w:r>
-      <w:proofErr w:type="spellStart"/>
-      <w:r>
-        <w:t>Elastic</w:t>
-      </w:r>
-      <w:proofErr w:type="spellEnd"/>
-      <w:r>
-        <w:t xml:space="preserve"> Net pre nový súbor údajov pomocou vyhľadávania v mriežke a automaticky.</w:t>
+      <w:r>
+        <w:t>Elastic Net je rozšírením lineárnej regresie, ktorá pridáva regulačné sankcie k funkcii straty počas tréningu. Ako vyhodnotiť model elastickej siete a použiť konečný model na predpovedanie nových údajov. Ako nakonfigurovať model Elastic Net pre nový súbor údajov pomocou vyhľadávania v mriežke a automaticky.</w:t>
       </w:r>
     </w:p>
     <w:p>
@@ -9456,15 +7826,7 @@
       </w:r>
       <w:r>
         <w:lastRenderedPageBreak/>
-        <w:t xml:space="preserve">koeficientov a umožňuje, aby sa niektoré koeficienty minimalizovali na hodnotu nula, čím sa z modelu odstráni </w:t>
-      </w:r>
-      <w:proofErr w:type="spellStart"/>
-      <w:r>
-        <w:t>prediktor</w:t>
-      </w:r>
-      <w:proofErr w:type="spellEnd"/>
-      <w:r>
-        <w:t>.</w:t>
+        <w:t>koeficientov a umožňuje, aby sa niektoré koeficienty minimalizovali na hodnotu nula, čím sa z modelu odstráni prediktor.</w:t>
       </w:r>
     </w:p>
     <w:p>
@@ -9517,15 +7879,7 @@
         <w:pStyle w:val="Zakladny"/>
       </w:pPr>
       <w:r>
-        <w:t xml:space="preserve">Stĺpce </w:t>
-      </w:r>
-      <w:proofErr w:type="spellStart"/>
-      <w:r>
-        <w:t>datasetu</w:t>
-      </w:r>
-      <w:proofErr w:type="spellEnd"/>
-      <w:r>
-        <w:t xml:space="preserve"> (boli použité pre trénovanie predikčných modelov):</w:t>
+        <w:t>Stĺpce datasetu (boli použité pre trénovanie predikčných modelov):</w:t>
       </w:r>
     </w:p>
     <w:p>
@@ -9593,13 +7947,8 @@
         <w:pStyle w:val="Zakladny"/>
       </w:pPr>
       <w:r>
-        <w:t xml:space="preserve">Víťazný predikčný model: </w:t>
-      </w:r>
-      <w:proofErr w:type="spellStart"/>
-      <w:r>
-        <w:t>Arimax</w:t>
-      </w:r>
-      <w:proofErr w:type="spellEnd"/>
+        <w:t>Víťazný predikčný model: Arimax</w:t>
+      </w:r>
     </w:p>
     <w:p>
       <w:pPr>
@@ -9703,53 +8052,21 @@
       </w:pPr>
       <w:r>
         <w:lastRenderedPageBreak/>
-        <w:t xml:space="preserve">Predikcia bola vykonaná na 14 nasledujúcich dní (9.12-22.12.2021), na pôvodných dátach bol aplikovaný algoritmus 7-dňového </w:t>
-      </w:r>
-      <w:proofErr w:type="spellStart"/>
-      <w:r>
-        <w:t>moving</w:t>
-      </w:r>
-      <w:proofErr w:type="spellEnd"/>
+        <w:t>Predikcia bola vykonaná na 14 nasledujúcich dní (9.12-22.12.2021), na pôvodných dátach bol aplikovaný algoritmus 7-dňového moving average pre vyhladenie vysvetliteľne nekonzistentných dát (napr. periodické významné poklesy denného počtu testov v dôsledku nízkej miery testovania cez víkendy).</w:t>
+      </w:r>
+    </w:p>
+    <w:p>
+      <w:pPr>
+        <w:pStyle w:val="Zakladny"/>
+      </w:pPr>
+      <w:r>
+        <w:t>Na grafe vidíme červenou predpoveď denného počtu pozitívnych PCR testov, reálny počet pozitívnych testov reprezentuje modrý graf. Medzi predpovedaným a reálne zisteným počtom PCR testov je výrazný rozdiel, pretože práve v čase, kedy začíname s predikciou (9.12.2021), nastal prudký zlom v počte zistených pozitívnych prípadov. Natrénovaný model nie je tak dokonalý, aby dokázal tento pokles predpovedať, namiesto toho pokračuje v predpovedi podľa trendu predchádzajúcich dní.</w:t>
+      </w:r>
       <w:r>
         <w:t xml:space="preserve"> </w:t>
       </w:r>
-      <w:proofErr w:type="spellStart"/>
-      <w:r>
-        <w:t>average</w:t>
-      </w:r>
-      <w:proofErr w:type="spellEnd"/>
-      <w:r>
-        <w:t xml:space="preserve"> pre vyhladenie vysvetliteľne nekonzistentných dát (napr. periodické významné poklesy denného počtu testov v dôsledku nízkej miery testovania cez víkendy).</w:t>
-      </w:r>
-    </w:p>
-    <w:p>
-      <w:pPr>
-        <w:pStyle w:val="Zakladny"/>
-      </w:pPr>
-      <w:r>
-        <w:t>Na grafe vidíme červenou predpoveď denného počtu pozitívnych PCR testov, reálny počet pozitívnych testov reprezentuje modrý graf. Medzi predpovedaným a reálne zisteným počtom PCR testov je výrazný rozdiel, pretože práve v čase, kedy začíname s predikciou (9.12.2021), nastal prudký zlom v počte zistených pozitívnych prípadov. Natrénovaný model nie je tak dokonalý, aby dokázal tento pokles predpovedať, namiesto toho pokračuje v predpovedi podľa trendu predchádzajúcich dní.</w:t>
-      </w:r>
-      <w:r>
-        <w:t xml:space="preserve"> </w:t>
-      </w:r>
-      <w:r>
-        <w:t xml:space="preserve">Výrazný rozdiel pozorujeme už v prvom dni predikcie, kde model predpovedá počet PCR testov 8361.53, pričom reálna hodnota je 7337.57 (pozn.: hodnota po aplikácii 7-dňového </w:t>
-      </w:r>
-      <w:proofErr w:type="spellStart"/>
-      <w:r>
-        <w:t>moving</w:t>
-      </w:r>
-      <w:proofErr w:type="spellEnd"/>
-      <w:r>
-        <w:t xml:space="preserve"> </w:t>
-      </w:r>
-      <w:proofErr w:type="spellStart"/>
-      <w:r>
-        <w:t>average</w:t>
-      </w:r>
-      <w:proofErr w:type="spellEnd"/>
-      <w:r>
-        <w:t>). V poslednom dni predikcie model predpovedá 8892.61, reálne však prírastok zodpovedá číslu 3618.14.</w:t>
+      <w:r>
+        <w:t>Výrazný rozdiel pozorujeme už v prvom dni predikcie, kde model predpovedá počet PCR testov 8361.53, pričom reálna hodnota je 7337.57 (pozn.: hodnota po aplikácii 7-dňového moving average). V poslednom dni predikcie model predpovedá 8892.61, reálne však prírastok zodpovedá číslu 3618.14.</w:t>
       </w:r>
     </w:p>
     <w:p>
@@ -9860,55 +8177,7 @@
         <w:pStyle w:val="Zakladny"/>
       </w:pPr>
       <w:r>
-        <w:t xml:space="preserve">Predpoveď a trénovanie modelu neurónovej siete sa uskutočnilo na dátach zozbieraných z </w:t>
-      </w:r>
-      <w:proofErr w:type="spellStart"/>
-      <w:r>
-        <w:t>datasetu</w:t>
-      </w:r>
-      <w:proofErr w:type="spellEnd"/>
-      <w:r>
-        <w:t xml:space="preserve"> poskytnutým Inštitútom Zdravotných Analýz, ktorý sa nachádza na </w:t>
-      </w:r>
-      <w:proofErr w:type="spellStart"/>
-      <w:r>
-        <w:t>githube</w:t>
-      </w:r>
-      <w:proofErr w:type="spellEnd"/>
-      <w:r>
-        <w:t xml:space="preserve">. V </w:t>
-      </w:r>
-      <w:proofErr w:type="spellStart"/>
-      <w:r>
-        <w:t>datasete</w:t>
-      </w:r>
-      <w:proofErr w:type="spellEnd"/>
-      <w:r>
-        <w:t xml:space="preserve"> s názvom </w:t>
-      </w:r>
-      <w:proofErr w:type="spellStart"/>
-      <w:r>
-        <w:t>daily</w:t>
-      </w:r>
-      <w:proofErr w:type="spellEnd"/>
-      <w:r>
-        <w:t xml:space="preserve"> </w:t>
-      </w:r>
-      <w:proofErr w:type="spellStart"/>
-      <w:r>
-        <w:t>stats</w:t>
-      </w:r>
-      <w:proofErr w:type="spellEnd"/>
-      <w:r>
-        <w:t xml:space="preserve"> sa nachádzajú rôzne údaje, vrátane údajov o celkovom a tiež pozitívnom počte antigénových a PCR testov. Z týchto dát sme vyjadrili počet pozitívnych testov v percentách. Z </w:t>
-      </w:r>
-      <w:proofErr w:type="spellStart"/>
-      <w:r>
-        <w:t>datasetu</w:t>
-      </w:r>
-      <w:proofErr w:type="spellEnd"/>
-      <w:r>
-        <w:t xml:space="preserve"> sme využili dáta od dňa 11. Októbra 2020 do 30. Novembra 2021. Predikovali sme na 7 dní, od 1. do 7. Decembra 2021. Dáta boli pred predikciou upravené pomocou 7 dňového pohyblivého priemeru. Predikciu sme neskôr porovnali s reálnymi dátami a zobrazili na grafe.</w:t>
+        <w:t>Predpoveď a trénovanie modelu neurónovej siete sa uskutočnilo na dátach zozbieraných z datasetu poskytnutým Inštitútom Zdravotných Analýz, ktorý sa nachádza na githube. V datasete s názvom daily stats sa nachádzajú rôzne údaje, vrátane údajov o celkovom a tiež pozitívnom počte antigénových a PCR testov. Z týchto dát sme vyjadrili počet pozitívnych testov v percentách. Z datasetu sme využili dáta od dňa 11. Októbra 2020 do 30. Novembra 2021. Predikovali sme na 7 dní, od 1. do 7. Decembra 2021. Dáta boli pred predikciou upravené pomocou 7 dňového pohyblivého priemeru. Predikciu sme neskôr porovnali s reálnymi dátami a zobrazili na grafe.</w:t>
       </w:r>
     </w:p>
     <w:p>
@@ -10179,91 +8448,51 @@
         </w:rPr>
       </w:pPr>
       <w:r>
-        <w:t xml:space="preserve">(Spracoval: Viet </w:t>
-      </w:r>
-      <w:proofErr w:type="spellStart"/>
-      <w:r>
-        <w:t>Quoc</w:t>
-      </w:r>
-      <w:proofErr w:type="spellEnd"/>
+        <w:t>(Spracoval: Viet Quoc Le)</w:t>
+      </w:r>
+    </w:p>
+    <w:p>
+      <w:pPr>
+        <w:pStyle w:val="Zakladny"/>
+      </w:pPr>
+      <w:r>
+        <w:t>Semestrálnou úlohou bolo spraviť predikciu poč</w:t>
+      </w:r>
+      <w:r>
+        <w:t>tu</w:t>
+      </w:r>
+      <w:r>
+        <w:t xml:space="preserve"> úmrtí na 14 dni, z denných štatistík na Slovensku, ktoré sú dostupné v repozitári IZA na githube v priečinku DailyStats. </w:t>
+      </w:r>
+      <w:r>
+        <w:t>Dáta sa začali zbierať od 6.3.2020, nakoľko dáta</w:t>
+      </w:r>
+      <w:r>
+        <w:t xml:space="preserve"> boli na začiatku nekonzistentné </w:t>
+      </w:r>
+      <w:r>
+        <w:t>až po</w:t>
+      </w:r>
+      <w:r>
+        <w:t xml:space="preserve"> 10.10.2020, kedy sa začalo plošné testovanie začali byť dáta konzistentné</w:t>
+      </w:r>
+      <w:r>
+        <w:t>, som použil dáta od 10.10.2020. Použité príznaky na trénovanie boli denne pozitívne Ag, pozitívne Ag v percentách, pozitívne PCR, pozitívne PCR v percentách.</w:t>
+      </w:r>
       <w:r>
         <w:t xml:space="preserve"> </w:t>
       </w:r>
-      <w:proofErr w:type="spellStart"/>
-      <w:r>
-        <w:t>Le</w:t>
-      </w:r>
-      <w:proofErr w:type="spellEnd"/>
-      <w:r>
-        <w:t>)</w:t>
-      </w:r>
-    </w:p>
-    <w:p>
-      <w:pPr>
-        <w:pStyle w:val="Zakladny"/>
-      </w:pPr>
-      <w:r>
-        <w:t>Semestrálnou úlohou bolo spraviť predikciu poč</w:t>
-      </w:r>
-      <w:r>
-        <w:t>tu</w:t>
-      </w:r>
-      <w:r>
-        <w:t xml:space="preserve"> úmrtí na 14 dni, z denných štatistík na Slovensku, ktoré sú dostupné v repozitári IZA na </w:t>
-      </w:r>
-      <w:proofErr w:type="spellStart"/>
-      <w:r>
-        <w:t>githube</w:t>
-      </w:r>
-      <w:proofErr w:type="spellEnd"/>
-      <w:r>
-        <w:t xml:space="preserve"> v priečinku </w:t>
-      </w:r>
-      <w:proofErr w:type="spellStart"/>
-      <w:r>
-        <w:t>DailyStats</w:t>
-      </w:r>
-      <w:proofErr w:type="spellEnd"/>
-      <w:r>
-        <w:t xml:space="preserve">. </w:t>
-      </w:r>
-      <w:r>
-        <w:t>Dáta sa začali zbierať od 6.3.2020, nakoľko dáta</w:t>
-      </w:r>
-      <w:r>
-        <w:t xml:space="preserve"> boli na začiatku nekonzistentné </w:t>
-      </w:r>
-      <w:r>
-        <w:t>až po</w:t>
-      </w:r>
-      <w:r>
-        <w:t xml:space="preserve"> 10.10.2020, kedy sa začalo plošné testovanie začali byť dáta konzistentné</w:t>
-      </w:r>
-      <w:r>
-        <w:t>, som použil dáta od 10.10.2020. Použité príznaky na trénovanie boli denne pozitívne Ag, pozitívne Ag v percentách, pozitívne PCR, pozitívne PCR v percentách.</w:t>
+      <w:r>
+        <w:t>Pripravený súbor s údajmi</w:t>
       </w:r>
       <w:r>
         <w:t xml:space="preserve"> </w:t>
       </w:r>
       <w:r>
-        <w:t>Pripravený súbor s údajmi</w:t>
-      </w:r>
-      <w:r>
-        <w:t xml:space="preserve"> </w:t>
-      </w:r>
-      <w:r>
         <w:t>bol vložený do</w:t>
       </w:r>
       <w:r>
-        <w:t> </w:t>
-      </w:r>
-      <w:proofErr w:type="spellStart"/>
-      <w:r>
-        <w:t>Azure</w:t>
-      </w:r>
-      <w:proofErr w:type="spellEnd"/>
-      <w:r>
-        <w:t xml:space="preserve"> na trénovanie a vyhodnotenie najlepšieho modelu. Najlepší model bol neskôr použitý na predikciu. </w:t>
+        <w:t xml:space="preserve"> Azure na trénovanie a vyhodnotenie najlepšieho modelu. Najlepší model bol neskôr použitý na predikciu. </w:t>
       </w:r>
     </w:p>
     <w:p>
@@ -10538,15 +8767,7 @@
         <w:pStyle w:val="Zakladny"/>
       </w:pPr>
       <w:r>
-        <w:t xml:space="preserve">(Spracoval: Tomáš </w:t>
-      </w:r>
-      <w:proofErr w:type="spellStart"/>
-      <w:r>
-        <w:t>Singhofer</w:t>
-      </w:r>
-      <w:proofErr w:type="spellEnd"/>
-      <w:r>
-        <w:t>)</w:t>
+        <w:t>(Spracoval: Tomáš Singhofer)</w:t>
       </w:r>
     </w:p>
     <w:p>
@@ -10554,23 +8775,7 @@
         <w:pStyle w:val="Zakladny"/>
       </w:pPr>
       <w:r>
-        <w:t xml:space="preserve">Mojím zadaním bolo predikovať celkový počet úmrtí. Sieť sa učila pomocou zozbieraných dát z minulosti z </w:t>
-      </w:r>
-      <w:proofErr w:type="spellStart"/>
-      <w:r>
-        <w:t>githubu</w:t>
-      </w:r>
-      <w:proofErr w:type="spellEnd"/>
-      <w:r>
-        <w:t xml:space="preserve"> inštitútu zdravotných analýz a na základe toho predikovala vývoj situácie na ďalších 7 dní (9.12. – 15.12.). Sieť predikovala počet úmrtí na deň 15.12. niečo menej ako 15 500. V skutočnosti bol počet úmrtí v tento deň až 15 730. Pri mojom trénovaní mal najlepšie výsledky model </w:t>
-      </w:r>
-      <w:proofErr w:type="spellStart"/>
-      <w:r>
-        <w:t>Voting</w:t>
-      </w:r>
-      <w:proofErr w:type="spellEnd"/>
-      <w:r>
-        <w:t xml:space="preserve"> Ensemble.</w:t>
+        <w:t>Mojím zadaním bolo predikovať celkový počet úmrtí. Sieť sa učila pomocou zozbieraných dát z minulosti z githubu inštitútu zdravotných analýz a na základe toho predikovala vývoj situácie na ďalších 7 dní (9.12. – 15.12.). Sieť predikovala počet úmrtí na deň 15.12. niečo menej ako 15 500. V skutočnosti bol počet úmrtí v tento deň až 15 730. Pri mojom trénovaní mal najlepšie výsledky model Voting Ensemble.</w:t>
       </w:r>
     </w:p>
     <w:p>
@@ -10805,21 +9010,75 @@
         <w:pStyle w:val="Zakladny"/>
       </w:pPr>
       <w:r>
-        <w:t xml:space="preserve">(Spracoval: Marek </w:t>
-      </w:r>
-      <w:proofErr w:type="spellStart"/>
-      <w:r>
-        <w:t>Kačmár</w:t>
-      </w:r>
-      <w:proofErr w:type="spellEnd"/>
-      <w:r>
-        <w:t>)</w:t>
+        <w:t>(Spracoval: Marek Kačmár)</w:t>
       </w:r>
     </w:p>
     <w:p>
       <w:pPr>
         <w:pStyle w:val="Zakladny"/>
       </w:pPr>
+      <w:r>
+        <w:rPr>
+          <w:noProof/>
+          <w:szCs w:val="24"/>
+          <w:lang w:val="en-US"/>
+        </w:rPr>
+        <w:drawing>
+          <wp:anchor distT="0" distB="0" distL="114300" distR="114300" simplePos="0" relativeHeight="251684864" behindDoc="0" locked="0" layoutInCell="1" allowOverlap="1" wp14:anchorId="4F9912E7" wp14:editId="6B733A52">
+            <wp:simplePos x="0" y="0"/>
+            <wp:positionH relativeFrom="margin">
+              <wp:align>center</wp:align>
+            </wp:positionH>
+            <wp:positionV relativeFrom="paragraph">
+              <wp:posOffset>1961515</wp:posOffset>
+            </wp:positionV>
+            <wp:extent cx="5067300" cy="2620645"/>
+            <wp:effectExtent l="0" t="0" r="0" b="8255"/>
+            <wp:wrapTopAndBottom/>
+            <wp:docPr id="22" name="Obrázok 2" descr="Chart, line chart&#10;&#10;Description automatically generated"/>
+            <wp:cNvGraphicFramePr>
+              <a:graphicFrameLocks xmlns:a="http://schemas.openxmlformats.org/drawingml/2006/main" noChangeAspect="1"/>
+            </wp:cNvGraphicFramePr>
+            <a:graphic xmlns:a="http://schemas.openxmlformats.org/drawingml/2006/main">
+              <a:graphicData uri="http://schemas.openxmlformats.org/drawingml/2006/picture">
+                <pic:pic xmlns:pic="http://schemas.openxmlformats.org/drawingml/2006/picture">
+                  <pic:nvPicPr>
+                    <pic:cNvPr id="22" name="Obrázok 2" descr="Chart, line chart&#10;&#10;Description automatically generated"/>
+                    <pic:cNvPicPr/>
+                  </pic:nvPicPr>
+                  <pic:blipFill>
+                    <a:blip r:embed="rId45">
+                      <a:extLst>
+                        <a:ext uri="{28A0092B-C50C-407E-A947-70E740481C1C}">
+                          <a14:useLocalDpi xmlns:a14="http://schemas.microsoft.com/office/drawing/2010/main" val="0"/>
+                        </a:ext>
+                      </a:extLst>
+                    </a:blip>
+                    <a:stretch>
+                      <a:fillRect/>
+                    </a:stretch>
+                  </pic:blipFill>
+                  <pic:spPr>
+                    <a:xfrm>
+                      <a:off x="0" y="0"/>
+                      <a:ext cx="5067300" cy="2620645"/>
+                    </a:xfrm>
+                    <a:prstGeom prst="rect">
+                      <a:avLst/>
+                    </a:prstGeom>
+                  </pic:spPr>
+                </pic:pic>
+              </a:graphicData>
+            </a:graphic>
+            <wp14:sizeRelH relativeFrom="page">
+              <wp14:pctWidth>0</wp14:pctWidth>
+            </wp14:sizeRelH>
+            <wp14:sizeRelV relativeFrom="page">
+              <wp14:pctHeight>0</wp14:pctHeight>
+            </wp14:sizeRelV>
+          </wp:anchor>
+        </w:drawing>
+      </w:r>
       <w:r>
         <w:rPr>
           <w:noProof/>
@@ -10827,7 +9086,7 @@
         <mc:AlternateContent>
           <mc:Choice Requires="wps">
             <w:drawing>
-              <wp:anchor distT="0" distB="0" distL="114300" distR="114300" simplePos="0" relativeHeight="251686912" behindDoc="0" locked="0" layoutInCell="1" allowOverlap="1" wp14:anchorId="53D25A5B" wp14:editId="0681B8C9">
+              <wp:anchor distT="0" distB="0" distL="114300" distR="114300" simplePos="0" relativeHeight="251686912" behindDoc="0" locked="0" layoutInCell="1" allowOverlap="1" wp14:anchorId="53D25A5B" wp14:editId="091A3293">
                 <wp:simplePos x="0" y="0"/>
                 <wp:positionH relativeFrom="column">
                   <wp:posOffset>44450</wp:posOffset>
@@ -10969,122 +9228,65 @@
         </mc:AlternateContent>
       </w:r>
       <w:r>
-        <w:rPr>
-          <w:noProof/>
-          <w:szCs w:val="24"/>
-          <w:lang w:val="en-US"/>
-        </w:rPr>
-        <w:drawing>
-          <wp:anchor distT="0" distB="0" distL="114300" distR="114300" simplePos="0" relativeHeight="251684864" behindDoc="0" locked="0" layoutInCell="1" allowOverlap="1" wp14:anchorId="4F9912E7" wp14:editId="591F8F50">
-            <wp:simplePos x="0" y="0"/>
-            <wp:positionH relativeFrom="column">
-              <wp:posOffset>44792</wp:posOffset>
-            </wp:positionH>
-            <wp:positionV relativeFrom="paragraph">
-              <wp:posOffset>2105025</wp:posOffset>
-            </wp:positionV>
-            <wp:extent cx="5579745" cy="2886096"/>
-            <wp:effectExtent l="0" t="0" r="0" b="0"/>
-            <wp:wrapTopAndBottom/>
-            <wp:docPr id="22" name="Obrázok 2" descr="Chart, line chart&#10;&#10;Description automatically generated"/>
-            <wp:cNvGraphicFramePr>
-              <a:graphicFrameLocks xmlns:a="http://schemas.openxmlformats.org/drawingml/2006/main" noChangeAspect="1"/>
-            </wp:cNvGraphicFramePr>
-            <a:graphic xmlns:a="http://schemas.openxmlformats.org/drawingml/2006/main">
-              <a:graphicData uri="http://schemas.openxmlformats.org/drawingml/2006/picture">
-                <pic:pic xmlns:pic="http://schemas.openxmlformats.org/drawingml/2006/picture">
-                  <pic:nvPicPr>
-                    <pic:cNvPr id="22" name="Obrázok 2" descr="Chart, line chart&#10;&#10;Description automatically generated"/>
-                    <pic:cNvPicPr/>
-                  </pic:nvPicPr>
-                  <pic:blipFill>
-                    <a:blip r:embed="rId45">
-                      <a:extLst>
-                        <a:ext uri="{28A0092B-C50C-407E-A947-70E740481C1C}">
-                          <a14:useLocalDpi xmlns:a14="http://schemas.microsoft.com/office/drawing/2010/main" val="0"/>
-                        </a:ext>
-                      </a:extLst>
-                    </a:blip>
-                    <a:stretch>
-                      <a:fillRect/>
-                    </a:stretch>
-                  </pic:blipFill>
-                  <pic:spPr>
-                    <a:xfrm>
-                      <a:off x="0" y="0"/>
-                      <a:ext cx="5579745" cy="2886096"/>
-                    </a:xfrm>
-                    <a:prstGeom prst="rect">
-                      <a:avLst/>
-                    </a:prstGeom>
-                  </pic:spPr>
-                </pic:pic>
-              </a:graphicData>
-            </a:graphic>
-            <wp14:sizeRelH relativeFrom="page">
-              <wp14:pctWidth>0</wp14:pctWidth>
-            </wp14:sizeRelH>
-            <wp14:sizeRelV relativeFrom="page">
-              <wp14:pctHeight>0</wp14:pctHeight>
-            </wp14:sizeRelV>
-          </wp:anchor>
-        </w:drawing>
-      </w:r>
-      <w:r>
-        <w:t xml:space="preserve">Mojou finálnou úlohou bolo predikovať vývoj počtu pribúdajúcich plne zaočkovaných jedincov, ktorým bola podaná 2. dávka. Prvým krokom bolo pripraviť si dáta, ktoré budem predikovať. Zvolil som si nasledovné </w:t>
-      </w:r>
-      <w:hyperlink r:id="rId46" w:history="1">
-        <w:proofErr w:type="spellStart"/>
-        <w:r>
-          <w:rPr>
-            <w:rStyle w:val="Hypertextovprepojenie"/>
-          </w:rPr>
-          <w:t>csv</w:t>
-        </w:r>
-        <w:proofErr w:type="spellEnd"/>
-      </w:hyperlink>
-      <w:r>
-        <w:t xml:space="preserve"> z </w:t>
-      </w:r>
-      <w:proofErr w:type="spellStart"/>
-      <w:r>
-        <w:t>github</w:t>
-      </w:r>
-      <w:proofErr w:type="spellEnd"/>
-      <w:r>
-        <w:t xml:space="preserve"> inštitútu zdravotných analýz. Po úprave sa mi podarilo zoradiť dáta podľa jednotlivých týždňov a počtu druhých dávok, ktoré indikovali o plne zaočkovanom jedincovi. Na pripravené dáta som aplikoval </w:t>
-      </w:r>
-      <w:proofErr w:type="spellStart"/>
-      <w:r>
-        <w:t>moving</w:t>
-      </w:r>
-      <w:proofErr w:type="spellEnd"/>
+        <w:t>F</w:t>
+      </w:r>
+      <w:r>
+        <w:t>inálnou úlohou</w:t>
+      </w:r>
+      <w:r>
+        <w:t xml:space="preserve"> semestra</w:t>
+      </w:r>
+      <w:r>
+        <w:t xml:space="preserve"> bolo predikovať vývoj počtu pribúdajúcich plne zaočkovaných jedincov, ktorým bola podaná 2. dávka. Prvým krokom bolo pripraviť si dáta, ktoré budem predikovať. </w:t>
+      </w:r>
+      <w:r>
+        <w:t>Z</w:t>
+      </w:r>
+      <w:r>
+        <w:t xml:space="preserve"> github</w:t>
+      </w:r>
+      <w:r>
+        <w:t>u</w:t>
+      </w:r>
       <w:r>
         <w:t xml:space="preserve"> </w:t>
       </w:r>
-      <w:proofErr w:type="spellStart"/>
-      <w:r>
-        <w:t>average</w:t>
-      </w:r>
-      <w:proofErr w:type="spellEnd"/>
-      <w:r>
-        <w:t xml:space="preserve"> so 7-dňovým oknom, následne som z </w:t>
-      </w:r>
-      <w:proofErr w:type="spellStart"/>
-      <w:r>
-        <w:t>Azure</w:t>
-      </w:r>
-      <w:proofErr w:type="spellEnd"/>
-      <w:r>
-        <w:t xml:space="preserve"> použil model, ktorý najlepšie predikoval môj </w:t>
-      </w:r>
-      <w:proofErr w:type="spellStart"/>
-      <w:r>
-        <w:t>dataset</w:t>
-      </w:r>
-      <w:proofErr w:type="spellEnd"/>
-      <w:r>
-        <w:t>, a ten som využil vo svojej vizualizácii predpovede vývoja počtu plne zaočkovaných na ďalších 7 týždňov.</w:t>
+      <w:r>
+        <w:t>I</w:t>
+      </w:r>
+      <w:r>
+        <w:t xml:space="preserve">nštitútu </w:t>
+      </w:r>
+      <w:r>
+        <w:t>Z</w:t>
+      </w:r>
+      <w:r>
+        <w:t xml:space="preserve">dravotných </w:t>
+      </w:r>
+      <w:r>
+        <w:t>A</w:t>
+      </w:r>
+      <w:r>
+        <w:t>nalýz</w:t>
+      </w:r>
+      <w:r>
+        <w:t xml:space="preserve"> som stiahol verejne dostupný csv súbor s dátami udávajúcimi o stave zaočkovanosti </w:t>
+      </w:r>
+      <w:r>
+        <w:t>populácie Slovenska</w:t>
+      </w:r>
+      <w:r>
+        <w:t>. Po úprave</w:t>
+      </w:r>
+      <w:r>
+        <w:t xml:space="preserve"> datasetu</w:t>
+      </w:r>
+      <w:r>
+        <w:t xml:space="preserve"> sa mi podarilo zoradiť dáta podľa jednotlivých týždňov a počtu druhých dávok, ktoré indikovali o plne zaočkovanom jedincovi. Na pripravené dáta som aplikoval moving average so 7-dňovým oknom, následne som z Azure použil model, ktorý najlepšie predikoval môj dataset, </w:t>
+      </w:r>
+      <w:r>
+        <w:lastRenderedPageBreak/>
+        <w:t>a ten som využil vo svojej vizualizácii predpovede vývoja počtu plne zaočkovaných na ďalších 7 týždňov.</w:t>
       </w:r>
     </w:p>
     <w:p>
@@ -11092,7 +9294,6 @@
         <w:pStyle w:val="Zakladny"/>
       </w:pPr>
       <w:r>
-        <w:lastRenderedPageBreak/>
         <w:t>Na grafe môžeme pozorovať porovnanie predikovaného vývoja počtu plne očkovaných a skutočného vývoja počtu plne zaočkovaných jedincov v jednotlivých týždňoch. Predikcia bola vytvorená ešte v polovici decembra a samotné porovnanie bolo vykonané 22. januára. Ako môžeme vidieť na grafe, počet pribúdajúcich plne zaočkovaných ľudí v jednotlivých týždňoch klesal postupne k nule, od čoho sa odvíjala aj jeho predpoveď, avšak vplyvom rôznych činiteľov, ktoré v predpovedi neboli zahrnuté, ako napr. zvýšenie počtu nakazených a</w:t>
       </w:r>
       <w:r>
@@ -11105,15 +9306,7 @@
         <w:t xml:space="preserve"> </w:t>
       </w:r>
       <w:r>
-        <w:t xml:space="preserve">(strach z nakazenia/úmrtia), politická podpora </w:t>
-      </w:r>
-      <w:proofErr w:type="spellStart"/>
-      <w:r>
-        <w:t>zaočkovanosti</w:t>
-      </w:r>
-      <w:proofErr w:type="spellEnd"/>
-      <w:r>
-        <w:t xml:space="preserve"> a i. tento počet zvýšili, čo je možné vidieť na skutočnom počte plne zaočkovaných v prislúchajúcich týždňoch.</w:t>
+        <w:t>(strach z nakazenia/úmrtia), politická podpora zaočkovanosti a i. tento počet zvýšili, čo je možné vidieť na skutočnom počte plne zaočkovaných v prislúchajúcich týždňoch.</w:t>
       </w:r>
     </w:p>
     <w:p>
@@ -11131,15 +9324,7 @@
         <w:pStyle w:val="Zakladny"/>
       </w:pPr>
       <w:r>
-        <w:t xml:space="preserve">(Spracoval: Branislav </w:t>
-      </w:r>
-      <w:proofErr w:type="spellStart"/>
-      <w:r>
-        <w:t>Šipula</w:t>
-      </w:r>
-      <w:proofErr w:type="spellEnd"/>
-      <w:r>
-        <w:t>)</w:t>
+        <w:t>(Spracoval: Branislav Šipula)</w:t>
       </w:r>
     </w:p>
     <w:p>
@@ -11176,7 +9361,7 @@
                     </pic:cNvPicPr>
                   </pic:nvPicPr>
                   <pic:blipFill rotWithShape="1">
-                    <a:blip r:embed="rId47">
+                    <a:blip r:embed="rId46">
                       <a:extLst>
                         <a:ext uri="{28A0092B-C50C-407E-A947-70E740481C1C}">
                           <a14:useLocalDpi xmlns:a14="http://schemas.microsoft.com/office/drawing/2010/main" val="0"/>
@@ -11309,7 +9494,7 @@
                     </pic:cNvPicPr>
                   </pic:nvPicPr>
                   <pic:blipFill>
-                    <a:blip r:embed="rId48">
+                    <a:blip r:embed="rId47">
                       <a:extLst>
                         <a:ext uri="{28A0092B-C50C-407E-A947-70E740481C1C}">
                           <a14:useLocalDpi xmlns:a14="http://schemas.microsoft.com/office/drawing/2010/main" val="0"/>
@@ -11501,15 +9686,7 @@
         </mc:AlternateContent>
       </w:r>
       <w:r>
-        <w:t xml:space="preserve">Záverečná úloha pozostávala z vytvorenia grafu obsadenosti miest na umelej pľúcnej ventilácii. K vytvoreniu grafu bolo potrebné použiť dáta z Inštitútu Zdravotných Analýz, konkrétne súbor Hospital_UPV_AdmissionDischarge.csv, ktorý v prvom stĺpci obsahuje dátum a v druhom stĺpci číslo, ktoré predstavuje o koľko sa počet miest na UPV zvýšil resp. znížil. </w:t>
-      </w:r>
-      <w:proofErr w:type="spellStart"/>
-      <w:r>
-        <w:t>Dataset</w:t>
-      </w:r>
-      <w:proofErr w:type="spellEnd"/>
-      <w:r>
-        <w:t xml:space="preserve"> som doplnil o </w:t>
+        <w:t xml:space="preserve">Záverečná úloha pozostávala z vytvorenia grafu obsadenosti miest na umelej pľúcnej ventilácii. K vytvoreniu grafu bolo potrebné použiť dáta z Inštitútu Zdravotných Analýz, konkrétne súbor Hospital_UPV_AdmissionDischarge.csv, ktorý v prvom stĺpci obsahuje dátum a v druhom stĺpci číslo, ktoré predstavuje o koľko sa počet miest na UPV zvýšil resp. znížil. Dataset som doplnil o </w:t>
       </w:r>
       <w:r>
         <w:t>ďalší</w:t>
@@ -11913,7 +10090,10 @@
               <w:pStyle w:val="Zakladny"/>
             </w:pPr>
             <w:r>
-              <w:t>Kompletne zaočkovaný</w:t>
+              <w:t>Kompletne zaočkovan</w:t>
+            </w:r>
+            <w:r>
+              <w:t>í</w:t>
             </w:r>
           </w:p>
         </w:tc>
@@ -11938,6 +10118,9 @@
             <w:pPr>
               <w:pStyle w:val="Zakladny"/>
             </w:pPr>
+            <w:r>
+              <w:t>2 327</w:t>
+            </w:r>
           </w:p>
         </w:tc>
         <w:tc>
@@ -11948,6 +10131,9 @@
             <w:pPr>
               <w:pStyle w:val="Zakladny"/>
             </w:pPr>
+            <w:r>
+              <w:t>33 493</w:t>
+            </w:r>
           </w:p>
         </w:tc>
         <w:tc>
@@ -11958,6 +10144,9 @@
             <w:pPr>
               <w:pStyle w:val="Zakladny"/>
             </w:pPr>
+            <w:r>
+              <w:t>1601.3</w:t>
+            </w:r>
           </w:p>
         </w:tc>
       </w:tr>
@@ -12010,7 +10199,6 @@
           <w:szCs w:val="24"/>
         </w:rPr>
       </w:pPr>
-      <w:proofErr w:type="spellStart"/>
       <w:r>
         <w:rPr>
           <w:rFonts w:ascii="Times New Roman" w:hAnsi="Times New Roman" w:cs="Times New Roman"/>
@@ -12019,7 +10207,6 @@
         </w:rPr>
         <w:t>Azure</w:t>
       </w:r>
-      <w:proofErr w:type="spellEnd"/>
     </w:p>
     <w:p>
       <w:pPr>
@@ -12028,7 +10215,7 @@
           <w:szCs w:val="24"/>
         </w:rPr>
       </w:pPr>
-      <w:hyperlink r:id="rId49" w:history="1">
+      <w:hyperlink r:id="rId48" w:history="1">
         <w:r>
           <w:rPr>
             <w:rStyle w:val="Hypertextovprepojenie"/>
@@ -12046,7 +10233,7 @@
           <w:szCs w:val="24"/>
         </w:rPr>
       </w:pPr>
-      <w:hyperlink r:id="rId50" w:history="1">
+      <w:hyperlink r:id="rId49" w:history="1">
         <w:r>
           <w:rPr>
             <w:rStyle w:val="Hypertextovprepojenie"/>
@@ -12064,7 +10251,7 @@
           <w:szCs w:val="24"/>
         </w:rPr>
       </w:pPr>
-      <w:hyperlink r:id="rId51" w:history="1">
+      <w:hyperlink r:id="rId50" w:history="1">
         <w:r>
           <w:rPr>
             <w:rStyle w:val="Hypertextovprepojenie"/>
@@ -12082,7 +10269,7 @@
           <w:szCs w:val="24"/>
         </w:rPr>
       </w:pPr>
-      <w:hyperlink r:id="rId52" w:history="1">
+      <w:hyperlink r:id="rId51" w:history="1">
         <w:r>
           <w:rPr>
             <w:rStyle w:val="Hypertextovprepojenie"/>
@@ -12100,7 +10287,7 @@
           <w:szCs w:val="24"/>
         </w:rPr>
       </w:pPr>
-      <w:hyperlink r:id="rId53" w:anchor="when-to-use-automl-classification-regression-forecasting--computer-vision" w:history="1">
+      <w:hyperlink r:id="rId52" w:anchor="when-to-use-automl-classification-regression-forecasting--computer-vision" w:history="1">
         <w:r>
           <w:rPr>
             <w:rStyle w:val="Hypertextovprepojenie"/>
@@ -12118,7 +10305,7 @@
           <w:szCs w:val="24"/>
         </w:rPr>
       </w:pPr>
-      <w:hyperlink r:id="rId54" w:history="1">
+      <w:hyperlink r:id="rId53" w:history="1">
         <w:r>
           <w:rPr>
             <w:rStyle w:val="Hypertextovprepojenie"/>
@@ -12138,32 +10325,13 @@
           <w:szCs w:val="24"/>
         </w:rPr>
       </w:pPr>
-      <w:proofErr w:type="spellStart"/>
       <w:r>
         <w:rPr>
           <w:rFonts w:ascii="Times New Roman" w:hAnsi="Times New Roman" w:cs="Times New Roman"/>
           <w:sz w:val="24"/>
           <w:szCs w:val="24"/>
         </w:rPr>
-        <w:t>Seasonal</w:t>
-      </w:r>
-      <w:proofErr w:type="spellEnd"/>
-      <w:r>
-        <w:rPr>
-          <w:rFonts w:ascii="Times New Roman" w:hAnsi="Times New Roman" w:cs="Times New Roman"/>
-          <w:sz w:val="24"/>
-          <w:szCs w:val="24"/>
-        </w:rPr>
-        <w:t xml:space="preserve"> </w:t>
-      </w:r>
-      <w:proofErr w:type="spellStart"/>
-      <w:r>
-        <w:rPr>
-          <w:rFonts w:ascii="Times New Roman" w:hAnsi="Times New Roman" w:cs="Times New Roman"/>
-          <w:sz w:val="24"/>
-          <w:szCs w:val="24"/>
-        </w:rPr>
-        <w:t>Nai</w:t>
+        <w:t>Seasonal Nai</w:t>
       </w:r>
       <w:r>
         <w:rPr>
@@ -12181,7 +10349,6 @@
         </w:rPr>
         <w:t>e</w:t>
       </w:r>
-      <w:proofErr w:type="spellEnd"/>
     </w:p>
     <w:p>
       <w:pPr>
@@ -12193,7 +10360,7 @@
           <w:lang w:val="en-US"/>
         </w:rPr>
       </w:pPr>
-      <w:hyperlink r:id="rId55" w:anchor="Na%C3%AFve_approach" w:history="1">
+      <w:hyperlink r:id="rId54" w:anchor="Na%C3%AFve_approach" w:history="1">
         <w:r>
           <w:rPr>
             <w:rStyle w:val="Hypertextovprepojenie"/>
@@ -12216,7 +10383,7 @@
           <w:lang w:val="en-US"/>
         </w:rPr>
       </w:pPr>
-      <w:hyperlink r:id="rId56" w:history="1">
+      <w:hyperlink r:id="rId55" w:history="1">
         <w:r>
           <w:rPr>
             <w:rStyle w:val="Hypertextovprepojenie"/>
@@ -12240,7 +10407,7 @@
           <w:lang w:val="en-US"/>
         </w:rPr>
       </w:pPr>
-      <w:hyperlink r:id="rId57" w:history="1">
+      <w:hyperlink r:id="rId56" w:history="1">
         <w:r>
           <w:rPr>
             <w:rStyle w:val="Hypertextovprepojenie"/>
@@ -12280,7 +10447,7 @@
           <w:szCs w:val="24"/>
         </w:rPr>
       </w:pPr>
-      <w:hyperlink r:id="rId58" w:history="1">
+      <w:hyperlink r:id="rId57" w:history="1">
         <w:r>
           <w:rPr>
             <w:rStyle w:val="Hypertextovprepojenie"/>
@@ -12303,7 +10470,7 @@
           <w:u w:val="single"/>
         </w:rPr>
       </w:pPr>
-      <w:hyperlink r:id="rId59" w:history="1">
+      <w:hyperlink r:id="rId58" w:history="1">
         <w:r>
           <w:rPr>
             <w:rStyle w:val="Hypertextovprepojenie"/>
@@ -12324,7 +10491,7 @@
           <w:szCs w:val="24"/>
         </w:rPr>
       </w:pPr>
-      <w:hyperlink r:id="rId60" w:history="1">
+      <w:hyperlink r:id="rId59" w:history="1">
         <w:r>
           <w:rPr>
             <w:rStyle w:val="Hypertextovprepojenie"/>
@@ -12345,7 +10512,7 @@
           <w:szCs w:val="24"/>
         </w:rPr>
       </w:pPr>
-      <w:hyperlink r:id="rId61" w:history="1">
+      <w:hyperlink r:id="rId60" w:history="1">
         <w:r>
           <w:rPr>
             <w:rStyle w:val="Hypertextovprepojenie"/>
@@ -12366,7 +10533,7 @@
           <w:szCs w:val="24"/>
         </w:rPr>
       </w:pPr>
-      <w:hyperlink r:id="rId62" w:history="1">
+      <w:hyperlink r:id="rId61" w:history="1">
         <w:r>
           <w:rPr>
             <w:rStyle w:val="Hypertextovprepojenie"/>
@@ -12388,7 +10555,6 @@
           <w:lang w:val="en-US"/>
         </w:rPr>
       </w:pPr>
-      <w:proofErr w:type="spellStart"/>
       <w:r>
         <w:rPr>
           <w:rFonts w:ascii="Times New Roman" w:hAnsi="Times New Roman" w:cs="Times New Roman"/>
@@ -12398,7 +10564,6 @@
         </w:rPr>
         <w:t>XGBoost</w:t>
       </w:r>
-      <w:proofErr w:type="spellEnd"/>
     </w:p>
     <w:p>
       <w:pPr>
@@ -12409,7 +10574,7 @@
           <w:szCs w:val="24"/>
         </w:rPr>
       </w:pPr>
-      <w:hyperlink r:id="rId63" w:history="1">
+      <w:hyperlink r:id="rId62" w:history="1">
         <w:r>
           <w:rPr>
             <w:rStyle w:val="Hypertextovprepojenie"/>
@@ -12430,7 +10595,7 @@
           <w:szCs w:val="24"/>
         </w:rPr>
       </w:pPr>
-      <w:hyperlink r:id="rId64" w:history="1">
+      <w:hyperlink r:id="rId63" w:history="1">
         <w:r>
           <w:rPr>
             <w:rStyle w:val="Hypertextovprepojenie"/>
@@ -12451,7 +10616,7 @@
           <w:szCs w:val="24"/>
         </w:rPr>
       </w:pPr>
-      <w:hyperlink r:id="rId65" w:history="1">
+      <w:hyperlink r:id="rId64" w:history="1">
         <w:r>
           <w:rPr>
             <w:rStyle w:val="Hypertextovprepojenie"/>
@@ -12472,7 +10637,7 @@
           <w:szCs w:val="24"/>
         </w:rPr>
       </w:pPr>
-      <w:hyperlink r:id="rId66" w:history="1">
+      <w:hyperlink r:id="rId65" w:history="1">
         <w:r>
           <w:rPr>
             <w:rStyle w:val="Hypertextovprepojenie"/>
@@ -12488,25 +10653,15 @@
       <w:pPr>
         <w:pStyle w:val="Zakladny"/>
       </w:pPr>
-      <w:proofErr w:type="spellStart"/>
-      <w:r>
-        <w:t>Random</w:t>
-      </w:r>
-      <w:proofErr w:type="spellEnd"/>
-      <w:r>
-        <w:t xml:space="preserve"> </w:t>
-      </w:r>
-      <w:proofErr w:type="spellStart"/>
-      <w:r>
-        <w:t>Forest</w:t>
-      </w:r>
-      <w:proofErr w:type="spellEnd"/>
+      <w:r>
+        <w:t>Random Forest</w:t>
+      </w:r>
     </w:p>
     <w:p>
       <w:pPr>
         <w:pStyle w:val="Zakladny"/>
       </w:pPr>
-      <w:hyperlink r:id="rId67" w:history="1">
+      <w:hyperlink r:id="rId66" w:history="1">
         <w:r>
           <w:rPr>
             <w:rStyle w:val="Hypertextovprepojenie"/>
@@ -12520,7 +10675,7 @@
       <w:pPr>
         <w:pStyle w:val="Zakladny"/>
       </w:pPr>
-      <w:hyperlink r:id="rId68" w:history="1">
+      <w:hyperlink r:id="rId67" w:history="1">
         <w:r>
           <w:rPr>
             <w:rStyle w:val="Hypertextovprepojenie"/>
@@ -12538,7 +10693,7 @@
           <w:szCs w:val="24"/>
         </w:rPr>
       </w:pPr>
-      <w:hyperlink r:id="rId69" w:history="1">
+      <w:hyperlink r:id="rId68" w:history="1">
         <w:r>
           <w:rPr>
             <w:rStyle w:val="Hypertextovprepojenie"/>
@@ -12552,20 +10707,15 @@
       <w:pPr>
         <w:pStyle w:val="Zakladny"/>
       </w:pPr>
-      <w:proofErr w:type="spellStart"/>
-      <w:r>
-        <w:t>Elastic</w:t>
-      </w:r>
-      <w:proofErr w:type="spellEnd"/>
-      <w:r>
-        <w:t xml:space="preserve"> Net</w:t>
+      <w:r>
+        <w:t>Elastic Net</w:t>
       </w:r>
     </w:p>
     <w:p>
       <w:pPr>
         <w:pStyle w:val="Zakladny"/>
       </w:pPr>
-      <w:hyperlink r:id="rId70" w:history="1">
+      <w:hyperlink r:id="rId69" w:history="1">
         <w:r>
           <w:rPr>
             <w:rStyle w:val="Hypertextovprepojenie"/>
@@ -12578,13 +10728,8 @@
       <w:pPr>
         <w:pStyle w:val="Zakladny"/>
       </w:pPr>
-      <w:proofErr w:type="spellStart"/>
-      <w:r>
-        <w:t>Stacking</w:t>
-      </w:r>
-      <w:proofErr w:type="spellEnd"/>
-      <w:r>
-        <w:t xml:space="preserve"> Ensemble </w:t>
+      <w:r>
+        <w:t xml:space="preserve">Stacking Ensemble </w:t>
       </w:r>
     </w:p>
     <w:p>
@@ -12594,7 +10739,7 @@
           <w:rStyle w:val="Hypertextovprepojenie"/>
         </w:rPr>
       </w:pPr>
-      <w:hyperlink r:id="rId71" w:history="1">
+      <w:hyperlink r:id="rId70" w:history="1">
         <w:r>
           <w:rPr>
             <w:rStyle w:val="Hypertextovprepojenie"/>
@@ -12612,118 +10757,26 @@
           <w:u w:val="none"/>
         </w:rPr>
       </w:pPr>
-      <w:proofErr w:type="spellStart"/>
       <w:r>
         <w:rPr>
           <w:rStyle w:val="Hypertextovprepojenie"/>
           <w:color w:val="auto"/>
           <w:u w:val="none"/>
         </w:rPr>
-        <w:t>Voting</w:t>
-      </w:r>
-      <w:proofErr w:type="spellEnd"/>
+        <w:t>Voting Ensemble</w:t>
+      </w:r>
+    </w:p>
+    <w:p>
+      <w:pPr>
+        <w:pStyle w:val="Zakladny"/>
+      </w:pPr>
       <w:r>
         <w:rPr>
           <w:rStyle w:val="Hypertextovprepojenie"/>
           <w:color w:val="auto"/>
           <w:u w:val="none"/>
         </w:rPr>
-        <w:t xml:space="preserve"> Ensemble</w:t>
-      </w:r>
-    </w:p>
-    <w:p>
-      <w:pPr>
-        <w:pStyle w:val="Zakladny"/>
-      </w:pPr>
-      <w:proofErr w:type="spellStart"/>
-      <w:r>
-        <w:rPr>
-          <w:rStyle w:val="Hypertextovprepojenie"/>
-          <w:color w:val="auto"/>
-          <w:u w:val="none"/>
-        </w:rPr>
-        <w:t>How</w:t>
-      </w:r>
-      <w:proofErr w:type="spellEnd"/>
-      <w:r>
-        <w:rPr>
-          <w:rStyle w:val="Hypertextovprepojenie"/>
-          <w:color w:val="auto"/>
-          <w:u w:val="none"/>
-        </w:rPr>
-        <w:t xml:space="preserve"> to </w:t>
-      </w:r>
-      <w:proofErr w:type="spellStart"/>
-      <w:r>
-        <w:rPr>
-          <w:rStyle w:val="Hypertextovprepojenie"/>
-          <w:color w:val="auto"/>
-          <w:u w:val="none"/>
-        </w:rPr>
-        <w:t>develop</w:t>
-      </w:r>
-      <w:proofErr w:type="spellEnd"/>
-      <w:r>
-        <w:rPr>
-          <w:rStyle w:val="Hypertextovprepojenie"/>
-          <w:color w:val="auto"/>
-          <w:u w:val="none"/>
-        </w:rPr>
-        <w:t xml:space="preserve"> </w:t>
-      </w:r>
-      <w:proofErr w:type="spellStart"/>
-      <w:r>
-        <w:rPr>
-          <w:rStyle w:val="Hypertextovprepojenie"/>
-          <w:color w:val="auto"/>
-          <w:u w:val="none"/>
-        </w:rPr>
-        <w:t>votinig</w:t>
-      </w:r>
-      <w:proofErr w:type="spellEnd"/>
-      <w:r>
-        <w:rPr>
-          <w:rStyle w:val="Hypertextovprepojenie"/>
-          <w:color w:val="auto"/>
-          <w:u w:val="none"/>
-        </w:rPr>
-        <w:t xml:space="preserve"> ensemble </w:t>
-      </w:r>
-      <w:proofErr w:type="spellStart"/>
-      <w:r>
-        <w:rPr>
-          <w:rStyle w:val="Hypertextovprepojenie"/>
-          <w:color w:val="auto"/>
-          <w:u w:val="none"/>
-        </w:rPr>
-        <w:t>with</w:t>
-      </w:r>
-      <w:proofErr w:type="spellEnd"/>
-      <w:r>
-        <w:rPr>
-          <w:rStyle w:val="Hypertextovprepojenie"/>
-          <w:color w:val="auto"/>
-          <w:u w:val="none"/>
-        </w:rPr>
-        <w:t xml:space="preserve"> </w:t>
-      </w:r>
-      <w:proofErr w:type="spellStart"/>
-      <w:r>
-        <w:rPr>
-          <w:rStyle w:val="Hypertextovprepojenie"/>
-          <w:color w:val="auto"/>
-          <w:u w:val="none"/>
-        </w:rPr>
-        <w:t>python</w:t>
-      </w:r>
-      <w:proofErr w:type="spellEnd"/>
-      <w:r>
-        <w:rPr>
-          <w:rStyle w:val="Hypertextovprepojenie"/>
-          <w:color w:val="auto"/>
-          <w:u w:val="none"/>
-        </w:rPr>
-        <w:t xml:space="preserve">, 2021 </w:t>
+        <w:t xml:space="preserve">How to develop votinig ensemble with python, 2021 </w:t>
       </w:r>
       <w:r>
         <w:rPr>
@@ -12734,7 +10787,7 @@
         </w:rPr>
         <w:t xml:space="preserve">[online] </w:t>
       </w:r>
-      <w:hyperlink r:id="rId72" w:history="1">
+      <w:hyperlink r:id="rId71" w:history="1">
         <w:r>
           <w:rPr>
             <w:rStyle w:val="Hypertextovprepojenie"/>
@@ -12753,7 +10806,7 @@
       </w:pPr>
     </w:p>
     <w:sectPr>
-      <w:footerReference w:type="default" r:id="rId73"/>
+      <w:footerReference w:type="default" r:id="rId72"/>
       <w:pgSz w:w="11906" w:h="16838" w:code="9"/>
       <w:pgMar w:top="1701" w:right="1418" w:bottom="1701" w:left="1701" w:header="709" w:footer="709" w:gutter="0"/>
       <w:pgNumType w:start="1"/>
@@ -18775,6 +16828,7 @@
     <w:rsid w:val="0033120D"/>
     <w:rsid w:val="003B4B86"/>
     <w:rsid w:val="003B691E"/>
+    <w:rsid w:val="004A2FC9"/>
     <w:rsid w:val="004A4A88"/>
     <w:rsid w:val="00522509"/>
     <w:rsid w:val="005C7EBC"/>
@@ -18790,6 +16844,7 @@
     <w:rsid w:val="009E048F"/>
     <w:rsid w:val="009E3E86"/>
     <w:rsid w:val="00A40D1D"/>
+    <w:rsid w:val="00AB2DB0"/>
     <w:rsid w:val="00B1306E"/>
     <w:rsid w:val="00C12162"/>
     <w:rsid w:val="00C24B53"/>
@@ -18822,8 +16877,8 @@
   </m:mathPr>
   <w:themeFontLang w:val="sk-SK"/>
   <w:clrSchemeMapping w:bg1="light1" w:t1="dark1" w:bg2="light2" w:t2="dark2" w:accent1="accent1" w:accent2="accent2" w:accent3="accent3" w:accent4="accent4" w:accent5="accent5" w:accent6="accent6" w:hyperlink="hyperlink" w:followedHyperlink="followedHyperlink"/>
-  <w:decimalSymbol w:val=","/>
-  <w:listSeparator w:val=";"/>
+  <w:decimalSymbol w:val="."/>
+  <w:listSeparator w:val=","/>
   <w15:chartTrackingRefBased/>
 </w:settings>
 </file>
@@ -20066,13 +18121,6 @@
 </file>
 
 <file path=customXml/item1.xml><?xml version="1.0" encoding="utf-8"?>
-<tns:customPropertyEditors xmlns:tns="http://schemas.microsoft.com/office/2006/customDocumentInformationPanel">
-  <tns:showOnOpen>false</tns:showOnOpen>
-  <tns:defaultPropertyEditorNamespace>Standard properties</tns:defaultPropertyEditorNamespace>
-</tns:customPropertyEditors>
-</file>
-
-<file path=customXml/item2.xml><?xml version="1.0" encoding="utf-8"?>
 <b:Sources xmlns:b="http://schemas.openxmlformats.org/officeDocument/2006/bibliography" xmlns="http://schemas.openxmlformats.org/officeDocument/2006/bibliography" SelectedStyle="\ISO690Nmerical - Copy.XSL" StyleName="ISO 690 – Číselný odkaz" Version="1987">
   <b:Source>
     <b:Tag>Man15</b:Tag>
@@ -20128,18 +18176,25 @@
 </b:Sources>
 </file>
 
+<file path=customXml/item2.xml><?xml version="1.0" encoding="utf-8"?>
+<tns:customPropertyEditors xmlns:tns="http://schemas.microsoft.com/office/2006/customDocumentInformationPanel">
+  <tns:showOnOpen>false</tns:showOnOpen>
+  <tns:defaultPropertyEditorNamespace>Standard properties</tns:defaultPropertyEditorNamespace>
+</tns:customPropertyEditors>
+</file>
+
 <file path=customXml/itemProps1.xml><?xml version="1.0" encoding="utf-8"?>
+<ds:datastoreItem xmlns:ds="http://schemas.openxmlformats.org/officeDocument/2006/customXml" ds:itemID="{6783FFF2-732A-4AF5-BBF5-8BF37811C780}">
+  <ds:schemaRefs>
+    <ds:schemaRef ds:uri="http://schemas.openxmlformats.org/officeDocument/2006/bibliography"/>
+  </ds:schemaRefs>
+</ds:datastoreItem>
+</file>
+
+<file path=customXml/itemProps2.xml><?xml version="1.0" encoding="utf-8"?>
 <ds:datastoreItem xmlns:ds="http://schemas.openxmlformats.org/officeDocument/2006/customXml" ds:itemID="{75EDBFD0-BBAC-4566-9C67-CE4E0F2888F6}">
   <ds:schemaRefs>
     <ds:schemaRef ds:uri="http://schemas.microsoft.com/office/2006/customDocumentInformationPanel"/>
   </ds:schemaRefs>
 </ds:datastoreItem>
-</file>
-
-<file path=customXml/itemProps2.xml><?xml version="1.0" encoding="utf-8"?>
-<ds:datastoreItem xmlns:ds="http://schemas.openxmlformats.org/officeDocument/2006/customXml" ds:itemID="{6783FFF2-732A-4AF5-BBF5-8BF37811C780}">
-  <ds:schemaRefs>
-    <ds:schemaRef ds:uri="http://schemas.openxmlformats.org/officeDocument/2006/bibliography"/>
-  </ds:schemaRefs>
-</ds:datastoreItem>
 </file>
</xml_diff>

<commit_message>
RMSE 4.4 a citácie RandomForest
</commit_message>
<xml_diff>
--- a/Dokumnetacia/tim_projekt.docx
+++ b/Dokumnetacia/tim_projekt.docx
@@ -3801,9 +3801,27 @@
       <w:r>
         <w:t xml:space="preserve"> </w:t>
       </w:r>
-      <w:r>
-        <w:t>Comma Seperated Value</w:t>
-      </w:r>
+      <w:proofErr w:type="spellStart"/>
+      <w:r>
+        <w:t>Comma</w:t>
+      </w:r>
+      <w:proofErr w:type="spellEnd"/>
+      <w:r>
+        <w:t xml:space="preserve"> </w:t>
+      </w:r>
+      <w:proofErr w:type="spellStart"/>
+      <w:r>
+        <w:t>Seperated</w:t>
+      </w:r>
+      <w:proofErr w:type="spellEnd"/>
+      <w:r>
+        <w:t xml:space="preserve"> </w:t>
+      </w:r>
+      <w:proofErr w:type="spellStart"/>
+      <w:r>
+        <w:t>Value</w:t>
+      </w:r>
+      <w:proofErr w:type="spellEnd"/>
     </w:p>
     <w:p>
       <w:r>
@@ -3911,8 +3929,13 @@
         <w:t>Spracoval</w:t>
       </w:r>
       <w:r>
-        <w:t>: Marek Kačmár</w:t>
-      </w:r>
+        <w:t xml:space="preserve">: Marek </w:t>
+      </w:r>
+      <w:proofErr w:type="spellStart"/>
+      <w:r>
+        <w:t>Kačmár</w:t>
+      </w:r>
+      <w:proofErr w:type="spellEnd"/>
       <w:r>
         <w:t>, u</w:t>
       </w:r>
@@ -4020,10 +4043,18 @@
         <w:t xml:space="preserve"> časovom vývoji</w:t>
       </w:r>
       <w:r>
-        <w:t xml:space="preserve"> pandemick</w:t>
-      </w:r>
-      <w:r>
-        <w:t xml:space="preserve">ých </w:t>
+        <w:t xml:space="preserve"> </w:t>
+      </w:r>
+      <w:proofErr w:type="spellStart"/>
+      <w:r>
+        <w:t>pandemick</w:t>
+      </w:r>
+      <w:r>
+        <w:t>ých</w:t>
+      </w:r>
+      <w:proofErr w:type="spellEnd"/>
+      <w:r>
+        <w:t xml:space="preserve"> </w:t>
       </w:r>
       <w:r>
         <w:t>ukazovate</w:t>
@@ -4096,15 +4127,33 @@
       <w:r>
         <w:t xml:space="preserve">skúmame možnosť využitia </w:t>
       </w:r>
-      <w:r>
-        <w:t>cloud computing platform</w:t>
+      <w:proofErr w:type="spellStart"/>
+      <w:r>
+        <w:t>cloud</w:t>
+      </w:r>
+      <w:proofErr w:type="spellEnd"/>
+      <w:r>
+        <w:t xml:space="preserve"> </w:t>
+      </w:r>
+      <w:proofErr w:type="spellStart"/>
+      <w:r>
+        <w:t>computing</w:t>
+      </w:r>
+      <w:proofErr w:type="spellEnd"/>
+      <w:r>
+        <w:t xml:space="preserve"> platform</w:t>
       </w:r>
       <w:r>
         <w:t>y</w:t>
       </w:r>
       <w:r>
-        <w:t xml:space="preserve"> Microsoft Azure</w:t>
-      </w:r>
+        <w:t xml:space="preserve"> Microsoft </w:t>
+      </w:r>
+      <w:proofErr w:type="spellStart"/>
+      <w:r>
+        <w:t>Azure</w:t>
+      </w:r>
+      <w:proofErr w:type="spellEnd"/>
       <w:r>
         <w:t xml:space="preserve"> na trénovanie a</w:t>
       </w:r>
@@ -4112,7 +4161,15 @@
         <w:t> nasadenie regresných modelov pre predpoveď vývoja ukazovateľov pandémie ochorenia COVID-19 na Slovensku</w:t>
       </w:r>
       <w:r>
-        <w:t>. Naším cieľom je zoznámiť sa s prostredím platformy Microsoft Azure a</w:t>
+        <w:t xml:space="preserve">. Naším cieľom je zoznámiť sa s prostredím platformy Microsoft </w:t>
+      </w:r>
+      <w:proofErr w:type="spellStart"/>
+      <w:r>
+        <w:t>Azure</w:t>
+      </w:r>
+      <w:proofErr w:type="spellEnd"/>
+      <w:r>
+        <w:t xml:space="preserve"> a</w:t>
       </w:r>
       <w:r>
         <w:t> následne s využitím verejne dostupných dát Inštitútu Zdravotn</w:t>
@@ -4127,7 +4184,15 @@
         <w:t>natrénovať a nasadiť čo najpresnejšie predikčné  modely</w:t>
       </w:r>
       <w:r>
-        <w:t xml:space="preserve"> pre predpoveď vybraných pandemických ukazovateľov</w:t>
+        <w:t xml:space="preserve"> pre predpoveď vybraných </w:t>
+      </w:r>
+      <w:proofErr w:type="spellStart"/>
+      <w:r>
+        <w:t>pandemických</w:t>
+      </w:r>
+      <w:proofErr w:type="spellEnd"/>
+      <w:r>
+        <w:t xml:space="preserve"> ukazovateľov</w:t>
       </w:r>
       <w:r>
         <w:t>.</w:t>
@@ -4165,8 +4230,13 @@
         <w:t>Spracovali</w:t>
       </w:r>
       <w:r>
-        <w:t>: Branislav Vozár a Adam Šipula</w:t>
-      </w:r>
+        <w:t xml:space="preserve">: Branislav Vozár a Adam </w:t>
+      </w:r>
+      <w:proofErr w:type="spellStart"/>
+      <w:r>
+        <w:t>Šipula</w:t>
+      </w:r>
+      <w:proofErr w:type="spellEnd"/>
       <w:r>
         <w:t>, u</w:t>
       </w:r>
@@ -4252,7 +4322,15 @@
         <w:pStyle w:val="Zakladny"/>
       </w:pPr>
       <w:r>
-        <w:t>Dáta sú dostupné v tabuľkovom formáte, sledujeme v nich najmä časový vývoj týchto pandemických ukazovateľov:</w:t>
+        <w:t xml:space="preserve">Dáta sú dostupné v tabuľkovom formáte, sledujeme v nich najmä časový vývoj týchto </w:t>
+      </w:r>
+      <w:proofErr w:type="spellStart"/>
+      <w:r>
+        <w:t>pandemických</w:t>
+      </w:r>
+      <w:proofErr w:type="spellEnd"/>
+      <w:r>
+        <w:t xml:space="preserve"> ukazovateľov:</w:t>
       </w:r>
     </w:p>
     <w:p>
@@ -4455,7 +4533,15 @@
                               <w:t xml:space="preserve"> Ukážka</w:t>
                             </w:r>
                             <w:r>
-                              <w:t xml:space="preserve"> csv </w:t>
+                              <w:t xml:space="preserve"> </w:t>
+                            </w:r>
+                            <w:proofErr w:type="spellStart"/>
+                            <w:r>
+                              <w:t>csv</w:t>
+                            </w:r>
+                            <w:proofErr w:type="spellEnd"/>
+                            <w:r>
+                              <w:t xml:space="preserve"> </w:t>
                             </w:r>
                             <w:r>
                               <w:t xml:space="preserve"> </w:t>
@@ -4525,7 +4611,15 @@
                         <w:t xml:space="preserve"> Ukážka</w:t>
                       </w:r>
                       <w:r>
-                        <w:t xml:space="preserve"> csv </w:t>
+                        <w:t xml:space="preserve"> </w:t>
+                      </w:r>
+                      <w:proofErr w:type="spellStart"/>
+                      <w:r>
+                        <w:t>csv</w:t>
+                      </w:r>
+                      <w:proofErr w:type="spellEnd"/>
+                      <w:r>
+                        <w:t xml:space="preserve"> </w:t>
                       </w:r>
                       <w:r>
                         <w:t xml:space="preserve"> </w:t>
@@ -4556,10 +4650,12 @@
         <w:lastRenderedPageBreak/>
         <w:t xml:space="preserve">Microsoft </w:t>
       </w:r>
+      <w:proofErr w:type="spellStart"/>
       <w:r>
         <w:t>Azure</w:t>
       </w:r>
       <w:bookmarkEnd w:id="6"/>
+      <w:proofErr w:type="spellEnd"/>
     </w:p>
     <w:p>
       <w:pPr>
@@ -4580,7 +4676,95 @@
         <w:pStyle w:val="Zakladny"/>
       </w:pPr>
       <w:r>
-        <w:t>Microsoft Azure je takzvaná cloud computing platforma. Poskytuje 4 rôzne formy cloud computingu a to Infrastructure as a Service (IaaS), Platform as a Service (PaaS), Software as a Service (SaaS) a tiež serverless.</w:t>
+        <w:t xml:space="preserve">Microsoft </w:t>
+      </w:r>
+      <w:proofErr w:type="spellStart"/>
+      <w:r>
+        <w:t>Azure</w:t>
+      </w:r>
+      <w:proofErr w:type="spellEnd"/>
+      <w:r>
+        <w:t xml:space="preserve"> je takzvaná </w:t>
+      </w:r>
+      <w:proofErr w:type="spellStart"/>
+      <w:r>
+        <w:t>cloud</w:t>
+      </w:r>
+      <w:proofErr w:type="spellEnd"/>
+      <w:r>
+        <w:t xml:space="preserve"> </w:t>
+      </w:r>
+      <w:proofErr w:type="spellStart"/>
+      <w:r>
+        <w:t>computing</w:t>
+      </w:r>
+      <w:proofErr w:type="spellEnd"/>
+      <w:r>
+        <w:t xml:space="preserve"> platforma. Poskytuje 4 rôzne formy </w:t>
+      </w:r>
+      <w:proofErr w:type="spellStart"/>
+      <w:r>
+        <w:t>cloud</w:t>
+      </w:r>
+      <w:proofErr w:type="spellEnd"/>
+      <w:r>
+        <w:t xml:space="preserve"> </w:t>
+      </w:r>
+      <w:proofErr w:type="spellStart"/>
+      <w:r>
+        <w:t>computingu</w:t>
+      </w:r>
+      <w:proofErr w:type="spellEnd"/>
+      <w:r>
+        <w:t xml:space="preserve"> a to </w:t>
+      </w:r>
+      <w:proofErr w:type="spellStart"/>
+      <w:r>
+        <w:t>Infrastructure</w:t>
+      </w:r>
+      <w:proofErr w:type="spellEnd"/>
+      <w:r>
+        <w:t xml:space="preserve"> as a Service (</w:t>
+      </w:r>
+      <w:proofErr w:type="spellStart"/>
+      <w:r>
+        <w:t>IaaS</w:t>
+      </w:r>
+      <w:proofErr w:type="spellEnd"/>
+      <w:r>
+        <w:t xml:space="preserve">), </w:t>
+      </w:r>
+      <w:proofErr w:type="spellStart"/>
+      <w:r>
+        <w:t>Platform</w:t>
+      </w:r>
+      <w:proofErr w:type="spellEnd"/>
+      <w:r>
+        <w:t xml:space="preserve"> as a Service (</w:t>
+      </w:r>
+      <w:proofErr w:type="spellStart"/>
+      <w:r>
+        <w:t>PaaS</w:t>
+      </w:r>
+      <w:proofErr w:type="spellEnd"/>
+      <w:r>
+        <w:t>), Software as a Service (</w:t>
+      </w:r>
+      <w:proofErr w:type="spellStart"/>
+      <w:r>
+        <w:t>SaaS</w:t>
+      </w:r>
+      <w:proofErr w:type="spellEnd"/>
+      <w:r>
+        <w:t xml:space="preserve">) a tiež </w:t>
+      </w:r>
+      <w:proofErr w:type="spellStart"/>
+      <w:r>
+        <w:t>serverless</w:t>
+      </w:r>
+      <w:proofErr w:type="spellEnd"/>
+      <w:r>
+        <w:t>.</w:t>
       </w:r>
     </w:p>
     <w:p>
@@ -4588,7 +4772,215 @@
         <w:pStyle w:val="Zakladny"/>
       </w:pPr>
       <w:r>
-        <w:t>Microsoft rozdeľuje Azure cloud služby do množstva kategórií, vrátane: Compute, Mobile, Web, Storage, Analytics, Networking, Media and content delivery network, Integration, Identity, Internet of things, DevOps, Development, Security, Artificial intelligence and machine learning, Containers, Databases, Migration, Management and governance, Mixed reality, Blockchain, Intune.</w:t>
+        <w:t xml:space="preserve">Microsoft rozdeľuje </w:t>
+      </w:r>
+      <w:proofErr w:type="spellStart"/>
+      <w:r>
+        <w:t>Azure</w:t>
+      </w:r>
+      <w:proofErr w:type="spellEnd"/>
+      <w:r>
+        <w:t xml:space="preserve"> </w:t>
+      </w:r>
+      <w:proofErr w:type="spellStart"/>
+      <w:r>
+        <w:t>cloud</w:t>
+      </w:r>
+      <w:proofErr w:type="spellEnd"/>
+      <w:r>
+        <w:t xml:space="preserve"> služby do množstva kategórií, vrátane: </w:t>
+      </w:r>
+      <w:proofErr w:type="spellStart"/>
+      <w:r>
+        <w:t>Compute</w:t>
+      </w:r>
+      <w:proofErr w:type="spellEnd"/>
+      <w:r>
+        <w:t xml:space="preserve">, Mobile, Web, </w:t>
+      </w:r>
+      <w:proofErr w:type="spellStart"/>
+      <w:r>
+        <w:t>Storage</w:t>
+      </w:r>
+      <w:proofErr w:type="spellEnd"/>
+      <w:r>
+        <w:t xml:space="preserve">, </w:t>
+      </w:r>
+      <w:proofErr w:type="spellStart"/>
+      <w:r>
+        <w:t>Analytics</w:t>
+      </w:r>
+      <w:proofErr w:type="spellEnd"/>
+      <w:r>
+        <w:t xml:space="preserve">, </w:t>
+      </w:r>
+      <w:proofErr w:type="spellStart"/>
+      <w:r>
+        <w:t>Networking</w:t>
+      </w:r>
+      <w:proofErr w:type="spellEnd"/>
+      <w:r>
+        <w:t xml:space="preserve">, </w:t>
+      </w:r>
+      <w:proofErr w:type="spellStart"/>
+      <w:r>
+        <w:t>Media</w:t>
+      </w:r>
+      <w:proofErr w:type="spellEnd"/>
+      <w:r>
+        <w:t xml:space="preserve"> and </w:t>
+      </w:r>
+      <w:proofErr w:type="spellStart"/>
+      <w:r>
+        <w:t>content</w:t>
+      </w:r>
+      <w:proofErr w:type="spellEnd"/>
+      <w:r>
+        <w:t xml:space="preserve"> </w:t>
+      </w:r>
+      <w:proofErr w:type="spellStart"/>
+      <w:r>
+        <w:t>delivery</w:t>
+      </w:r>
+      <w:proofErr w:type="spellEnd"/>
+      <w:r>
+        <w:t xml:space="preserve"> </w:t>
+      </w:r>
+      <w:proofErr w:type="spellStart"/>
+      <w:r>
+        <w:t>network</w:t>
+      </w:r>
+      <w:proofErr w:type="spellEnd"/>
+      <w:r>
+        <w:t xml:space="preserve">, </w:t>
+      </w:r>
+      <w:proofErr w:type="spellStart"/>
+      <w:r>
+        <w:t>Integration</w:t>
+      </w:r>
+      <w:proofErr w:type="spellEnd"/>
+      <w:r>
+        <w:t xml:space="preserve">, Identity, Internet of </w:t>
+      </w:r>
+      <w:proofErr w:type="spellStart"/>
+      <w:r>
+        <w:t>things</w:t>
+      </w:r>
+      <w:proofErr w:type="spellEnd"/>
+      <w:r>
+        <w:t xml:space="preserve">, </w:t>
+      </w:r>
+      <w:proofErr w:type="spellStart"/>
+      <w:r>
+        <w:t>DevOps</w:t>
+      </w:r>
+      <w:proofErr w:type="spellEnd"/>
+      <w:r>
+        <w:t xml:space="preserve">, </w:t>
+      </w:r>
+      <w:proofErr w:type="spellStart"/>
+      <w:r>
+        <w:t>Development</w:t>
+      </w:r>
+      <w:proofErr w:type="spellEnd"/>
+      <w:r>
+        <w:t xml:space="preserve">, </w:t>
+      </w:r>
+      <w:proofErr w:type="spellStart"/>
+      <w:r>
+        <w:t>Security</w:t>
+      </w:r>
+      <w:proofErr w:type="spellEnd"/>
+      <w:r>
+        <w:t xml:space="preserve">, </w:t>
+      </w:r>
+      <w:proofErr w:type="spellStart"/>
+      <w:r>
+        <w:t>Artificial</w:t>
+      </w:r>
+      <w:proofErr w:type="spellEnd"/>
+      <w:r>
+        <w:t xml:space="preserve"> </w:t>
+      </w:r>
+      <w:proofErr w:type="spellStart"/>
+      <w:r>
+        <w:t>intelligence</w:t>
+      </w:r>
+      <w:proofErr w:type="spellEnd"/>
+      <w:r>
+        <w:t xml:space="preserve"> and </w:t>
+      </w:r>
+      <w:proofErr w:type="spellStart"/>
+      <w:r>
+        <w:t>machine</w:t>
+      </w:r>
+      <w:proofErr w:type="spellEnd"/>
+      <w:r>
+        <w:t xml:space="preserve"> </w:t>
+      </w:r>
+      <w:proofErr w:type="spellStart"/>
+      <w:r>
+        <w:t>learning</w:t>
+      </w:r>
+      <w:proofErr w:type="spellEnd"/>
+      <w:r>
+        <w:t xml:space="preserve">, </w:t>
+      </w:r>
+      <w:proofErr w:type="spellStart"/>
+      <w:r>
+        <w:t>Containers</w:t>
+      </w:r>
+      <w:proofErr w:type="spellEnd"/>
+      <w:r>
+        <w:t xml:space="preserve">, </w:t>
+      </w:r>
+      <w:proofErr w:type="spellStart"/>
+      <w:r>
+        <w:t>Databases</w:t>
+      </w:r>
+      <w:proofErr w:type="spellEnd"/>
+      <w:r>
+        <w:t xml:space="preserve">, </w:t>
+      </w:r>
+      <w:proofErr w:type="spellStart"/>
+      <w:r>
+        <w:t>Migration</w:t>
+      </w:r>
+      <w:proofErr w:type="spellEnd"/>
+      <w:r>
+        <w:t xml:space="preserve">, Management and </w:t>
+      </w:r>
+      <w:proofErr w:type="spellStart"/>
+      <w:r>
+        <w:t>governance</w:t>
+      </w:r>
+      <w:proofErr w:type="spellEnd"/>
+      <w:r>
+        <w:t xml:space="preserve">, </w:t>
+      </w:r>
+      <w:proofErr w:type="spellStart"/>
+      <w:r>
+        <w:t>Mixed</w:t>
+      </w:r>
+      <w:proofErr w:type="spellEnd"/>
+      <w:r>
+        <w:t xml:space="preserve"> reality, </w:t>
+      </w:r>
+      <w:proofErr w:type="spellStart"/>
+      <w:r>
+        <w:t>Blockchain</w:t>
+      </w:r>
+      <w:proofErr w:type="spellEnd"/>
+      <w:r>
+        <w:t xml:space="preserve">, </w:t>
+      </w:r>
+      <w:proofErr w:type="spellStart"/>
+      <w:r>
+        <w:t>Intune</w:t>
+      </w:r>
+      <w:proofErr w:type="spellEnd"/>
+      <w:r>
+        <w:t>.</w:t>
       </w:r>
     </w:p>
     <w:p>
@@ -4596,7 +4988,15 @@
         <w:pStyle w:val="Zakladny"/>
       </w:pPr>
       <w:r>
-        <w:t>Vlastnosti Microsoft Azure:</w:t>
+        <w:t xml:space="preserve">Vlastnosti Microsoft </w:t>
+      </w:r>
+      <w:proofErr w:type="spellStart"/>
+      <w:r>
+        <w:t>Azure</w:t>
+      </w:r>
+      <w:proofErr w:type="spellEnd"/>
+      <w:r>
+        <w:t>:</w:t>
       </w:r>
     </w:p>
     <w:p>
@@ -4607,8 +5007,13 @@
           <w:numId w:val="3"/>
         </w:numPr>
       </w:pPr>
-      <w:r>
-        <w:t>Flexible – ľubovoľné presúvanie výpočtových zdrojov</w:t>
+      <w:proofErr w:type="spellStart"/>
+      <w:r>
+        <w:t>Flexible</w:t>
+      </w:r>
+      <w:proofErr w:type="spellEnd"/>
+      <w:r>
+        <w:t xml:space="preserve"> – ľubovoľné presúvanie výpočtových zdrojov</w:t>
       </w:r>
     </w:p>
     <w:p>
@@ -4619,8 +5024,13 @@
           <w:numId w:val="3"/>
         </w:numPr>
       </w:pPr>
-      <w:r>
-        <w:t>Open – podporuje takmer akýkoľvek operačný systém, jazyk, nástroj alebo framework</w:t>
+      <w:proofErr w:type="spellStart"/>
+      <w:r>
+        <w:t>Open</w:t>
+      </w:r>
+      <w:proofErr w:type="spellEnd"/>
+      <w:r>
+        <w:t xml:space="preserve"> – podporuje takmer akýkoľvek operačný systém, jazyk, nástroj alebo framework</w:t>
       </w:r>
     </w:p>
     <w:p>
@@ -4631,8 +5041,13 @@
           <w:numId w:val="3"/>
         </w:numPr>
       </w:pPr>
-      <w:r>
-        <w:t>Reliable – 99.95% dostupnosť SLA a 24x7 technická podpora</w:t>
+      <w:proofErr w:type="spellStart"/>
+      <w:r>
+        <w:t>Reliable</w:t>
+      </w:r>
+      <w:proofErr w:type="spellEnd"/>
+      <w:r>
+        <w:t xml:space="preserve"> – 99.95% dostupnosť SLA a 24x7 technická podpora</w:t>
       </w:r>
     </w:p>
     <w:p>
@@ -4643,8 +5058,21 @@
           <w:numId w:val="3"/>
         </w:numPr>
       </w:pPr>
-      <w:r>
-        <w:t>Global – dáta sú uložené v geosynchrónnych dátových centrách</w:t>
+      <w:proofErr w:type="spellStart"/>
+      <w:r>
+        <w:t>Global</w:t>
+      </w:r>
+      <w:proofErr w:type="spellEnd"/>
+      <w:r>
+        <w:t xml:space="preserve"> – dáta sú uložené v </w:t>
+      </w:r>
+      <w:proofErr w:type="spellStart"/>
+      <w:r>
+        <w:t>geosynchrónnych</w:t>
+      </w:r>
+      <w:proofErr w:type="spellEnd"/>
+      <w:r>
+        <w:t xml:space="preserve"> dátových centrách</w:t>
       </w:r>
     </w:p>
     <w:p>
@@ -4655,8 +5083,13 @@
           <w:numId w:val="3"/>
         </w:numPr>
       </w:pPr>
-      <w:r>
-        <w:t>Economical – platí sa iba za to, čo sa používa</w:t>
+      <w:proofErr w:type="spellStart"/>
+      <w:r>
+        <w:t>Economical</w:t>
+      </w:r>
+      <w:proofErr w:type="spellEnd"/>
+      <w:r>
+        <w:t xml:space="preserve"> – platí sa iba za to, čo sa používa</w:t>
       </w:r>
     </w:p>
     <w:p>
@@ -4664,10 +5097,28 @@
         <w:pStyle w:val="Nadpis2urovne"/>
       </w:pPr>
       <w:bookmarkStart w:id="7" w:name="_Toc93960397"/>
-      <w:r>
-        <w:t>Azure Machine Learning</w:t>
+      <w:proofErr w:type="spellStart"/>
+      <w:r>
+        <w:t>Azure</w:t>
+      </w:r>
+      <w:proofErr w:type="spellEnd"/>
+      <w:r>
+        <w:t xml:space="preserve"> </w:t>
+      </w:r>
+      <w:proofErr w:type="spellStart"/>
+      <w:r>
+        <w:t>Machine</w:t>
+      </w:r>
+      <w:proofErr w:type="spellEnd"/>
+      <w:r>
+        <w:t xml:space="preserve"> </w:t>
+      </w:r>
+      <w:proofErr w:type="spellStart"/>
+      <w:r>
+        <w:t>Learning</w:t>
       </w:r>
       <w:bookmarkEnd w:id="7"/>
+      <w:proofErr w:type="spellEnd"/>
     </w:p>
     <w:p>
       <w:pPr>
@@ -4681,42 +5132,309 @@
       <w:pPr>
         <w:pStyle w:val="Zakladny"/>
       </w:pPr>
+      <w:proofErr w:type="spellStart"/>
       <w:r>
         <w:rPr>
           <w:b/>
           <w:bCs/>
         </w:rPr>
-        <w:t xml:space="preserve">Azure Machine Learning </w:t>
-      </w:r>
-      <w:r>
-        <w:t>je cloudová služba pre urýchlenie a správu životného cyklu projektov strojového učenia. Používa sa pre trénovanie, nasadzovanie modelov a správu MLOps. V Azure Machine Learning je možné vytvoriť model alebo použiť model z open source platformy, ako je napríklad Pytorch, TensorFlow alebo scikit-learn. MLOps nástroje pomáhajú s monitorovaním, pretrénovaním alebo znovu nasadením modelov.</w:t>
-      </w:r>
-    </w:p>
-    <w:p>
-      <w:pPr>
-        <w:pStyle w:val="Zakladny"/>
-      </w:pPr>
+        <w:t>Azure</w:t>
+      </w:r>
+      <w:proofErr w:type="spellEnd"/>
       <w:r>
         <w:rPr>
           <w:b/>
           <w:bCs/>
         </w:rPr>
-        <w:t>Azure Machine Learning Studio</w:t>
-      </w:r>
-      <w:r>
-        <w:t xml:space="preserve"> je web portál pre ľudí využívajúcich Azure Machine Learning. Tento web portál uľahčuje a poskytuje prácu s Azure Machine Learning priamo cez internetový prehliadač.</w:t>
-      </w:r>
-    </w:p>
-    <w:p>
-      <w:pPr>
-        <w:pStyle w:val="Zakladny"/>
-      </w:pPr>
+        <w:t xml:space="preserve"> </w:t>
+      </w:r>
+      <w:proofErr w:type="spellStart"/>
       <w:r>
         <w:rPr>
           <w:b/>
           <w:bCs/>
         </w:rPr>
-        <w:t xml:space="preserve">Automated Machine Learning (AutoML) </w:t>
+        <w:t>Machine</w:t>
+      </w:r>
+      <w:proofErr w:type="spellEnd"/>
+      <w:r>
+        <w:rPr>
+          <w:b/>
+          <w:bCs/>
+        </w:rPr>
+        <w:t xml:space="preserve"> </w:t>
+      </w:r>
+      <w:proofErr w:type="spellStart"/>
+      <w:r>
+        <w:rPr>
+          <w:b/>
+          <w:bCs/>
+        </w:rPr>
+        <w:t>Learning</w:t>
+      </w:r>
+      <w:proofErr w:type="spellEnd"/>
+      <w:r>
+        <w:rPr>
+          <w:b/>
+          <w:bCs/>
+        </w:rPr>
+        <w:t xml:space="preserve"> </w:t>
+      </w:r>
+      <w:r>
+        <w:t xml:space="preserve">je cloudová služba pre urýchlenie a správu životného cyklu projektov strojového učenia. Používa sa pre trénovanie, nasadzovanie modelov a správu </w:t>
+      </w:r>
+      <w:proofErr w:type="spellStart"/>
+      <w:r>
+        <w:t>MLOps</w:t>
+      </w:r>
+      <w:proofErr w:type="spellEnd"/>
+      <w:r>
+        <w:t xml:space="preserve">. V </w:t>
+      </w:r>
+      <w:proofErr w:type="spellStart"/>
+      <w:r>
+        <w:t>Azure</w:t>
+      </w:r>
+      <w:proofErr w:type="spellEnd"/>
+      <w:r>
+        <w:t xml:space="preserve"> </w:t>
+      </w:r>
+      <w:proofErr w:type="spellStart"/>
+      <w:r>
+        <w:t>Machine</w:t>
+      </w:r>
+      <w:proofErr w:type="spellEnd"/>
+      <w:r>
+        <w:t xml:space="preserve"> </w:t>
+      </w:r>
+      <w:proofErr w:type="spellStart"/>
+      <w:r>
+        <w:t>Learning</w:t>
+      </w:r>
+      <w:proofErr w:type="spellEnd"/>
+      <w:r>
+        <w:t xml:space="preserve"> je možné vytvoriť model alebo použiť model z </w:t>
+      </w:r>
+      <w:proofErr w:type="spellStart"/>
+      <w:r>
+        <w:t>open</w:t>
+      </w:r>
+      <w:proofErr w:type="spellEnd"/>
+      <w:r>
+        <w:t xml:space="preserve"> </w:t>
+      </w:r>
+      <w:proofErr w:type="spellStart"/>
+      <w:r>
+        <w:t>source</w:t>
+      </w:r>
+      <w:proofErr w:type="spellEnd"/>
+      <w:r>
+        <w:t xml:space="preserve"> platformy, ako je napríklad </w:t>
+      </w:r>
+      <w:proofErr w:type="spellStart"/>
+      <w:r>
+        <w:t>Pytorch</w:t>
+      </w:r>
+      <w:proofErr w:type="spellEnd"/>
+      <w:r>
+        <w:t xml:space="preserve">, </w:t>
+      </w:r>
+      <w:proofErr w:type="spellStart"/>
+      <w:r>
+        <w:t>TensorFlow</w:t>
+      </w:r>
+      <w:proofErr w:type="spellEnd"/>
+      <w:r>
+        <w:t xml:space="preserve"> alebo </w:t>
+      </w:r>
+      <w:proofErr w:type="spellStart"/>
+      <w:r>
+        <w:t>scikit-learn</w:t>
+      </w:r>
+      <w:proofErr w:type="spellEnd"/>
+      <w:r>
+        <w:t xml:space="preserve">. </w:t>
+      </w:r>
+      <w:proofErr w:type="spellStart"/>
+      <w:r>
+        <w:t>MLOps</w:t>
+      </w:r>
+      <w:proofErr w:type="spellEnd"/>
+      <w:r>
+        <w:t xml:space="preserve"> nástroje pomáhajú s monitorovaním, pretrénovaním alebo znovu nasadením modelov.</w:t>
+      </w:r>
+    </w:p>
+    <w:p>
+      <w:pPr>
+        <w:pStyle w:val="Zakladny"/>
+      </w:pPr>
+      <w:proofErr w:type="spellStart"/>
+      <w:r>
+        <w:rPr>
+          <w:b/>
+          <w:bCs/>
+        </w:rPr>
+        <w:t>Azure</w:t>
+      </w:r>
+      <w:proofErr w:type="spellEnd"/>
+      <w:r>
+        <w:rPr>
+          <w:b/>
+          <w:bCs/>
+        </w:rPr>
+        <w:t xml:space="preserve"> </w:t>
+      </w:r>
+      <w:proofErr w:type="spellStart"/>
+      <w:r>
+        <w:rPr>
+          <w:b/>
+          <w:bCs/>
+        </w:rPr>
+        <w:t>Machine</w:t>
+      </w:r>
+      <w:proofErr w:type="spellEnd"/>
+      <w:r>
+        <w:rPr>
+          <w:b/>
+          <w:bCs/>
+        </w:rPr>
+        <w:t xml:space="preserve"> </w:t>
+      </w:r>
+      <w:proofErr w:type="spellStart"/>
+      <w:r>
+        <w:rPr>
+          <w:b/>
+          <w:bCs/>
+        </w:rPr>
+        <w:t>Learning</w:t>
+      </w:r>
+      <w:proofErr w:type="spellEnd"/>
+      <w:r>
+        <w:rPr>
+          <w:b/>
+          <w:bCs/>
+        </w:rPr>
+        <w:t xml:space="preserve"> Studio</w:t>
+      </w:r>
+      <w:r>
+        <w:t xml:space="preserve"> je web portál pre ľudí využívajúcich </w:t>
+      </w:r>
+      <w:proofErr w:type="spellStart"/>
+      <w:r>
+        <w:t>Azure</w:t>
+      </w:r>
+      <w:proofErr w:type="spellEnd"/>
+      <w:r>
+        <w:t xml:space="preserve"> </w:t>
+      </w:r>
+      <w:proofErr w:type="spellStart"/>
+      <w:r>
+        <w:t>Machine</w:t>
+      </w:r>
+      <w:proofErr w:type="spellEnd"/>
+      <w:r>
+        <w:t xml:space="preserve"> </w:t>
+      </w:r>
+      <w:proofErr w:type="spellStart"/>
+      <w:r>
+        <w:t>Learning</w:t>
+      </w:r>
+      <w:proofErr w:type="spellEnd"/>
+      <w:r>
+        <w:t xml:space="preserve">. Tento web portál uľahčuje a poskytuje prácu s </w:t>
+      </w:r>
+      <w:proofErr w:type="spellStart"/>
+      <w:r>
+        <w:t>Azure</w:t>
+      </w:r>
+      <w:proofErr w:type="spellEnd"/>
+      <w:r>
+        <w:t xml:space="preserve"> </w:t>
+      </w:r>
+      <w:proofErr w:type="spellStart"/>
+      <w:r>
+        <w:t>Machine</w:t>
+      </w:r>
+      <w:proofErr w:type="spellEnd"/>
+      <w:r>
+        <w:t xml:space="preserve"> </w:t>
+      </w:r>
+      <w:proofErr w:type="spellStart"/>
+      <w:r>
+        <w:t>Learning</w:t>
+      </w:r>
+      <w:proofErr w:type="spellEnd"/>
+      <w:r>
+        <w:t xml:space="preserve"> priamo cez internetový prehliadač.</w:t>
+      </w:r>
+    </w:p>
+    <w:p>
+      <w:pPr>
+        <w:pStyle w:val="Zakladny"/>
+      </w:pPr>
+      <w:proofErr w:type="spellStart"/>
+      <w:r>
+        <w:rPr>
+          <w:b/>
+          <w:bCs/>
+        </w:rPr>
+        <w:t>Automated</w:t>
+      </w:r>
+      <w:proofErr w:type="spellEnd"/>
+      <w:r>
+        <w:rPr>
+          <w:b/>
+          <w:bCs/>
+        </w:rPr>
+        <w:t xml:space="preserve"> </w:t>
+      </w:r>
+      <w:proofErr w:type="spellStart"/>
+      <w:r>
+        <w:rPr>
+          <w:b/>
+          <w:bCs/>
+        </w:rPr>
+        <w:t>Machine</w:t>
+      </w:r>
+      <w:proofErr w:type="spellEnd"/>
+      <w:r>
+        <w:rPr>
+          <w:b/>
+          <w:bCs/>
+        </w:rPr>
+        <w:t xml:space="preserve"> </w:t>
+      </w:r>
+      <w:proofErr w:type="spellStart"/>
+      <w:r>
+        <w:rPr>
+          <w:b/>
+          <w:bCs/>
+        </w:rPr>
+        <w:t>Learning</w:t>
+      </w:r>
+      <w:proofErr w:type="spellEnd"/>
+      <w:r>
+        <w:rPr>
+          <w:b/>
+          <w:bCs/>
+        </w:rPr>
+        <w:t xml:space="preserve"> (</w:t>
+      </w:r>
+      <w:proofErr w:type="spellStart"/>
+      <w:r>
+        <w:rPr>
+          <w:b/>
+          <w:bCs/>
+        </w:rPr>
+        <w:t>AutoML</w:t>
+      </w:r>
+      <w:proofErr w:type="spellEnd"/>
+      <w:r>
+        <w:rPr>
+          <w:b/>
+          <w:bCs/>
+        </w:rPr>
+        <w:t xml:space="preserve">) </w:t>
       </w:r>
       <w:r>
         <w:t xml:space="preserve">je proces automatizácie časovo náročných, opakujúcich sa úloh vývoja modelu strojového učenia. </w:t>
@@ -4726,9 +5444,46 @@
       <w:pPr>
         <w:pStyle w:val="Zakladny"/>
       </w:pPr>
+      <w:proofErr w:type="spellStart"/>
       <w:r>
         <w:lastRenderedPageBreak/>
-        <w:t>AutoML poskytuje 3 typy trénovania modelov. Sú to Classification, Regression a Time-Series Forecasting.</w:t>
+        <w:t>AutoML</w:t>
+      </w:r>
+      <w:proofErr w:type="spellEnd"/>
+      <w:r>
+        <w:t xml:space="preserve"> poskytuje 3 typy trénovania modelov. Sú to </w:t>
+      </w:r>
+      <w:proofErr w:type="spellStart"/>
+      <w:r>
+        <w:t>Classification</w:t>
+      </w:r>
+      <w:proofErr w:type="spellEnd"/>
+      <w:r>
+        <w:t xml:space="preserve">, </w:t>
+      </w:r>
+      <w:proofErr w:type="spellStart"/>
+      <w:r>
+        <w:t>Regression</w:t>
+      </w:r>
+      <w:proofErr w:type="spellEnd"/>
+      <w:r>
+        <w:t xml:space="preserve"> a </w:t>
+      </w:r>
+      <w:proofErr w:type="spellStart"/>
+      <w:r>
+        <w:t>Time-Series</w:t>
+      </w:r>
+      <w:proofErr w:type="spellEnd"/>
+      <w:r>
+        <w:t xml:space="preserve"> </w:t>
+      </w:r>
+      <w:proofErr w:type="spellStart"/>
+      <w:r>
+        <w:t>Forecasting</w:t>
+      </w:r>
+      <w:proofErr w:type="spellEnd"/>
+      <w:r>
+        <w:t>.</w:t>
       </w:r>
     </w:p>
     <w:p>
@@ -4744,8 +5499,13 @@
           <w:numId w:val="13"/>
         </w:numPr>
       </w:pPr>
-      <w:r>
-        <w:t>Classification – rozdeľuje dáta do kategórií</w:t>
+      <w:proofErr w:type="spellStart"/>
+      <w:r>
+        <w:t>Classification</w:t>
+      </w:r>
+      <w:proofErr w:type="spellEnd"/>
+      <w:r>
+        <w:t xml:space="preserve"> – rozdeľuje dáta do kategórií</w:t>
       </w:r>
     </w:p>
     <w:p>
@@ -4756,9 +5516,19 @@
           <w:numId w:val="13"/>
         </w:numPr>
       </w:pPr>
-      <w:r>
-        <w:t>Regression – predvída numerickú hodnotu dát na základe nezávislých prediktorov</w:t>
-      </w:r>
+      <w:proofErr w:type="spellStart"/>
+      <w:r>
+        <w:t>Regression</w:t>
+      </w:r>
+      <w:proofErr w:type="spellEnd"/>
+      <w:r>
+        <w:t xml:space="preserve"> – predvída numerickú hodnotu dát na základe nezávislých </w:t>
+      </w:r>
+      <w:proofErr w:type="spellStart"/>
+      <w:r>
+        <w:t>prediktorov</w:t>
+      </w:r>
+      <w:proofErr w:type="spellEnd"/>
     </w:p>
     <w:p>
       <w:pPr>
@@ -4768,8 +5538,21 @@
           <w:numId w:val="13"/>
         </w:numPr>
       </w:pPr>
-      <w:r>
-        <w:t>Time-Series Forecasting – podobný ako regresia, ale dáta sú závislé na čase</w:t>
+      <w:proofErr w:type="spellStart"/>
+      <w:r>
+        <w:t>Time-Series</w:t>
+      </w:r>
+      <w:proofErr w:type="spellEnd"/>
+      <w:r>
+        <w:t xml:space="preserve"> </w:t>
+      </w:r>
+      <w:proofErr w:type="spellStart"/>
+      <w:r>
+        <w:t>Forecasting</w:t>
+      </w:r>
+      <w:proofErr w:type="spellEnd"/>
+      <w:r>
+        <w:t xml:space="preserve"> – podobný ako regresia, ale dáta sú závislé na čase</w:t>
       </w:r>
     </w:p>
     <w:p>
@@ -4780,11 +5563,43 @@
     <w:p>
       <w:pPr>
         <w:pStyle w:val="Zakladny"/>
-        <w:ind w:firstLine="360"/>
-      </w:pPr>
-      <w:r>
-        <w:t xml:space="preserve">Služba Azure Machine Learning podporuje okrem automatizovaného učenia pomocou AutoML aj </w:t>
-      </w:r>
+      </w:pPr>
+      <w:r>
+        <w:t xml:space="preserve">Služba </w:t>
+      </w:r>
+      <w:proofErr w:type="spellStart"/>
+      <w:r>
+        <w:t>Azure</w:t>
+      </w:r>
+      <w:proofErr w:type="spellEnd"/>
+      <w:r>
+        <w:t xml:space="preserve"> </w:t>
+      </w:r>
+      <w:proofErr w:type="spellStart"/>
+      <w:r>
+        <w:t>Machine</w:t>
+      </w:r>
+      <w:proofErr w:type="spellEnd"/>
+      <w:r>
+        <w:t xml:space="preserve"> </w:t>
+      </w:r>
+      <w:proofErr w:type="spellStart"/>
+      <w:r>
+        <w:t>Learning</w:t>
+      </w:r>
+      <w:proofErr w:type="spellEnd"/>
+      <w:r>
+        <w:t xml:space="preserve"> podporuje okrem automatizovaného učenia pomocou </w:t>
+      </w:r>
+      <w:proofErr w:type="spellStart"/>
+      <w:r>
+        <w:t>AutoML</w:t>
+      </w:r>
+      <w:proofErr w:type="spellEnd"/>
+      <w:r>
+        <w:t xml:space="preserve"> aj </w:t>
+      </w:r>
+      <w:proofErr w:type="spellStart"/>
       <w:r>
         <w:rPr>
           <w:b/>
@@ -4792,15 +5607,73 @@
         </w:rPr>
         <w:t>code-first</w:t>
       </w:r>
+      <w:proofErr w:type="spellEnd"/>
       <w:r>
         <w:t xml:space="preserve"> riešenia pre trénovanie modelov, ako aj návrh nasadenie modelov pomocou </w:t>
       </w:r>
+      <w:proofErr w:type="spellStart"/>
       <w:r>
         <w:rPr>
           <w:b/>
           <w:bCs/>
         </w:rPr>
-        <w:t xml:space="preserve">drag-n-drop Azure Machine Learning </w:t>
+        <w:t>drag</w:t>
+      </w:r>
+      <w:proofErr w:type="spellEnd"/>
+      <w:r>
+        <w:rPr>
+          <w:b/>
+          <w:bCs/>
+        </w:rPr>
+        <w:t xml:space="preserve">-n-drop </w:t>
+      </w:r>
+      <w:proofErr w:type="spellStart"/>
+      <w:r>
+        <w:rPr>
+          <w:b/>
+          <w:bCs/>
+        </w:rPr>
+        <w:t>Azure</w:t>
+      </w:r>
+      <w:proofErr w:type="spellEnd"/>
+      <w:r>
+        <w:rPr>
+          <w:b/>
+          <w:bCs/>
+        </w:rPr>
+        <w:t xml:space="preserve"> </w:t>
+      </w:r>
+      <w:proofErr w:type="spellStart"/>
+      <w:r>
+        <w:rPr>
+          <w:b/>
+          <w:bCs/>
+        </w:rPr>
+        <w:t>Machine</w:t>
+      </w:r>
+      <w:proofErr w:type="spellEnd"/>
+      <w:r>
+        <w:rPr>
+          <w:b/>
+          <w:bCs/>
+        </w:rPr>
+        <w:t xml:space="preserve"> </w:t>
+      </w:r>
+      <w:proofErr w:type="spellStart"/>
+      <w:r>
+        <w:rPr>
+          <w:b/>
+          <w:bCs/>
+        </w:rPr>
+        <w:t>Learning</w:t>
+      </w:r>
+      <w:proofErr w:type="spellEnd"/>
+      <w:r>
+        <w:rPr>
+          <w:b/>
+          <w:bCs/>
+        </w:rPr>
+        <w:t xml:space="preserve"> </w:t>
       </w:r>
       <w:r>
         <w:rPr>
@@ -4816,19 +5689,41 @@
     <w:p>
       <w:pPr>
         <w:pStyle w:val="Zakladny"/>
-        <w:ind w:firstLine="360"/>
       </w:pPr>
     </w:p>
     <w:p>
       <w:pPr>
         <w:pStyle w:val="Zakladny"/>
-        <w:ind w:firstLine="360"/>
       </w:pPr>
       <w:r>
         <w:t xml:space="preserve">Na obrázku je uvedené, </w:t>
       </w:r>
       <w:r>
-        <w:t>čo nám služba Azure Machine Learning umožňuje riadiť.</w:t>
+        <w:t xml:space="preserve">čo nám služba </w:t>
+      </w:r>
+      <w:proofErr w:type="spellStart"/>
+      <w:r>
+        <w:t>Azure</w:t>
+      </w:r>
+      <w:proofErr w:type="spellEnd"/>
+      <w:r>
+        <w:t xml:space="preserve"> </w:t>
+      </w:r>
+      <w:proofErr w:type="spellStart"/>
+      <w:r>
+        <w:t>Machine</w:t>
+      </w:r>
+      <w:proofErr w:type="spellEnd"/>
+      <w:r>
+        <w:t xml:space="preserve"> </w:t>
+      </w:r>
+      <w:proofErr w:type="spellStart"/>
+      <w:r>
+        <w:t>Learning</w:t>
+      </w:r>
+      <w:proofErr w:type="spellEnd"/>
+      <w:r>
+        <w:t xml:space="preserve"> umožňuje riadiť.</w:t>
       </w:r>
     </w:p>
     <w:p>
@@ -5006,9 +5901,30 @@
                               <w:t xml:space="preserve"> </w:t>
                             </w:r>
                             <w:r>
-                              <w:t>Služba Azure  Machine Learning</w:t>
+                              <w:t xml:space="preserve">Služba </w:t>
+                            </w:r>
+                            <w:proofErr w:type="spellStart"/>
+                            <w:r>
+                              <w:t>Azure</w:t>
+                            </w:r>
+                            <w:proofErr w:type="spellEnd"/>
+                            <w:r>
+                              <w:t xml:space="preserve">  </w:t>
+                            </w:r>
+                            <w:proofErr w:type="spellStart"/>
+                            <w:r>
+                              <w:t>Machine</w:t>
+                            </w:r>
+                            <w:proofErr w:type="spellEnd"/>
+                            <w:r>
+                              <w:t xml:space="preserve"> </w:t>
+                            </w:r>
+                            <w:proofErr w:type="spellStart"/>
+                            <w:r>
+                              <w:t>Learning</w:t>
                             </w:r>
                             <w:bookmarkEnd w:id="8"/>
+                            <w:proofErr w:type="spellEnd"/>
                           </w:p>
                         </w:txbxContent>
                       </wps:txbx>
@@ -5069,9 +5985,30 @@
                         <w:t xml:space="preserve"> </w:t>
                       </w:r>
                       <w:r>
-                        <w:t>Služba Azure  Machine Learning</w:t>
+                        <w:t xml:space="preserve">Služba </w:t>
+                      </w:r>
+                      <w:proofErr w:type="spellStart"/>
+                      <w:r>
+                        <w:t>Azure</w:t>
+                      </w:r>
+                      <w:proofErr w:type="spellEnd"/>
+                      <w:r>
+                        <w:t xml:space="preserve">  </w:t>
+                      </w:r>
+                      <w:proofErr w:type="spellStart"/>
+                      <w:r>
+                        <w:t>Machine</w:t>
+                      </w:r>
+                      <w:proofErr w:type="spellEnd"/>
+                      <w:r>
+                        <w:t xml:space="preserve"> </w:t>
+                      </w:r>
+                      <w:proofErr w:type="spellStart"/>
+                      <w:r>
+                        <w:t>Learning</w:t>
                       </w:r>
                       <w:bookmarkEnd w:id="9"/>
+                      <w:proofErr w:type="spellEnd"/>
                     </w:p>
                   </w:txbxContent>
                 </v:textbox>
@@ -5415,9 +6352,14 @@
         </w:drawing>
       </w:r>
       <w:r>
-        <w:t>Príprava dát pre trénovanie modelov pomocou AutoML</w:t>
+        <w:t xml:space="preserve">Príprava dát pre trénovanie modelov pomocou </w:t>
+      </w:r>
+      <w:proofErr w:type="spellStart"/>
+      <w:r>
+        <w:t>AutoML</w:t>
       </w:r>
       <w:bookmarkEnd w:id="10"/>
+      <w:proofErr w:type="spellEnd"/>
     </w:p>
     <w:p>
       <w:pPr>
@@ -5432,7 +6374,15 @@
         <w:pStyle w:val="Zakladny"/>
       </w:pPr>
       <w:r>
-        <w:t>Vstupné dáta pre trénovania získavame z repozitára IZA pomocou vlastných jednoduchých skriptov písaných v jazyku Python. Extrahované dáta majú formu CSV súborov a v porovnaní s pôvodnými dátami prešli týmito úpravami:</w:t>
+        <w:t xml:space="preserve">Vstupné dáta pre trénovania získavame z repozitára IZA pomocou vlastných jednoduchých skriptov písaných v jazyku </w:t>
+      </w:r>
+      <w:proofErr w:type="spellStart"/>
+      <w:r>
+        <w:t>Python</w:t>
+      </w:r>
+      <w:proofErr w:type="spellEnd"/>
+      <w:r>
+        <w:t>. Extrahované dáta majú formu CSV súborov a v porovnaní s pôvodnými dátami prešli týmito úpravami:</w:t>
       </w:r>
     </w:p>
     <w:p>
@@ -5468,7 +6418,23 @@
         </w:numPr>
       </w:pPr>
       <w:r>
-        <w:t>aplikácia 7-dňového moving average na stĺpce tabuľky (okrem nezávislej premennej dátum).</w:t>
+        <w:t xml:space="preserve">aplikácia 7-dňového </w:t>
+      </w:r>
+      <w:proofErr w:type="spellStart"/>
+      <w:r>
+        <w:t>moving</w:t>
+      </w:r>
+      <w:proofErr w:type="spellEnd"/>
+      <w:r>
+        <w:t xml:space="preserve"> </w:t>
+      </w:r>
+      <w:proofErr w:type="spellStart"/>
+      <w:r>
+        <w:t>average</w:t>
+      </w:r>
+      <w:proofErr w:type="spellEnd"/>
+      <w:r>
+        <w:t xml:space="preserve"> na stĺpce tabuľky (okrem nezávislej premennej dátum).</w:t>
       </w:r>
     </w:p>
     <w:p>
@@ -5481,7 +6447,23 @@
         <w:pStyle w:val="Zakladny"/>
       </w:pPr>
       <w:r>
-        <w:t>Príklady vstupných datasetov (každý uvedený dataset obsahuje aj nezávislú premennú dátum):</w:t>
+        <w:t xml:space="preserve">Príklady vstupných </w:t>
+      </w:r>
+      <w:proofErr w:type="spellStart"/>
+      <w:r>
+        <w:t>datasetov</w:t>
+      </w:r>
+      <w:proofErr w:type="spellEnd"/>
+      <w:r>
+        <w:t xml:space="preserve"> (každý uvedený </w:t>
+      </w:r>
+      <w:proofErr w:type="spellStart"/>
+      <w:r>
+        <w:t>dataset</w:t>
+      </w:r>
+      <w:proofErr w:type="spellEnd"/>
+      <w:r>
+        <w:t xml:space="preserve"> obsahuje aj nezávislú premennú dátum):</w:t>
       </w:r>
     </w:p>
     <w:p>
@@ -5557,9 +6539,14 @@
         <w:t>odely</w:t>
       </w:r>
       <w:r>
-        <w:t xml:space="preserve"> strojového učenia trénované pomocou AutoML</w:t>
+        <w:t xml:space="preserve"> strojového učenia trénované pomocou </w:t>
+      </w:r>
+      <w:proofErr w:type="spellStart"/>
+      <w:r>
+        <w:t>AutoML</w:t>
       </w:r>
       <w:bookmarkEnd w:id="13"/>
+      <w:proofErr w:type="spellEnd"/>
     </w:p>
     <w:p>
       <w:pPr>
@@ -5570,34 +6557,70 @@
         </w:numPr>
       </w:pPr>
       <w:bookmarkStart w:id="14" w:name="_Toc93960400"/>
-      <w:r>
-        <w:t xml:space="preserve">Seasonal </w:t>
-      </w:r>
+      <w:proofErr w:type="spellStart"/>
+      <w:r>
+        <w:t>Seasonal</w:t>
+      </w:r>
+      <w:proofErr w:type="spellEnd"/>
+      <w:r>
+        <w:t xml:space="preserve"> </w:t>
+      </w:r>
+      <w:proofErr w:type="spellStart"/>
       <w:r>
         <w:t>Naive</w:t>
       </w:r>
       <w:bookmarkEnd w:id="14"/>
+      <w:proofErr w:type="spellEnd"/>
     </w:p>
     <w:p>
       <w:pPr>
         <w:pStyle w:val="Zakladny"/>
       </w:pPr>
       <w:r>
-        <w:t>(Spracoval: Marek Kačmár)</w:t>
+        <w:t xml:space="preserve">(Spracoval: Marek </w:t>
+      </w:r>
+      <w:proofErr w:type="spellStart"/>
+      <w:r>
+        <w:t>Kačmár</w:t>
+      </w:r>
+      <w:proofErr w:type="spellEnd"/>
+      <w:r>
+        <w:t>)</w:t>
       </w:r>
     </w:p>
     <w:p>
       <w:pPr>
         <w:pStyle w:val="Zakladny"/>
       </w:pPr>
-      <w:r>
-        <w:t xml:space="preserve">Seasonal naive je jeden z </w:t>
+      <w:proofErr w:type="spellStart"/>
+      <w:r>
+        <w:t>Seasonal</w:t>
+      </w:r>
+      <w:proofErr w:type="spellEnd"/>
+      <w:r>
+        <w:t xml:space="preserve"> </w:t>
+      </w:r>
+      <w:proofErr w:type="spellStart"/>
+      <w:r>
+        <w:t>naive</w:t>
+      </w:r>
+      <w:proofErr w:type="spellEnd"/>
+      <w:r>
+        <w:t xml:space="preserve"> je jeden z </w:t>
       </w:r>
       <w:r>
         <w:t>mnoho</w:t>
       </w:r>
       <w:r>
-        <w:t xml:space="preserve"> modelov, ktoré používa Microsoft Azure pri predpovedi daného pripraveného datasetu. Tento model je veľmi jednoduchý, no napriek tomu efektívny. </w:t>
+        <w:t xml:space="preserve"> modelov, ktoré používa Microsoft </w:t>
+      </w:r>
+      <w:proofErr w:type="spellStart"/>
+      <w:r>
+        <w:t>Azure</w:t>
+      </w:r>
+      <w:proofErr w:type="spellEnd"/>
+      <w:r>
+        <w:t xml:space="preserve"> pri predpovedi daného pripraveného datasetu. Tento model je veľmi jednoduchý, no napriek tomu efektívny. </w:t>
       </w:r>
     </w:p>
     <w:p>
@@ -5680,9 +6703,22 @@
                               <w:fldChar w:fldCharType="end"/>
                             </w:r>
                             <w:r>
-                              <w:t xml:space="preserve"> Rovnica Seasonal Naive</w:t>
+                              <w:t xml:space="preserve"> Rovnica </w:t>
+                            </w:r>
+                            <w:proofErr w:type="spellStart"/>
+                            <w:r>
+                              <w:t>Seasonal</w:t>
+                            </w:r>
+                            <w:proofErr w:type="spellEnd"/>
+                            <w:r>
+                              <w:t xml:space="preserve"> </w:t>
+                            </w:r>
+                            <w:proofErr w:type="spellStart"/>
+                            <w:r>
+                              <w:t>Naive</w:t>
                             </w:r>
                             <w:bookmarkEnd w:id="15"/>
+                            <w:proofErr w:type="spellEnd"/>
                           </w:p>
                         </w:txbxContent>
                       </wps:txbx>
@@ -5738,9 +6774,22 @@
                         <w:fldChar w:fldCharType="end"/>
                       </w:r>
                       <w:r>
-                        <w:t xml:space="preserve"> Rovnica Seasonal Naive</w:t>
+                        <w:t xml:space="preserve"> Rovnica </w:t>
+                      </w:r>
+                      <w:proofErr w:type="spellStart"/>
+                      <w:r>
+                        <w:t>Seasonal</w:t>
+                      </w:r>
+                      <w:proofErr w:type="spellEnd"/>
+                      <w:r>
+                        <w:t xml:space="preserve"> </w:t>
+                      </w:r>
+                      <w:proofErr w:type="spellStart"/>
+                      <w:r>
+                        <w:t>Naive</w:t>
                       </w:r>
                       <w:bookmarkEnd w:id="16"/>
+                      <w:proofErr w:type="spellEnd"/>
                     </w:p>
                   </w:txbxContent>
                 </v:textbox>
@@ -5871,7 +6920,63 @@
         <w:pStyle w:val="Zakladny"/>
       </w:pPr>
       <w:r>
-        <w:t>ARIMA je skratka pre Auto Regressive Integrated Moving Average. Je to trieda modelov ktorá predpovedá zadané časové rady (time series) na základe svojich vlastných minulých hodnôt. Auto regresive v názve znamená, že je to lineárny regresný model.</w:t>
+        <w:t xml:space="preserve">ARIMA je skratka pre Auto </w:t>
+      </w:r>
+      <w:proofErr w:type="spellStart"/>
+      <w:r>
+        <w:t>Regressive</w:t>
+      </w:r>
+      <w:proofErr w:type="spellEnd"/>
+      <w:r>
+        <w:t xml:space="preserve"> </w:t>
+      </w:r>
+      <w:proofErr w:type="spellStart"/>
+      <w:r>
+        <w:t>Integrated</w:t>
+      </w:r>
+      <w:proofErr w:type="spellEnd"/>
+      <w:r>
+        <w:t xml:space="preserve"> </w:t>
+      </w:r>
+      <w:proofErr w:type="spellStart"/>
+      <w:r>
+        <w:t>Moving</w:t>
+      </w:r>
+      <w:proofErr w:type="spellEnd"/>
+      <w:r>
+        <w:t xml:space="preserve"> </w:t>
+      </w:r>
+      <w:proofErr w:type="spellStart"/>
+      <w:r>
+        <w:t>Average</w:t>
+      </w:r>
+      <w:proofErr w:type="spellEnd"/>
+      <w:r>
+        <w:t>. Je to trieda modelov ktorá predpovedá zadané časové rady (</w:t>
+      </w:r>
+      <w:proofErr w:type="spellStart"/>
+      <w:r>
+        <w:t>time</w:t>
+      </w:r>
+      <w:proofErr w:type="spellEnd"/>
+      <w:r>
+        <w:t xml:space="preserve"> </w:t>
+      </w:r>
+      <w:proofErr w:type="spellStart"/>
+      <w:r>
+        <w:t>series</w:t>
+      </w:r>
+      <w:proofErr w:type="spellEnd"/>
+      <w:r>
+        <w:t xml:space="preserve">) na základe svojich vlastných minulých hodnôt. Auto </w:t>
+      </w:r>
+      <w:proofErr w:type="spellStart"/>
+      <w:r>
+        <w:t>regresive</w:t>
+      </w:r>
+      <w:proofErr w:type="spellEnd"/>
+      <w:r>
+        <w:t xml:space="preserve"> v názve znamená, že je to lineárny regresný model.</w:t>
       </w:r>
     </w:p>
     <w:p>
@@ -5891,7 +6996,15 @@
         </w:numPr>
       </w:pPr>
       <w:r>
-        <w:t xml:space="preserve">p - Odkazuje na počet oneskorení (lags) Y ktoré sa majú použiť ako predikáty. </w:t>
+        <w:t>p - Odkazuje na počet oneskorení (</w:t>
+      </w:r>
+      <w:proofErr w:type="spellStart"/>
+      <w:r>
+        <w:t>lags</w:t>
+      </w:r>
+      <w:proofErr w:type="spellEnd"/>
+      <w:r>
+        <w:t xml:space="preserve">) Y ktoré sa majú použiť ako predikáty. </w:t>
       </w:r>
     </w:p>
     <w:p>
@@ -5903,7 +7016,31 @@
         </w:numPr>
       </w:pPr>
       <w:r>
-        <w:t xml:space="preserve">q - Odkazuje na počet oneskorených chýb predpovede (lagged forecast errors), ktoré by mali ísť do ARIMA modelu. </w:t>
+        <w:t>q - Odkazuje na počet oneskorených chýb predpovede (</w:t>
+      </w:r>
+      <w:proofErr w:type="spellStart"/>
+      <w:r>
+        <w:t>lagged</w:t>
+      </w:r>
+      <w:proofErr w:type="spellEnd"/>
+      <w:r>
+        <w:t xml:space="preserve"> </w:t>
+      </w:r>
+      <w:proofErr w:type="spellStart"/>
+      <w:r>
+        <w:t>forecast</w:t>
+      </w:r>
+      <w:proofErr w:type="spellEnd"/>
+      <w:r>
+        <w:t xml:space="preserve"> </w:t>
+      </w:r>
+      <w:proofErr w:type="spellStart"/>
+      <w:r>
+        <w:t>errors</w:t>
+      </w:r>
+      <w:proofErr w:type="spellEnd"/>
+      <w:r>
+        <w:t xml:space="preserve">), ktoré by mali ísť do ARIMA modelu. </w:t>
       </w:r>
     </w:p>
     <w:p>
@@ -6339,7 +7476,15 @@
         </w:drawing>
       </w:r>
       <w:r>
-        <w:t>Model ARIMAX je rozšírený model ARIMA. Obsahuje ďalšie nezávislé premenné (prediktory). Model sa tiež uvádza ako vektor ARIMA alebo dynamický regresný model.</w:t>
+        <w:t>Model ARIMAX je rozšírený model ARIMA. Obsahuje ďalšie nezávislé premenné (</w:t>
+      </w:r>
+      <w:proofErr w:type="spellStart"/>
+      <w:r>
+        <w:t>prediktory</w:t>
+      </w:r>
+      <w:proofErr w:type="spellEnd"/>
+      <w:r>
+        <w:t>). Model sa tiež uvádza ako vektor ARIMA alebo dynamický regresný model.</w:t>
       </w:r>
     </w:p>
     <w:p>
@@ -6563,10 +7708,20 @@
         <w:pStyle w:val="Nadpis2urovne"/>
       </w:pPr>
       <w:bookmarkStart w:id="24" w:name="_Toc93960402"/>
-      <w:r>
-        <w:t>Decision Tree</w:t>
+      <w:proofErr w:type="spellStart"/>
+      <w:r>
+        <w:t>Decision</w:t>
+      </w:r>
+      <w:proofErr w:type="spellEnd"/>
+      <w:r>
+        <w:t xml:space="preserve"> </w:t>
+      </w:r>
+      <w:proofErr w:type="spellStart"/>
+      <w:r>
+        <w:t>Tree</w:t>
       </w:r>
       <w:bookmarkEnd w:id="24"/>
+      <w:proofErr w:type="spellEnd"/>
     </w:p>
     <w:p>
       <w:pPr>
@@ -6608,8 +7763,13 @@
           <w:numId w:val="3"/>
         </w:numPr>
       </w:pPr>
-      <w:r>
-        <w:t>If-else pravidlá</w:t>
+      <w:proofErr w:type="spellStart"/>
+      <w:r>
+        <w:t>If-else</w:t>
+      </w:r>
+      <w:proofErr w:type="spellEnd"/>
+      <w:r>
+        <w:t xml:space="preserve"> pravidlá</w:t>
       </w:r>
     </w:p>
     <w:p>
@@ -6719,13 +7879,20 @@
                             <w:r>
                               <w:t xml:space="preserve"> Ukážka modelu </w:t>
                             </w:r>
+                            <w:proofErr w:type="spellStart"/>
                             <w:r>
                               <w:t>Decision</w:t>
                             </w:r>
+                            <w:proofErr w:type="spellEnd"/>
                             <w:r>
-                              <w:t xml:space="preserve"> Tree</w:t>
+                              <w:t xml:space="preserve"> </w:t>
+                            </w:r>
+                            <w:proofErr w:type="spellStart"/>
+                            <w:r>
+                              <w:t>Tree</w:t>
                             </w:r>
                             <w:bookmarkEnd w:id="25"/>
+                            <w:proofErr w:type="spellEnd"/>
                           </w:p>
                         </w:txbxContent>
                       </wps:txbx>
@@ -6783,13 +7950,20 @@
                       <w:r>
                         <w:t xml:space="preserve"> Ukážka modelu </w:t>
                       </w:r>
+                      <w:proofErr w:type="spellStart"/>
                       <w:r>
                         <w:t>Decision</w:t>
                       </w:r>
+                      <w:proofErr w:type="spellEnd"/>
                       <w:r>
-                        <w:t xml:space="preserve"> Tree</w:t>
+                        <w:t xml:space="preserve"> </w:t>
+                      </w:r>
+                      <w:proofErr w:type="spellStart"/>
+                      <w:r>
+                        <w:t>Tree</w:t>
                       </w:r>
                       <w:bookmarkEnd w:id="26"/>
+                      <w:proofErr w:type="spellEnd"/>
                     </w:p>
                   </w:txbxContent>
                 </v:textbox>
@@ -6883,10 +8057,20 @@
         <w:pStyle w:val="Nadpis2urovne"/>
       </w:pPr>
       <w:bookmarkStart w:id="27" w:name="_Toc93960403"/>
-      <w:r>
-        <w:t>Random Forest</w:t>
+      <w:proofErr w:type="spellStart"/>
+      <w:r>
+        <w:t>Random</w:t>
+      </w:r>
+      <w:proofErr w:type="spellEnd"/>
+      <w:r>
+        <w:t xml:space="preserve"> </w:t>
+      </w:r>
+      <w:proofErr w:type="spellStart"/>
+      <w:r>
+        <w:t>Forest</w:t>
       </w:r>
       <w:bookmarkEnd w:id="27"/>
+      <w:proofErr w:type="spellEnd"/>
     </w:p>
     <w:p>
       <w:pPr>
@@ -6907,11 +8091,43 @@
         <w:t>ý</w:t>
       </w:r>
       <w:r>
-        <w:t xml:space="preserve"> Random Forest sa skladá z mnohých rozhodovacích stromov (Decision tree) preto sa volá les.</w:t>
-      </w:r>
-      <w:r>
         <w:t xml:space="preserve"> </w:t>
       </w:r>
+      <w:proofErr w:type="spellStart"/>
+      <w:r>
+        <w:t>Random</w:t>
+      </w:r>
+      <w:proofErr w:type="spellEnd"/>
+      <w:r>
+        <w:t xml:space="preserve"> </w:t>
+      </w:r>
+      <w:proofErr w:type="spellStart"/>
+      <w:r>
+        <w:t>Forest</w:t>
+      </w:r>
+      <w:proofErr w:type="spellEnd"/>
+      <w:r>
+        <w:t xml:space="preserve"> sa skladá z mnohých rozhodovacích stromov (</w:t>
+      </w:r>
+      <w:proofErr w:type="spellStart"/>
+      <w:r>
+        <w:t>Decision</w:t>
+      </w:r>
+      <w:proofErr w:type="spellEnd"/>
+      <w:r>
+        <w:t xml:space="preserve"> </w:t>
+      </w:r>
+      <w:proofErr w:type="spellStart"/>
+      <w:r>
+        <w:t>tree</w:t>
+      </w:r>
+      <w:proofErr w:type="spellEnd"/>
+      <w:r>
+        <w:t>) preto sa volá les.</w:t>
+      </w:r>
+      <w:r>
+        <w:t xml:space="preserve"> </w:t>
+      </w:r>
       <w:r>
         <w:t>Tento model sa dá používať na klasifikáciu aj regresiu. Každý strom spraví svoju predpoveď,</w:t>
       </w:r>
@@ -6925,7 +8141,43 @@
         <w:t>o.</w:t>
       </w:r>
       <w:r>
-        <w:t xml:space="preserve"> Výsledný výsledok lesu pri regresií je priemerná hodnota výsledkov stromov.</w:t>
+        <w:t xml:space="preserve"> Výsledný výsledok lesu pri regresií je priemerná hodnota výsledkov stromov</w:t>
+      </w:r>
+      <w:r>
+        <w:t xml:space="preserve"> </w:t>
+      </w:r>
+      <w:sdt>
+        <w:sdtPr>
+          <w:id w:val="-1848086983"/>
+          <w:citation/>
+        </w:sdtPr>
+        <w:sdtContent>
+          <w:r>
+            <w:fldChar w:fldCharType="begin"/>
+          </w:r>
+          <w:r>
+            <w:rPr>
+              <w:lang w:val="en-GB"/>
+            </w:rPr>
+            <w:instrText xml:space="preserve"> CITATION Nik21 \l 2057 </w:instrText>
+          </w:r>
+          <w:r>
+            <w:fldChar w:fldCharType="separate"/>
+          </w:r>
+          <w:r>
+            <w:rPr>
+              <w:noProof/>
+              <w:lang w:val="en-GB"/>
+            </w:rPr>
+            <w:t>(Donges, 2021)</w:t>
+          </w:r>
+          <w:r>
+            <w:fldChar w:fldCharType="end"/>
+          </w:r>
+        </w:sdtContent>
+      </w:sdt>
+      <w:r>
+        <w:t>.</w:t>
       </w:r>
     </w:p>
     <w:p>
@@ -6934,23 +8186,56 @@
       </w:pPr>
       <w:r>
         <w:lastRenderedPageBreak/>
-        <w:t>Dôležité pre náhodný lesy je zabezpečiť variáciu a nezávislosť. Toto dosiahneme použitím Bagging</w:t>
-      </w:r>
+        <w:t xml:space="preserve">Dôležité pre náhodný lesy je zabezpečiť variáciu a nezávislosť. Toto dosiahneme použitím </w:t>
+      </w:r>
+      <w:proofErr w:type="spellStart"/>
+      <w:r>
+        <w:t>Bagging</w:t>
+      </w:r>
+      <w:proofErr w:type="spellEnd"/>
       <w:r>
         <w:t xml:space="preserve"> metódy</w:t>
       </w:r>
       <w:r>
         <w:t xml:space="preserve">. </w:t>
       </w:r>
+      <w:proofErr w:type="spellStart"/>
       <w:r>
         <w:t>Bagging</w:t>
       </w:r>
+      <w:proofErr w:type="spellEnd"/>
       <w:r>
         <w:t xml:space="preserve"> rozdelí </w:t>
       </w:r>
-      <w:r>
-        <w:t>trénovací dataset na menšie náhodne datasety, ktoré sa pridelia stromom, každý strom preto bude mať náhody dataset.</w:t>
-      </w:r>
+      <w:proofErr w:type="spellStart"/>
+      <w:r>
+        <w:t>trénovací</w:t>
+      </w:r>
+      <w:proofErr w:type="spellEnd"/>
+      <w:r>
+        <w:t xml:space="preserve"> </w:t>
+      </w:r>
+      <w:proofErr w:type="spellStart"/>
+      <w:r>
+        <w:t>dataset</w:t>
+      </w:r>
+      <w:proofErr w:type="spellEnd"/>
+      <w:r>
+        <w:t xml:space="preserve"> na menšie náhodne </w:t>
+      </w:r>
+      <w:proofErr w:type="spellStart"/>
+      <w:r>
+        <w:t>datasety</w:t>
+      </w:r>
+      <w:proofErr w:type="spellEnd"/>
+      <w:r>
+        <w:t xml:space="preserve">, ktoré sa pridelia stromom, každý strom preto bude mať náhody </w:t>
+      </w:r>
+      <w:proofErr w:type="spellStart"/>
+      <w:r>
+        <w:t>dataset</w:t>
+      </w:r>
+      <w:proofErr w:type="spellEnd"/>
       <w:r>
         <w:rPr>
           <w:noProof/>
@@ -7028,10 +8313,20 @@
                             <w:r>
                               <w:t xml:space="preserve"> Model </w:t>
                             </w:r>
+                            <w:proofErr w:type="spellStart"/>
                             <w:r>
-                              <w:t>Random Forest</w:t>
+                              <w:t>Random</w:t>
+                            </w:r>
+                            <w:proofErr w:type="spellEnd"/>
+                            <w:r>
+                              <w:t xml:space="preserve"> </w:t>
+                            </w:r>
+                            <w:proofErr w:type="spellStart"/>
+                            <w:r>
+                              <w:t>Forest</w:t>
                             </w:r>
                             <w:bookmarkEnd w:id="28"/>
+                            <w:proofErr w:type="spellEnd"/>
                           </w:p>
                         </w:txbxContent>
                       </wps:txbx>
@@ -7088,10 +8383,20 @@
                       <w:r>
                         <w:t xml:space="preserve"> Model </w:t>
                       </w:r>
+                      <w:proofErr w:type="spellStart"/>
                       <w:r>
-                        <w:t>Random Forest</w:t>
+                        <w:t>Random</w:t>
+                      </w:r>
+                      <w:proofErr w:type="spellEnd"/>
+                      <w:r>
+                        <w:t xml:space="preserve"> </w:t>
+                      </w:r>
+                      <w:proofErr w:type="spellStart"/>
+                      <w:r>
+                        <w:t>Forest</w:t>
                       </w:r>
                       <w:bookmarkEnd w:id="29"/>
+                      <w:proofErr w:type="spellEnd"/>
                     </w:p>
                   </w:txbxContent>
                 </v:textbox>
@@ -7164,16 +8469,54 @@
           </wp:anchor>
         </w:drawing>
       </w:r>
+      <w:r>
+        <w:t xml:space="preserve"> </w:t>
+      </w:r>
+      <w:sdt>
+        <w:sdtPr>
+          <w:id w:val="1296259758"/>
+          <w:citation/>
+        </w:sdtPr>
+        <w:sdtContent>
+          <w:r>
+            <w:fldChar w:fldCharType="begin"/>
+          </w:r>
+          <w:r>
+            <w:rPr>
+              <w:lang w:val="en-GB"/>
+            </w:rPr>
+            <w:instrText xml:space="preserve"> CITATION Tom \l 2057 </w:instrText>
+          </w:r>
+          <w:r>
+            <w:fldChar w:fldCharType="separate"/>
+          </w:r>
+          <w:r>
+            <w:rPr>
+              <w:noProof/>
+              <w:lang w:val="en-GB"/>
+            </w:rPr>
+            <w:t>(Patro, 2017)</w:t>
+          </w:r>
+          <w:r>
+            <w:fldChar w:fldCharType="end"/>
+          </w:r>
+        </w:sdtContent>
+      </w:sdt>
+      <w:r>
+        <w:t>.</w:t>
+      </w:r>
     </w:p>
     <w:p>
       <w:pPr>
         <w:pStyle w:val="Nadpis2urovne"/>
       </w:pPr>
       <w:bookmarkStart w:id="30" w:name="_Toc93960404"/>
+      <w:proofErr w:type="spellStart"/>
       <w:r>
         <w:t>XGBoost</w:t>
       </w:r>
       <w:bookmarkEnd w:id="30"/>
+      <w:proofErr w:type="spellEnd"/>
     </w:p>
     <w:p>
       <w:pPr>
@@ -7187,8 +8530,141 @@
       <w:pPr>
         <w:pStyle w:val="Zakladny"/>
       </w:pPr>
-      <w:r>
-        <w:t xml:space="preserve">XGBoost (skratka pre Extreme Gradient Boosting) je implementácia gradient boosting metódy súborového strojového učenia s učiteľom vytvorená pre efektívne riešenie klasifikačných a regresných problémov. Gradient boosting využíva ako slabý klasifikátor (regresor) rozhodovacie stromy, ktoré sú jeden za druhým kombinované do silného klasifikátora (regresora) za účelom minimalizácie chybovej (loss) funkcie. Aby sa zabránilo pretrénovaniu silného regresora, využívajú sa metódy regularizácie pre udržanie rozhodovacích stromov na úrovni slabých klasifikátorov (stromy majú obmedzenú hĺbku, počet listov, využívajú sa L1/L2 regularizácie pre váhy listov, atď.). Hlavnou výhodou XGBoost implementácie je jej škálovateľnosť: XGBoost vylepšuje gradient boosting metódu o optimalizačné algoritmy, ktoré zabezpečujú komparatívne rýchlejší priebeh </w:t>
+      <w:proofErr w:type="spellStart"/>
+      <w:r>
+        <w:t>XGBoost</w:t>
+      </w:r>
+      <w:proofErr w:type="spellEnd"/>
+      <w:r>
+        <w:t xml:space="preserve"> (skratka pre </w:t>
+      </w:r>
+      <w:proofErr w:type="spellStart"/>
+      <w:r>
+        <w:t>Extreme</w:t>
+      </w:r>
+      <w:proofErr w:type="spellEnd"/>
+      <w:r>
+        <w:t xml:space="preserve"> Gradient </w:t>
+      </w:r>
+      <w:proofErr w:type="spellStart"/>
+      <w:r>
+        <w:t>Boosting</w:t>
+      </w:r>
+      <w:proofErr w:type="spellEnd"/>
+      <w:r>
+        <w:t xml:space="preserve">) je implementácia gradient </w:t>
+      </w:r>
+      <w:proofErr w:type="spellStart"/>
+      <w:r>
+        <w:t>boosting</w:t>
+      </w:r>
+      <w:proofErr w:type="spellEnd"/>
+      <w:r>
+        <w:t xml:space="preserve"> metódy súborového strojového učenia s učiteľom vytvorená pre efektívne riešenie klasifikačných a regresných problémov. Gradient </w:t>
+      </w:r>
+      <w:proofErr w:type="spellStart"/>
+      <w:r>
+        <w:t>boosting</w:t>
+      </w:r>
+      <w:proofErr w:type="spellEnd"/>
+      <w:r>
+        <w:t xml:space="preserve"> využíva ako slabý </w:t>
+      </w:r>
+      <w:proofErr w:type="spellStart"/>
+      <w:r>
+        <w:t>klasifikátor</w:t>
+      </w:r>
+      <w:proofErr w:type="spellEnd"/>
+      <w:r>
+        <w:t xml:space="preserve"> (</w:t>
+      </w:r>
+      <w:proofErr w:type="spellStart"/>
+      <w:r>
+        <w:t>regresor</w:t>
+      </w:r>
+      <w:proofErr w:type="spellEnd"/>
+      <w:r>
+        <w:t xml:space="preserve">) rozhodovacie stromy, ktoré sú jeden za druhým kombinované do silného </w:t>
+      </w:r>
+      <w:proofErr w:type="spellStart"/>
+      <w:r>
+        <w:t>klasifikátora</w:t>
+      </w:r>
+      <w:proofErr w:type="spellEnd"/>
+      <w:r>
+        <w:t xml:space="preserve"> (</w:t>
+      </w:r>
+      <w:proofErr w:type="spellStart"/>
+      <w:r>
+        <w:t>regresora</w:t>
+      </w:r>
+      <w:proofErr w:type="spellEnd"/>
+      <w:r>
+        <w:t>) za účelom minimalizácie chybovej (</w:t>
+      </w:r>
+      <w:proofErr w:type="spellStart"/>
+      <w:r>
+        <w:t>loss</w:t>
+      </w:r>
+      <w:proofErr w:type="spellEnd"/>
+      <w:r>
+        <w:t xml:space="preserve">) funkcie. Aby sa zabránilo pretrénovaniu silného </w:t>
+      </w:r>
+      <w:proofErr w:type="spellStart"/>
+      <w:r>
+        <w:t>regresora</w:t>
+      </w:r>
+      <w:proofErr w:type="spellEnd"/>
+      <w:r>
+        <w:t xml:space="preserve">, využívajú sa metódy </w:t>
+      </w:r>
+      <w:proofErr w:type="spellStart"/>
+      <w:r>
+        <w:t>regularizácie</w:t>
+      </w:r>
+      <w:proofErr w:type="spellEnd"/>
+      <w:r>
+        <w:t xml:space="preserve"> pre udržanie rozhodovacích stromov na úrovni slabých </w:t>
+      </w:r>
+      <w:proofErr w:type="spellStart"/>
+      <w:r>
+        <w:t>klasifikátorov</w:t>
+      </w:r>
+      <w:proofErr w:type="spellEnd"/>
+      <w:r>
+        <w:t xml:space="preserve"> (stromy majú obmedzenú hĺbku, počet listov, využívajú sa L1/L2 </w:t>
+      </w:r>
+      <w:proofErr w:type="spellStart"/>
+      <w:r>
+        <w:t>regularizácie</w:t>
+      </w:r>
+      <w:proofErr w:type="spellEnd"/>
+      <w:r>
+        <w:t xml:space="preserve"> pre váhy listov, atď.). Hlavnou výhodou </w:t>
+      </w:r>
+      <w:proofErr w:type="spellStart"/>
+      <w:r>
+        <w:t>XGBoost</w:t>
+      </w:r>
+      <w:proofErr w:type="spellEnd"/>
+      <w:r>
+        <w:t xml:space="preserve"> implementácie je jej škálovateľnosť: </w:t>
+      </w:r>
+      <w:proofErr w:type="spellStart"/>
+      <w:r>
+        <w:t>XGBoost</w:t>
+      </w:r>
+      <w:proofErr w:type="spellEnd"/>
+      <w:r>
+        <w:t xml:space="preserve"> vylepšuje gradient </w:t>
+      </w:r>
+      <w:proofErr w:type="spellStart"/>
+      <w:r>
+        <w:t>boosting</w:t>
+      </w:r>
+      <w:proofErr w:type="spellEnd"/>
+      <w:r>
+        <w:t xml:space="preserve"> metódu o optimalizačné algoritmy, ktoré zabezpečujú komparatívne rýchlejší priebeh </w:t>
       </w:r>
       <w:r>
         <w:lastRenderedPageBreak/>
@@ -7273,7 +8749,15 @@
                               <w:t xml:space="preserve"> </w:t>
                             </w:r>
                             <w:r>
-                              <w:t>Jednoduchá ukážka princípu gradient boosting metódy s využitím rozhodovacích stromov.</w:t>
+                              <w:t xml:space="preserve">Jednoduchá ukážka princípu gradient </w:t>
+                            </w:r>
+                            <w:proofErr w:type="spellStart"/>
+                            <w:r>
+                              <w:t>boosting</w:t>
+                            </w:r>
+                            <w:proofErr w:type="spellEnd"/>
+                            <w:r>
+                              <w:t xml:space="preserve"> metódy s využitím rozhodovacích stromov.</w:t>
                             </w:r>
                             <w:bookmarkEnd w:id="31"/>
                           </w:p>
@@ -7337,7 +8821,15 @@
                         <w:t xml:space="preserve"> </w:t>
                       </w:r>
                       <w:r>
-                        <w:t>Jednoduchá ukážka princípu gradient boosting metódy s využitím rozhodovacích stromov.</w:t>
+                        <w:t xml:space="preserve">Jednoduchá ukážka princípu gradient </w:t>
+                      </w:r>
+                      <w:proofErr w:type="spellStart"/>
+                      <w:r>
+                        <w:t>boosting</w:t>
+                      </w:r>
+                      <w:proofErr w:type="spellEnd"/>
+                      <w:r>
+                        <w:t xml:space="preserve"> metódy s využitím rozhodovacích stromov.</w:t>
                       </w:r>
                       <w:bookmarkEnd w:id="32"/>
                     </w:p>
@@ -7416,8 +8908,13 @@
           </wp:anchor>
         </w:drawing>
       </w:r>
-      <w:r>
-        <w:t>XGBoost sú dostupné na</w:t>
+      <w:proofErr w:type="spellStart"/>
+      <w:r>
+        <w:t>XGBoost</w:t>
+      </w:r>
+      <w:proofErr w:type="spellEnd"/>
+      <w:r>
+        <w:t xml:space="preserve"> sú dostupné na</w:t>
       </w:r>
       <w:r>
         <w:t xml:space="preserve"> </w:t>
@@ -7439,8 +8936,13 @@
         <w:pStyle w:val="Nadpis2urovne"/>
       </w:pPr>
       <w:bookmarkStart w:id="33" w:name="_Toc93960405"/>
-      <w:r>
-        <w:t>Voting Ensemble</w:t>
+      <w:proofErr w:type="spellStart"/>
+      <w:r>
+        <w:t>Voting</w:t>
+      </w:r>
+      <w:proofErr w:type="spellEnd"/>
+      <w:r>
+        <w:t xml:space="preserve"> Ensemble</w:t>
       </w:r>
       <w:bookmarkEnd w:id="33"/>
     </w:p>
@@ -7449,7 +8951,15 @@
         <w:pStyle w:val="Zakladny"/>
       </w:pPr>
       <w:r>
-        <w:t>(Spracoval: Tomáš Singhofer)</w:t>
+        <w:t xml:space="preserve">(Spracoval: Tomáš </w:t>
+      </w:r>
+      <w:proofErr w:type="spellStart"/>
+      <w:r>
+        <w:t>Singhofer</w:t>
+      </w:r>
+      <w:proofErr w:type="spellEnd"/>
+      <w:r>
+        <w:t>)</w:t>
       </w:r>
     </w:p>
     <w:p>
@@ -7457,7 +8967,15 @@
         <w:pStyle w:val="Zakladny"/>
       </w:pPr>
       <w:r>
-        <w:t>Model Voting Ensemble je model</w:t>
+        <w:t xml:space="preserve">Model </w:t>
+      </w:r>
+      <w:proofErr w:type="spellStart"/>
+      <w:r>
+        <w:t>Voting</w:t>
+      </w:r>
+      <w:proofErr w:type="spellEnd"/>
+      <w:r>
+        <w:t xml:space="preserve"> Ensemble je model</w:t>
       </w:r>
       <w:r>
         <w:t>,</w:t>
@@ -7485,13 +9003,53 @@
         <w:pStyle w:val="Zakladny"/>
       </w:pPr>
       <w:r>
-        <w:t>Klasifikácia sa delí na dve hlavné metódy a to hard a soft voting.</w:t>
+        <w:t xml:space="preserve">Klasifikácia sa delí na dve hlavné metódy a to </w:t>
+      </w:r>
+      <w:proofErr w:type="spellStart"/>
+      <w:r>
+        <w:t>hard</w:t>
+      </w:r>
+      <w:proofErr w:type="spellEnd"/>
+      <w:r>
+        <w:t xml:space="preserve"> a soft </w:t>
+      </w:r>
+      <w:proofErr w:type="spellStart"/>
+      <w:r>
+        <w:t>voting</w:t>
+      </w:r>
+      <w:proofErr w:type="spellEnd"/>
+      <w:r>
+        <w:t>.</w:t>
       </w:r>
       <w:r>
         <w:t xml:space="preserve"> </w:t>
       </w:r>
       <w:r>
-        <w:t>Pri metóde hard voting model sčíta hlasy z viacerých modelov a vyberie sa trieda s najväčším počtom hlasov. Pri soft votingu sa sčítajú pravdepodobnosti a vyberie sa trieda s najväčšou pravdepodobnosťou</w:t>
+        <w:t xml:space="preserve">Pri metóde </w:t>
+      </w:r>
+      <w:proofErr w:type="spellStart"/>
+      <w:r>
+        <w:t>hard</w:t>
+      </w:r>
+      <w:proofErr w:type="spellEnd"/>
+      <w:r>
+        <w:t xml:space="preserve"> </w:t>
+      </w:r>
+      <w:proofErr w:type="spellStart"/>
+      <w:r>
+        <w:t>voting</w:t>
+      </w:r>
+      <w:proofErr w:type="spellEnd"/>
+      <w:r>
+        <w:t xml:space="preserve"> model sčíta hlasy z viacerých modelov a vyberie sa trieda s najväčším počtom hlasov. Pri soft </w:t>
+      </w:r>
+      <w:proofErr w:type="spellStart"/>
+      <w:r>
+        <w:t>votingu</w:t>
+      </w:r>
+      <w:proofErr w:type="spellEnd"/>
+      <w:r>
+        <w:t xml:space="preserve"> sa sčítajú pravdepodobnosti a vyberie sa trieda s najväčšou pravdepodobnosťou</w:t>
       </w:r>
     </w:p>
     <w:p>
@@ -7660,7 +9218,15 @@
                               <w:fldChar w:fldCharType="end"/>
                             </w:r>
                             <w:r>
-                              <w:t xml:space="preserve"> Voting Ensemble</w:t>
+                              <w:t xml:space="preserve"> </w:t>
+                            </w:r>
+                            <w:proofErr w:type="spellStart"/>
+                            <w:r>
+                              <w:t>Voting</w:t>
+                            </w:r>
+                            <w:proofErr w:type="spellEnd"/>
+                            <w:r>
+                              <w:t xml:space="preserve"> Ensemble</w:t>
                             </w:r>
                             <w:bookmarkEnd w:id="34"/>
                           </w:p>
@@ -7718,7 +9284,15 @@
                         <w:fldChar w:fldCharType="end"/>
                       </w:r>
                       <w:r>
-                        <w:t xml:space="preserve"> Voting Ensemble</w:t>
+                        <w:t xml:space="preserve"> </w:t>
+                      </w:r>
+                      <w:proofErr w:type="spellStart"/>
+                      <w:r>
+                        <w:t>Voting</w:t>
+                      </w:r>
+                      <w:proofErr w:type="spellEnd"/>
+                      <w:r>
+                        <w:t xml:space="preserve"> Ensemble</w:t>
                       </w:r>
                       <w:bookmarkEnd w:id="35"/>
                     </w:p>
@@ -7736,8 +9310,13 @@
         <w:pStyle w:val="Nadpis2urovne"/>
       </w:pPr>
       <w:bookmarkStart w:id="36" w:name="_Toc93960406"/>
-      <w:r>
-        <w:t>Stacking Ensemble</w:t>
+      <w:proofErr w:type="spellStart"/>
+      <w:r>
+        <w:t>Stacking</w:t>
+      </w:r>
+      <w:proofErr w:type="spellEnd"/>
+      <w:r>
+        <w:t xml:space="preserve"> Ensemble</w:t>
       </w:r>
       <w:bookmarkEnd w:id="36"/>
     </w:p>
@@ -7753,8 +9332,13 @@
       <w:pPr>
         <w:pStyle w:val="Zakladny"/>
       </w:pPr>
-      <w:r>
-        <w:t>Stacking je technika súborového strojového učenia, pre ktorú sú typické dve úrovne trénovania modelu:</w:t>
+      <w:proofErr w:type="spellStart"/>
+      <w:r>
+        <w:t>Stacking</w:t>
+      </w:r>
+      <w:proofErr w:type="spellEnd"/>
+      <w:r>
+        <w:t xml:space="preserve"> je technika súborového strojového učenia, pre ktorú sú typické dve úrovne trénovania modelu:</w:t>
       </w:r>
     </w:p>
     <w:p>
@@ -7766,7 +9350,31 @@
         </w:numPr>
       </w:pPr>
       <w:r>
-        <w:t>Trénovanie jednotlivých podmodelov (môžu to byť slabé i silné klasifikátory/regresory)</w:t>
+        <w:t xml:space="preserve">Trénovanie jednotlivých </w:t>
+      </w:r>
+      <w:proofErr w:type="spellStart"/>
+      <w:r>
+        <w:t>podmodelov</w:t>
+      </w:r>
+      <w:proofErr w:type="spellEnd"/>
+      <w:r>
+        <w:t xml:space="preserve"> (môžu to byť slabé i silné </w:t>
+      </w:r>
+      <w:proofErr w:type="spellStart"/>
+      <w:r>
+        <w:t>klasifikátory</w:t>
+      </w:r>
+      <w:proofErr w:type="spellEnd"/>
+      <w:r>
+        <w:t>/</w:t>
+      </w:r>
+      <w:proofErr w:type="spellStart"/>
+      <w:r>
+        <w:t>regresory</w:t>
+      </w:r>
+      <w:proofErr w:type="spellEnd"/>
+      <w:r>
+        <w:t>)</w:t>
       </w:r>
     </w:p>
     <w:p>
@@ -7778,7 +9386,15 @@
         </w:numPr>
       </w:pPr>
       <w:r>
-        <w:t>Trénovanie druhej úrovne, v ktorej sa model učí predikcie týchto podmodelov nakombinovať tak, aby poskytol optimálnu odpoveď</w:t>
+        <w:t xml:space="preserve">Trénovanie druhej úrovne, v ktorej sa model učí predikcie týchto </w:t>
+      </w:r>
+      <w:proofErr w:type="spellStart"/>
+      <w:r>
+        <w:t>podmodelov</w:t>
+      </w:r>
+      <w:proofErr w:type="spellEnd"/>
+      <w:r>
+        <w:t xml:space="preserve"> nakombinovať tak, aby poskytol optimálnu odpoveď</w:t>
       </w:r>
     </w:p>
     <w:p>
@@ -7788,8 +9404,13 @@
       <w:bookmarkStart w:id="37" w:name="_Toc93960407"/>
       <w:bookmarkEnd w:id="2"/>
       <w:bookmarkEnd w:id="3"/>
-      <w:r>
-        <w:t>Elastic Net</w:t>
+      <w:proofErr w:type="spellStart"/>
+      <w:r>
+        <w:t>Elastic</w:t>
+      </w:r>
+      <w:proofErr w:type="spellEnd"/>
+      <w:r>
+        <w:t xml:space="preserve"> Net</w:t>
       </w:r>
       <w:bookmarkEnd w:id="37"/>
     </w:p>
@@ -7798,15 +9419,36 @@
         <w:pStyle w:val="Zakladny"/>
       </w:pPr>
       <w:r>
-        <w:t>(Spracoval: Branislav Šipula)</w:t>
+        <w:t xml:space="preserve">(Spracoval: Branislav </w:t>
+      </w:r>
+      <w:proofErr w:type="spellStart"/>
+      <w:r>
+        <w:t>Šipula</w:t>
+      </w:r>
+      <w:proofErr w:type="spellEnd"/>
+      <w:r>
+        <w:t>)</w:t>
       </w:r>
     </w:p>
     <w:p>
       <w:pPr>
         <w:pStyle w:val="Zakladny"/>
       </w:pPr>
-      <w:r>
-        <w:t>Elastic Net je rozšírením lineárnej regresie, ktorá pridáva regulačné sankcie k funkcii straty počas tréningu. Ako vyhodnotiť model elastickej siete a použiť konečný model na predpovedanie nových údajov. Ako nakonfigurovať model Elastic Net pre nový súbor údajov pomocou vyhľadávania v mriežke a automaticky.</w:t>
+      <w:proofErr w:type="spellStart"/>
+      <w:r>
+        <w:t>Elastic</w:t>
+      </w:r>
+      <w:proofErr w:type="spellEnd"/>
+      <w:r>
+        <w:t xml:space="preserve"> Net je rozšírením lineárnej regresie, ktorá pridáva regulačné sankcie k funkcii straty počas tréningu. Ako vyhodnotiť model elastickej siete a použiť konečný model na predpovedanie nových údajov. Ako nakonfigurovať model </w:t>
+      </w:r>
+      <w:proofErr w:type="spellStart"/>
+      <w:r>
+        <w:t>Elastic</w:t>
+      </w:r>
+      <w:proofErr w:type="spellEnd"/>
+      <w:r>
+        <w:t xml:space="preserve"> Net pre nový súbor údajov pomocou vyhľadávania v mriežke a automaticky.</w:t>
       </w:r>
     </w:p>
     <w:p>
@@ -7826,7 +9468,15 @@
       </w:r>
       <w:r>
         <w:lastRenderedPageBreak/>
-        <w:t>koeficientov a umožňuje, aby sa niektoré koeficienty minimalizovali na hodnotu nula, čím sa z modelu odstráni prediktor.</w:t>
+        <w:t xml:space="preserve">koeficientov a umožňuje, aby sa niektoré koeficienty minimalizovali na hodnotu nula, čím sa z modelu odstráni </w:t>
+      </w:r>
+      <w:proofErr w:type="spellStart"/>
+      <w:r>
+        <w:t>prediktor</w:t>
+      </w:r>
+      <w:proofErr w:type="spellEnd"/>
+      <w:r>
+        <w:t>.</w:t>
       </w:r>
     </w:p>
     <w:p>
@@ -7947,8 +9597,13 @@
         <w:pStyle w:val="Zakladny"/>
       </w:pPr>
       <w:r>
-        <w:t>Víťazný predikčný model: Arimax</w:t>
-      </w:r>
+        <w:t xml:space="preserve">Víťazný predikčný model: </w:t>
+      </w:r>
+      <w:proofErr w:type="spellStart"/>
+      <w:r>
+        <w:t>Arimax</w:t>
+      </w:r>
+      <w:proofErr w:type="spellEnd"/>
     </w:p>
     <w:p>
       <w:pPr>
@@ -8052,7 +9707,23 @@
       </w:pPr>
       <w:r>
         <w:lastRenderedPageBreak/>
-        <w:t>Predikcia bola vykonaná na 14 nasledujúcich dní (9.12-22.12.2021), na pôvodných dátach bol aplikovaný algoritmus 7-dňového moving average pre vyhladenie vysvetliteľne nekonzistentných dát (napr. periodické významné poklesy denného počtu testov v dôsledku nízkej miery testovania cez víkendy).</w:t>
+        <w:t xml:space="preserve">Predikcia bola vykonaná na 14 nasledujúcich dní (9.12-22.12.2021), na pôvodných dátach bol aplikovaný algoritmus 7-dňového </w:t>
+      </w:r>
+      <w:proofErr w:type="spellStart"/>
+      <w:r>
+        <w:t>moving</w:t>
+      </w:r>
+      <w:proofErr w:type="spellEnd"/>
+      <w:r>
+        <w:t xml:space="preserve"> </w:t>
+      </w:r>
+      <w:proofErr w:type="spellStart"/>
+      <w:r>
+        <w:t>average</w:t>
+      </w:r>
+      <w:proofErr w:type="spellEnd"/>
+      <w:r>
+        <w:t xml:space="preserve"> pre vyhladenie vysvetliteľne nekonzistentných dát (napr. periodické významné poklesy denného počtu testov v dôsledku nízkej miery testovania cez víkendy).</w:t>
       </w:r>
     </w:p>
     <w:p>
@@ -8066,7 +9737,23 @@
         <w:t xml:space="preserve"> </w:t>
       </w:r>
       <w:r>
-        <w:t>Výrazný rozdiel pozorujeme už v prvom dni predikcie, kde model predpovedá počet PCR testov 8361.53, pričom reálna hodnota je 7337.57 (pozn.: hodnota po aplikácii 7-dňového moving average). V poslednom dni predikcie model predpovedá 8892.61, reálne však prírastok zodpovedá číslu 3618.14.</w:t>
+        <w:t xml:space="preserve">Výrazný rozdiel pozorujeme už v prvom dni predikcie, kde model predpovedá počet PCR testov 8361.53, pričom reálna hodnota je 7337.57 (pozn.: hodnota po aplikácii 7-dňového </w:t>
+      </w:r>
+      <w:proofErr w:type="spellStart"/>
+      <w:r>
+        <w:t>moving</w:t>
+      </w:r>
+      <w:proofErr w:type="spellEnd"/>
+      <w:r>
+        <w:t xml:space="preserve"> </w:t>
+      </w:r>
+      <w:proofErr w:type="spellStart"/>
+      <w:r>
+        <w:t>average</w:t>
+      </w:r>
+      <w:proofErr w:type="spellEnd"/>
+      <w:r>
+        <w:t>). V poslednom dni predikcie model predpovedá 8892.61, reálne však prírastok zodpovedá číslu 3618.14.</w:t>
       </w:r>
     </w:p>
     <w:p>
@@ -8177,7 +9864,39 @@
         <w:pStyle w:val="Zakladny"/>
       </w:pPr>
       <w:r>
-        <w:t>Predpoveď a trénovanie modelu neurónovej siete sa uskutočnilo na dátach zozbieraných z datasetu poskytnutým Inštitútom Zdravotných Analýz, ktorý sa nachádza na githube. V datasete s názvom daily stats sa nachádzajú rôzne údaje, vrátane údajov o celkovom a tiež pozitívnom počte antigénových a PCR testov. Z týchto dát sme vyjadrili počet pozitívnych testov v percentách. Z datasetu sme využili dáta od dňa 11. Októbra 2020 do 30. Novembra 2021. Predikovali sme na 7 dní, od 1. do 7. Decembra 2021. Dáta boli pred predikciou upravené pomocou 7 dňového pohyblivého priemeru. Predikciu sme neskôr porovnali s reálnymi dátami a zobrazili na grafe.</w:t>
+        <w:t xml:space="preserve">Predpoveď a trénovanie modelu neurónovej siete sa uskutočnilo na dátach zozbieraných z datasetu poskytnutým Inštitútom Zdravotných Analýz, ktorý sa nachádza na </w:t>
+      </w:r>
+      <w:proofErr w:type="spellStart"/>
+      <w:r>
+        <w:t>githube</w:t>
+      </w:r>
+      <w:proofErr w:type="spellEnd"/>
+      <w:r>
+        <w:t xml:space="preserve">. V </w:t>
+      </w:r>
+      <w:proofErr w:type="spellStart"/>
+      <w:r>
+        <w:t>datasete</w:t>
+      </w:r>
+      <w:proofErr w:type="spellEnd"/>
+      <w:r>
+        <w:t xml:space="preserve"> s názvom </w:t>
+      </w:r>
+      <w:proofErr w:type="spellStart"/>
+      <w:r>
+        <w:t>daily</w:t>
+      </w:r>
+      <w:proofErr w:type="spellEnd"/>
+      <w:r>
+        <w:t xml:space="preserve"> </w:t>
+      </w:r>
+      <w:proofErr w:type="spellStart"/>
+      <w:r>
+        <w:t>stats</w:t>
+      </w:r>
+      <w:proofErr w:type="spellEnd"/>
+      <w:r>
+        <w:t xml:space="preserve"> sa nachádzajú rôzne údaje, vrátane údajov o celkovom a tiež pozitívnom počte antigénových a PCR testov. Z týchto dát sme vyjadrili počet pozitívnych testov v percentách. Z datasetu sme využili dáta od dňa 11. Októbra 2020 do 30. Novembra 2021. Predikovali sme na 7 dní, od 1. do 7. Decembra 2021. Dáta boli pred predikciou upravené pomocou 7 dňového pohyblivého priemeru. Predikciu sme neskôr porovnali s reálnymi dátami a zobrazili na grafe.</w:t>
       </w:r>
     </w:p>
     <w:p>
@@ -8462,7 +10181,23 @@
         <w:t>tu</w:t>
       </w:r>
       <w:r>
-        <w:t xml:space="preserve"> úmrtí na 14 dni, z denných štatistík na Slovensku, ktoré sú dostupné v repozitári IZA na githube v priečinku DailyStats. </w:t>
+        <w:t xml:space="preserve"> úmrtí na 14 dni, z denných štatistík na Slovensku, ktoré sú dostupné v repozitári IZA na </w:t>
+      </w:r>
+      <w:proofErr w:type="spellStart"/>
+      <w:r>
+        <w:t>githube</w:t>
+      </w:r>
+      <w:proofErr w:type="spellEnd"/>
+      <w:r>
+        <w:t xml:space="preserve"> v priečinku </w:t>
+      </w:r>
+      <w:proofErr w:type="spellStart"/>
+      <w:r>
+        <w:t>DailyStats</w:t>
+      </w:r>
+      <w:proofErr w:type="spellEnd"/>
+      <w:r>
+        <w:t xml:space="preserve">. </w:t>
       </w:r>
       <w:r>
         <w:t>Dáta sa začali zbierať od 6.3.2020, nakoľko dáta</w:t>
@@ -8492,7 +10227,15 @@
         <w:t>bol vložený do</w:t>
       </w:r>
       <w:r>
-        <w:t xml:space="preserve"> Azure na trénovanie a vyhodnotenie najlepšieho modelu. Najlepší model bol neskôr použitý na predikciu. </w:t>
+        <w:t> </w:t>
+      </w:r>
+      <w:proofErr w:type="spellStart"/>
+      <w:r>
+        <w:t>Azure</w:t>
+      </w:r>
+      <w:proofErr w:type="spellEnd"/>
+      <w:r>
+        <w:t xml:space="preserve"> na trénovanie a vyhodnotenie najlepšieho modelu. Najlepší model bol neskôr použitý na predikciu. </w:t>
       </w:r>
     </w:p>
     <w:p>
@@ -8767,7 +10510,15 @@
         <w:pStyle w:val="Zakladny"/>
       </w:pPr>
       <w:r>
-        <w:t>(Spracoval: Tomáš Singhofer)</w:t>
+        <w:t xml:space="preserve">(Spracoval: Tomáš </w:t>
+      </w:r>
+      <w:proofErr w:type="spellStart"/>
+      <w:r>
+        <w:t>Singhofer</w:t>
+      </w:r>
+      <w:proofErr w:type="spellEnd"/>
+      <w:r>
+        <w:t>)</w:t>
       </w:r>
     </w:p>
     <w:p>
@@ -8775,7 +10526,23 @@
         <w:pStyle w:val="Zakladny"/>
       </w:pPr>
       <w:r>
-        <w:t>Mojím zadaním bolo predikovať celkový počet úmrtí. Sieť sa učila pomocou zozbieraných dát z minulosti z githubu inštitútu zdravotných analýz a na základe toho predikovala vývoj situácie na ďalších 7 dní (9.12. – 15.12.). Sieť predikovala počet úmrtí na deň 15.12. niečo menej ako 15 500. V skutočnosti bol počet úmrtí v tento deň až 15 730. Pri mojom trénovaní mal najlepšie výsledky model Voting Ensemble.</w:t>
+        <w:t xml:space="preserve">Mojím zadaním bolo predikovať celkový počet úmrtí. Sieť sa učila pomocou zozbieraných dát z minulosti z </w:t>
+      </w:r>
+      <w:proofErr w:type="spellStart"/>
+      <w:r>
+        <w:t>githubu</w:t>
+      </w:r>
+      <w:proofErr w:type="spellEnd"/>
+      <w:r>
+        <w:t xml:space="preserve"> inštitútu zdravotných analýz a na základe toho predikovala vývoj situácie na ďalších 7 dní (9.12. – 15.12.). Sieť predikovala počet úmrtí na deň 15.12. niečo menej ako 15 500. V skutočnosti bol počet úmrtí v tento deň až 15 730. Pri mojom trénovaní mal najlepšie výsledky model </w:t>
+      </w:r>
+      <w:proofErr w:type="spellStart"/>
+      <w:r>
+        <w:t>Voting</w:t>
+      </w:r>
+      <w:proofErr w:type="spellEnd"/>
+      <w:r>
+        <w:t xml:space="preserve"> Ensemble.</w:t>
       </w:r>
     </w:p>
     <w:p>
@@ -8861,9 +10628,14 @@
                               <w:fldChar w:fldCharType="end"/>
                             </w:r>
                             <w:r>
-                              <w:t xml:space="preserve"> Graf predikcie úmrtí z úmrt</w:t>
+                              <w:t xml:space="preserve"> Graf predikcie úmrtí z </w:t>
+                            </w:r>
+                            <w:proofErr w:type="spellStart"/>
+                            <w:r>
+                              <w:t>úmrt</w:t>
                             </w:r>
                             <w:bookmarkEnd w:id="48"/>
+                            <w:proofErr w:type="spellEnd"/>
                           </w:p>
                         </w:txbxContent>
                       </wps:txbx>
@@ -8921,9 +10693,14 @@
                         <w:fldChar w:fldCharType="end"/>
                       </w:r>
                       <w:r>
-                        <w:t xml:space="preserve"> Graf predikcie úmrtí z úmrt</w:t>
+                        <w:t xml:space="preserve"> Graf predikcie úmrtí z </w:t>
+                      </w:r>
+                      <w:proofErr w:type="spellStart"/>
+                      <w:r>
+                        <w:t>úmrt</w:t>
                       </w:r>
                       <w:bookmarkEnd w:id="49"/>
+                      <w:proofErr w:type="spellEnd"/>
                     </w:p>
                   </w:txbxContent>
                 </v:textbox>
@@ -9010,7 +10787,15 @@
         <w:pStyle w:val="Zakladny"/>
       </w:pPr>
       <w:r>
-        <w:t>(Spracoval: Marek Kačmár)</w:t>
+        <w:t xml:space="preserve">(Spracoval: Marek </w:t>
+      </w:r>
+      <w:proofErr w:type="spellStart"/>
+      <w:r>
+        <w:t>Kačmár</w:t>
+      </w:r>
+      <w:proofErr w:type="spellEnd"/>
+      <w:r>
+        <w:t>)</w:t>
       </w:r>
     </w:p>
     <w:p>
@@ -9243,11 +11028,16 @@
         <w:t>Z</w:t>
       </w:r>
       <w:r>
-        <w:t xml:space="preserve"> github</w:t>
+        <w:t xml:space="preserve"> </w:t>
+      </w:r>
+      <w:proofErr w:type="spellStart"/>
+      <w:r>
+        <w:t>github</w:t>
       </w:r>
       <w:r>
         <w:t>u</w:t>
       </w:r>
+      <w:proofErr w:type="spellEnd"/>
       <w:r>
         <w:t xml:space="preserve"> </w:t>
       </w:r>
@@ -9270,7 +11060,23 @@
         <w:t>nalýz</w:t>
       </w:r>
       <w:r>
-        <w:t xml:space="preserve"> som stiahol verejne dostupný csv súbor s dátami udávajúcimi o stave zaočkovanosti </w:t>
+        <w:t xml:space="preserve"> som stiahol verejne dostupný </w:t>
+      </w:r>
+      <w:proofErr w:type="spellStart"/>
+      <w:r>
+        <w:t>csv</w:t>
+      </w:r>
+      <w:proofErr w:type="spellEnd"/>
+      <w:r>
+        <w:t xml:space="preserve"> súbor s dátami udávajúcimi o stave </w:t>
+      </w:r>
+      <w:proofErr w:type="spellStart"/>
+      <w:r>
+        <w:t>zaočkovanosti</w:t>
+      </w:r>
+      <w:proofErr w:type="spellEnd"/>
+      <w:r>
+        <w:t xml:space="preserve"> </w:t>
       </w:r>
       <w:r>
         <w:t>populácie Slovenska</w:t>
@@ -9282,7 +11088,39 @@
         <w:t xml:space="preserve"> datasetu</w:t>
       </w:r>
       <w:r>
-        <w:t xml:space="preserve"> sa mi podarilo zoradiť dáta podľa jednotlivých týždňov a počtu druhých dávok, ktoré indikovali o plne zaočkovanom jedincovi. Na pripravené dáta som aplikoval moving average so 7-dňovým oknom, následne som z Azure použil model, ktorý najlepšie predikoval môj dataset, </w:t>
+        <w:t xml:space="preserve"> sa mi podarilo zoradiť dáta podľa jednotlivých týždňov a počtu druhých dávok, ktoré indikovali o plne zaočkovanom jedincovi. Na pripravené dáta som aplikoval </w:t>
+      </w:r>
+      <w:proofErr w:type="spellStart"/>
+      <w:r>
+        <w:t>moving</w:t>
+      </w:r>
+      <w:proofErr w:type="spellEnd"/>
+      <w:r>
+        <w:t xml:space="preserve"> </w:t>
+      </w:r>
+      <w:proofErr w:type="spellStart"/>
+      <w:r>
+        <w:t>average</w:t>
+      </w:r>
+      <w:proofErr w:type="spellEnd"/>
+      <w:r>
+        <w:t xml:space="preserve"> so 7-dňovým oknom, následne som z </w:t>
+      </w:r>
+      <w:proofErr w:type="spellStart"/>
+      <w:r>
+        <w:t>Azure</w:t>
+      </w:r>
+      <w:proofErr w:type="spellEnd"/>
+      <w:r>
+        <w:t xml:space="preserve"> použil model, ktorý najlepšie predikoval môj </w:t>
+      </w:r>
+      <w:proofErr w:type="spellStart"/>
+      <w:r>
+        <w:t>dataset</w:t>
+      </w:r>
+      <w:proofErr w:type="spellEnd"/>
+      <w:r>
+        <w:t xml:space="preserve">, </w:t>
       </w:r>
       <w:r>
         <w:lastRenderedPageBreak/>
@@ -9306,7 +11144,15 @@
         <w:t xml:space="preserve"> </w:t>
       </w:r>
       <w:r>
-        <w:t>(strach z nakazenia/úmrtia), politická podpora zaočkovanosti a i. tento počet zvýšili, čo je možné vidieť na skutočnom počte plne zaočkovaných v prislúchajúcich týždňoch.</w:t>
+        <w:t xml:space="preserve">(strach z nakazenia/úmrtia), politická podpora </w:t>
+      </w:r>
+      <w:proofErr w:type="spellStart"/>
+      <w:r>
+        <w:t>zaočkovanosti</w:t>
+      </w:r>
+      <w:proofErr w:type="spellEnd"/>
+      <w:r>
+        <w:t xml:space="preserve"> a i. tento počet zvýšili, čo je možné vidieť na skutočnom počte plne zaočkovaných v prislúchajúcich týždňoch.</w:t>
       </w:r>
     </w:p>
     <w:p>
@@ -9324,7 +11170,15 @@
         <w:pStyle w:val="Zakladny"/>
       </w:pPr>
       <w:r>
-        <w:t>(Spracoval: Branislav Šipula)</w:t>
+        <w:t xml:space="preserve">(Spracoval: Branislav </w:t>
+      </w:r>
+      <w:proofErr w:type="spellStart"/>
+      <w:r>
+        <w:t>Šipula</w:t>
+      </w:r>
+      <w:proofErr w:type="spellEnd"/>
+      <w:r>
+        <w:t>)</w:t>
       </w:r>
     </w:p>
     <w:p>
@@ -9686,7 +11540,15 @@
         </mc:AlternateContent>
       </w:r>
       <w:r>
-        <w:t xml:space="preserve">Záverečná úloha pozostávala z vytvorenia grafu obsadenosti miest na umelej pľúcnej ventilácii. K vytvoreniu grafu bolo potrebné použiť dáta z Inštitútu Zdravotných Analýz, konkrétne súbor Hospital_UPV_AdmissionDischarge.csv, ktorý v prvom stĺpci obsahuje dátum a v druhom stĺpci číslo, ktoré predstavuje o koľko sa počet miest na UPV zvýšil resp. znížil. Dataset som doplnil o </w:t>
+        <w:t xml:space="preserve">Záverečná úloha pozostávala z vytvorenia grafu obsadenosti miest na umelej pľúcnej ventilácii. K vytvoreniu grafu bolo potrebné použiť dáta z Inštitútu Zdravotných Analýz, konkrétne súbor Hospital_UPV_AdmissionDischarge.csv, ktorý v prvom stĺpci obsahuje dátum a v druhom stĺpci číslo, ktoré predstavuje o koľko sa počet miest na UPV zvýšil resp. znížil. </w:t>
+      </w:r>
+      <w:proofErr w:type="spellStart"/>
+      <w:r>
+        <w:t>Dataset</w:t>
+      </w:r>
+      <w:proofErr w:type="spellEnd"/>
+      <w:r>
+        <w:t xml:space="preserve"> som doplnil o </w:t>
       </w:r>
       <w:r>
         <w:t>ďalší</w:t>
@@ -10007,6 +11869,9 @@
             <w:pPr>
               <w:pStyle w:val="Zakladny"/>
             </w:pPr>
+            <w:r>
+              <w:t>40.676</w:t>
+            </w:r>
           </w:p>
         </w:tc>
       </w:tr>
@@ -10199,6 +12064,7 @@
           <w:szCs w:val="24"/>
         </w:rPr>
       </w:pPr>
+      <w:proofErr w:type="spellStart"/>
       <w:r>
         <w:rPr>
           <w:rFonts w:ascii="Times New Roman" w:hAnsi="Times New Roman" w:cs="Times New Roman"/>
@@ -10207,6 +12073,7 @@
         </w:rPr>
         <w:t>Azure</w:t>
       </w:r>
+      <w:proofErr w:type="spellEnd"/>
     </w:p>
     <w:p>
       <w:pPr>
@@ -10325,13 +12192,32 @@
           <w:szCs w:val="24"/>
         </w:rPr>
       </w:pPr>
+      <w:proofErr w:type="spellStart"/>
       <w:r>
         <w:rPr>
           <w:rFonts w:ascii="Times New Roman" w:hAnsi="Times New Roman" w:cs="Times New Roman"/>
           <w:sz w:val="24"/>
           <w:szCs w:val="24"/>
         </w:rPr>
-        <w:t>Seasonal Nai</w:t>
+        <w:t>Seasonal</w:t>
+      </w:r>
+      <w:proofErr w:type="spellEnd"/>
+      <w:r>
+        <w:rPr>
+          <w:rFonts w:ascii="Times New Roman" w:hAnsi="Times New Roman" w:cs="Times New Roman"/>
+          <w:sz w:val="24"/>
+          <w:szCs w:val="24"/>
+        </w:rPr>
+        <w:t xml:space="preserve"> </w:t>
+      </w:r>
+      <w:proofErr w:type="spellStart"/>
+      <w:r>
+        <w:rPr>
+          <w:rFonts w:ascii="Times New Roman" w:hAnsi="Times New Roman" w:cs="Times New Roman"/>
+          <w:sz w:val="24"/>
+          <w:szCs w:val="24"/>
+        </w:rPr>
+        <w:t>Nai</w:t>
       </w:r>
       <w:r>
         <w:rPr>
@@ -10349,6 +12235,7 @@
         </w:rPr>
         <w:t>e</w:t>
       </w:r>
+      <w:proofErr w:type="spellEnd"/>
     </w:p>
     <w:p>
       <w:pPr>
@@ -10555,6 +12442,7 @@
           <w:lang w:val="en-US"/>
         </w:rPr>
       </w:pPr>
+      <w:proofErr w:type="spellStart"/>
       <w:r>
         <w:rPr>
           <w:rFonts w:ascii="Times New Roman" w:hAnsi="Times New Roman" w:cs="Times New Roman"/>
@@ -10564,6 +12452,7 @@
         </w:rPr>
         <w:t>XGBoost</w:t>
       </w:r>
+      <w:proofErr w:type="spellEnd"/>
     </w:p>
     <w:p>
       <w:pPr>
@@ -10653,69 +12542,128 @@
       <w:pPr>
         <w:pStyle w:val="Zakladny"/>
       </w:pPr>
-      <w:r>
-        <w:t>Random Forest</w:t>
-      </w:r>
-    </w:p>
+      <w:proofErr w:type="spellStart"/>
+      <w:r>
+        <w:t>Random</w:t>
+      </w:r>
+      <w:proofErr w:type="spellEnd"/>
+      <w:r>
+        <w:t xml:space="preserve"> </w:t>
+      </w:r>
+      <w:proofErr w:type="spellStart"/>
+      <w:r>
+        <w:t>Forest</w:t>
+      </w:r>
+      <w:proofErr w:type="spellEnd"/>
+    </w:p>
+    <w:sdt>
+      <w:sdtPr>
+        <w:id w:val="-2096688718"/>
+        <w:bibliography/>
+      </w:sdtPr>
+      <w:sdtEndPr>
+        <w:rPr>
+          <w:rFonts w:eastAsiaTheme="minorHAnsi" w:cstheme="minorBidi"/>
+          <w:sz w:val="22"/>
+          <w:szCs w:val="22"/>
+          <w:lang w:eastAsia="en-US"/>
+        </w:rPr>
+      </w:sdtEndPr>
+      <w:sdtContent>
+        <w:p>
+          <w:pPr>
+            <w:pStyle w:val="Bibliografia"/>
+            <w:rPr>
+              <w:rFonts w:ascii="Times New Roman" w:hAnsi="Times New Roman"/>
+              <w:noProof/>
+              <w:szCs w:val="24"/>
+            </w:rPr>
+          </w:pPr>
+          <w:r>
+            <w:fldChar w:fldCharType="begin"/>
+          </w:r>
+          <w:r>
+            <w:instrText>BIBLIOGRAPHY</w:instrText>
+          </w:r>
+          <w:r>
+            <w:fldChar w:fldCharType="separate"/>
+          </w:r>
+          <w:r>
+            <w:rPr>
+              <w:b/>
+              <w:bCs/>
+              <w:noProof/>
+            </w:rPr>
+            <w:t>Donges, Niklas. 2021.</w:t>
+          </w:r>
+          <w:r>
+            <w:rPr>
+              <w:noProof/>
+            </w:rPr>
+            <w:t xml:space="preserve"> builtin. [Online] 16. 9 2021. [Dátum: 3. 1 2022.] </w:t>
+          </w:r>
+          <w:r>
+            <w:rPr>
+              <w:rFonts w:ascii="Times New Roman" w:hAnsi="Times New Roman"/>
+              <w:noProof/>
+            </w:rPr>
+            <w:t>https://builtin.com/data-science/random-forest-algorithm.</w:t>
+          </w:r>
+        </w:p>
+        <w:p>
+          <w:pPr>
+            <w:pStyle w:val="Bibliografia"/>
+            <w:rPr>
+              <w:rFonts w:ascii="Times New Roman" w:hAnsi="Times New Roman"/>
+              <w:noProof/>
+            </w:rPr>
+          </w:pPr>
+          <w:r>
+            <w:rPr>
+              <w:rFonts w:ascii="Times New Roman" w:hAnsi="Times New Roman"/>
+              <w:b/>
+              <w:bCs/>
+              <w:noProof/>
+            </w:rPr>
+            <w:t>Patro, Tomáš. 2017.</w:t>
+          </w:r>
+          <w:r>
+            <w:rPr>
+              <w:rFonts w:ascii="Times New Roman" w:hAnsi="Times New Roman"/>
+              <w:noProof/>
+            </w:rPr>
+            <w:t xml:space="preserve"> BudFIT. [Online] 15. 10 2017. [Dátum: 3. 1 2022.] https://casopis.fit.cvut.cz/technologie/umela-inteligencia-ako-funguje-preco-dobre-sa-nu-zaujimat/.</w:t>
+          </w:r>
+        </w:p>
+        <w:p>
+          <w:r>
+            <w:rPr>
+              <w:b/>
+              <w:bCs/>
+            </w:rPr>
+            <w:fldChar w:fldCharType="end"/>
+          </w:r>
+        </w:p>
+      </w:sdtContent>
+    </w:sdt>
     <w:p>
       <w:pPr>
         <w:pStyle w:val="Zakladny"/>
       </w:pPr>
+      <w:proofErr w:type="spellStart"/>
+      <w:r>
+        <w:t>Elastic</w:t>
+      </w:r>
+      <w:proofErr w:type="spellEnd"/>
+      <w:r>
+        <w:t xml:space="preserve"> Net</w:t>
+      </w:r>
+    </w:p>
+    <w:p>
+      <w:pPr>
+        <w:pStyle w:val="Zakladny"/>
+      </w:pPr>
       <w:hyperlink r:id="rId66" w:history="1">
-        <w:r>
-          <w:rPr>
-            <w:rStyle w:val="Hypertextovprepojenie"/>
-            <w:szCs w:val="24"/>
-          </w:rPr>
-          <w:t>https://www.youtube.com/watch?v=cIbj0WuK41w</w:t>
-        </w:r>
-      </w:hyperlink>
-    </w:p>
-    <w:p>
-      <w:pPr>
-        <w:pStyle w:val="Zakladny"/>
-      </w:pPr>
-      <w:hyperlink r:id="rId67" w:history="1">
-        <w:r>
-          <w:rPr>
-            <w:rStyle w:val="Hypertextovprepojenie"/>
-            <w:szCs w:val="24"/>
-          </w:rPr>
-          <w:t>https://course.elementsofai.com/sk/4/3</w:t>
-        </w:r>
-      </w:hyperlink>
-    </w:p>
-    <w:p>
-      <w:pPr>
-        <w:pStyle w:val="Zakladny"/>
-        <w:rPr>
-          <w:rStyle w:val="Hypertextovprepojenie"/>
-          <w:szCs w:val="24"/>
-        </w:rPr>
-      </w:pPr>
-      <w:hyperlink r:id="rId68" w:history="1">
-        <w:r>
-          <w:rPr>
-            <w:rStyle w:val="Hypertextovprepojenie"/>
-            <w:szCs w:val="24"/>
-          </w:rPr>
-          <w:t>https://builtin.com/data-science/random-forest-algorithm</w:t>
-        </w:r>
-      </w:hyperlink>
-    </w:p>
-    <w:p>
-      <w:pPr>
-        <w:pStyle w:val="Zakladny"/>
-      </w:pPr>
-      <w:r>
-        <w:t>Elastic Net</w:t>
-      </w:r>
-    </w:p>
-    <w:p>
-      <w:pPr>
-        <w:pStyle w:val="Zakladny"/>
-      </w:pPr>
-      <w:hyperlink r:id="rId69" w:history="1">
         <w:r>
           <w:rPr>
             <w:rStyle w:val="Hypertextovprepojenie"/>
@@ -10728,8 +12676,13 @@
       <w:pPr>
         <w:pStyle w:val="Zakladny"/>
       </w:pPr>
-      <w:r>
-        <w:t xml:space="preserve">Stacking Ensemble </w:t>
+      <w:proofErr w:type="spellStart"/>
+      <w:r>
+        <w:t>Stacking</w:t>
+      </w:r>
+      <w:proofErr w:type="spellEnd"/>
+      <w:r>
+        <w:t xml:space="preserve"> Ensemble </w:t>
       </w:r>
     </w:p>
     <w:p>
@@ -10739,7 +12692,7 @@
           <w:rStyle w:val="Hypertextovprepojenie"/>
         </w:rPr>
       </w:pPr>
-      <w:hyperlink r:id="rId70" w:history="1">
+      <w:hyperlink r:id="rId67" w:history="1">
         <w:r>
           <w:rPr>
             <w:rStyle w:val="Hypertextovprepojenie"/>
@@ -10757,26 +12710,118 @@
           <w:u w:val="none"/>
         </w:rPr>
       </w:pPr>
+      <w:proofErr w:type="spellStart"/>
       <w:r>
         <w:rPr>
           <w:rStyle w:val="Hypertextovprepojenie"/>
           <w:color w:val="auto"/>
           <w:u w:val="none"/>
         </w:rPr>
-        <w:t>Voting Ensemble</w:t>
-      </w:r>
-    </w:p>
-    <w:p>
-      <w:pPr>
-        <w:pStyle w:val="Zakladny"/>
-      </w:pPr>
+        <w:t>Voting</w:t>
+      </w:r>
+      <w:proofErr w:type="spellEnd"/>
       <w:r>
         <w:rPr>
           <w:rStyle w:val="Hypertextovprepojenie"/>
           <w:color w:val="auto"/>
           <w:u w:val="none"/>
         </w:rPr>
-        <w:t xml:space="preserve">How to develop votinig ensemble with python, 2021 </w:t>
+        <w:t xml:space="preserve"> Ensemble</w:t>
+      </w:r>
+    </w:p>
+    <w:p>
+      <w:pPr>
+        <w:pStyle w:val="Zakladny"/>
+      </w:pPr>
+      <w:proofErr w:type="spellStart"/>
+      <w:r>
+        <w:rPr>
+          <w:rStyle w:val="Hypertextovprepojenie"/>
+          <w:color w:val="auto"/>
+          <w:u w:val="none"/>
+        </w:rPr>
+        <w:t>How</w:t>
+      </w:r>
+      <w:proofErr w:type="spellEnd"/>
+      <w:r>
+        <w:rPr>
+          <w:rStyle w:val="Hypertextovprepojenie"/>
+          <w:color w:val="auto"/>
+          <w:u w:val="none"/>
+        </w:rPr>
+        <w:t xml:space="preserve"> to </w:t>
+      </w:r>
+      <w:proofErr w:type="spellStart"/>
+      <w:r>
+        <w:rPr>
+          <w:rStyle w:val="Hypertextovprepojenie"/>
+          <w:color w:val="auto"/>
+          <w:u w:val="none"/>
+        </w:rPr>
+        <w:t>develop</w:t>
+      </w:r>
+      <w:proofErr w:type="spellEnd"/>
+      <w:r>
+        <w:rPr>
+          <w:rStyle w:val="Hypertextovprepojenie"/>
+          <w:color w:val="auto"/>
+          <w:u w:val="none"/>
+        </w:rPr>
+        <w:t xml:space="preserve"> </w:t>
+      </w:r>
+      <w:proofErr w:type="spellStart"/>
+      <w:r>
+        <w:rPr>
+          <w:rStyle w:val="Hypertextovprepojenie"/>
+          <w:color w:val="auto"/>
+          <w:u w:val="none"/>
+        </w:rPr>
+        <w:t>votinig</w:t>
+      </w:r>
+      <w:proofErr w:type="spellEnd"/>
+      <w:r>
+        <w:rPr>
+          <w:rStyle w:val="Hypertextovprepojenie"/>
+          <w:color w:val="auto"/>
+          <w:u w:val="none"/>
+        </w:rPr>
+        <w:t xml:space="preserve"> ensemble </w:t>
+      </w:r>
+      <w:proofErr w:type="spellStart"/>
+      <w:r>
+        <w:rPr>
+          <w:rStyle w:val="Hypertextovprepojenie"/>
+          <w:color w:val="auto"/>
+          <w:u w:val="none"/>
+        </w:rPr>
+        <w:t>with</w:t>
+      </w:r>
+      <w:proofErr w:type="spellEnd"/>
+      <w:r>
+        <w:rPr>
+          <w:rStyle w:val="Hypertextovprepojenie"/>
+          <w:color w:val="auto"/>
+          <w:u w:val="none"/>
+        </w:rPr>
+        <w:t xml:space="preserve"> </w:t>
+      </w:r>
+      <w:proofErr w:type="spellStart"/>
+      <w:r>
+        <w:rPr>
+          <w:rStyle w:val="Hypertextovprepojenie"/>
+          <w:color w:val="auto"/>
+          <w:u w:val="none"/>
+        </w:rPr>
+        <w:t>python</w:t>
+      </w:r>
+      <w:proofErr w:type="spellEnd"/>
+      <w:r>
+        <w:rPr>
+          <w:rStyle w:val="Hypertextovprepojenie"/>
+          <w:color w:val="auto"/>
+          <w:u w:val="none"/>
+        </w:rPr>
+        <w:t xml:space="preserve">, 2021 </w:t>
       </w:r>
       <w:r>
         <w:rPr>
@@ -10787,7 +12832,7 @@
         </w:rPr>
         <w:t xml:space="preserve">[online] </w:t>
       </w:r>
-      <w:hyperlink r:id="rId71" w:history="1">
+      <w:hyperlink r:id="rId68" w:history="1">
         <w:r>
           <w:rPr>
             <w:rStyle w:val="Hypertextovprepojenie"/>
@@ -10796,6 +12841,7 @@
         </w:r>
       </w:hyperlink>
     </w:p>
+    <w:p/>
     <w:p>
       <w:pPr>
         <w:rPr>
@@ -10806,7 +12852,7 @@
       </w:pPr>
     </w:p>
     <w:sectPr>
-      <w:footerReference w:type="default" r:id="rId72"/>
+      <w:footerReference w:type="default" r:id="rId69"/>
       <w:pgSz w:w="11906" w:h="16838" w:code="9"/>
       <w:pgMar w:top="1701" w:right="1418" w:bottom="1701" w:left="1701" w:header="709" w:footer="709" w:gutter="0"/>
       <w:pgNumType w:start="1"/>
@@ -10946,8 +12992,17 @@
                                   <w:rStyle w:val="obal3Char"/>
                                   <w:b/>
                                 </w:rPr>
-                                <w:t>Bc. Marek Kačmár</w:t>
+                                <w:t xml:space="preserve">Bc. Marek </w:t>
                               </w:r>
+                              <w:proofErr w:type="spellStart"/>
+                              <w:r>
+                                <w:rPr>
+                                  <w:rStyle w:val="obal3Char"/>
+                                  <w:b/>
+                                </w:rPr>
+                                <w:t>Kačmár</w:t>
+                              </w:r>
+                              <w:proofErr w:type="spellEnd"/>
                             </w:p>
                             <w:p>
                               <w:pPr>
@@ -10996,8 +13051,17 @@
                                   <w:rStyle w:val="obal3Char"/>
                                   <w:b/>
                                 </w:rPr>
-                                <w:t>Bc. Tomáš Singhofer</w:t>
+                                <w:t xml:space="preserve">Bc. Tomáš </w:t>
                               </w:r>
+                              <w:proofErr w:type="spellStart"/>
+                              <w:r>
+                                <w:rPr>
+                                  <w:rStyle w:val="obal3Char"/>
+                                  <w:b/>
+                                </w:rPr>
+                                <w:t>Singhofer</w:t>
+                              </w:r>
+                              <w:proofErr w:type="spellEnd"/>
                             </w:p>
                             <w:p>
                               <w:pPr>
@@ -11013,8 +13077,17 @@
                                   <w:rStyle w:val="obal3Char"/>
                                   <w:b/>
                                 </w:rPr>
-                                <w:t>Bc. Branislav Šipula</w:t>
+                                <w:t xml:space="preserve">Bc. Branislav </w:t>
                               </w:r>
+                              <w:proofErr w:type="spellStart"/>
+                              <w:r>
+                                <w:rPr>
+                                  <w:rStyle w:val="obal3Char"/>
+                                  <w:b/>
+                                </w:rPr>
+                                <w:t>Šipula</w:t>
+                              </w:r>
+                              <w:proofErr w:type="spellEnd"/>
                             </w:p>
                             <w:p>
                               <w:pPr>
@@ -11057,7 +13130,23 @@
                                   <w:rStyle w:val="obal3Char"/>
                                   <w:b/>
                                 </w:rPr>
-                                <w:t xml:space="preserve">Zadávateľ: MUDr. Veronika Kurilová, PhD. </w:t>
+                                <w:t xml:space="preserve">Zadávateľ: MUDr. Veronika </w:t>
+                              </w:r>
+                              <w:proofErr w:type="spellStart"/>
+                              <w:r>
+                                <w:rPr>
+                                  <w:rStyle w:val="obal3Char"/>
+                                  <w:b/>
+                                </w:rPr>
+                                <w:t>Kurilová</w:t>
+                              </w:r>
+                              <w:proofErr w:type="spellEnd"/>
+                              <w:r>
+                                <w:rPr>
+                                  <w:rStyle w:val="obal3Char"/>
+                                  <w:b/>
+                                </w:rPr>
+                                <w:t xml:space="preserve">, PhD. </w:t>
                               </w:r>
                             </w:p>
                           </w:sdtContent>
@@ -11134,8 +13223,17 @@
                             <w:rStyle w:val="obal3Char"/>
                             <w:b/>
                           </w:rPr>
-                          <w:t>Bc. Marek Kačmár</w:t>
+                          <w:t xml:space="preserve">Bc. Marek </w:t>
                         </w:r>
+                        <w:proofErr w:type="spellStart"/>
+                        <w:r>
+                          <w:rPr>
+                            <w:rStyle w:val="obal3Char"/>
+                            <w:b/>
+                          </w:rPr>
+                          <w:t>Kačmár</w:t>
+                        </w:r>
+                        <w:proofErr w:type="spellEnd"/>
                       </w:p>
                       <w:p>
                         <w:pPr>
@@ -11184,8 +13282,17 @@
                             <w:rStyle w:val="obal3Char"/>
                             <w:b/>
                           </w:rPr>
-                          <w:t>Bc. Tomáš Singhofer</w:t>
+                          <w:t xml:space="preserve">Bc. Tomáš </w:t>
                         </w:r>
+                        <w:proofErr w:type="spellStart"/>
+                        <w:r>
+                          <w:rPr>
+                            <w:rStyle w:val="obal3Char"/>
+                            <w:b/>
+                          </w:rPr>
+                          <w:t>Singhofer</w:t>
+                        </w:r>
+                        <w:proofErr w:type="spellEnd"/>
                       </w:p>
                       <w:p>
                         <w:pPr>
@@ -11201,8 +13308,17 @@
                             <w:rStyle w:val="obal3Char"/>
                             <w:b/>
                           </w:rPr>
-                          <w:t>Bc. Branislav Šipula</w:t>
+                          <w:t xml:space="preserve">Bc. Branislav </w:t>
                         </w:r>
+                        <w:proofErr w:type="spellStart"/>
+                        <w:r>
+                          <w:rPr>
+                            <w:rStyle w:val="obal3Char"/>
+                            <w:b/>
+                          </w:rPr>
+                          <w:t>Šipula</w:t>
+                        </w:r>
+                        <w:proofErr w:type="spellEnd"/>
                       </w:p>
                       <w:p>
                         <w:pPr>
@@ -11245,7 +13361,23 @@
                             <w:rStyle w:val="obal3Char"/>
                             <w:b/>
                           </w:rPr>
-                          <w:t xml:space="preserve">Zadávateľ: MUDr. Veronika Kurilová, PhD. </w:t>
+                          <w:t xml:space="preserve">Zadávateľ: MUDr. Veronika </w:t>
+                        </w:r>
+                        <w:proofErr w:type="spellStart"/>
+                        <w:r>
+                          <w:rPr>
+                            <w:rStyle w:val="obal3Char"/>
+                            <w:b/>
+                          </w:rPr>
+                          <w:t>Kurilová</w:t>
+                        </w:r>
+                        <w:proofErr w:type="spellEnd"/>
+                        <w:r>
+                          <w:rPr>
+                            <w:rStyle w:val="obal3Char"/>
+                            <w:b/>
+                          </w:rPr>
+                          <w:t xml:space="preserve">, PhD. </w:t>
                         </w:r>
                       </w:p>
                     </w:sdtContent>
@@ -11363,7 +13495,13 @@
           <w:rPr>
             <w:noProof/>
           </w:rPr>
-          <w:t>II</w:t>
+          <w:t>I</w:t>
+        </w:r>
+        <w:r>
+          <w:rPr>
+            <w:noProof/>
+          </w:rPr>
+          <w:t>I</w:t>
         </w:r>
         <w:r>
           <w:rPr>
@@ -15244,7 +17382,7 @@
     <w:link w:val="ZakladnyChar"/>
     <w:autoRedefine/>
     <w:qFormat/>
-    <w:rsid w:val="00F835BD"/>
+    <w:rsid w:val="003273AF"/>
     <w:pPr>
       <w:spacing w:after="0" w:line="360" w:lineRule="auto"/>
       <w:jc w:val="both"/>
@@ -15283,7 +17421,7 @@
     <w:name w:val="Zakladny Char"/>
     <w:basedOn w:val="Predvolenpsmoodseku"/>
     <w:link w:val="Zakladny"/>
-    <w:rsid w:val="00F835BD"/>
+    <w:rsid w:val="003273AF"/>
     <w:rPr>
       <w:rFonts w:ascii="Times New Roman" w:hAnsi="Times New Roman" w:cs="Times New Roman"/>
       <w:sz w:val="24"/>
@@ -16310,7 +18448,7 @@
 <w:fonts xmlns:mc="http://schemas.openxmlformats.org/markup-compatibility/2006" xmlns:r="http://schemas.openxmlformats.org/officeDocument/2006/relationships" xmlns:w="http://schemas.openxmlformats.org/wordprocessingml/2006/main" xmlns:w14="http://schemas.microsoft.com/office/word/2010/wordml" xmlns:w15="http://schemas.microsoft.com/office/word/2012/wordml" xmlns:w16cex="http://schemas.microsoft.com/office/word/2018/wordml/cex" xmlns:w16cid="http://schemas.microsoft.com/office/word/2016/wordml/cid" xmlns:w16="http://schemas.microsoft.com/office/word/2018/wordml" xmlns:w16sdtdh="http://schemas.microsoft.com/office/word/2020/wordml/sdtdatahash" xmlns:w16se="http://schemas.microsoft.com/office/word/2015/wordml/symex" mc:Ignorable="w14 w15 w16se w16cid w16 w16cex w16sdtdh">
   <w:font w:name="Times New Roman">
     <w:panose1 w:val="02020603050405020304"/>
-    <w:charset w:val="EE"/>
+    <w:charset w:val="00"/>
     <w:family w:val="roman"/>
     <w:pitch w:val="variable"/>
     <w:sig w:usb0="E0002EFF" w:usb1="C000785B" w:usb2="00000009" w:usb3="00000000" w:csb0="000001FF" w:csb1="00000000"/>
@@ -16324,7 +18462,7 @@
   </w:font>
   <w:font w:name="Courier New">
     <w:panose1 w:val="02070309020205020404"/>
-    <w:charset w:val="EE"/>
+    <w:charset w:val="00"/>
     <w:family w:val="modern"/>
     <w:pitch w:val="fixed"/>
     <w:sig w:usb0="E0002EFF" w:usb1="C0007843" w:usb2="00000009" w:usb3="00000000" w:csb0="000001FF" w:csb1="00000000"/>
@@ -16338,28 +18476,28 @@
   </w:font>
   <w:font w:name="Calibri">
     <w:panose1 w:val="020F0502020204030204"/>
-    <w:charset w:val="EE"/>
+    <w:charset w:val="00"/>
     <w:family w:val="swiss"/>
     <w:pitch w:val="variable"/>
     <w:sig w:usb0="E4002EFF" w:usb1="C000247B" w:usb2="00000009" w:usb3="00000000" w:csb0="000001FF" w:csb1="00000000"/>
   </w:font>
   <w:font w:name="Calibri Light">
     <w:panose1 w:val="020F0302020204030204"/>
-    <w:charset w:val="EE"/>
+    <w:charset w:val="00"/>
     <w:family w:val="swiss"/>
     <w:pitch w:val="variable"/>
     <w:sig w:usb0="E4002EFF" w:usb1="C000247B" w:usb2="00000009" w:usb3="00000000" w:csb0="000001FF" w:csb1="00000000"/>
   </w:font>
   <w:font w:name="Arial">
     <w:panose1 w:val="020B0604020202020204"/>
-    <w:charset w:val="EE"/>
+    <w:charset w:val="00"/>
     <w:family w:val="swiss"/>
     <w:pitch w:val="variable"/>
     <w:sig w:usb0="E0002EFF" w:usb1="C000785B" w:usb2="00000009" w:usb3="00000000" w:csb0="000001FF" w:csb1="00000000"/>
   </w:font>
   <w:font w:name="Tahoma">
     <w:panose1 w:val="020B0604030504040204"/>
-    <w:charset w:val="EE"/>
+    <w:charset w:val="00"/>
     <w:family w:val="swiss"/>
     <w:pitch w:val="variable"/>
     <w:sig w:usb0="E1002EFF" w:usb1="C000605B" w:usb2="00000029" w:usb3="00000000" w:csb0="000101FF" w:csb1="00000000"/>
@@ -16848,6 +18986,8 @@
     <w:rsid w:val="00B1306E"/>
     <w:rsid w:val="00C12162"/>
     <w:rsid w:val="00C24B53"/>
+    <w:rsid w:val="00C94798"/>
+    <w:rsid w:val="00CA5126"/>
     <w:rsid w:val="00CE3815"/>
     <w:rsid w:val="00D13253"/>
     <w:rsid w:val="00D30ED8"/>
@@ -18121,80 +20261,77 @@
 </file>
 
 <file path=customXml/item1.xml><?xml version="1.0" encoding="utf-8"?>
-<b:Sources xmlns:b="http://schemas.openxmlformats.org/officeDocument/2006/bibliography" xmlns="http://schemas.openxmlformats.org/officeDocument/2006/bibliography" SelectedStyle="\ISO690Nmerical - Copy.XSL" StyleName="ISO 690 – Číselný odkaz" Version="1987">
-  <b:Source>
-    <b:Tag>Man15</b:Tag>
-    <b:SourceType>InternetSite</b:SourceType>
-    <b:Guid>{7E6C0E32-6CCF-4FF8-88F3-3B336D10C7CB}</b:Guid>
-    <b:Title>Management Mania</b:Title>
-    <b:Year>2015</b:Year>
-    <b:Month>9</b:Month>
-    <b:Day>22</b:Day>
-    <b:URL>https://managementmania.com/sk/webova-aplikacia-web-application</b:URL>
-    <b:InternetSiteTitle>Webová aplikácia (Web Application)</b:InternetSiteTitle>
-    <b:YearAccessed>2021</b:YearAccessed>
-    <b:MonthAccessed>1</b:MonthAccessed>
-    <b:DayAccessed>24</b:DayAccessed>
-    <b:RefOrder>1</b:RefOrder>
-  </b:Source>
-  <b:Source>
-    <b:Tag>Tec19</b:Tag>
-    <b:SourceType>InternetSite</b:SourceType>
-    <b:Guid>{A03C3D76-1A49-4AE8-8867-82FF9072B2CF}</b:Guid>
-    <b:Author>
-      <b:Author>
-        <b:NameList>
-          <b:Person>
-            <b:Last>Contributor</b:Last>
-            <b:First>TechTarget</b:First>
-          </b:Person>
-        </b:NameList>
-      </b:Author>
-    </b:Author>
-    <b:Title>TechTarget</b:Title>
-    <b:Year>2019</b:Year>
-    <b:Month>8</b:Month>
-    <b:URL>https://searchsoftwarequality.techtarget.com/definition/Web-application-Web-app</b:URL>
-    <b:InternetSiteTitle>Web application ( Web App )</b:InternetSiteTitle>
-    <b:YearAccessed>2020</b:YearAccessed>
-    <b:MonthAccessed>11</b:MonthAccessed>
-    <b:DayAccessed>10</b:DayAccessed>
-    <b:RefOrder>2</b:RefOrder>
-  </b:Source>
-  <b:Source>
-    <b:Tag>Ayr</b:Tag>
-    <b:SourceType>InternetSite</b:SourceType>
-    <b:Guid>{AC50937B-8F27-4E3B-9C3C-4F399760E6B7}</b:Guid>
-    <b:Title>Ayris</b:Title>
-    <b:URL>https://www.ayris.sk/vyvoj-webovych-aplikacii/</b:URL>
-    <b:InternetSiteTitle>Vývoj webových aplikácii</b:InternetSiteTitle>
-    <b:YearAccessed>2020</b:YearAccessed>
-    <b:MonthAccessed>11</b:MonthAccessed>
-    <b:DayAccessed>23</b:DayAccessed>
-    <b:RefOrder>3</b:RefOrder>
-  </b:Source>
-</b:Sources>
-</file>
-
-<file path=customXml/item2.xml><?xml version="1.0" encoding="utf-8"?>
 <tns:customPropertyEditors xmlns:tns="http://schemas.microsoft.com/office/2006/customDocumentInformationPanel">
   <tns:showOnOpen>false</tns:showOnOpen>
   <tns:defaultPropertyEditorNamespace>Standard properties</tns:defaultPropertyEditorNamespace>
 </tns:customPropertyEditors>
 </file>
 
+<file path=customXml/item2.xml><?xml version="1.0" encoding="utf-8"?>
+<b:Sources xmlns:b="http://schemas.openxmlformats.org/officeDocument/2006/bibliography" xmlns="http://schemas.openxmlformats.org/officeDocument/2006/bibliography" SelectedStyle="\ISO690.XSL" StyleName="ISO 690 – Prvý prvok a dátum" Version="1987">
+  <b:Source>
+    <b:Tag>Nik21</b:Tag>
+    <b:SourceType>InternetSite</b:SourceType>
+    <b:Guid>{6FD065D7-2D4B-4BAA-83C3-B96E3D4FD108}</b:Guid>
+    <b:Title>builtin</b:Title>
+    <b:Year>2021</b:Year>
+    <b:Author>
+      <b:Author>
+        <b:NameList>
+          <b:Person>
+            <b:Last>Donges</b:Last>
+            <b:First>Niklas</b:First>
+          </b:Person>
+        </b:NameList>
+      </b:Author>
+    </b:Author>
+    <b:Month>9</b:Month>
+    <b:Day>16</b:Day>
+    <b:YearAccessed>2022</b:YearAccessed>
+    <b:MonthAccessed>1</b:MonthAccessed>
+    <b:DayAccessed>3</b:DayAccessed>
+    <b:URL>https://builtin.com/data-science/random-forest-algorithm</b:URL>
+    <b:RefOrder>1</b:RefOrder>
+  </b:Source>
+  <b:Source>
+    <b:Tag>Tom</b:Tag>
+    <b:SourceType>InternetSite</b:SourceType>
+    <b:Guid>{10B10499-2803-4A42-94E8-1FF13399D4A9}</b:Guid>
+    <b:Author>
+      <b:Author>
+        <b:NameList>
+          <b:Person>
+            <b:Last>Patro</b:Last>
+            <b:First>Tomáš</b:First>
+          </b:Person>
+        </b:NameList>
+      </b:Author>
+    </b:Author>
+    <b:Title>BudFIT</b:Title>
+    <b:Year>2017</b:Year>
+    <b:Month>10</b:Month>
+    <b:Day>15</b:Day>
+    <b:YearAccessed>2022</b:YearAccessed>
+    <b:MonthAccessed>1</b:MonthAccessed>
+    <b:DayAccessed>3</b:DayAccessed>
+    <b:URL>https://casopis.fit.cvut.cz/technologie/umela-inteligencia-ako-funguje-preco-dobre-sa-nu-zaujimat/</b:URL>
+    <b:RefOrder>2</b:RefOrder>
+  </b:Source>
+</b:Sources>
+</file>
+
 <file path=customXml/itemProps1.xml><?xml version="1.0" encoding="utf-8"?>
-<ds:datastoreItem xmlns:ds="http://schemas.openxmlformats.org/officeDocument/2006/customXml" ds:itemID="{6783FFF2-732A-4AF5-BBF5-8BF37811C780}">
+<ds:datastoreItem xmlns:ds="http://schemas.openxmlformats.org/officeDocument/2006/customXml" ds:itemID="{75EDBFD0-BBAC-4566-9C67-CE4E0F2888F6}">
   <ds:schemaRefs>
-    <ds:schemaRef ds:uri="http://schemas.openxmlformats.org/officeDocument/2006/bibliography"/>
+    <ds:schemaRef ds:uri="http://schemas.microsoft.com/office/2006/customDocumentInformationPanel"/>
   </ds:schemaRefs>
 </ds:datastoreItem>
 </file>
 
 <file path=customXml/itemProps2.xml><?xml version="1.0" encoding="utf-8"?>
-<ds:datastoreItem xmlns:ds="http://schemas.openxmlformats.org/officeDocument/2006/customXml" ds:itemID="{75EDBFD0-BBAC-4566-9C67-CE4E0F2888F6}">
+<ds:datastoreItem xmlns:ds="http://schemas.openxmlformats.org/officeDocument/2006/customXml" ds:itemID="{AAE74851-D961-46E6-BC42-3AB1CFA69B17}">
   <ds:schemaRefs>
-    <ds:schemaRef ds:uri="http://schemas.microsoft.com/office/2006/customDocumentInformationPanel"/>
+    <ds:schemaRef ds:uri="http://schemas.openxmlformats.org/officeDocument/2006/bibliography"/>
   </ds:schemaRefs>
 </ds:datastoreItem>
 </file>
</xml_diff>

<commit_message>
pridatie informacii o time
</commit_message>
<xml_diff>
--- a/Dokumnetacia/tim_projekt.docx
+++ b/Dokumnetacia/tim_projekt.docx
@@ -406,7 +406,7 @@
               <w:noProof/>
               <w:sz w:val="22"/>
               <w:szCs w:val="22"/>
-              <w:lang w:val="en-US"/>
+              <w:lang w:eastAsia="sk-SK"/>
             </w:rPr>
           </w:pPr>
           <w:r>
@@ -424,22 +424,18 @@
             </w:rPr>
             <w:fldChar w:fldCharType="separate"/>
           </w:r>
-          <w:hyperlink w:anchor="_Toc98146768" w:history="1">
+          <w:hyperlink w:anchor="_Toc100872091" w:history="1">
             <w:r>
               <w:rPr>
                 <w:rStyle w:val="Hypertextovprepojenie"/>
                 <w:noProof/>
               </w:rPr>
-              <w:t>Úvod</w:t>
-            </w:r>
-            <w:r>
-              <w:rPr>
-                <w:rFonts w:asciiTheme="minorHAnsi" w:hAnsiTheme="minorHAnsi" w:cstheme="minorBidi"/>
-                <w:b w:val="0"/>
-                <w:noProof/>
-                <w:sz w:val="22"/>
-                <w:szCs w:val="22"/>
-                <w:lang w:val="en-US"/>
+              <w:t>Zoznam rovníc</w:t>
+            </w:r>
+            <w:r>
+              <w:rPr>
+                <w:noProof/>
+                <w:webHidden/>
               </w:rPr>
               <w:tab/>
             </w:r>
@@ -448,41 +444,34 @@
                 <w:noProof/>
                 <w:webHidden/>
               </w:rPr>
-              <w:tab/>
+              <w:fldChar w:fldCharType="begin"/>
             </w:r>
             <w:r>
               <w:rPr>
                 <w:noProof/>
                 <w:webHidden/>
               </w:rPr>
-              <w:fldChar w:fldCharType="begin"/>
+              <w:instrText xml:space="preserve"> PAGEREF _Toc100872091 \h </w:instrText>
             </w:r>
             <w:r>
               <w:rPr>
                 <w:noProof/>
                 <w:webHidden/>
               </w:rPr>
-              <w:instrText xml:space="preserve"> PAGEREF _Toc98146768 \h </w:instrText>
             </w:r>
             <w:r>
               <w:rPr>
                 <w:noProof/>
                 <w:webHidden/>
               </w:rPr>
+              <w:fldChar w:fldCharType="separate"/>
             </w:r>
             <w:r>
               <w:rPr>
                 <w:noProof/>
                 <w:webHidden/>
               </w:rPr>
-              <w:fldChar w:fldCharType="separate"/>
-            </w:r>
-            <w:r>
-              <w:rPr>
-                <w:noProof/>
-                <w:webHidden/>
-              </w:rPr>
-              <w:t>1</w:t>
+              <w:t>4</w:t>
             </w:r>
             <w:r>
               <w:rPr>
@@ -502,75 +491,57 @@
               <w:noProof/>
               <w:sz w:val="22"/>
               <w:szCs w:val="22"/>
-              <w:lang w:val="en-US"/>
+              <w:lang w:eastAsia="sk-SK"/>
             </w:rPr>
           </w:pPr>
-          <w:hyperlink w:anchor="_Toc98146769" w:history="1">
+          <w:hyperlink w:anchor="_Toc100872092" w:history="1">
             <w:r>
               <w:rPr>
                 <w:rStyle w:val="Hypertextovprepojenie"/>
                 <w:noProof/>
               </w:rPr>
-              <w:t>1</w:t>
-            </w:r>
-            <w:r>
-              <w:rPr>
-                <w:rFonts w:asciiTheme="minorHAnsi" w:hAnsiTheme="minorHAnsi" w:cstheme="minorBidi"/>
-                <w:b w:val="0"/>
-                <w:noProof/>
-                <w:sz w:val="22"/>
-                <w:szCs w:val="22"/>
-                <w:lang w:val="en-US"/>
+              <w:t>Zoznam tabuliek</w:t>
+            </w:r>
+            <w:r>
+              <w:rPr>
+                <w:noProof/>
+                <w:webHidden/>
               </w:rPr>
               <w:tab/>
             </w:r>
             <w:r>
               <w:rPr>
-                <w:rStyle w:val="Hypertextovprepojenie"/>
-                <w:noProof/>
-              </w:rPr>
-              <w:t>Zbierané dáta na Slovensku v súvislosti COVID-19</w:t>
-            </w:r>
-            <w:r>
-              <w:rPr>
                 <w:noProof/>
                 <w:webHidden/>
               </w:rPr>
-              <w:tab/>
+              <w:fldChar w:fldCharType="begin"/>
             </w:r>
             <w:r>
               <w:rPr>
                 <w:noProof/>
                 <w:webHidden/>
               </w:rPr>
-              <w:fldChar w:fldCharType="begin"/>
+              <w:instrText xml:space="preserve"> PAGEREF _Toc100872092 \h </w:instrText>
             </w:r>
             <w:r>
               <w:rPr>
                 <w:noProof/>
                 <w:webHidden/>
               </w:rPr>
-              <w:instrText xml:space="preserve"> PAGEREF _Toc98146769 \h </w:instrText>
             </w:r>
             <w:r>
               <w:rPr>
                 <w:noProof/>
                 <w:webHidden/>
               </w:rPr>
+              <w:fldChar w:fldCharType="separate"/>
             </w:r>
             <w:r>
               <w:rPr>
                 <w:noProof/>
                 <w:webHidden/>
               </w:rPr>
-              <w:fldChar w:fldCharType="separate"/>
-            </w:r>
-            <w:r>
-              <w:rPr>
-                <w:noProof/>
-                <w:webHidden/>
-              </w:rPr>
-              <w:t>2</w:t>
+              <w:t>5</w:t>
             </w:r>
             <w:r>
               <w:rPr>
@@ -590,16 +561,16 @@
               <w:noProof/>
               <w:sz w:val="22"/>
               <w:szCs w:val="22"/>
-              <w:lang w:val="en-US"/>
+              <w:lang w:eastAsia="sk-SK"/>
             </w:rPr>
           </w:pPr>
-          <w:hyperlink w:anchor="_Toc98146770" w:history="1">
+          <w:hyperlink w:anchor="_Toc100872093" w:history="1">
             <w:r>
               <w:rPr>
                 <w:rStyle w:val="Hypertextovprepojenie"/>
                 <w:noProof/>
               </w:rPr>
-              <w:t>2</w:t>
+              <w:t>Úvod</w:t>
             </w:r>
             <w:r>
               <w:rPr>
@@ -608,15 +579,184 @@
                 <w:noProof/>
                 <w:sz w:val="22"/>
                 <w:szCs w:val="22"/>
-                <w:lang w:val="en-US"/>
+                <w:lang w:eastAsia="sk-SK"/>
               </w:rPr>
               <w:tab/>
             </w:r>
             <w:r>
               <w:rPr>
+                <w:noProof/>
+                <w:webHidden/>
+              </w:rPr>
+              <w:tab/>
+            </w:r>
+            <w:r>
+              <w:rPr>
+                <w:noProof/>
+                <w:webHidden/>
+              </w:rPr>
+              <w:fldChar w:fldCharType="begin"/>
+            </w:r>
+            <w:r>
+              <w:rPr>
+                <w:noProof/>
+                <w:webHidden/>
+              </w:rPr>
+              <w:instrText xml:space="preserve"> PAGEREF _Toc100872093 \h </w:instrText>
+            </w:r>
+            <w:r>
+              <w:rPr>
+                <w:noProof/>
+                <w:webHidden/>
+              </w:rPr>
+            </w:r>
+            <w:r>
+              <w:rPr>
+                <w:noProof/>
+                <w:webHidden/>
+              </w:rPr>
+              <w:fldChar w:fldCharType="separate"/>
+            </w:r>
+            <w:r>
+              <w:rPr>
+                <w:noProof/>
+                <w:webHidden/>
+              </w:rPr>
+              <w:t>1</w:t>
+            </w:r>
+            <w:r>
+              <w:rPr>
+                <w:noProof/>
+                <w:webHidden/>
+              </w:rPr>
+              <w:fldChar w:fldCharType="end"/>
+            </w:r>
+          </w:hyperlink>
+        </w:p>
+        <w:p>
+          <w:pPr>
+            <w:pStyle w:val="Obsah1"/>
+            <w:rPr>
+              <w:rFonts w:asciiTheme="minorHAnsi" w:hAnsiTheme="minorHAnsi" w:cstheme="minorBidi"/>
+              <w:b w:val="0"/>
+              <w:noProof/>
+              <w:sz w:val="22"/>
+              <w:szCs w:val="22"/>
+              <w:lang w:eastAsia="sk-SK"/>
+            </w:rPr>
+          </w:pPr>
+          <w:hyperlink w:anchor="_Toc100872094" w:history="1">
+            <w:r>
+              <w:rPr>
                 <w:rStyle w:val="Hypertextovprepojenie"/>
                 <w:noProof/>
               </w:rPr>
+              <w:t>1</w:t>
+            </w:r>
+            <w:r>
+              <w:rPr>
+                <w:rFonts w:asciiTheme="minorHAnsi" w:hAnsiTheme="minorHAnsi" w:cstheme="minorBidi"/>
+                <w:b w:val="0"/>
+                <w:noProof/>
+                <w:sz w:val="22"/>
+                <w:szCs w:val="22"/>
+                <w:lang w:eastAsia="sk-SK"/>
+              </w:rPr>
+              <w:tab/>
+            </w:r>
+            <w:r>
+              <w:rPr>
+                <w:rStyle w:val="Hypertextovprepojenie"/>
+                <w:noProof/>
+              </w:rPr>
+              <w:t>Zbierané dáta na Slovensku v súvislosti COVID-19</w:t>
+            </w:r>
+            <w:r>
+              <w:rPr>
+                <w:noProof/>
+                <w:webHidden/>
+              </w:rPr>
+              <w:tab/>
+            </w:r>
+            <w:r>
+              <w:rPr>
+                <w:noProof/>
+                <w:webHidden/>
+              </w:rPr>
+              <w:fldChar w:fldCharType="begin"/>
+            </w:r>
+            <w:r>
+              <w:rPr>
+                <w:noProof/>
+                <w:webHidden/>
+              </w:rPr>
+              <w:instrText xml:space="preserve"> PAGEREF _Toc100872094 \h </w:instrText>
+            </w:r>
+            <w:r>
+              <w:rPr>
+                <w:noProof/>
+                <w:webHidden/>
+              </w:rPr>
+            </w:r>
+            <w:r>
+              <w:rPr>
+                <w:noProof/>
+                <w:webHidden/>
+              </w:rPr>
+              <w:fldChar w:fldCharType="separate"/>
+            </w:r>
+            <w:r>
+              <w:rPr>
+                <w:noProof/>
+                <w:webHidden/>
+              </w:rPr>
+              <w:t>2</w:t>
+            </w:r>
+            <w:r>
+              <w:rPr>
+                <w:noProof/>
+                <w:webHidden/>
+              </w:rPr>
+              <w:fldChar w:fldCharType="end"/>
+            </w:r>
+          </w:hyperlink>
+        </w:p>
+        <w:p>
+          <w:pPr>
+            <w:pStyle w:val="Obsah1"/>
+            <w:rPr>
+              <w:rFonts w:asciiTheme="minorHAnsi" w:hAnsiTheme="minorHAnsi" w:cstheme="minorBidi"/>
+              <w:b w:val="0"/>
+              <w:noProof/>
+              <w:sz w:val="22"/>
+              <w:szCs w:val="22"/>
+              <w:lang w:eastAsia="sk-SK"/>
+            </w:rPr>
+          </w:pPr>
+          <w:hyperlink w:anchor="_Toc100872095" w:history="1">
+            <w:r>
+              <w:rPr>
+                <w:rStyle w:val="Hypertextovprepojenie"/>
+                <w:noProof/>
+              </w:rPr>
+              <w:t>2</w:t>
+            </w:r>
+            <w:r>
+              <w:rPr>
+                <w:rFonts w:asciiTheme="minorHAnsi" w:hAnsiTheme="minorHAnsi" w:cstheme="minorBidi"/>
+                <w:b w:val="0"/>
+                <w:noProof/>
+                <w:sz w:val="22"/>
+                <w:szCs w:val="22"/>
+                <w:lang w:eastAsia="sk-SK"/>
+              </w:rPr>
+              <w:tab/>
+            </w:r>
+            <w:r>
+              <w:rPr>
+                <w:rStyle w:val="Hypertextovprepojenie"/>
+                <w:noProof/>
+              </w:rPr>
               <w:t>Microsoft Azure</w:t>
             </w:r>
             <w:r>
@@ -638,7 +778,7 @@
                 <w:noProof/>
                 <w:webHidden/>
               </w:rPr>
-              <w:instrText xml:space="preserve"> PAGEREF _Toc98146770 \h </w:instrText>
+              <w:instrText xml:space="preserve"> PAGEREF _Toc100872095 \h </w:instrText>
             </w:r>
             <w:r>
               <w:rPr>
@@ -679,9 +819,10 @@
             <w:rPr>
               <w:rFonts w:asciiTheme="minorHAnsi" w:hAnsiTheme="minorHAnsi" w:cstheme="minorBidi"/>
               <w:noProof/>
+              <w:lang w:val="sk-SK" w:eastAsia="sk-SK"/>
             </w:rPr>
           </w:pPr>
-          <w:hyperlink w:anchor="_Toc98146771" w:history="1">
+          <w:hyperlink w:anchor="_Toc100872096" w:history="1">
             <w:r>
               <w:rPr>
                 <w:rStyle w:val="Hypertextovprepojenie"/>
@@ -693,6 +834,7 @@
               <w:rPr>
                 <w:rFonts w:asciiTheme="minorHAnsi" w:hAnsiTheme="minorHAnsi" w:cstheme="minorBidi"/>
                 <w:noProof/>
+                <w:lang w:val="sk-SK" w:eastAsia="sk-SK"/>
               </w:rPr>
               <w:tab/>
             </w:r>
@@ -722,7 +864,7 @@
                 <w:noProof/>
                 <w:webHidden/>
               </w:rPr>
-              <w:instrText xml:space="preserve"> PAGEREF _Toc98146771 \h </w:instrText>
+              <w:instrText xml:space="preserve"> PAGEREF _Toc100872096 \h </w:instrText>
             </w:r>
             <w:r>
               <w:rPr>
@@ -763,9 +905,10 @@
             <w:rPr>
               <w:rFonts w:asciiTheme="minorHAnsi" w:hAnsiTheme="minorHAnsi" w:cstheme="minorBidi"/>
               <w:noProof/>
+              <w:lang w:val="sk-SK" w:eastAsia="sk-SK"/>
             </w:rPr>
           </w:pPr>
-          <w:hyperlink w:anchor="_Toc98146772" w:history="1">
+          <w:hyperlink w:anchor="_Toc100872097" w:history="1">
             <w:r>
               <w:rPr>
                 <w:rStyle w:val="Hypertextovprepojenie"/>
@@ -777,6 +920,7 @@
               <w:rPr>
                 <w:rFonts w:asciiTheme="minorHAnsi" w:hAnsiTheme="minorHAnsi" w:cstheme="minorBidi"/>
                 <w:noProof/>
+                <w:lang w:val="sk-SK" w:eastAsia="sk-SK"/>
               </w:rPr>
               <w:tab/>
             </w:r>
@@ -806,7 +950,7 @@
                 <w:noProof/>
                 <w:webHidden/>
               </w:rPr>
-              <w:instrText xml:space="preserve"> PAGEREF _Toc98146772 \h </w:instrText>
+              <w:instrText xml:space="preserve"> PAGEREF _Toc100872097 \h </w:instrText>
             </w:r>
             <w:r>
               <w:rPr>
@@ -846,10 +990,10 @@
               <w:noProof/>
               <w:sz w:val="22"/>
               <w:szCs w:val="22"/>
-              <w:lang w:val="en-US"/>
+              <w:lang w:eastAsia="sk-SK"/>
             </w:rPr>
           </w:pPr>
-          <w:hyperlink w:anchor="_Toc98146773" w:history="1">
+          <w:hyperlink w:anchor="_Toc100872098" w:history="1">
             <w:r>
               <w:rPr>
                 <w:rStyle w:val="Hypertextovprepojenie"/>
@@ -864,7 +1008,7 @@
                 <w:noProof/>
                 <w:sz w:val="22"/>
                 <w:szCs w:val="22"/>
-                <w:lang w:val="en-US"/>
+                <w:lang w:eastAsia="sk-SK"/>
               </w:rPr>
               <w:tab/>
             </w:r>
@@ -894,7 +1038,7 @@
                 <w:noProof/>
                 <w:webHidden/>
               </w:rPr>
-              <w:instrText xml:space="preserve"> PAGEREF _Toc98146773 \h </w:instrText>
+              <w:instrText xml:space="preserve"> PAGEREF _Toc100872098 \h </w:instrText>
             </w:r>
             <w:r>
               <w:rPr>
@@ -935,9 +1079,10 @@
             <w:rPr>
               <w:rFonts w:asciiTheme="minorHAnsi" w:hAnsiTheme="minorHAnsi" w:cstheme="minorBidi"/>
               <w:noProof/>
+              <w:lang w:val="sk-SK" w:eastAsia="sk-SK"/>
             </w:rPr>
           </w:pPr>
-          <w:hyperlink w:anchor="_Toc98146774" w:history="1">
+          <w:hyperlink w:anchor="_Toc100872099" w:history="1">
             <w:r>
               <w:rPr>
                 <w:rStyle w:val="Hypertextovprepojenie"/>
@@ -949,6 +1094,7 @@
               <w:rPr>
                 <w:rFonts w:asciiTheme="minorHAnsi" w:hAnsiTheme="minorHAnsi" w:cstheme="minorBidi"/>
                 <w:noProof/>
+                <w:lang w:val="sk-SK" w:eastAsia="sk-SK"/>
               </w:rPr>
               <w:tab/>
             </w:r>
@@ -978,7 +1124,7 @@
                 <w:noProof/>
                 <w:webHidden/>
               </w:rPr>
-              <w:instrText xml:space="preserve"> PAGEREF _Toc98146774 \h </w:instrText>
+              <w:instrText xml:space="preserve"> PAGEREF _Toc100872099 \h </w:instrText>
             </w:r>
             <w:r>
               <w:rPr>
@@ -1019,9 +1165,10 @@
             <w:rPr>
               <w:rFonts w:asciiTheme="minorHAnsi" w:hAnsiTheme="minorHAnsi" w:cstheme="minorBidi"/>
               <w:noProof/>
+              <w:lang w:val="sk-SK" w:eastAsia="sk-SK"/>
             </w:rPr>
           </w:pPr>
-          <w:hyperlink w:anchor="_Toc98146775" w:history="1">
+          <w:hyperlink w:anchor="_Toc100872100" w:history="1">
             <w:r>
               <w:rPr>
                 <w:rStyle w:val="Hypertextovprepojenie"/>
@@ -1033,6 +1180,7 @@
               <w:rPr>
                 <w:rFonts w:asciiTheme="minorHAnsi" w:hAnsiTheme="minorHAnsi" w:cstheme="minorBidi"/>
                 <w:noProof/>
+                <w:lang w:val="sk-SK" w:eastAsia="sk-SK"/>
               </w:rPr>
               <w:tab/>
             </w:r>
@@ -1062,7 +1210,7 @@
                 <w:noProof/>
                 <w:webHidden/>
               </w:rPr>
-              <w:instrText xml:space="preserve"> PAGEREF _Toc98146775 \h </w:instrText>
+              <w:instrText xml:space="preserve"> PAGEREF _Toc100872100 \h </w:instrText>
             </w:r>
             <w:r>
               <w:rPr>
@@ -1103,9 +1251,10 @@
             <w:rPr>
               <w:rFonts w:asciiTheme="minorHAnsi" w:hAnsiTheme="minorHAnsi" w:cstheme="minorBidi"/>
               <w:noProof/>
+              <w:lang w:val="sk-SK" w:eastAsia="sk-SK"/>
             </w:rPr>
           </w:pPr>
-          <w:hyperlink w:anchor="_Toc98146776" w:history="1">
+          <w:hyperlink w:anchor="_Toc100872101" w:history="1">
             <w:r>
               <w:rPr>
                 <w:rStyle w:val="Hypertextovprepojenie"/>
@@ -1117,6 +1266,7 @@
               <w:rPr>
                 <w:rFonts w:asciiTheme="minorHAnsi" w:hAnsiTheme="minorHAnsi" w:cstheme="minorBidi"/>
                 <w:noProof/>
+                <w:lang w:val="sk-SK" w:eastAsia="sk-SK"/>
               </w:rPr>
               <w:tab/>
             </w:r>
@@ -1146,7 +1296,7 @@
                 <w:noProof/>
                 <w:webHidden/>
               </w:rPr>
-              <w:instrText xml:space="preserve"> PAGEREF _Toc98146776 \h </w:instrText>
+              <w:instrText xml:space="preserve"> PAGEREF _Toc100872101 \h </w:instrText>
             </w:r>
             <w:r>
               <w:rPr>
@@ -1187,9 +1337,10 @@
             <w:rPr>
               <w:rFonts w:asciiTheme="minorHAnsi" w:hAnsiTheme="minorHAnsi" w:cstheme="minorBidi"/>
               <w:noProof/>
+              <w:lang w:val="sk-SK" w:eastAsia="sk-SK"/>
             </w:rPr>
           </w:pPr>
-          <w:hyperlink w:anchor="_Toc98146777" w:history="1">
+          <w:hyperlink w:anchor="_Toc100872102" w:history="1">
             <w:r>
               <w:rPr>
                 <w:rStyle w:val="Hypertextovprepojenie"/>
@@ -1201,6 +1352,7 @@
               <w:rPr>
                 <w:rFonts w:asciiTheme="minorHAnsi" w:hAnsiTheme="minorHAnsi" w:cstheme="minorBidi"/>
                 <w:noProof/>
+                <w:lang w:val="sk-SK" w:eastAsia="sk-SK"/>
               </w:rPr>
               <w:tab/>
             </w:r>
@@ -1230,7 +1382,7 @@
                 <w:noProof/>
                 <w:webHidden/>
               </w:rPr>
-              <w:instrText xml:space="preserve"> PAGEREF _Toc98146777 \h </w:instrText>
+              <w:instrText xml:space="preserve"> PAGEREF _Toc100872102 \h </w:instrText>
             </w:r>
             <w:r>
               <w:rPr>
@@ -1271,9 +1423,10 @@
             <w:rPr>
               <w:rFonts w:asciiTheme="minorHAnsi" w:hAnsiTheme="minorHAnsi" w:cstheme="minorBidi"/>
               <w:noProof/>
+              <w:lang w:val="sk-SK" w:eastAsia="sk-SK"/>
             </w:rPr>
           </w:pPr>
-          <w:hyperlink w:anchor="_Toc98146778" w:history="1">
+          <w:hyperlink w:anchor="_Toc100872103" w:history="1">
             <w:r>
               <w:rPr>
                 <w:rStyle w:val="Hypertextovprepojenie"/>
@@ -1285,6 +1438,7 @@
               <w:rPr>
                 <w:rFonts w:asciiTheme="minorHAnsi" w:hAnsiTheme="minorHAnsi" w:cstheme="minorBidi"/>
                 <w:noProof/>
+                <w:lang w:val="sk-SK" w:eastAsia="sk-SK"/>
               </w:rPr>
               <w:tab/>
             </w:r>
@@ -1314,7 +1468,7 @@
                 <w:noProof/>
                 <w:webHidden/>
               </w:rPr>
-              <w:instrText xml:space="preserve"> PAGEREF _Toc98146778 \h </w:instrText>
+              <w:instrText xml:space="preserve"> PAGEREF _Toc100872103 \h </w:instrText>
             </w:r>
             <w:r>
               <w:rPr>
@@ -1355,9 +1509,10 @@
             <w:rPr>
               <w:rFonts w:asciiTheme="minorHAnsi" w:hAnsiTheme="minorHAnsi" w:cstheme="minorBidi"/>
               <w:noProof/>
+              <w:lang w:val="sk-SK" w:eastAsia="sk-SK"/>
             </w:rPr>
           </w:pPr>
-          <w:hyperlink w:anchor="_Toc98146779" w:history="1">
+          <w:hyperlink w:anchor="_Toc100872104" w:history="1">
             <w:r>
               <w:rPr>
                 <w:rStyle w:val="Hypertextovprepojenie"/>
@@ -1369,6 +1524,7 @@
               <w:rPr>
                 <w:rFonts w:asciiTheme="minorHAnsi" w:hAnsiTheme="minorHAnsi" w:cstheme="minorBidi"/>
                 <w:noProof/>
+                <w:lang w:val="sk-SK" w:eastAsia="sk-SK"/>
               </w:rPr>
               <w:tab/>
             </w:r>
@@ -1398,7 +1554,7 @@
                 <w:noProof/>
                 <w:webHidden/>
               </w:rPr>
-              <w:instrText xml:space="preserve"> PAGEREF _Toc98146779 \h </w:instrText>
+              <w:instrText xml:space="preserve"> PAGEREF _Toc100872104 \h </w:instrText>
             </w:r>
             <w:r>
               <w:rPr>
@@ -1439,9 +1595,10 @@
             <w:rPr>
               <w:rFonts w:asciiTheme="minorHAnsi" w:hAnsiTheme="minorHAnsi" w:cstheme="minorBidi"/>
               <w:noProof/>
+              <w:lang w:val="sk-SK" w:eastAsia="sk-SK"/>
             </w:rPr>
           </w:pPr>
-          <w:hyperlink w:anchor="_Toc98146780" w:history="1">
+          <w:hyperlink w:anchor="_Toc100872105" w:history="1">
             <w:r>
               <w:rPr>
                 <w:rStyle w:val="Hypertextovprepojenie"/>
@@ -1453,6 +1610,7 @@
               <w:rPr>
                 <w:rFonts w:asciiTheme="minorHAnsi" w:hAnsiTheme="minorHAnsi" w:cstheme="minorBidi"/>
                 <w:noProof/>
+                <w:lang w:val="sk-SK" w:eastAsia="sk-SK"/>
               </w:rPr>
               <w:tab/>
             </w:r>
@@ -1482,7 +1640,7 @@
                 <w:noProof/>
                 <w:webHidden/>
               </w:rPr>
-              <w:instrText xml:space="preserve"> PAGEREF _Toc98146780 \h </w:instrText>
+              <w:instrText xml:space="preserve"> PAGEREF _Toc100872105 \h </w:instrText>
             </w:r>
             <w:r>
               <w:rPr>
@@ -1523,9 +1681,10 @@
             <w:rPr>
               <w:rFonts w:asciiTheme="minorHAnsi" w:hAnsiTheme="minorHAnsi" w:cstheme="minorBidi"/>
               <w:noProof/>
+              <w:lang w:val="sk-SK" w:eastAsia="sk-SK"/>
             </w:rPr>
           </w:pPr>
-          <w:hyperlink w:anchor="_Toc98146781" w:history="1">
+          <w:hyperlink w:anchor="_Toc100872106" w:history="1">
             <w:r>
               <w:rPr>
                 <w:rStyle w:val="Hypertextovprepojenie"/>
@@ -1537,6 +1696,7 @@
               <w:rPr>
                 <w:rFonts w:asciiTheme="minorHAnsi" w:hAnsiTheme="minorHAnsi" w:cstheme="minorBidi"/>
                 <w:noProof/>
+                <w:lang w:val="sk-SK" w:eastAsia="sk-SK"/>
               </w:rPr>
               <w:tab/>
             </w:r>
@@ -1566,7 +1726,7 @@
                 <w:noProof/>
                 <w:webHidden/>
               </w:rPr>
-              <w:instrText xml:space="preserve"> PAGEREF _Toc98146781 \h </w:instrText>
+              <w:instrText xml:space="preserve"> PAGEREF _Toc100872106 \h </w:instrText>
             </w:r>
             <w:r>
               <w:rPr>
@@ -1607,9 +1767,10 @@
             <w:rPr>
               <w:rFonts w:asciiTheme="minorHAnsi" w:hAnsiTheme="minorHAnsi" w:cstheme="minorBidi"/>
               <w:noProof/>
+              <w:lang w:val="sk-SK" w:eastAsia="sk-SK"/>
             </w:rPr>
           </w:pPr>
-          <w:hyperlink w:anchor="_Toc98146782" w:history="1">
+          <w:hyperlink w:anchor="_Toc100872107" w:history="1">
             <w:r>
               <w:rPr>
                 <w:rStyle w:val="Hypertextovprepojenie"/>
@@ -1621,6 +1782,7 @@
               <w:rPr>
                 <w:rFonts w:asciiTheme="minorHAnsi" w:hAnsiTheme="minorHAnsi" w:cstheme="minorBidi"/>
                 <w:noProof/>
+                <w:lang w:val="sk-SK" w:eastAsia="sk-SK"/>
               </w:rPr>
               <w:tab/>
             </w:r>
@@ -1650,7 +1812,7 @@
                 <w:noProof/>
                 <w:webHidden/>
               </w:rPr>
-              <w:instrText xml:space="preserve"> PAGEREF _Toc98146782 \h </w:instrText>
+              <w:instrText xml:space="preserve"> PAGEREF _Toc100872107 \h </w:instrText>
             </w:r>
             <w:r>
               <w:rPr>
@@ -1691,9 +1853,10 @@
             <w:rPr>
               <w:rFonts w:asciiTheme="minorHAnsi" w:hAnsiTheme="minorHAnsi" w:cstheme="minorBidi"/>
               <w:noProof/>
+              <w:lang w:val="sk-SK" w:eastAsia="sk-SK"/>
             </w:rPr>
           </w:pPr>
-          <w:hyperlink w:anchor="_Toc98146783" w:history="1">
+          <w:hyperlink w:anchor="_Toc100872108" w:history="1">
             <w:r>
               <w:rPr>
                 <w:rStyle w:val="Hypertextovprepojenie"/>
@@ -1705,6 +1868,7 @@
               <w:rPr>
                 <w:rFonts w:asciiTheme="minorHAnsi" w:hAnsiTheme="minorHAnsi" w:cstheme="minorBidi"/>
                 <w:noProof/>
+                <w:lang w:val="sk-SK" w:eastAsia="sk-SK"/>
               </w:rPr>
               <w:tab/>
             </w:r>
@@ -1734,7 +1898,7 @@
                 <w:noProof/>
                 <w:webHidden/>
               </w:rPr>
-              <w:instrText xml:space="preserve"> PAGEREF _Toc98146783 \h </w:instrText>
+              <w:instrText xml:space="preserve"> PAGEREF _Toc100872108 \h </w:instrText>
             </w:r>
             <w:r>
               <w:rPr>
@@ -1775,9 +1939,10 @@
             <w:rPr>
               <w:rFonts w:asciiTheme="minorHAnsi" w:hAnsiTheme="minorHAnsi" w:cstheme="minorBidi"/>
               <w:noProof/>
+              <w:lang w:val="sk-SK" w:eastAsia="sk-SK"/>
             </w:rPr>
           </w:pPr>
-          <w:hyperlink w:anchor="_Toc98146784" w:history="1">
+          <w:hyperlink w:anchor="_Toc100872109" w:history="1">
             <w:r>
               <w:rPr>
                 <w:rStyle w:val="Hypertextovprepojenie"/>
@@ -1789,6 +1954,7 @@
               <w:rPr>
                 <w:rFonts w:asciiTheme="minorHAnsi" w:hAnsiTheme="minorHAnsi" w:cstheme="minorBidi"/>
                 <w:noProof/>
+                <w:lang w:val="sk-SK" w:eastAsia="sk-SK"/>
               </w:rPr>
               <w:tab/>
             </w:r>
@@ -1818,7 +1984,7 @@
                 <w:noProof/>
                 <w:webHidden/>
               </w:rPr>
-              <w:instrText xml:space="preserve"> PAGEREF _Toc98146784 \h </w:instrText>
+              <w:instrText xml:space="preserve"> PAGEREF _Toc100872109 \h </w:instrText>
             </w:r>
             <w:r>
               <w:rPr>
@@ -1858,10 +2024,10 @@
               <w:noProof/>
               <w:sz w:val="22"/>
               <w:szCs w:val="22"/>
-              <w:lang w:val="en-US"/>
+              <w:lang w:eastAsia="sk-SK"/>
             </w:rPr>
           </w:pPr>
-          <w:hyperlink w:anchor="_Toc98146785" w:history="1">
+          <w:hyperlink w:anchor="_Toc100872110" w:history="1">
             <w:r>
               <w:rPr>
                 <w:rStyle w:val="Hypertextovprepojenie"/>
@@ -1876,7 +2042,7 @@
                 <w:noProof/>
                 <w:sz w:val="22"/>
                 <w:szCs w:val="22"/>
-                <w:lang w:val="en-US"/>
+                <w:lang w:eastAsia="sk-SK"/>
               </w:rPr>
               <w:tab/>
             </w:r>
@@ -1906,7 +2072,7 @@
                 <w:noProof/>
                 <w:webHidden/>
               </w:rPr>
-              <w:instrText xml:space="preserve"> PAGEREF _Toc98146785 \h </w:instrText>
+              <w:instrText xml:space="preserve"> PAGEREF _Toc100872110 \h </w:instrText>
             </w:r>
             <w:r>
               <w:rPr>
@@ -1947,9 +2113,10 @@
             <w:rPr>
               <w:rFonts w:asciiTheme="minorHAnsi" w:hAnsiTheme="minorHAnsi" w:cstheme="minorBidi"/>
               <w:noProof/>
+              <w:lang w:val="sk-SK" w:eastAsia="sk-SK"/>
             </w:rPr>
           </w:pPr>
-          <w:hyperlink w:anchor="_Toc98146786" w:history="1">
+          <w:hyperlink w:anchor="_Toc100872111" w:history="1">
             <w:r>
               <w:rPr>
                 <w:rStyle w:val="Hypertextovprepojenie"/>
@@ -1961,6 +2128,7 @@
               <w:rPr>
                 <w:rFonts w:asciiTheme="minorHAnsi" w:hAnsiTheme="minorHAnsi" w:cstheme="minorBidi"/>
                 <w:noProof/>
+                <w:lang w:val="sk-SK" w:eastAsia="sk-SK"/>
               </w:rPr>
               <w:tab/>
             </w:r>
@@ -1990,7 +2158,7 @@
                 <w:noProof/>
                 <w:webHidden/>
               </w:rPr>
-              <w:instrText xml:space="preserve"> PAGEREF _Toc98146786 \h </w:instrText>
+              <w:instrText xml:space="preserve"> PAGEREF _Toc100872111 \h </w:instrText>
             </w:r>
             <w:r>
               <w:rPr>
@@ -2031,9 +2199,10 @@
             <w:rPr>
               <w:rFonts w:asciiTheme="minorHAnsi" w:hAnsiTheme="minorHAnsi" w:cstheme="minorBidi"/>
               <w:noProof/>
+              <w:lang w:val="sk-SK" w:eastAsia="sk-SK"/>
             </w:rPr>
           </w:pPr>
-          <w:hyperlink w:anchor="_Toc98146787" w:history="1">
+          <w:hyperlink w:anchor="_Toc100872112" w:history="1">
             <w:r>
               <w:rPr>
                 <w:rStyle w:val="Hypertextovprepojenie"/>
@@ -2045,6 +2214,7 @@
               <w:rPr>
                 <w:rFonts w:asciiTheme="minorHAnsi" w:hAnsiTheme="minorHAnsi" w:cstheme="minorBidi"/>
                 <w:noProof/>
+                <w:lang w:val="sk-SK" w:eastAsia="sk-SK"/>
               </w:rPr>
               <w:tab/>
             </w:r>
@@ -2074,7 +2244,7 @@
                 <w:noProof/>
                 <w:webHidden/>
               </w:rPr>
-              <w:instrText xml:space="preserve"> PAGEREF _Toc98146787 \h </w:instrText>
+              <w:instrText xml:space="preserve"> PAGEREF _Toc100872112 \h </w:instrText>
             </w:r>
             <w:r>
               <w:rPr>
@@ -2115,9 +2285,10 @@
             <w:rPr>
               <w:rFonts w:asciiTheme="minorHAnsi" w:hAnsiTheme="minorHAnsi" w:cstheme="minorBidi"/>
               <w:noProof/>
+              <w:lang w:val="sk-SK" w:eastAsia="sk-SK"/>
             </w:rPr>
           </w:pPr>
-          <w:hyperlink w:anchor="_Toc98146788" w:history="1">
+          <w:hyperlink w:anchor="_Toc100872113" w:history="1">
             <w:r>
               <w:rPr>
                 <w:rStyle w:val="Hypertextovprepojenie"/>
@@ -2129,6 +2300,7 @@
               <w:rPr>
                 <w:rFonts w:asciiTheme="minorHAnsi" w:hAnsiTheme="minorHAnsi" w:cstheme="minorBidi"/>
                 <w:noProof/>
+                <w:lang w:val="sk-SK" w:eastAsia="sk-SK"/>
               </w:rPr>
               <w:tab/>
             </w:r>
@@ -2158,7 +2330,7 @@
                 <w:noProof/>
                 <w:webHidden/>
               </w:rPr>
-              <w:instrText xml:space="preserve"> PAGEREF _Toc98146788 \h </w:instrText>
+              <w:instrText xml:space="preserve"> PAGEREF _Toc100872113 \h </w:instrText>
             </w:r>
             <w:r>
               <w:rPr>
@@ -2199,9 +2371,10 @@
             <w:rPr>
               <w:rFonts w:asciiTheme="minorHAnsi" w:hAnsiTheme="minorHAnsi" w:cstheme="minorBidi"/>
               <w:noProof/>
+              <w:lang w:val="sk-SK" w:eastAsia="sk-SK"/>
             </w:rPr>
           </w:pPr>
-          <w:hyperlink w:anchor="_Toc98146789" w:history="1">
+          <w:hyperlink w:anchor="_Toc100872114" w:history="1">
             <w:r>
               <w:rPr>
                 <w:rStyle w:val="Hypertextovprepojenie"/>
@@ -2213,6 +2386,7 @@
               <w:rPr>
                 <w:rFonts w:asciiTheme="minorHAnsi" w:hAnsiTheme="minorHAnsi" w:cstheme="minorBidi"/>
                 <w:noProof/>
+                <w:lang w:val="sk-SK" w:eastAsia="sk-SK"/>
               </w:rPr>
               <w:tab/>
             </w:r>
@@ -2242,7 +2416,7 @@
                 <w:noProof/>
                 <w:webHidden/>
               </w:rPr>
-              <w:instrText xml:space="preserve"> PAGEREF _Toc98146789 \h </w:instrText>
+              <w:instrText xml:space="preserve"> PAGEREF _Toc100872114 \h </w:instrText>
             </w:r>
             <w:r>
               <w:rPr>
@@ -2283,9 +2457,10 @@
             <w:rPr>
               <w:rFonts w:asciiTheme="minorHAnsi" w:hAnsiTheme="minorHAnsi" w:cstheme="minorBidi"/>
               <w:noProof/>
+              <w:lang w:val="sk-SK" w:eastAsia="sk-SK"/>
             </w:rPr>
           </w:pPr>
-          <w:hyperlink w:anchor="_Toc98146790" w:history="1">
+          <w:hyperlink w:anchor="_Toc100872115" w:history="1">
             <w:r>
               <w:rPr>
                 <w:rStyle w:val="Hypertextovprepojenie"/>
@@ -2297,6 +2472,7 @@
               <w:rPr>
                 <w:rFonts w:asciiTheme="minorHAnsi" w:hAnsiTheme="minorHAnsi" w:cstheme="minorBidi"/>
                 <w:noProof/>
+                <w:lang w:val="sk-SK" w:eastAsia="sk-SK"/>
               </w:rPr>
               <w:tab/>
             </w:r>
@@ -2326,7 +2502,7 @@
                 <w:noProof/>
                 <w:webHidden/>
               </w:rPr>
-              <w:instrText xml:space="preserve"> PAGEREF _Toc98146790 \h </w:instrText>
+              <w:instrText xml:space="preserve"> PAGEREF _Toc100872115 \h </w:instrText>
             </w:r>
             <w:r>
               <w:rPr>
@@ -2367,9 +2543,10 @@
             <w:rPr>
               <w:rFonts w:asciiTheme="minorHAnsi" w:hAnsiTheme="minorHAnsi" w:cstheme="minorBidi"/>
               <w:noProof/>
+              <w:lang w:val="sk-SK" w:eastAsia="sk-SK"/>
             </w:rPr>
           </w:pPr>
-          <w:hyperlink w:anchor="_Toc98146791" w:history="1">
+          <w:hyperlink w:anchor="_Toc100872116" w:history="1">
             <w:r>
               <w:rPr>
                 <w:rStyle w:val="Hypertextovprepojenie"/>
@@ -2381,6 +2558,7 @@
               <w:rPr>
                 <w:rFonts w:asciiTheme="minorHAnsi" w:hAnsiTheme="minorHAnsi" w:cstheme="minorBidi"/>
                 <w:noProof/>
+                <w:lang w:val="sk-SK" w:eastAsia="sk-SK"/>
               </w:rPr>
               <w:tab/>
             </w:r>
@@ -2410,7 +2588,7 @@
                 <w:noProof/>
                 <w:webHidden/>
               </w:rPr>
-              <w:instrText xml:space="preserve"> PAGEREF _Toc98146791 \h </w:instrText>
+              <w:instrText xml:space="preserve"> PAGEREF _Toc100872116 \h </w:instrText>
             </w:r>
             <w:r>
               <w:rPr>
@@ -2451,9 +2629,10 @@
             <w:rPr>
               <w:rFonts w:asciiTheme="minorHAnsi" w:hAnsiTheme="minorHAnsi" w:cstheme="minorBidi"/>
               <w:noProof/>
+              <w:lang w:val="sk-SK" w:eastAsia="sk-SK"/>
             </w:rPr>
           </w:pPr>
-          <w:hyperlink w:anchor="_Toc98146792" w:history="1">
+          <w:hyperlink w:anchor="_Toc100872117" w:history="1">
             <w:r>
               <w:rPr>
                 <w:rStyle w:val="Hypertextovprepojenie"/>
@@ -2465,6 +2644,7 @@
               <w:rPr>
                 <w:rFonts w:asciiTheme="minorHAnsi" w:hAnsiTheme="minorHAnsi" w:cstheme="minorBidi"/>
                 <w:noProof/>
+                <w:lang w:val="sk-SK" w:eastAsia="sk-SK"/>
               </w:rPr>
               <w:tab/>
             </w:r>
@@ -2494,7 +2674,7 @@
                 <w:noProof/>
                 <w:webHidden/>
               </w:rPr>
-              <w:instrText xml:space="preserve"> PAGEREF _Toc98146792 \h </w:instrText>
+              <w:instrText xml:space="preserve"> PAGEREF _Toc100872117 \h </w:instrText>
             </w:r>
             <w:r>
               <w:rPr>
@@ -2535,9 +2715,10 @@
             <w:rPr>
               <w:rFonts w:asciiTheme="minorHAnsi" w:hAnsiTheme="minorHAnsi" w:cstheme="minorBidi"/>
               <w:noProof/>
+              <w:lang w:val="sk-SK" w:eastAsia="sk-SK"/>
             </w:rPr>
           </w:pPr>
-          <w:hyperlink w:anchor="_Toc98146793" w:history="1">
+          <w:hyperlink w:anchor="_Toc100872118" w:history="1">
             <w:r>
               <w:rPr>
                 <w:rStyle w:val="Hypertextovprepojenie"/>
@@ -2549,6 +2730,7 @@
               <w:rPr>
                 <w:rFonts w:asciiTheme="minorHAnsi" w:hAnsiTheme="minorHAnsi" w:cstheme="minorBidi"/>
                 <w:noProof/>
+                <w:lang w:val="sk-SK" w:eastAsia="sk-SK"/>
               </w:rPr>
               <w:tab/>
             </w:r>
@@ -2578,7 +2760,7 @@
                 <w:noProof/>
                 <w:webHidden/>
               </w:rPr>
-              <w:instrText xml:space="preserve"> PAGEREF _Toc98146793 \h </w:instrText>
+              <w:instrText xml:space="preserve"> PAGEREF _Toc100872118 \h </w:instrText>
             </w:r>
             <w:r>
               <w:rPr>
@@ -2599,6 +2781,251 @@
                 <w:webHidden/>
               </w:rPr>
               <w:t>20</w:t>
+            </w:r>
+            <w:r>
+              <w:rPr>
+                <w:noProof/>
+                <w:webHidden/>
+              </w:rPr>
+              <w:fldChar w:fldCharType="end"/>
+            </w:r>
+          </w:hyperlink>
+        </w:p>
+        <w:p>
+          <w:pPr>
+            <w:pStyle w:val="Obsah1"/>
+            <w:rPr>
+              <w:rFonts w:asciiTheme="minorHAnsi" w:hAnsiTheme="minorHAnsi" w:cstheme="minorBidi"/>
+              <w:b w:val="0"/>
+              <w:noProof/>
+              <w:sz w:val="22"/>
+              <w:szCs w:val="22"/>
+              <w:lang w:eastAsia="sk-SK"/>
+            </w:rPr>
+          </w:pPr>
+          <w:hyperlink w:anchor="_Toc100872119" w:history="1">
+            <w:r>
+              <w:rPr>
+                <w:rStyle w:val="Hypertextovprepojenie"/>
+                <w:noProof/>
+              </w:rPr>
+              <w:t>5</w:t>
+            </w:r>
+            <w:r>
+              <w:rPr>
+                <w:rFonts w:asciiTheme="minorHAnsi" w:hAnsiTheme="minorHAnsi" w:cstheme="minorBidi"/>
+                <w:b w:val="0"/>
+                <w:noProof/>
+                <w:sz w:val="22"/>
+                <w:szCs w:val="22"/>
+                <w:lang w:eastAsia="sk-SK"/>
+              </w:rPr>
+              <w:tab/>
+            </w:r>
+            <w:r>
+              <w:rPr>
+                <w:rStyle w:val="Hypertextovprepojenie"/>
+                <w:noProof/>
+              </w:rPr>
+              <w:t>Predikcie hospitalizácií</w:t>
+            </w:r>
+            <w:r>
+              <w:rPr>
+                <w:noProof/>
+                <w:webHidden/>
+              </w:rPr>
+              <w:tab/>
+            </w:r>
+            <w:r>
+              <w:rPr>
+                <w:noProof/>
+                <w:webHidden/>
+              </w:rPr>
+              <w:fldChar w:fldCharType="begin"/>
+            </w:r>
+            <w:r>
+              <w:rPr>
+                <w:noProof/>
+                <w:webHidden/>
+              </w:rPr>
+              <w:instrText xml:space="preserve"> PAGEREF _Toc100872119 \h </w:instrText>
+            </w:r>
+            <w:r>
+              <w:rPr>
+                <w:noProof/>
+                <w:webHidden/>
+              </w:rPr>
+            </w:r>
+            <w:r>
+              <w:rPr>
+                <w:noProof/>
+                <w:webHidden/>
+              </w:rPr>
+              <w:fldChar w:fldCharType="separate"/>
+            </w:r>
+            <w:r>
+              <w:rPr>
+                <w:noProof/>
+                <w:webHidden/>
+              </w:rPr>
+              <w:t>21</w:t>
+            </w:r>
+            <w:r>
+              <w:rPr>
+                <w:noProof/>
+                <w:webHidden/>
+              </w:rPr>
+              <w:fldChar w:fldCharType="end"/>
+            </w:r>
+          </w:hyperlink>
+        </w:p>
+        <w:p>
+          <w:pPr>
+            <w:pStyle w:val="Obsah2"/>
+            <w:tabs>
+              <w:tab w:val="left" w:pos="851"/>
+              <w:tab w:val="right" w:leader="dot" w:pos="8777"/>
+            </w:tabs>
+            <w:rPr>
+              <w:rFonts w:asciiTheme="minorHAnsi" w:hAnsiTheme="minorHAnsi" w:cstheme="minorBidi"/>
+              <w:noProof/>
+              <w:lang w:val="sk-SK" w:eastAsia="sk-SK"/>
+            </w:rPr>
+          </w:pPr>
+          <w:hyperlink w:anchor="_Toc100872120" w:history="1">
+            <w:r>
+              <w:rPr>
+                <w:rStyle w:val="Hypertextovprepojenie"/>
+                <w:noProof/>
+              </w:rPr>
+              <w:t>5.1</w:t>
+            </w:r>
+            <w:r>
+              <w:rPr>
+                <w:rFonts w:asciiTheme="minorHAnsi" w:hAnsiTheme="minorHAnsi" w:cstheme="minorBidi"/>
+                <w:noProof/>
+                <w:lang w:val="sk-SK" w:eastAsia="sk-SK"/>
+              </w:rPr>
+              <w:tab/>
+            </w:r>
+            <w:r>
+              <w:rPr>
+                <w:rStyle w:val="Hypertextovprepojenie"/>
+                <w:noProof/>
+              </w:rPr>
+              <w:t>Predikcie z dát od konca delty a začiatku omikronu</w:t>
+            </w:r>
+            <w:r>
+              <w:rPr>
+                <w:noProof/>
+                <w:webHidden/>
+              </w:rPr>
+              <w:tab/>
+            </w:r>
+            <w:r>
+              <w:rPr>
+                <w:noProof/>
+                <w:webHidden/>
+              </w:rPr>
+              <w:fldChar w:fldCharType="begin"/>
+            </w:r>
+            <w:r>
+              <w:rPr>
+                <w:noProof/>
+                <w:webHidden/>
+              </w:rPr>
+              <w:instrText xml:space="preserve"> PAGEREF _Toc100872120 \h </w:instrText>
+            </w:r>
+            <w:r>
+              <w:rPr>
+                <w:noProof/>
+                <w:webHidden/>
+              </w:rPr>
+            </w:r>
+            <w:r>
+              <w:rPr>
+                <w:noProof/>
+                <w:webHidden/>
+              </w:rPr>
+              <w:fldChar w:fldCharType="separate"/>
+            </w:r>
+            <w:r>
+              <w:rPr>
+                <w:noProof/>
+                <w:webHidden/>
+              </w:rPr>
+              <w:t>21</w:t>
+            </w:r>
+            <w:r>
+              <w:rPr>
+                <w:noProof/>
+                <w:webHidden/>
+              </w:rPr>
+              <w:fldChar w:fldCharType="end"/>
+            </w:r>
+          </w:hyperlink>
+        </w:p>
+        <w:p>
+          <w:pPr>
+            <w:pStyle w:val="Obsah1"/>
+            <w:rPr>
+              <w:rFonts w:asciiTheme="minorHAnsi" w:hAnsiTheme="minorHAnsi" w:cstheme="minorBidi"/>
+              <w:b w:val="0"/>
+              <w:noProof/>
+              <w:sz w:val="22"/>
+              <w:szCs w:val="22"/>
+              <w:lang w:eastAsia="sk-SK"/>
+            </w:rPr>
+          </w:pPr>
+          <w:hyperlink w:anchor="_Toc100872121" w:history="1">
+            <w:r>
+              <w:rPr>
+                <w:rStyle w:val="Hypertextovprepojenie"/>
+                <w:noProof/>
+                <w:lang w:eastAsia="sk-SK"/>
+              </w:rPr>
+              <w:t>Informácie o členoch tímu</w:t>
+            </w:r>
+            <w:r>
+              <w:rPr>
+                <w:noProof/>
+                <w:webHidden/>
+              </w:rPr>
+              <w:tab/>
+            </w:r>
+            <w:r>
+              <w:rPr>
+                <w:noProof/>
+                <w:webHidden/>
+              </w:rPr>
+              <w:fldChar w:fldCharType="begin"/>
+            </w:r>
+            <w:r>
+              <w:rPr>
+                <w:noProof/>
+                <w:webHidden/>
+              </w:rPr>
+              <w:instrText xml:space="preserve"> PAGEREF _Toc100872121 \h </w:instrText>
+            </w:r>
+            <w:r>
+              <w:rPr>
+                <w:noProof/>
+                <w:webHidden/>
+              </w:rPr>
+            </w:r>
+            <w:r>
+              <w:rPr>
+                <w:noProof/>
+                <w:webHidden/>
+              </w:rPr>
+              <w:fldChar w:fldCharType="separate"/>
+            </w:r>
+            <w:r>
+              <w:rPr>
+                <w:noProof/>
+                <w:webHidden/>
+              </w:rPr>
+              <w:t>24</w:t>
             </w:r>
             <w:r>
               <w:rPr>
@@ -2621,10 +3048,10 @@
               <w:noProof/>
               <w:sz w:val="22"/>
               <w:szCs w:val="22"/>
-              <w:lang w:val="en-US"/>
+              <w:lang w:eastAsia="sk-SK"/>
             </w:rPr>
           </w:pPr>
-          <w:hyperlink w:anchor="_Toc98146794" w:history="1">
+          <w:hyperlink w:anchor="_Toc100872122" w:history="1">
             <w:r>
               <w:rPr>
                 <w:rStyle w:val="Hypertextovprepojenie"/>
@@ -2639,7 +3066,7 @@
                 <w:noProof/>
                 <w:sz w:val="22"/>
                 <w:szCs w:val="22"/>
-                <w:lang w:val="en-US"/>
+                <w:lang w:eastAsia="sk-SK"/>
               </w:rPr>
               <w:tab/>
             </w:r>
@@ -2662,7 +3089,7 @@
                 <w:noProof/>
                 <w:webHidden/>
               </w:rPr>
-              <w:instrText xml:space="preserve"> PAGEREF _Toc98146794 \h </w:instrText>
+              <w:instrText xml:space="preserve"> PAGEREF _Toc100872122 \h </w:instrText>
             </w:r>
             <w:r>
               <w:rPr>
@@ -2682,7 +3109,7 @@
                 <w:noProof/>
                 <w:webHidden/>
               </w:rPr>
-              <w:t>21</w:t>
+              <w:t>25</w:t>
             </w:r>
             <w:r>
               <w:rPr>
@@ -2694,17 +3121,37 @@
           </w:hyperlink>
         </w:p>
         <w:p>
+          <w:pPr>
+            <w:rPr>
+              <w:b/>
+              <w:bCs/>
+            </w:rPr>
+          </w:pPr>
           <w:r>
             <w:rPr>
               <w:b/>
               <w:bCs/>
             </w:rPr>
-            <w:lastRenderedPageBreak/>
             <w:fldChar w:fldCharType="end"/>
           </w:r>
         </w:p>
       </w:sdtContent>
     </w:sdt>
+    <w:p>
+      <w:pPr>
+        <w:rPr>
+          <w:b/>
+          <w:bCs/>
+        </w:rPr>
+      </w:pPr>
+      <w:r>
+        <w:rPr>
+          <w:b/>
+          <w:bCs/>
+        </w:rPr>
+        <w:br w:type="page"/>
+      </w:r>
+    </w:p>
     <w:sdt>
       <w:sdtPr>
         <w:id w:val="-1508821853"/>
@@ -2780,7 +3227,7 @@
         </w:rPr>
         <w:fldChar w:fldCharType="separate"/>
       </w:r>
-      <w:hyperlink r:id="rId10" w:anchor="_Toc100246850" w:history="1">
+      <w:hyperlink r:id="rId10" w:anchor="_Toc100872069" w:history="1">
         <w:r>
           <w:rPr>
             <w:rStyle w:val="Hypertextovprepojenie"/>
@@ -2807,7 +3254,7 @@
             <w:noProof/>
             <w:webHidden/>
           </w:rPr>
-          <w:instrText xml:space="preserve"> PAGEREF _Toc100246850 \h </w:instrText>
+          <w:instrText xml:space="preserve"> PAGEREF _Toc100872069 \h </w:instrText>
         </w:r>
         <w:r>
           <w:rPr>
@@ -2850,7 +3297,7 @@
           <w:lang w:eastAsia="sk-SK"/>
         </w:rPr>
       </w:pPr>
-      <w:hyperlink r:id="rId11" w:anchor="_Toc100246851" w:history="1">
+      <w:hyperlink r:id="rId11" w:anchor="_Toc100872070" w:history="1">
         <w:r>
           <w:rPr>
             <w:rStyle w:val="Hypertextovprepojenie"/>
@@ -2885,7 +3332,7 @@
             <w:noProof/>
             <w:webHidden/>
           </w:rPr>
-          <w:instrText xml:space="preserve"> PAGEREF _Toc100246851 \h </w:instrText>
+          <w:instrText xml:space="preserve"> PAGEREF _Toc100872070 \h </w:instrText>
         </w:r>
         <w:r>
           <w:rPr>
@@ -2928,7 +3375,7 @@
           <w:lang w:eastAsia="sk-SK"/>
         </w:rPr>
       </w:pPr>
-      <w:hyperlink r:id="rId12" w:anchor="_Toc100246852" w:history="1">
+      <w:hyperlink r:id="rId12" w:anchor="_Toc100872071" w:history="1">
         <w:r>
           <w:rPr>
             <w:rStyle w:val="Hypertextovprepojenie"/>
@@ -2963,7 +3410,7 @@
             <w:noProof/>
             <w:webHidden/>
           </w:rPr>
-          <w:instrText xml:space="preserve"> PAGEREF _Toc100246852 \h </w:instrText>
+          <w:instrText xml:space="preserve"> PAGEREF _Toc100872071 \h </w:instrText>
         </w:r>
         <w:r>
           <w:rPr>
@@ -3006,7 +3453,7 @@
           <w:lang w:eastAsia="sk-SK"/>
         </w:rPr>
       </w:pPr>
-      <w:hyperlink r:id="rId13" w:anchor="_Toc100246853" w:history="1">
+      <w:hyperlink r:id="rId13" w:anchor="_Toc100872072" w:history="1">
         <w:r>
           <w:rPr>
             <w:rStyle w:val="Hypertextovprepojenie"/>
@@ -3033,7 +3480,7 @@
             <w:noProof/>
             <w:webHidden/>
           </w:rPr>
-          <w:instrText xml:space="preserve"> PAGEREF _Toc100246853 \h </w:instrText>
+          <w:instrText xml:space="preserve"> PAGEREF _Toc100872072 \h </w:instrText>
         </w:r>
         <w:r>
           <w:rPr>
@@ -3076,7 +3523,7 @@
           <w:lang w:eastAsia="sk-SK"/>
         </w:rPr>
       </w:pPr>
-      <w:hyperlink r:id="rId14" w:anchor="_Toc100246854" w:history="1">
+      <w:hyperlink r:id="rId14" w:anchor="_Toc100872073" w:history="1">
         <w:r>
           <w:rPr>
             <w:rStyle w:val="Hypertextovprepojenie"/>
@@ -3111,7 +3558,7 @@
             <w:noProof/>
             <w:webHidden/>
           </w:rPr>
-          <w:instrText xml:space="preserve"> PAGEREF _Toc100246854 \h </w:instrText>
+          <w:instrText xml:space="preserve"> PAGEREF _Toc100872073 \h </w:instrText>
         </w:r>
         <w:r>
           <w:rPr>
@@ -3154,7 +3601,7 @@
           <w:lang w:eastAsia="sk-SK"/>
         </w:rPr>
       </w:pPr>
-      <w:hyperlink r:id="rId15" w:anchor="_Toc100246855" w:history="1">
+      <w:hyperlink r:id="rId15" w:anchor="_Toc100872074" w:history="1">
         <w:r>
           <w:rPr>
             <w:rStyle w:val="Hypertextovprepojenie"/>
@@ -3181,7 +3628,7 @@
             <w:noProof/>
             <w:webHidden/>
           </w:rPr>
-          <w:instrText xml:space="preserve"> PAGEREF _Toc100246855 \h </w:instrText>
+          <w:instrText xml:space="preserve"> PAGEREF _Toc100872074 \h </w:instrText>
         </w:r>
         <w:r>
           <w:rPr>
@@ -3224,7 +3671,7 @@
           <w:lang w:eastAsia="sk-SK"/>
         </w:rPr>
       </w:pPr>
-      <w:hyperlink r:id="rId16" w:anchor="_Toc100246856" w:history="1">
+      <w:hyperlink r:id="rId16" w:anchor="_Toc100872075" w:history="1">
         <w:r>
           <w:rPr>
             <w:rStyle w:val="Hypertextovprepojenie"/>
@@ -3251,7 +3698,7 @@
             <w:noProof/>
             <w:webHidden/>
           </w:rPr>
-          <w:instrText xml:space="preserve"> PAGEREF _Toc100246856 \h </w:instrText>
+          <w:instrText xml:space="preserve"> PAGEREF _Toc100872075 \h </w:instrText>
         </w:r>
         <w:r>
           <w:rPr>
@@ -3294,7 +3741,7 @@
           <w:lang w:eastAsia="sk-SK"/>
         </w:rPr>
       </w:pPr>
-      <w:hyperlink r:id="rId17" w:anchor="_Toc100246857" w:history="1">
+      <w:hyperlink r:id="rId17" w:anchor="_Toc100872076" w:history="1">
         <w:r>
           <w:rPr>
             <w:rStyle w:val="Hypertextovprepojenie"/>
@@ -3321,7 +3768,7 @@
             <w:noProof/>
             <w:webHidden/>
           </w:rPr>
-          <w:instrText xml:space="preserve"> PAGEREF _Toc100246857 \h </w:instrText>
+          <w:instrText xml:space="preserve"> PAGEREF _Toc100872076 \h </w:instrText>
         </w:r>
         <w:r>
           <w:rPr>
@@ -3364,7 +3811,7 @@
           <w:lang w:eastAsia="sk-SK"/>
         </w:rPr>
       </w:pPr>
-      <w:hyperlink r:id="rId18" w:anchor="_Toc100246858" w:history="1">
+      <w:hyperlink r:id="rId18" w:anchor="_Toc100872077" w:history="1">
         <w:r>
           <w:rPr>
             <w:rStyle w:val="Hypertextovprepojenie"/>
@@ -3391,7 +3838,7 @@
             <w:noProof/>
             <w:webHidden/>
           </w:rPr>
-          <w:instrText xml:space="preserve"> PAGEREF _Toc100246858 \h </w:instrText>
+          <w:instrText xml:space="preserve"> PAGEREF _Toc100872077 \h </w:instrText>
         </w:r>
         <w:r>
           <w:rPr>
@@ -3434,7 +3881,7 @@
           <w:lang w:eastAsia="sk-SK"/>
         </w:rPr>
       </w:pPr>
-      <w:hyperlink r:id="rId19" w:anchor="_Toc100246859" w:history="1">
+      <w:hyperlink r:id="rId19" w:anchor="_Toc100872078" w:history="1">
         <w:r>
           <w:rPr>
             <w:rStyle w:val="Hypertextovprepojenie"/>
@@ -3461,7 +3908,7 @@
             <w:noProof/>
             <w:webHidden/>
           </w:rPr>
-          <w:instrText xml:space="preserve"> PAGEREF _Toc100246859 \h </w:instrText>
+          <w:instrText xml:space="preserve"> PAGEREF _Toc100872078 \h </w:instrText>
         </w:r>
         <w:r>
           <w:rPr>
@@ -3504,7 +3951,7 @@
           <w:lang w:eastAsia="sk-SK"/>
         </w:rPr>
       </w:pPr>
-      <w:hyperlink r:id="rId20" w:anchor="_Toc100246860" w:history="1">
+      <w:hyperlink r:id="rId20" w:anchor="_Toc100872079" w:history="1">
         <w:r>
           <w:rPr>
             <w:rStyle w:val="Hypertextovprepojenie"/>
@@ -3531,7 +3978,7 @@
             <w:noProof/>
             <w:webHidden/>
           </w:rPr>
-          <w:instrText xml:space="preserve"> PAGEREF _Toc100246860 \h </w:instrText>
+          <w:instrText xml:space="preserve"> PAGEREF _Toc100872079 \h </w:instrText>
         </w:r>
         <w:r>
           <w:rPr>
@@ -3574,7 +4021,7 @@
           <w:lang w:eastAsia="sk-SK"/>
         </w:rPr>
       </w:pPr>
-      <w:hyperlink w:anchor="_Toc100246861" w:history="1">
+      <w:hyperlink w:anchor="_Toc100872080" w:history="1">
         <w:r>
           <w:rPr>
             <w:rStyle w:val="Hypertextovprepojenie"/>
@@ -3601,7 +4048,7 @@
             <w:noProof/>
             <w:webHidden/>
           </w:rPr>
-          <w:instrText xml:space="preserve"> PAGEREF _Toc100246861 \h </w:instrText>
+          <w:instrText xml:space="preserve"> PAGEREF _Toc100872080 \h </w:instrText>
         </w:r>
         <w:r>
           <w:rPr>
@@ -3644,7 +4091,7 @@
           <w:lang w:eastAsia="sk-SK"/>
         </w:rPr>
       </w:pPr>
-      <w:hyperlink r:id="rId21" w:anchor="_Toc100246862" w:history="1">
+      <w:hyperlink r:id="rId21" w:anchor="_Toc100872081" w:history="1">
         <w:r>
           <w:rPr>
             <w:rStyle w:val="Hypertextovprepojenie"/>
@@ -3671,7 +4118,7 @@
             <w:noProof/>
             <w:webHidden/>
           </w:rPr>
-          <w:instrText xml:space="preserve"> PAGEREF _Toc100246862 \h </w:instrText>
+          <w:instrText xml:space="preserve"> PAGEREF _Toc100872081 \h </w:instrText>
         </w:r>
         <w:r>
           <w:rPr>
@@ -3714,7 +4161,7 @@
           <w:lang w:eastAsia="sk-SK"/>
         </w:rPr>
       </w:pPr>
-      <w:hyperlink r:id="rId22" w:anchor="_Toc100246863" w:history="1">
+      <w:hyperlink r:id="rId22" w:anchor="_Toc100872082" w:history="1">
         <w:r>
           <w:rPr>
             <w:rStyle w:val="Hypertextovprepojenie"/>
@@ -3741,7 +4188,7 @@
             <w:noProof/>
             <w:webHidden/>
           </w:rPr>
-          <w:instrText xml:space="preserve"> PAGEREF _Toc100246863 \h </w:instrText>
+          <w:instrText xml:space="preserve"> PAGEREF _Toc100872082 \h </w:instrText>
         </w:r>
         <w:r>
           <w:rPr>
@@ -3784,7 +4231,7 @@
           <w:lang w:eastAsia="sk-SK"/>
         </w:rPr>
       </w:pPr>
-      <w:hyperlink r:id="rId23" w:anchor="_Toc100246864" w:history="1">
+      <w:hyperlink r:id="rId23" w:anchor="_Toc100872083" w:history="1">
         <w:r>
           <w:rPr>
             <w:rStyle w:val="Hypertextovprepojenie"/>
@@ -3811,7 +4258,7 @@
             <w:noProof/>
             <w:webHidden/>
           </w:rPr>
-          <w:instrText xml:space="preserve"> PAGEREF _Toc100246864 \h </w:instrText>
+          <w:instrText xml:space="preserve"> PAGEREF _Toc100872083 \h </w:instrText>
         </w:r>
         <w:r>
           <w:rPr>
@@ -3854,7 +4301,7 @@
           <w:lang w:eastAsia="sk-SK"/>
         </w:rPr>
       </w:pPr>
-      <w:hyperlink r:id="rId24" w:anchor="_Toc100246865" w:history="1">
+      <w:hyperlink r:id="rId24" w:anchor="_Toc100872084" w:history="1">
         <w:r>
           <w:rPr>
             <w:rStyle w:val="Hypertextovprepojenie"/>
@@ -3881,7 +4328,7 @@
             <w:noProof/>
             <w:webHidden/>
           </w:rPr>
-          <w:instrText xml:space="preserve"> PAGEREF _Toc100246865 \h </w:instrText>
+          <w:instrText xml:space="preserve"> PAGEREF _Toc100872084 \h </w:instrText>
         </w:r>
         <w:r>
           <w:rPr>
@@ -3924,7 +4371,7 @@
           <w:lang w:eastAsia="sk-SK"/>
         </w:rPr>
       </w:pPr>
-      <w:hyperlink w:anchor="_Toc100246866" w:history="1">
+      <w:hyperlink w:anchor="_Toc100872085" w:history="1">
         <w:r>
           <w:rPr>
             <w:rStyle w:val="Hypertextovprepojenie"/>
@@ -3951,7 +4398,7 @@
             <w:noProof/>
             <w:webHidden/>
           </w:rPr>
-          <w:instrText xml:space="preserve"> PAGEREF _Toc100246866 \h </w:instrText>
+          <w:instrText xml:space="preserve"> PAGEREF _Toc100872085 \h </w:instrText>
         </w:r>
         <w:r>
           <w:rPr>
@@ -3994,7 +4441,7 @@
           <w:lang w:eastAsia="sk-SK"/>
         </w:rPr>
       </w:pPr>
-      <w:hyperlink r:id="rId25" w:anchor="_Toc100246867" w:history="1">
+      <w:hyperlink r:id="rId25" w:anchor="_Toc100872086" w:history="1">
         <w:r>
           <w:rPr>
             <w:rStyle w:val="Hypertextovprepojenie"/>
@@ -4021,7 +4468,7 @@
             <w:noProof/>
             <w:webHidden/>
           </w:rPr>
-          <w:instrText xml:space="preserve"> PAGEREF _Toc100246867 \h </w:instrText>
+          <w:instrText xml:space="preserve"> PAGEREF _Toc100872086 \h </w:instrText>
         </w:r>
         <w:r>
           <w:rPr>
@@ -4064,7 +4511,7 @@
           <w:lang w:eastAsia="sk-SK"/>
         </w:rPr>
       </w:pPr>
-      <w:hyperlink w:anchor="_Toc100246868" w:history="1">
+      <w:hyperlink w:anchor="_Toc100872087" w:history="1">
         <w:r>
           <w:rPr>
             <w:rStyle w:val="Hypertextovprepojenie"/>
@@ -4091,7 +4538,7 @@
             <w:noProof/>
             <w:webHidden/>
           </w:rPr>
-          <w:instrText xml:space="preserve"> PAGEREF _Toc100246868 \h </w:instrText>
+          <w:instrText xml:space="preserve"> PAGEREF _Toc100872087 \h </w:instrText>
         </w:r>
         <w:r>
           <w:rPr>
@@ -4134,7 +4581,7 @@
           <w:lang w:eastAsia="sk-SK"/>
         </w:rPr>
       </w:pPr>
-      <w:hyperlink w:anchor="_Toc100246869" w:history="1">
+      <w:hyperlink w:anchor="_Toc100872088" w:history="1">
         <w:r>
           <w:rPr>
             <w:rStyle w:val="Hypertextovprepojenie"/>
@@ -4161,7 +4608,7 @@
             <w:noProof/>
             <w:webHidden/>
           </w:rPr>
-          <w:instrText xml:space="preserve"> PAGEREF _Toc100246869 \h </w:instrText>
+          <w:instrText xml:space="preserve"> PAGEREF _Toc100872088 \h </w:instrText>
         </w:r>
         <w:r>
           <w:rPr>
@@ -4204,7 +4651,7 @@
           <w:lang w:eastAsia="sk-SK"/>
         </w:rPr>
       </w:pPr>
-      <w:hyperlink w:anchor="_Toc100246870" w:history="1">
+      <w:hyperlink w:anchor="_Toc100872089" w:history="1">
         <w:r>
           <w:rPr>
             <w:rStyle w:val="Hypertextovprepojenie"/>
@@ -4231,7 +4678,7 @@
             <w:noProof/>
             <w:webHidden/>
           </w:rPr>
-          <w:instrText xml:space="preserve"> PAGEREF _Toc100246870 \h </w:instrText>
+          <w:instrText xml:space="preserve"> PAGEREF _Toc100872089 \h </w:instrText>
         </w:r>
         <w:r>
           <w:rPr>
@@ -4274,7 +4721,7 @@
           <w:lang w:eastAsia="sk-SK"/>
         </w:rPr>
       </w:pPr>
-      <w:hyperlink w:anchor="_Toc100246871" w:history="1">
+      <w:hyperlink w:anchor="_Toc100872090" w:history="1">
         <w:r>
           <w:rPr>
             <w:rStyle w:val="Hypertextovprepojenie"/>
@@ -4301,7 +4748,7 @@
             <w:noProof/>
             <w:webHidden/>
           </w:rPr>
-          <w:instrText xml:space="preserve"> PAGEREF _Toc100246871 \h </w:instrText>
+          <w:instrText xml:space="preserve"> PAGEREF _Toc100872090 \h </w:instrText>
         </w:r>
         <w:r>
           <w:rPr>
@@ -4334,24 +4781,18 @@
     </w:p>
     <w:p>
       <w:pPr>
-        <w:pStyle w:val="Zakladny"/>
-      </w:pPr>
-      <w:r>
+        <w:pStyle w:val="Nadpisneslovan"/>
+      </w:pPr>
+      <w:r>
+        <w:lastRenderedPageBreak/>
         <w:fldChar w:fldCharType="end"/>
       </w:r>
       <w:bookmarkStart w:id="0" w:name="_Toc97398616"/>
-    </w:p>
-    <w:p>
-      <w:pPr>
-        <w:tabs>
-          <w:tab w:val="left" w:pos="1166"/>
-        </w:tabs>
-        <w:rPr>
-          <w:rFonts w:ascii="Times New Roman" w:hAnsi="Times New Roman" w:cs="Times New Roman"/>
-          <w:sz w:val="24"/>
-          <w:szCs w:val="32"/>
-        </w:rPr>
-      </w:pPr>
+      <w:bookmarkStart w:id="1" w:name="_Toc100872091"/>
+      <w:r>
+        <w:t>Zoznam rovníc</w:t>
+      </w:r>
+      <w:bookmarkEnd w:id="1"/>
     </w:p>
     <w:p>
       <w:pPr>
@@ -4625,6 +5066,174 @@
     </w:p>
     <w:p>
       <w:pPr>
+        <w:pStyle w:val="Nadpisneslovan"/>
+      </w:pPr>
+      <w:bookmarkStart w:id="2" w:name="_Toc100872092"/>
+      <w:r>
+        <w:lastRenderedPageBreak/>
+        <w:t>Zoznam tabuliek</w:t>
+      </w:r>
+      <w:bookmarkEnd w:id="2"/>
+    </w:p>
+    <w:p>
+      <w:pPr>
+        <w:pStyle w:val="Zoznamobrzkov"/>
+        <w:tabs>
+          <w:tab w:val="right" w:leader="dot" w:pos="8777"/>
+        </w:tabs>
+        <w:rPr>
+          <w:rFonts w:eastAsiaTheme="minorEastAsia"/>
+          <w:noProof/>
+          <w:lang w:eastAsia="sk-SK"/>
+        </w:rPr>
+      </w:pPr>
+      <w:r>
+        <w:fldChar w:fldCharType="begin"/>
+      </w:r>
+      <w:r>
+        <w:instrText xml:space="preserve"> TOC \h \z \c "Tabuľka" </w:instrText>
+      </w:r>
+      <w:r>
+        <w:fldChar w:fldCharType="separate"/>
+      </w:r>
+      <w:hyperlink w:anchor="_Toc100872057" w:history="1">
+        <w:r>
+          <w:rPr>
+            <w:rStyle w:val="Hypertextovprepojenie"/>
+            <w:noProof/>
+          </w:rPr>
+          <w:t>Tabuľka 1 Dosiahnuté výsledky predikcií</w:t>
+        </w:r>
+        <w:r>
+          <w:rPr>
+            <w:noProof/>
+            <w:webHidden/>
+          </w:rPr>
+          <w:tab/>
+        </w:r>
+        <w:r>
+          <w:rPr>
+            <w:noProof/>
+            <w:webHidden/>
+          </w:rPr>
+          <w:fldChar w:fldCharType="begin"/>
+        </w:r>
+        <w:r>
+          <w:rPr>
+            <w:noProof/>
+            <w:webHidden/>
+          </w:rPr>
+          <w:instrText xml:space="preserve"> PAGEREF _Toc100872057 \h </w:instrText>
+        </w:r>
+        <w:r>
+          <w:rPr>
+            <w:noProof/>
+            <w:webHidden/>
+          </w:rPr>
+        </w:r>
+        <w:r>
+          <w:rPr>
+            <w:noProof/>
+            <w:webHidden/>
+          </w:rPr>
+          <w:fldChar w:fldCharType="separate"/>
+        </w:r>
+        <w:r>
+          <w:rPr>
+            <w:noProof/>
+            <w:webHidden/>
+          </w:rPr>
+          <w:t>20</w:t>
+        </w:r>
+        <w:r>
+          <w:rPr>
+            <w:noProof/>
+            <w:webHidden/>
+          </w:rPr>
+          <w:fldChar w:fldCharType="end"/>
+        </w:r>
+      </w:hyperlink>
+    </w:p>
+    <w:p>
+      <w:pPr>
+        <w:pStyle w:val="Zoznamobrzkov"/>
+        <w:tabs>
+          <w:tab w:val="right" w:leader="dot" w:pos="8777"/>
+        </w:tabs>
+        <w:rPr>
+          <w:rFonts w:eastAsiaTheme="minorEastAsia"/>
+          <w:noProof/>
+          <w:lang w:eastAsia="sk-SK"/>
+        </w:rPr>
+      </w:pPr>
+      <w:hyperlink w:anchor="_Toc100872058" w:history="1">
+        <w:r>
+          <w:rPr>
+            <w:rStyle w:val="Hypertextovprepojenie"/>
+            <w:noProof/>
+          </w:rPr>
+          <w:t>Tabuľka 2 Výsledne hodnoty predikcií pre rôzne parametre</w:t>
+        </w:r>
+        <w:r>
+          <w:rPr>
+            <w:noProof/>
+            <w:webHidden/>
+          </w:rPr>
+          <w:tab/>
+        </w:r>
+        <w:r>
+          <w:rPr>
+            <w:noProof/>
+            <w:webHidden/>
+          </w:rPr>
+          <w:fldChar w:fldCharType="begin"/>
+        </w:r>
+        <w:r>
+          <w:rPr>
+            <w:noProof/>
+            <w:webHidden/>
+          </w:rPr>
+          <w:instrText xml:space="preserve"> PAGEREF _Toc100872058 \h </w:instrText>
+        </w:r>
+        <w:r>
+          <w:rPr>
+            <w:noProof/>
+            <w:webHidden/>
+          </w:rPr>
+        </w:r>
+        <w:r>
+          <w:rPr>
+            <w:noProof/>
+            <w:webHidden/>
+          </w:rPr>
+          <w:fldChar w:fldCharType="separate"/>
+        </w:r>
+        <w:r>
+          <w:rPr>
+            <w:noProof/>
+            <w:webHidden/>
+          </w:rPr>
+          <w:t>23</w:t>
+        </w:r>
+        <w:r>
+          <w:rPr>
+            <w:noProof/>
+            <w:webHidden/>
+          </w:rPr>
+          <w:fldChar w:fldCharType="end"/>
+        </w:r>
+      </w:hyperlink>
+    </w:p>
+    <w:p>
+      <w:pPr>
+        <w:pStyle w:val="Zakladny"/>
+      </w:pPr>
+      <w:r>
+        <w:fldChar w:fldCharType="end"/>
+      </w:r>
+    </w:p>
+    <w:p>
+      <w:pPr>
         <w:tabs>
           <w:tab w:val="left" w:pos="1166"/>
         </w:tabs>
@@ -4774,7 +5383,7 @@
         <w:t>umelé pľúcne ventilácie</w:t>
       </w:r>
     </w:p>
-    <w:bookmarkStart w:id="1" w:name="_Toc98146768"/>
+    <w:bookmarkStart w:id="3" w:name="_Toc100872093"/>
     <w:p>
       <w:pPr>
         <w:pStyle w:val="Nadpisneslovan"/>
@@ -4806,7 +5415,7 @@
           </w:r>
         </w:sdtContent>
       </w:sdt>
-      <w:bookmarkEnd w:id="1"/>
+      <w:bookmarkEnd w:id="3"/>
     </w:p>
     <w:p>
       <w:pPr>
@@ -4816,7 +5425,7 @@
           <w:iCs/>
         </w:rPr>
       </w:pPr>
-      <w:bookmarkStart w:id="2" w:name="_Hlk97380279"/>
+      <w:bookmarkStart w:id="4" w:name="_Hlk97380279"/>
       <w:r>
         <w:rPr>
           <w:i/>
@@ -4845,7 +5454,7 @@
         </w:rPr>
         <w:t>pravil: Filip Frank</w:t>
       </w:r>
-      <w:bookmarkEnd w:id="2"/>
+      <w:bookmarkEnd w:id="4"/>
       <w:r>
         <w:rPr>
           <w:i/>
@@ -5129,9 +5738,9 @@
           <w:sz w:val="44"/>
         </w:rPr>
       </w:pPr>
-      <w:bookmarkStart w:id="3" w:name="_Toc98146769"/>
-      <w:bookmarkStart w:id="4" w:name="_Toc378775589"/>
-      <w:bookmarkStart w:id="5" w:name="_Toc378776129"/>
+      <w:bookmarkStart w:id="5" w:name="_Toc378775589"/>
+      <w:bookmarkStart w:id="6" w:name="_Toc378776129"/>
+      <w:bookmarkStart w:id="7" w:name="_Toc100872094"/>
       <w:r>
         <w:rPr>
           <w:rStyle w:val="ZakladnyChar"/>
@@ -5140,7 +5749,7 @@
         <w:lastRenderedPageBreak/>
         <w:t>Zbierané dáta na Slovensku v súvislosti COVID-19</w:t>
       </w:r>
-      <w:bookmarkEnd w:id="3"/>
+      <w:bookmarkEnd w:id="7"/>
     </w:p>
     <w:p>
       <w:pPr>
@@ -5448,7 +6057,7 @@
                                 <w:noProof/>
                               </w:rPr>
                             </w:pPr>
-                            <w:bookmarkStart w:id="6" w:name="_Toc100246850"/>
+                            <w:bookmarkStart w:id="8" w:name="_Toc100872069"/>
                             <w:r>
                               <w:t xml:space="preserve">Obrázok </w:t>
                             </w:r>
@@ -5501,7 +6110,7 @@
                             <w:r>
                               <w:t xml:space="preserve"> IZA</w:t>
                             </w:r>
-                            <w:bookmarkEnd w:id="6"/>
+                            <w:bookmarkEnd w:id="8"/>
                           </w:p>
                         </w:txbxContent>
                       </wps:txbx>
@@ -5534,7 +6143,7 @@
                           <w:noProof/>
                         </w:rPr>
                       </w:pPr>
-                      <w:bookmarkStart w:id="7" w:name="_Toc100246850"/>
+                      <w:bookmarkStart w:id="9" w:name="_Toc100872069"/>
                       <w:r>
                         <w:t xml:space="preserve">Obrázok </w:t>
                       </w:r>
@@ -5587,7 +6196,7 @@
                       <w:r>
                         <w:t xml:space="preserve"> IZA</w:t>
                       </w:r>
-                      <w:bookmarkEnd w:id="7"/>
+                      <w:bookmarkEnd w:id="9"/>
                     </w:p>
                   </w:txbxContent>
                 </v:textbox>
@@ -5605,7 +6214,7 @@
       <w:pPr>
         <w:pStyle w:val="Nadpis1rovne"/>
       </w:pPr>
-      <w:bookmarkStart w:id="8" w:name="_Toc98146770"/>
+      <w:bookmarkStart w:id="10" w:name="_Toc100872095"/>
       <w:r>
         <w:lastRenderedPageBreak/>
         <w:t xml:space="preserve">Microsoft </w:t>
@@ -5614,7 +6223,7 @@
       <w:r>
         <w:t>Azure</w:t>
       </w:r>
-      <w:bookmarkEnd w:id="8"/>
+      <w:bookmarkEnd w:id="10"/>
       <w:proofErr w:type="spellEnd"/>
     </w:p>
     <w:p>
@@ -5633,22 +6242,10 @@
           <w:i/>
           <w:iCs/>
         </w:rPr>
-        <w:t xml:space="preserve">: Juraj </w:t>
-      </w:r>
-      <w:proofErr w:type="spellStart"/>
-      <w:r>
-        <w:rPr>
-          <w:i/>
-          <w:iCs/>
-        </w:rPr>
-        <w:t>Puszte</w:t>
-      </w:r>
-      <w:r>
-        <w:t>r</w:t>
-      </w:r>
-      <w:proofErr w:type="spellEnd"/>
-      <w:r>
-        <w:t>)</w:t>
+        <w:t>: Juraj Puszte</w:t>
+      </w:r>
+      <w:r>
+        <w:t>r)</w:t>
       </w:r>
     </w:p>
     <w:p>
@@ -6183,7 +6780,7 @@
       <w:pPr>
         <w:pStyle w:val="Nadpis2urovne"/>
       </w:pPr>
-      <w:bookmarkStart w:id="9" w:name="_Toc98146771"/>
+      <w:bookmarkStart w:id="11" w:name="_Toc100872096"/>
       <w:proofErr w:type="spellStart"/>
       <w:r>
         <w:t>Azure</w:t>
@@ -6204,7 +6801,7 @@
       <w:r>
         <w:t>Learning</w:t>
       </w:r>
-      <w:bookmarkEnd w:id="9"/>
+      <w:bookmarkEnd w:id="11"/>
       <w:proofErr w:type="spellEnd"/>
     </w:p>
     <w:p>
@@ -6223,30 +6820,14 @@
           <w:i/>
           <w:iCs/>
         </w:rPr>
-        <w:t xml:space="preserve">: Juraj </w:t>
-      </w:r>
-      <w:proofErr w:type="spellStart"/>
+        <w:t>: Juraj Puszt</w:t>
+      </w:r>
       <w:r>
         <w:rPr>
           <w:i/>
           <w:iCs/>
         </w:rPr>
-        <w:t>Puszt</w:t>
-      </w:r>
-      <w:r>
-        <w:rPr>
-          <w:i/>
-          <w:iCs/>
-        </w:rPr>
-        <w:t>er</w:t>
-      </w:r>
-      <w:proofErr w:type="spellEnd"/>
-      <w:r>
-        <w:rPr>
-          <w:i/>
-          <w:iCs/>
-        </w:rPr>
-        <w:t>)</w:t>
+        <w:t>er)</w:t>
       </w:r>
     </w:p>
     <w:p>
@@ -7141,9 +7722,9 @@
                                 <w:szCs w:val="32"/>
                               </w:rPr>
                             </w:pPr>
-                            <w:bookmarkStart w:id="10" w:name="_Toc97398617"/>
-                            <w:bookmarkStart w:id="11" w:name="_Toc98145997"/>
-                            <w:bookmarkStart w:id="12" w:name="_Toc100246851"/>
+                            <w:bookmarkStart w:id="12" w:name="_Toc97398617"/>
+                            <w:bookmarkStart w:id="13" w:name="_Toc98145997"/>
+                            <w:bookmarkStart w:id="14" w:name="_Toc100872070"/>
                             <w:r>
                               <w:t xml:space="preserve">Obrázok </w:t>
                             </w:r>
@@ -7229,9 +7810,9 @@
                                 </w:r>
                               </w:sdtContent>
                             </w:sdt>
-                            <w:bookmarkEnd w:id="10"/>
-                            <w:bookmarkEnd w:id="11"/>
                             <w:bookmarkEnd w:id="12"/>
+                            <w:bookmarkEnd w:id="13"/>
+                            <w:bookmarkEnd w:id="14"/>
                           </w:p>
                         </w:txbxContent>
                       </wps:txbx>
@@ -7263,9 +7844,9 @@
                           <w:szCs w:val="32"/>
                         </w:rPr>
                       </w:pPr>
-                      <w:bookmarkStart w:id="13" w:name="_Toc97398617"/>
-                      <w:bookmarkStart w:id="14" w:name="_Toc98145997"/>
-                      <w:bookmarkStart w:id="15" w:name="_Toc100246851"/>
+                      <w:bookmarkStart w:id="15" w:name="_Toc97398617"/>
+                      <w:bookmarkStart w:id="16" w:name="_Toc98145997"/>
+                      <w:bookmarkStart w:id="17" w:name="_Toc100872070"/>
                       <w:r>
                         <w:t xml:space="preserve">Obrázok </w:t>
                       </w:r>
@@ -7351,9 +7932,9 @@
                           </w:r>
                         </w:sdtContent>
                       </w:sdt>
-                      <w:bookmarkEnd w:id="13"/>
-                      <w:bookmarkEnd w:id="14"/>
                       <w:bookmarkEnd w:id="15"/>
+                      <w:bookmarkEnd w:id="16"/>
+                      <w:bookmarkEnd w:id="17"/>
                     </w:p>
                   </w:txbxContent>
                 </v:textbox>
@@ -7549,7 +8130,7 @@
       <w:pPr>
         <w:pStyle w:val="Nadpis2urovne"/>
       </w:pPr>
-      <w:bookmarkStart w:id="16" w:name="_Toc98146772"/>
+      <w:bookmarkStart w:id="18" w:name="_Toc100872097"/>
       <w:r>
         <w:rPr>
           <w:noProof/>
@@ -7603,9 +8184,9 @@
                                 <w:szCs w:val="32"/>
                               </w:rPr>
                             </w:pPr>
-                            <w:bookmarkStart w:id="17" w:name="_Toc97398618"/>
-                            <w:bookmarkStart w:id="18" w:name="_Toc98145998"/>
-                            <w:bookmarkStart w:id="19" w:name="_Toc100246852"/>
+                            <w:bookmarkStart w:id="19" w:name="_Toc97398618"/>
+                            <w:bookmarkStart w:id="20" w:name="_Toc98145998"/>
+                            <w:bookmarkStart w:id="21" w:name="_Toc100872071"/>
                             <w:r>
                               <w:t xml:space="preserve">Obrázok </w:t>
                             </w:r>
@@ -7667,9 +8248,9 @@
                                 </w:r>
                               </w:sdtContent>
                             </w:sdt>
-                            <w:bookmarkEnd w:id="17"/>
-                            <w:bookmarkEnd w:id="18"/>
                             <w:bookmarkEnd w:id="19"/>
+                            <w:bookmarkEnd w:id="20"/>
+                            <w:bookmarkEnd w:id="21"/>
                           </w:p>
                         </w:txbxContent>
                       </wps:txbx>
@@ -7704,9 +8285,9 @@
                           <w:szCs w:val="32"/>
                         </w:rPr>
                       </w:pPr>
-                      <w:bookmarkStart w:id="20" w:name="_Toc97398618"/>
-                      <w:bookmarkStart w:id="21" w:name="_Toc98145998"/>
-                      <w:bookmarkStart w:id="22" w:name="_Toc100246852"/>
+                      <w:bookmarkStart w:id="22" w:name="_Toc97398618"/>
+                      <w:bookmarkStart w:id="23" w:name="_Toc98145998"/>
+                      <w:bookmarkStart w:id="24" w:name="_Toc100872071"/>
                       <w:r>
                         <w:t xml:space="preserve">Obrázok </w:t>
                       </w:r>
@@ -7768,9 +8349,9 @@
                           </w:r>
                         </w:sdtContent>
                       </w:sdt>
-                      <w:bookmarkEnd w:id="20"/>
-                      <w:bookmarkEnd w:id="21"/>
                       <w:bookmarkEnd w:id="22"/>
+                      <w:bookmarkEnd w:id="23"/>
+                      <w:bookmarkEnd w:id="24"/>
                     </w:p>
                   </w:txbxContent>
                 </v:textbox>
@@ -7847,7 +8428,7 @@
       <w:r>
         <w:t>AutoML</w:t>
       </w:r>
-      <w:bookmarkEnd w:id="16"/>
+      <w:bookmarkEnd w:id="18"/>
       <w:proofErr w:type="spellEnd"/>
     </w:p>
     <w:p>
@@ -8023,7 +8604,7 @@
       <w:pPr>
         <w:pStyle w:val="Nadpis1rovne"/>
       </w:pPr>
-      <w:bookmarkStart w:id="23" w:name="_Toc98146773"/>
+      <w:bookmarkStart w:id="25" w:name="_Toc100872098"/>
       <w:r>
         <w:lastRenderedPageBreak/>
         <w:t>M</w:t>
@@ -8038,7 +8619,7 @@
       <w:r>
         <w:t>AutoML</w:t>
       </w:r>
-      <w:bookmarkEnd w:id="23"/>
+      <w:bookmarkEnd w:id="25"/>
       <w:proofErr w:type="spellEnd"/>
     </w:p>
     <w:p>
@@ -8049,7 +8630,7 @@
           <w:numId w:val="5"/>
         </w:numPr>
       </w:pPr>
-      <w:bookmarkStart w:id="24" w:name="_Toc98146774"/>
+      <w:bookmarkStart w:id="26" w:name="_Toc100872099"/>
       <w:proofErr w:type="spellStart"/>
       <w:r>
         <w:t>Seasonal</w:t>
@@ -8062,7 +8643,7 @@
       <w:r>
         <w:t>Naive</w:t>
       </w:r>
-      <w:bookmarkEnd w:id="24"/>
+      <w:bookmarkEnd w:id="26"/>
       <w:proofErr w:type="spellEnd"/>
     </w:p>
     <w:p>
@@ -8294,7 +8875,7 @@
                                 <w:szCs w:val="32"/>
                               </w:rPr>
                             </w:pPr>
-                            <w:bookmarkStart w:id="25" w:name="_Toc97399506"/>
+                            <w:bookmarkStart w:id="27" w:name="_Toc97399506"/>
                             <w:r>
                               <w:t xml:space="preserve">Rovnica </w:t>
                             </w:r>
@@ -8334,7 +8915,7 @@
                             <w:r>
                               <w:t>Naive</w:t>
                             </w:r>
-                            <w:bookmarkEnd w:id="25"/>
+                            <w:bookmarkEnd w:id="27"/>
                             <w:proofErr w:type="spellEnd"/>
                           </w:p>
                         </w:txbxContent>
@@ -8370,7 +8951,7 @@
                           <w:szCs w:val="32"/>
                         </w:rPr>
                       </w:pPr>
-                      <w:bookmarkStart w:id="26" w:name="_Toc97399506"/>
+                      <w:bookmarkStart w:id="28" w:name="_Toc97399506"/>
                       <w:r>
                         <w:t xml:space="preserve">Rovnica </w:t>
                       </w:r>
@@ -8410,7 +8991,7 @@
                       <w:r>
                         <w:t>Naive</w:t>
                       </w:r>
-                      <w:bookmarkEnd w:id="26"/>
+                      <w:bookmarkEnd w:id="28"/>
                       <w:proofErr w:type="spellEnd"/>
                     </w:p>
                   </w:txbxContent>
@@ -8464,7 +9045,7 @@
       <w:pPr>
         <w:pStyle w:val="Nadpis2urovne"/>
       </w:pPr>
-      <w:bookmarkStart w:id="27" w:name="_Toc98146775"/>
+      <w:bookmarkStart w:id="29" w:name="_Toc100872100"/>
       <w:r>
         <w:t>ARIMA a</w:t>
       </w:r>
@@ -8474,7 +9055,7 @@
       <w:r>
         <w:t>ARIMAX</w:t>
       </w:r>
-      <w:bookmarkEnd w:id="27"/>
+      <w:bookmarkEnd w:id="29"/>
     </w:p>
     <w:p>
       <w:pPr>
@@ -8485,23 +9066,7 @@
           <w:i/>
           <w:iCs/>
         </w:rPr>
-        <w:t xml:space="preserve">(Spracoval: Juraj </w:t>
-      </w:r>
-      <w:proofErr w:type="spellStart"/>
-      <w:r>
-        <w:rPr>
-          <w:i/>
-          <w:iCs/>
-        </w:rPr>
-        <w:t>Puszter</w:t>
-      </w:r>
-      <w:proofErr w:type="spellEnd"/>
-      <w:r>
-        <w:rPr>
-          <w:i/>
-          <w:iCs/>
-        </w:rPr>
-        <w:t>)</w:t>
+        <w:t>(Spracoval: Juraj Puszter)</w:t>
       </w:r>
     </w:p>
     <w:p>
@@ -8726,7 +9291,7 @@
                                 <w:szCs w:val="32"/>
                               </w:rPr>
                             </w:pPr>
-                            <w:bookmarkStart w:id="28" w:name="_Toc97399507"/>
+                            <w:bookmarkStart w:id="30" w:name="_Toc97399507"/>
                             <w:r>
                               <w:t xml:space="preserve">Rovnica </w:t>
                             </w:r>
@@ -8734,10 +9299,7 @@
                               <w:fldChar w:fldCharType="begin"/>
                             </w:r>
                             <w:r>
-                              <w:instrText xml:space="preserve"> SEQ Rovnica \*</w:instrText>
-                            </w:r>
-                            <w:r>
-                              <w:instrText xml:space="preserve"> ARABIC </w:instrText>
+                              <w:instrText xml:space="preserve"> SEQ Rovnica \* ARABIC </w:instrText>
                             </w:r>
                             <w:r>
                               <w:fldChar w:fldCharType="separate"/>
@@ -8794,7 +9356,7 @@
                                 </w:r>
                               </w:sdtContent>
                             </w:sdt>
-                            <w:bookmarkEnd w:id="28"/>
+                            <w:bookmarkEnd w:id="30"/>
                           </w:p>
                         </w:txbxContent>
                       </wps:txbx>
@@ -8829,7 +9391,7 @@
                           <w:szCs w:val="32"/>
                         </w:rPr>
                       </w:pPr>
-                      <w:bookmarkStart w:id="29" w:name="_Toc97399507"/>
+                      <w:bookmarkStart w:id="31" w:name="_Toc97399507"/>
                       <w:r>
                         <w:t xml:space="preserve">Rovnica </w:t>
                       </w:r>
@@ -8837,10 +9399,7 @@
                         <w:fldChar w:fldCharType="begin"/>
                       </w:r>
                       <w:r>
-                        <w:instrText xml:space="preserve"> SEQ Rovnica \*</w:instrText>
-                      </w:r>
-                      <w:r>
-                        <w:instrText xml:space="preserve"> ARABIC </w:instrText>
+                        <w:instrText xml:space="preserve"> SEQ Rovnica \* ARABIC </w:instrText>
                       </w:r>
                       <w:r>
                         <w:fldChar w:fldCharType="separate"/>
@@ -8897,7 +9456,7 @@
                           </w:r>
                         </w:sdtContent>
                       </w:sdt>
-                      <w:bookmarkEnd w:id="29"/>
+                      <w:bookmarkEnd w:id="31"/>
                     </w:p>
                   </w:txbxContent>
                 </v:textbox>
@@ -9060,7 +9619,7 @@
                                 <w:szCs w:val="24"/>
                               </w:rPr>
                             </w:pPr>
-                            <w:bookmarkStart w:id="30" w:name="_Toc97399508"/>
+                            <w:bookmarkStart w:id="32" w:name="_Toc97399508"/>
                             <w:r>
                               <w:t xml:space="preserve">Rovnica </w:t>
                             </w:r>
@@ -9125,7 +9684,7 @@
                                 </w:r>
                               </w:sdtContent>
                             </w:sdt>
-                            <w:bookmarkEnd w:id="30"/>
+                            <w:bookmarkEnd w:id="32"/>
                           </w:p>
                         </w:txbxContent>
                       </wps:txbx>
@@ -9160,7 +9719,7 @@
                           <w:szCs w:val="24"/>
                         </w:rPr>
                       </w:pPr>
-                      <w:bookmarkStart w:id="31" w:name="_Toc97399508"/>
+                      <w:bookmarkStart w:id="33" w:name="_Toc97399508"/>
                       <w:r>
                         <w:t xml:space="preserve">Rovnica </w:t>
                       </w:r>
@@ -9225,7 +9784,7 @@
                           </w:r>
                         </w:sdtContent>
                       </w:sdt>
-                      <w:bookmarkEnd w:id="31"/>
+                      <w:bookmarkEnd w:id="33"/>
                     </w:p>
                   </w:txbxContent>
                 </v:textbox>
@@ -9396,9 +9955,9 @@
                                 <w:szCs w:val="32"/>
                               </w:rPr>
                             </w:pPr>
-                            <w:bookmarkStart w:id="32" w:name="_Toc97398621"/>
-                            <w:bookmarkStart w:id="33" w:name="_Toc98145999"/>
-                            <w:bookmarkStart w:id="34" w:name="_Toc100246853"/>
+                            <w:bookmarkStart w:id="34" w:name="_Toc97398621"/>
+                            <w:bookmarkStart w:id="35" w:name="_Toc98145999"/>
+                            <w:bookmarkStart w:id="36" w:name="_Toc100872072"/>
                             <w:r>
                               <w:t xml:space="preserve">Obrázok </w:t>
                             </w:r>
@@ -9462,9 +10021,9 @@
                                 </w:r>
                               </w:sdtContent>
                             </w:sdt>
-                            <w:bookmarkEnd w:id="32"/>
-                            <w:bookmarkEnd w:id="33"/>
                             <w:bookmarkEnd w:id="34"/>
+                            <w:bookmarkEnd w:id="35"/>
+                            <w:bookmarkEnd w:id="36"/>
                           </w:p>
                         </w:txbxContent>
                       </wps:txbx>
@@ -9495,9 +10054,9 @@
                           <w:szCs w:val="32"/>
                         </w:rPr>
                       </w:pPr>
-                      <w:bookmarkStart w:id="35" w:name="_Toc97398621"/>
-                      <w:bookmarkStart w:id="36" w:name="_Toc98145999"/>
-                      <w:bookmarkStart w:id="37" w:name="_Toc100246853"/>
+                      <w:bookmarkStart w:id="37" w:name="_Toc97398621"/>
+                      <w:bookmarkStart w:id="38" w:name="_Toc98145999"/>
+                      <w:bookmarkStart w:id="39" w:name="_Toc100872072"/>
                       <w:r>
                         <w:t xml:space="preserve">Obrázok </w:t>
                       </w:r>
@@ -9561,9 +10120,9 @@
                           </w:r>
                         </w:sdtContent>
                       </w:sdt>
-                      <w:bookmarkEnd w:id="35"/>
-                      <w:bookmarkEnd w:id="36"/>
                       <w:bookmarkEnd w:id="37"/>
+                      <w:bookmarkEnd w:id="38"/>
+                      <w:bookmarkEnd w:id="39"/>
                     </w:p>
                   </w:txbxContent>
                 </v:textbox>
@@ -9680,7 +10239,7 @@
       <w:pPr>
         <w:pStyle w:val="Nadpis2urovne"/>
       </w:pPr>
-      <w:bookmarkStart w:id="38" w:name="_Toc98146776"/>
+      <w:bookmarkStart w:id="40" w:name="_Toc100872101"/>
       <w:proofErr w:type="spellStart"/>
       <w:r>
         <w:t>Decision</w:t>
@@ -9693,7 +10252,7 @@
       <w:r>
         <w:t>Tree</w:t>
       </w:r>
-      <w:bookmarkEnd w:id="38"/>
+      <w:bookmarkEnd w:id="40"/>
       <w:proofErr w:type="spellEnd"/>
     </w:p>
     <w:p>
@@ -9849,9 +10408,9 @@
                               <w:pStyle w:val="Popis"/>
                               <w:jc w:val="center"/>
                             </w:pPr>
-                            <w:bookmarkStart w:id="39" w:name="_Toc97398622"/>
-                            <w:bookmarkStart w:id="40" w:name="_Toc98146000"/>
-                            <w:bookmarkStart w:id="41" w:name="_Toc100246854"/>
+                            <w:bookmarkStart w:id="41" w:name="_Toc97398622"/>
+                            <w:bookmarkStart w:id="42" w:name="_Toc98146000"/>
+                            <w:bookmarkStart w:id="43" w:name="_Toc100872073"/>
                             <w:r>
                               <w:t xml:space="preserve">Obrázok </w:t>
                             </w:r>
@@ -9909,8 +10468,8 @@
                             <w:r>
                               <w:t>Tree</w:t>
                             </w:r>
-                            <w:bookmarkEnd w:id="39"/>
-                            <w:bookmarkEnd w:id="40"/>
+                            <w:bookmarkEnd w:id="41"/>
+                            <w:bookmarkEnd w:id="42"/>
                             <w:proofErr w:type="spellEnd"/>
                             <w:r>
                               <w:t xml:space="preserve"> pri klasif</w:t>
@@ -9961,7 +10520,7 @@
                                 </w:r>
                               </w:sdtContent>
                             </w:sdt>
-                            <w:bookmarkEnd w:id="41"/>
+                            <w:bookmarkEnd w:id="43"/>
                           </w:p>
                         </w:txbxContent>
                       </wps:txbx>
@@ -9987,9 +10546,9 @@
                         <w:pStyle w:val="Popis"/>
                         <w:jc w:val="center"/>
                       </w:pPr>
-                      <w:bookmarkStart w:id="42" w:name="_Toc97398622"/>
-                      <w:bookmarkStart w:id="43" w:name="_Toc98146000"/>
-                      <w:bookmarkStart w:id="44" w:name="_Toc100246854"/>
+                      <w:bookmarkStart w:id="44" w:name="_Toc97398622"/>
+                      <w:bookmarkStart w:id="45" w:name="_Toc98146000"/>
+                      <w:bookmarkStart w:id="46" w:name="_Toc100872073"/>
                       <w:r>
                         <w:t xml:space="preserve">Obrázok </w:t>
                       </w:r>
@@ -10047,8 +10606,8 @@
                       <w:r>
                         <w:t>Tree</w:t>
                       </w:r>
-                      <w:bookmarkEnd w:id="42"/>
-                      <w:bookmarkEnd w:id="43"/>
+                      <w:bookmarkEnd w:id="44"/>
+                      <w:bookmarkEnd w:id="45"/>
                       <w:proofErr w:type="spellEnd"/>
                       <w:r>
                         <w:t xml:space="preserve"> pri klasif</w:t>
@@ -10099,7 +10658,7 @@
                           </w:r>
                         </w:sdtContent>
                       </w:sdt>
-                      <w:bookmarkEnd w:id="44"/>
+                      <w:bookmarkEnd w:id="46"/>
                     </w:p>
                   </w:txbxContent>
                 </v:textbox>
@@ -10192,7 +10751,7 @@
       <w:pPr>
         <w:pStyle w:val="Nadpis2urovne"/>
       </w:pPr>
-      <w:bookmarkStart w:id="45" w:name="_Toc98146777"/>
+      <w:bookmarkStart w:id="47" w:name="_Toc100872102"/>
       <w:proofErr w:type="spellStart"/>
       <w:r>
         <w:t>Random</w:t>
@@ -10205,7 +10764,7 @@
       <w:r>
         <w:t>Forest</w:t>
       </w:r>
-      <w:bookmarkEnd w:id="45"/>
+      <w:bookmarkEnd w:id="47"/>
       <w:proofErr w:type="spellEnd"/>
     </w:p>
     <w:p>
@@ -10457,9 +11016,9 @@
                                 <w:rFonts w:ascii="Times New Roman" w:eastAsia="Times New Roman" w:hAnsi="Times New Roman" w:cs="Times New Roman"/>
                               </w:rPr>
                             </w:pPr>
-                            <w:bookmarkStart w:id="46" w:name="_Toc97398623"/>
-                            <w:bookmarkStart w:id="47" w:name="_Toc98146001"/>
-                            <w:bookmarkStart w:id="48" w:name="_Toc100246855"/>
+                            <w:bookmarkStart w:id="48" w:name="_Toc97398623"/>
+                            <w:bookmarkStart w:id="49" w:name="_Toc98146001"/>
+                            <w:bookmarkStart w:id="50" w:name="_Toc100872074"/>
                             <w:r>
                               <w:t xml:space="preserve">Obrázok </w:t>
                             </w:r>
@@ -10499,9 +11058,9 @@
                             <w:r>
                               <w:t>Forest</w:t>
                             </w:r>
-                            <w:bookmarkEnd w:id="46"/>
-                            <w:bookmarkEnd w:id="47"/>
                             <w:bookmarkEnd w:id="48"/>
+                            <w:bookmarkEnd w:id="49"/>
+                            <w:bookmarkEnd w:id="50"/>
                             <w:proofErr w:type="spellEnd"/>
                           </w:p>
                         </w:txbxContent>
@@ -10531,9 +11090,9 @@
                           <w:rFonts w:ascii="Times New Roman" w:eastAsia="Times New Roman" w:hAnsi="Times New Roman" w:cs="Times New Roman"/>
                         </w:rPr>
                       </w:pPr>
-                      <w:bookmarkStart w:id="49" w:name="_Toc97398623"/>
-                      <w:bookmarkStart w:id="50" w:name="_Toc98146001"/>
-                      <w:bookmarkStart w:id="51" w:name="_Toc100246855"/>
+                      <w:bookmarkStart w:id="51" w:name="_Toc97398623"/>
+                      <w:bookmarkStart w:id="52" w:name="_Toc98146001"/>
+                      <w:bookmarkStart w:id="53" w:name="_Toc100872074"/>
                       <w:r>
                         <w:t xml:space="preserve">Obrázok </w:t>
                       </w:r>
@@ -10573,9 +11132,9 @@
                       <w:r>
                         <w:t>Forest</w:t>
                       </w:r>
-                      <w:bookmarkEnd w:id="49"/>
-                      <w:bookmarkEnd w:id="50"/>
                       <w:bookmarkEnd w:id="51"/>
+                      <w:bookmarkEnd w:id="52"/>
+                      <w:bookmarkEnd w:id="53"/>
                       <w:proofErr w:type="spellEnd"/>
                     </w:p>
                   </w:txbxContent>
@@ -10687,12 +11246,12 @@
       <w:pPr>
         <w:pStyle w:val="Nadpis2urovne"/>
       </w:pPr>
-      <w:bookmarkStart w:id="52" w:name="_Toc98146778"/>
+      <w:bookmarkStart w:id="54" w:name="_Toc100872103"/>
       <w:proofErr w:type="spellStart"/>
       <w:r>
         <w:t>XGBoost</w:t>
       </w:r>
-      <w:bookmarkEnd w:id="52"/>
+      <w:bookmarkEnd w:id="54"/>
       <w:proofErr w:type="spellEnd"/>
     </w:p>
     <w:p>
@@ -10901,9 +11460,9 @@
                                 <w:szCs w:val="32"/>
                               </w:rPr>
                             </w:pPr>
-                            <w:bookmarkStart w:id="53" w:name="_Toc97398624"/>
-                            <w:bookmarkStart w:id="54" w:name="_Toc98146002"/>
-                            <w:bookmarkStart w:id="55" w:name="_Toc100246856"/>
+                            <w:bookmarkStart w:id="55" w:name="_Toc97398624"/>
+                            <w:bookmarkStart w:id="56" w:name="_Toc98146002"/>
+                            <w:bookmarkStart w:id="57" w:name="_Toc100872075"/>
                             <w:r>
                               <w:t xml:space="preserve">Obrázok </w:t>
                             </w:r>
@@ -10948,7 +11507,7 @@
                             <w:r>
                               <w:t xml:space="preserve"> metódy s využitím rozhodovacích stromov.</w:t>
                             </w:r>
-                            <w:bookmarkEnd w:id="53"/>
+                            <w:bookmarkEnd w:id="55"/>
                             <w:r>
                               <w:t xml:space="preserve"> V každej </w:t>
                             </w:r>
@@ -11020,8 +11579,8 @@
                             <w:r>
                               <w:t>.</w:t>
                             </w:r>
-                            <w:bookmarkEnd w:id="54"/>
-                            <w:bookmarkEnd w:id="55"/>
+                            <w:bookmarkEnd w:id="56"/>
+                            <w:bookmarkEnd w:id="57"/>
                           </w:p>
                         </w:txbxContent>
                       </wps:txbx>
@@ -11054,9 +11613,9 @@
                           <w:szCs w:val="32"/>
                         </w:rPr>
                       </w:pPr>
-                      <w:bookmarkStart w:id="56" w:name="_Toc97398624"/>
-                      <w:bookmarkStart w:id="57" w:name="_Toc98146002"/>
-                      <w:bookmarkStart w:id="58" w:name="_Toc100246856"/>
+                      <w:bookmarkStart w:id="58" w:name="_Toc97398624"/>
+                      <w:bookmarkStart w:id="59" w:name="_Toc98146002"/>
+                      <w:bookmarkStart w:id="60" w:name="_Toc100872075"/>
                       <w:r>
                         <w:t xml:space="preserve">Obrázok </w:t>
                       </w:r>
@@ -11101,7 +11660,7 @@
                       <w:r>
                         <w:t xml:space="preserve"> metódy s využitím rozhodovacích stromov.</w:t>
                       </w:r>
-                      <w:bookmarkEnd w:id="56"/>
+                      <w:bookmarkEnd w:id="58"/>
                       <w:r>
                         <w:t xml:space="preserve"> V každej </w:t>
                       </w:r>
@@ -11173,8 +11732,8 @@
                       <w:r>
                         <w:t>.</w:t>
                       </w:r>
-                      <w:bookmarkEnd w:id="57"/>
-                      <w:bookmarkEnd w:id="58"/>
+                      <w:bookmarkEnd w:id="59"/>
+                      <w:bookmarkEnd w:id="60"/>
                     </w:p>
                   </w:txbxContent>
                 </v:textbox>
@@ -11283,7 +11842,7 @@
       <w:pPr>
         <w:pStyle w:val="Nadpis2urovne"/>
       </w:pPr>
-      <w:bookmarkStart w:id="59" w:name="_Toc98146779"/>
+      <w:bookmarkStart w:id="61" w:name="_Toc100872104"/>
       <w:proofErr w:type="spellStart"/>
       <w:r>
         <w:t>Voting</w:t>
@@ -11292,7 +11851,7 @@
       <w:r>
         <w:t xml:space="preserve"> Ensemble</w:t>
       </w:r>
-      <w:bookmarkEnd w:id="59"/>
+      <w:bookmarkEnd w:id="61"/>
     </w:p>
     <w:p>
       <w:pPr>
@@ -11592,9 +12151,9 @@
                                 <w:noProof/>
                               </w:rPr>
                             </w:pPr>
-                            <w:bookmarkStart w:id="60" w:name="_Toc97398625"/>
-                            <w:bookmarkStart w:id="61" w:name="_Toc98146003"/>
-                            <w:bookmarkStart w:id="62" w:name="_Toc100246857"/>
+                            <w:bookmarkStart w:id="62" w:name="_Toc97398625"/>
+                            <w:bookmarkStart w:id="63" w:name="_Toc98146003"/>
+                            <w:bookmarkStart w:id="64" w:name="_Toc100872076"/>
                             <w:r>
                               <w:t xml:space="preserve">Obrázok </w:t>
                             </w:r>
@@ -11630,9 +12189,9 @@
                             <w:r>
                               <w:t xml:space="preserve"> Ensemble</w:t>
                             </w:r>
-                            <w:bookmarkEnd w:id="60"/>
-                            <w:bookmarkEnd w:id="61"/>
                             <w:bookmarkEnd w:id="62"/>
+                            <w:bookmarkEnd w:id="63"/>
+                            <w:bookmarkEnd w:id="64"/>
                           </w:p>
                         </w:txbxContent>
                       </wps:txbx>
@@ -11662,9 +12221,9 @@
                           <w:noProof/>
                         </w:rPr>
                       </w:pPr>
-                      <w:bookmarkStart w:id="63" w:name="_Toc97398625"/>
-                      <w:bookmarkStart w:id="64" w:name="_Toc98146003"/>
-                      <w:bookmarkStart w:id="65" w:name="_Toc100246857"/>
+                      <w:bookmarkStart w:id="65" w:name="_Toc97398625"/>
+                      <w:bookmarkStart w:id="66" w:name="_Toc98146003"/>
+                      <w:bookmarkStart w:id="67" w:name="_Toc100872076"/>
                       <w:r>
                         <w:t xml:space="preserve">Obrázok </w:t>
                       </w:r>
@@ -11700,9 +12259,9 @@
                       <w:r>
                         <w:t xml:space="preserve"> Ensemble</w:t>
                       </w:r>
-                      <w:bookmarkEnd w:id="63"/>
-                      <w:bookmarkEnd w:id="64"/>
                       <w:bookmarkEnd w:id="65"/>
+                      <w:bookmarkEnd w:id="66"/>
+                      <w:bookmarkEnd w:id="67"/>
                     </w:p>
                   </w:txbxContent>
                 </v:textbox>
@@ -11717,7 +12276,7 @@
       <w:pPr>
         <w:pStyle w:val="Nadpis2urovne"/>
       </w:pPr>
-      <w:bookmarkStart w:id="66" w:name="_Toc98146780"/>
+      <w:bookmarkStart w:id="68" w:name="_Toc100872105"/>
       <w:proofErr w:type="spellStart"/>
       <w:r>
         <w:t>Stacking</w:t>
@@ -11726,7 +12285,7 @@
       <w:r>
         <w:t xml:space="preserve"> Ensemble</w:t>
       </w:r>
-      <w:bookmarkEnd w:id="66"/>
+      <w:bookmarkEnd w:id="68"/>
     </w:p>
     <w:p>
       <w:pPr>
@@ -11846,9 +12405,9 @@
       <w:pPr>
         <w:pStyle w:val="Nadpis2urovne"/>
       </w:pPr>
-      <w:bookmarkStart w:id="67" w:name="_Toc98146781"/>
-      <w:bookmarkEnd w:id="4"/>
+      <w:bookmarkStart w:id="69" w:name="_Toc100872106"/>
       <w:bookmarkEnd w:id="5"/>
+      <w:bookmarkEnd w:id="6"/>
       <w:proofErr w:type="spellStart"/>
       <w:r>
         <w:t>Elastic</w:t>
@@ -11857,7 +12416,7 @@
       <w:r>
         <w:t xml:space="preserve"> Net</w:t>
       </w:r>
-      <w:bookmarkEnd w:id="67"/>
+      <w:bookmarkEnd w:id="69"/>
     </w:p>
     <w:p>
       <w:pPr>
@@ -12070,8 +12629,8 @@
       <w:pPr>
         <w:pStyle w:val="Nadpis3urovne"/>
       </w:pPr>
-      <w:bookmarkStart w:id="68" w:name="_Toc98105310"/>
-      <w:bookmarkStart w:id="69" w:name="_Toc98146782"/>
+      <w:bookmarkStart w:id="70" w:name="_Toc98105310"/>
+      <w:bookmarkStart w:id="71" w:name="_Toc100872107"/>
       <w:r>
         <w:rPr>
           <w:lang w:val="en-US"/>
@@ -12081,8 +12640,8 @@
       <w:r>
         <w:t xml:space="preserve"> (SVM)</w:t>
       </w:r>
-      <w:bookmarkEnd w:id="68"/>
-      <w:bookmarkEnd w:id="69"/>
+      <w:bookmarkEnd w:id="70"/>
+      <w:bookmarkEnd w:id="71"/>
     </w:p>
     <w:p>
       <w:pPr>
@@ -12431,7 +12990,7 @@
                                 <w:noProof/>
                               </w:rPr>
                             </w:pPr>
-                            <w:bookmarkStart w:id="70" w:name="_Toc100246858"/>
+                            <w:bookmarkStart w:id="72" w:name="_Toc100872077"/>
                             <w:r>
                               <w:t xml:space="preserve">Obrázok </w:t>
                             </w:r>
@@ -12462,7 +13021,7 @@
                             <w:r>
                               <w:t xml:space="preserve"> Grafické znázornenie – SVM</w:t>
                             </w:r>
-                            <w:bookmarkEnd w:id="70"/>
+                            <w:bookmarkEnd w:id="72"/>
                           </w:p>
                         </w:txbxContent>
                       </wps:txbx>
@@ -12492,7 +13051,7 @@
                           <w:noProof/>
                         </w:rPr>
                       </w:pPr>
-                      <w:bookmarkStart w:id="71" w:name="_Toc100246858"/>
+                      <w:bookmarkStart w:id="73" w:name="_Toc100872077"/>
                       <w:r>
                         <w:t xml:space="preserve">Obrázok </w:t>
                       </w:r>
@@ -12523,7 +13082,7 @@
                       <w:r>
                         <w:t xml:space="preserve"> Grafické znázornenie – SVM</w:t>
                       </w:r>
-                      <w:bookmarkEnd w:id="71"/>
+                      <w:bookmarkEnd w:id="73"/>
                     </w:p>
                   </w:txbxContent>
                 </v:textbox>
@@ -12539,8 +13098,8 @@
       <w:pPr>
         <w:pStyle w:val="Nadpis3urovne"/>
       </w:pPr>
-      <w:bookmarkStart w:id="72" w:name="_Toc98105311"/>
-      <w:bookmarkStart w:id="73" w:name="_Toc98146783"/>
+      <w:bookmarkStart w:id="74" w:name="_Toc98105311"/>
+      <w:bookmarkStart w:id="75" w:name="_Toc100872108"/>
       <w:r>
         <w:rPr>
           <w:lang w:val="en-US"/>
@@ -12548,8 +13107,8 @@
         <w:lastRenderedPageBreak/>
         <w:t>Metric learning</w:t>
       </w:r>
-      <w:bookmarkEnd w:id="72"/>
-      <w:bookmarkEnd w:id="73"/>
+      <w:bookmarkEnd w:id="74"/>
+      <w:bookmarkEnd w:id="75"/>
     </w:p>
     <w:p>
       <w:pPr>
@@ -12896,7 +13455,7 @@
                               <w:pStyle w:val="Popis"/>
                               <w:jc w:val="center"/>
                             </w:pPr>
-                            <w:bookmarkStart w:id="74" w:name="_Toc100246859"/>
+                            <w:bookmarkStart w:id="76" w:name="_Toc100872078"/>
                             <w:r>
                               <w:t xml:space="preserve">Obrázok </w:t>
                             </w:r>
@@ -12942,7 +13501,7 @@
                             <w:r>
                               <w:t>learning</w:t>
                             </w:r>
-                            <w:bookmarkEnd w:id="74"/>
+                            <w:bookmarkEnd w:id="76"/>
                             <w:proofErr w:type="spellEnd"/>
                           </w:p>
                         </w:txbxContent>
@@ -12969,7 +13528,7 @@
                         <w:pStyle w:val="Popis"/>
                         <w:jc w:val="center"/>
                       </w:pPr>
-                      <w:bookmarkStart w:id="75" w:name="_Toc100246859"/>
+                      <w:bookmarkStart w:id="77" w:name="_Toc100872078"/>
                       <w:r>
                         <w:t xml:space="preserve">Obrázok </w:t>
                       </w:r>
@@ -13015,7 +13574,7 @@
                       <w:r>
                         <w:t>learning</w:t>
                       </w:r>
-                      <w:bookmarkEnd w:id="75"/>
+                      <w:bookmarkEnd w:id="77"/>
                       <w:proofErr w:type="spellEnd"/>
                     </w:p>
                   </w:txbxContent>
@@ -13032,16 +13591,16 @@
       <w:pPr>
         <w:pStyle w:val="Nadpis3urovne"/>
       </w:pPr>
-      <w:bookmarkStart w:id="76" w:name="_Toc98105312"/>
-      <w:bookmarkStart w:id="77" w:name="_Toc98146784"/>
+      <w:bookmarkStart w:id="78" w:name="_Toc98105312"/>
+      <w:bookmarkStart w:id="79" w:name="_Toc100872109"/>
       <w:r>
         <w:rPr>
           <w:lang w:val="en-US"/>
         </w:rPr>
         <w:t>Portfolio optimization</w:t>
       </w:r>
-      <w:bookmarkEnd w:id="76"/>
-      <w:bookmarkEnd w:id="77"/>
+      <w:bookmarkEnd w:id="78"/>
+      <w:bookmarkEnd w:id="79"/>
     </w:p>
     <w:p>
       <w:pPr>
@@ -13309,7 +13868,7 @@
                               <w:pStyle w:val="Popis"/>
                               <w:jc w:val="center"/>
                             </w:pPr>
-                            <w:bookmarkStart w:id="78" w:name="_Toc100246860"/>
+                            <w:bookmarkStart w:id="80" w:name="_Toc100872079"/>
                             <w:r>
                               <w:t xml:space="preserve">Obrázok </w:t>
                             </w:r>
@@ -13355,7 +13914,7 @@
                             <w:r>
                               <w:t>optimalization</w:t>
                             </w:r>
-                            <w:bookmarkEnd w:id="78"/>
+                            <w:bookmarkEnd w:id="80"/>
                             <w:proofErr w:type="spellEnd"/>
                           </w:p>
                         </w:txbxContent>
@@ -13382,7 +13941,7 @@
                         <w:pStyle w:val="Popis"/>
                         <w:jc w:val="center"/>
                       </w:pPr>
-                      <w:bookmarkStart w:id="79" w:name="_Toc100246860"/>
+                      <w:bookmarkStart w:id="81" w:name="_Toc100872079"/>
                       <w:r>
                         <w:t xml:space="preserve">Obrázok </w:t>
                       </w:r>
@@ -13428,7 +13987,7 @@
                       <w:r>
                         <w:t>optimalization</w:t>
                       </w:r>
-                      <w:bookmarkEnd w:id="79"/>
+                      <w:bookmarkEnd w:id="81"/>
                       <w:proofErr w:type="spellEnd"/>
                     </w:p>
                   </w:txbxContent>
@@ -13444,12 +14003,12 @@
       <w:pPr>
         <w:pStyle w:val="Nadpis1rovne"/>
       </w:pPr>
-      <w:bookmarkStart w:id="80" w:name="_Toc98146785"/>
+      <w:bookmarkStart w:id="82" w:name="_Toc100872110"/>
       <w:r>
         <w:lastRenderedPageBreak/>
         <w:t>Doterajšie výsledky</w:t>
       </w:r>
-      <w:bookmarkEnd w:id="80"/>
+      <w:bookmarkEnd w:id="82"/>
     </w:p>
     <w:p>
       <w:pPr>
@@ -13459,14 +14018,14 @@
           <w:numId w:val="11"/>
         </w:numPr>
       </w:pPr>
-      <w:bookmarkStart w:id="81" w:name="_Toc98146786"/>
+      <w:bookmarkStart w:id="83" w:name="_Toc100872111"/>
       <w:r>
         <w:t>Predikcia pozitívnych PCR</w:t>
       </w:r>
       <w:r>
         <w:t xml:space="preserve"> testov</w:t>
       </w:r>
-      <w:bookmarkEnd w:id="81"/>
+      <w:bookmarkEnd w:id="83"/>
     </w:p>
     <w:p>
       <w:pPr>
@@ -13648,7 +14207,7 @@
         <w:pStyle w:val="Popis"/>
         <w:jc w:val="center"/>
       </w:pPr>
-      <w:bookmarkStart w:id="82" w:name="_Toc100246861"/>
+      <w:bookmarkStart w:id="84" w:name="_Toc100872080"/>
       <w:r>
         <w:t xml:space="preserve">Obrázok </w:t>
       </w:r>
@@ -13688,7 +14247,7 @@
       <w:r>
         <w:t>.</w:t>
       </w:r>
-      <w:bookmarkEnd w:id="82"/>
+      <w:bookmarkEnd w:id="84"/>
     </w:p>
     <w:p>
       <w:pPr>
@@ -13775,14 +14334,14 @@
           <w:numId w:val="11"/>
         </w:numPr>
       </w:pPr>
-      <w:bookmarkStart w:id="83" w:name="_Toc98146787"/>
+      <w:bookmarkStart w:id="85" w:name="_Toc100872112"/>
       <w:r>
         <w:t>Predikcia pozitívnych Ag</w:t>
       </w:r>
       <w:r>
         <w:t xml:space="preserve"> testov</w:t>
       </w:r>
-      <w:bookmarkEnd w:id="83"/>
+      <w:bookmarkEnd w:id="85"/>
     </w:p>
     <w:p>
       <w:pPr>
@@ -13807,43 +14366,7 @@
           <w:iCs/>
           <w:lang w:val="en-GB"/>
         </w:rPr>
-        <w:t xml:space="preserve">: </w:t>
-      </w:r>
-      <w:proofErr w:type="spellStart"/>
-      <w:r>
-        <w:rPr>
-          <w:i/>
-          <w:iCs/>
-          <w:lang w:val="en-GB"/>
-        </w:rPr>
-        <w:t>Juraj</w:t>
-      </w:r>
-      <w:proofErr w:type="spellEnd"/>
-      <w:r>
-        <w:rPr>
-          <w:i/>
-          <w:iCs/>
-          <w:lang w:val="en-GB"/>
-        </w:rPr>
-        <w:t xml:space="preserve"> </w:t>
-      </w:r>
-      <w:proofErr w:type="spellStart"/>
-      <w:r>
-        <w:rPr>
-          <w:i/>
-          <w:iCs/>
-          <w:lang w:val="en-GB"/>
-        </w:rPr>
-        <w:t>Puszter</w:t>
-      </w:r>
-      <w:proofErr w:type="spellEnd"/>
-      <w:r>
-        <w:rPr>
-          <w:i/>
-          <w:iCs/>
-          <w:lang w:val="en-GB"/>
-        </w:rPr>
-        <w:t>)</w:t>
+        <w:t>: Juraj Puszter)</w:t>
       </w:r>
     </w:p>
     <w:p>
@@ -14030,9 +14553,9 @@
                                 <w:szCs w:val="32"/>
                               </w:rPr>
                             </w:pPr>
-                            <w:bookmarkStart w:id="84" w:name="_Toc97398627"/>
-                            <w:bookmarkStart w:id="85" w:name="_Toc98146005"/>
-                            <w:bookmarkStart w:id="86" w:name="_Toc100246862"/>
+                            <w:bookmarkStart w:id="86" w:name="_Toc97398627"/>
+                            <w:bookmarkStart w:id="87" w:name="_Toc98146005"/>
+                            <w:bookmarkStart w:id="88" w:name="_Toc100872081"/>
                             <w:r>
                               <w:t xml:space="preserve">Obrázok </w:t>
                             </w:r>
@@ -14069,9 +14592,9 @@
                             <w:r>
                               <w:t xml:space="preserve"> z PCR, PCR%, Ag, Ag%</w:t>
                             </w:r>
-                            <w:bookmarkEnd w:id="84"/>
-                            <w:bookmarkEnd w:id="85"/>
                             <w:bookmarkEnd w:id="86"/>
+                            <w:bookmarkEnd w:id="87"/>
+                            <w:bookmarkEnd w:id="88"/>
                           </w:p>
                         </w:txbxContent>
                       </wps:txbx>
@@ -14102,9 +14625,9 @@
                           <w:szCs w:val="32"/>
                         </w:rPr>
                       </w:pPr>
-                      <w:bookmarkStart w:id="87" w:name="_Toc97398627"/>
-                      <w:bookmarkStart w:id="88" w:name="_Toc98146005"/>
-                      <w:bookmarkStart w:id="89" w:name="_Toc100246862"/>
+                      <w:bookmarkStart w:id="89" w:name="_Toc97398627"/>
+                      <w:bookmarkStart w:id="90" w:name="_Toc98146005"/>
+                      <w:bookmarkStart w:id="91" w:name="_Toc100872081"/>
                       <w:r>
                         <w:t xml:space="preserve">Obrázok </w:t>
                       </w:r>
@@ -14141,9 +14664,9 @@
                       <w:r>
                         <w:t xml:space="preserve"> z PCR, PCR%, Ag, Ag%</w:t>
                       </w:r>
-                      <w:bookmarkEnd w:id="87"/>
-                      <w:bookmarkEnd w:id="88"/>
                       <w:bookmarkEnd w:id="89"/>
+                      <w:bookmarkEnd w:id="90"/>
+                      <w:bookmarkEnd w:id="91"/>
                     </w:p>
                   </w:txbxContent>
                 </v:textbox>
@@ -14233,14 +14756,14 @@
       <w:pPr>
         <w:pStyle w:val="Nadpis2urovne"/>
       </w:pPr>
-      <w:bookmarkStart w:id="90" w:name="_Toc98146788"/>
+      <w:bookmarkStart w:id="92" w:name="_Toc100872113"/>
       <w:r>
         <w:t>Predikcia úmrtí</w:t>
       </w:r>
       <w:r>
         <w:t xml:space="preserve"> z viacerých ukazovateľov</w:t>
       </w:r>
-      <w:bookmarkEnd w:id="90"/>
+      <w:bookmarkEnd w:id="92"/>
     </w:p>
     <w:p>
       <w:pPr>
@@ -14416,9 +14939,9 @@
                                 <w:szCs w:val="32"/>
                               </w:rPr>
                             </w:pPr>
-                            <w:bookmarkStart w:id="91" w:name="_Toc97398628"/>
-                            <w:bookmarkStart w:id="92" w:name="_Toc98146006"/>
-                            <w:bookmarkStart w:id="93" w:name="_Toc100246863"/>
+                            <w:bookmarkStart w:id="93" w:name="_Toc97398628"/>
+                            <w:bookmarkStart w:id="94" w:name="_Toc98146006"/>
+                            <w:bookmarkStart w:id="95" w:name="_Toc100872082"/>
                             <w:r>
                               <w:t xml:space="preserve">Obrázok </w:t>
                             </w:r>
@@ -14449,9 +14972,9 @@
                             <w:r>
                               <w:t>Graf predikcie úmrtí z PCR, PCR%, Ag, Ag%</w:t>
                             </w:r>
-                            <w:bookmarkEnd w:id="91"/>
-                            <w:bookmarkEnd w:id="92"/>
                             <w:bookmarkEnd w:id="93"/>
+                            <w:bookmarkEnd w:id="94"/>
+                            <w:bookmarkEnd w:id="95"/>
                           </w:p>
                         </w:txbxContent>
                       </wps:txbx>
@@ -14482,9 +15005,9 @@
                           <w:szCs w:val="32"/>
                         </w:rPr>
                       </w:pPr>
-                      <w:bookmarkStart w:id="94" w:name="_Toc97398628"/>
-                      <w:bookmarkStart w:id="95" w:name="_Toc98146006"/>
-                      <w:bookmarkStart w:id="96" w:name="_Toc100246863"/>
+                      <w:bookmarkStart w:id="96" w:name="_Toc97398628"/>
+                      <w:bookmarkStart w:id="97" w:name="_Toc98146006"/>
+                      <w:bookmarkStart w:id="98" w:name="_Toc100872082"/>
                       <w:r>
                         <w:t xml:space="preserve">Obrázok </w:t>
                       </w:r>
@@ -14515,9 +15038,9 @@
                       <w:r>
                         <w:t>Graf predikcie úmrtí z PCR, PCR%, Ag, Ag%</w:t>
                       </w:r>
-                      <w:bookmarkEnd w:id="94"/>
-                      <w:bookmarkEnd w:id="95"/>
                       <w:bookmarkEnd w:id="96"/>
+                      <w:bookmarkEnd w:id="97"/>
+                      <w:bookmarkEnd w:id="98"/>
                     </w:p>
                   </w:txbxContent>
                 </v:textbox>
@@ -14612,7 +15135,7 @@
       <w:pPr>
         <w:pStyle w:val="Nadpis2urovne"/>
       </w:pPr>
-      <w:bookmarkStart w:id="97" w:name="_Toc98146789"/>
+      <w:bookmarkStart w:id="99" w:name="_Toc100872114"/>
       <w:r>
         <w:t>Predikcia úmrt</w:t>
       </w:r>
@@ -14628,7 +15151,7 @@
       <w:r>
         <w:t>úmrtí</w:t>
       </w:r>
-      <w:bookmarkEnd w:id="97"/>
+      <w:bookmarkEnd w:id="99"/>
     </w:p>
     <w:p>
       <w:pPr>
@@ -14739,9 +15262,9 @@
                                 <w:szCs w:val="24"/>
                               </w:rPr>
                             </w:pPr>
-                            <w:bookmarkStart w:id="98" w:name="_Toc97398629"/>
-                            <w:bookmarkStart w:id="99" w:name="_Toc98146007"/>
-                            <w:bookmarkStart w:id="100" w:name="_Toc100246864"/>
+                            <w:bookmarkStart w:id="100" w:name="_Toc97398629"/>
+                            <w:bookmarkStart w:id="101" w:name="_Toc98146007"/>
+                            <w:bookmarkStart w:id="102" w:name="_Toc100872083"/>
                             <w:r>
                               <w:t xml:space="preserve">Obrázok </w:t>
                             </w:r>
@@ -14773,9 +15296,9 @@
                             <w:r>
                               <w:t>úmrt</w:t>
                             </w:r>
-                            <w:bookmarkEnd w:id="98"/>
-                            <w:bookmarkEnd w:id="99"/>
                             <w:bookmarkEnd w:id="100"/>
+                            <w:bookmarkEnd w:id="101"/>
+                            <w:bookmarkEnd w:id="102"/>
                             <w:proofErr w:type="spellEnd"/>
                           </w:p>
                         </w:txbxContent>
@@ -14808,9 +15331,9 @@
                           <w:szCs w:val="24"/>
                         </w:rPr>
                       </w:pPr>
-                      <w:bookmarkStart w:id="101" w:name="_Toc97398629"/>
-                      <w:bookmarkStart w:id="102" w:name="_Toc98146007"/>
-                      <w:bookmarkStart w:id="103" w:name="_Toc100246864"/>
+                      <w:bookmarkStart w:id="103" w:name="_Toc97398629"/>
+                      <w:bookmarkStart w:id="104" w:name="_Toc98146007"/>
+                      <w:bookmarkStart w:id="105" w:name="_Toc100872083"/>
                       <w:r>
                         <w:t xml:space="preserve">Obrázok </w:t>
                       </w:r>
@@ -14842,9 +15365,9 @@
                       <w:r>
                         <w:t>úmrt</w:t>
                       </w:r>
-                      <w:bookmarkEnd w:id="101"/>
-                      <w:bookmarkEnd w:id="102"/>
                       <w:bookmarkEnd w:id="103"/>
+                      <w:bookmarkEnd w:id="104"/>
+                      <w:bookmarkEnd w:id="105"/>
                       <w:proofErr w:type="spellEnd"/>
                     </w:p>
                   </w:txbxContent>
@@ -14915,7 +15438,7 @@
       <w:pPr>
         <w:pStyle w:val="Nadpis2urovne"/>
       </w:pPr>
-      <w:bookmarkStart w:id="104" w:name="_Toc98146790"/>
+      <w:bookmarkStart w:id="106" w:name="_Toc100872115"/>
       <w:r>
         <w:t>Predikcia kompletne</w:t>
       </w:r>
@@ -14925,7 +15448,7 @@
       <w:r>
         <w:t>zaočkovaných</w:t>
       </w:r>
-      <w:bookmarkEnd w:id="104"/>
+      <w:bookmarkEnd w:id="106"/>
     </w:p>
     <w:p>
       <w:pPr>
@@ -15056,9 +15579,9 @@
                                 <w:lang w:val="en-US"/>
                               </w:rPr>
                             </w:pPr>
-                            <w:bookmarkStart w:id="105" w:name="_Toc97398630"/>
-                            <w:bookmarkStart w:id="106" w:name="_Toc98146008"/>
-                            <w:bookmarkStart w:id="107" w:name="_Toc100246865"/>
+                            <w:bookmarkStart w:id="107" w:name="_Toc97398630"/>
+                            <w:bookmarkStart w:id="108" w:name="_Toc98146008"/>
+                            <w:bookmarkStart w:id="109" w:name="_Toc100872084"/>
                             <w:r>
                               <w:t xml:space="preserve">Obrázok </w:t>
                             </w:r>
@@ -15086,9 +15609,9 @@
                             <w:r>
                               <w:t xml:space="preserve"> Graf predikcie kompletne zaočkovaných</w:t>
                             </w:r>
-                            <w:bookmarkEnd w:id="105"/>
-                            <w:bookmarkEnd w:id="106"/>
                             <w:bookmarkEnd w:id="107"/>
+                            <w:bookmarkEnd w:id="108"/>
+                            <w:bookmarkEnd w:id="109"/>
                           </w:p>
                         </w:txbxContent>
                       </wps:txbx>
@@ -15119,9 +15642,9 @@
                           <w:lang w:val="en-US"/>
                         </w:rPr>
                       </w:pPr>
-                      <w:bookmarkStart w:id="108" w:name="_Toc97398630"/>
-                      <w:bookmarkStart w:id="109" w:name="_Toc98146008"/>
-                      <w:bookmarkStart w:id="110" w:name="_Toc100246865"/>
+                      <w:bookmarkStart w:id="110" w:name="_Toc97398630"/>
+                      <w:bookmarkStart w:id="111" w:name="_Toc98146008"/>
+                      <w:bookmarkStart w:id="112" w:name="_Toc100872084"/>
                       <w:r>
                         <w:t xml:space="preserve">Obrázok </w:t>
                       </w:r>
@@ -15149,9 +15672,9 @@
                       <w:r>
                         <w:t xml:space="preserve"> Graf predikcie kompletne zaočkovaných</w:t>
                       </w:r>
-                      <w:bookmarkEnd w:id="108"/>
-                      <w:bookmarkEnd w:id="109"/>
                       <w:bookmarkEnd w:id="110"/>
+                      <w:bookmarkEnd w:id="111"/>
+                      <w:bookmarkEnd w:id="112"/>
                     </w:p>
                   </w:txbxContent>
                 </v:textbox>
@@ -15313,11 +15836,11 @@
       <w:pPr>
         <w:pStyle w:val="Nadpis2urovne"/>
       </w:pPr>
-      <w:bookmarkStart w:id="111" w:name="_Toc98146791"/>
+      <w:bookmarkStart w:id="113" w:name="_Toc100872116"/>
       <w:r>
         <w:t>Graf celkových hospitalizácií</w:t>
       </w:r>
-      <w:bookmarkEnd w:id="111"/>
+      <w:bookmarkEnd w:id="113"/>
     </w:p>
     <w:p>
       <w:pPr>
@@ -15421,7 +15944,7 @@
         <w:pStyle w:val="Popis"/>
         <w:jc w:val="center"/>
       </w:pPr>
-      <w:bookmarkStart w:id="112" w:name="_Toc100246866"/>
+      <w:bookmarkStart w:id="114" w:name="_Toc100872085"/>
       <w:r>
         <w:t xml:space="preserve">Obrázok </w:t>
       </w:r>
@@ -15450,7 +15973,7 @@
         <w:t xml:space="preserve"> Graf celkových hospitalizácií</w:t>
       </w:r>
       <w:bookmarkEnd w:id="0"/>
-      <w:bookmarkEnd w:id="112"/>
+      <w:bookmarkEnd w:id="114"/>
     </w:p>
     <w:p/>
     <w:p>
@@ -15461,7 +15984,7 @@
           <w:numId w:val="11"/>
         </w:numPr>
       </w:pPr>
-      <w:bookmarkStart w:id="113" w:name="_Toc98146792"/>
+      <w:bookmarkStart w:id="115" w:name="_Toc100872117"/>
       <w:r>
         <w:lastRenderedPageBreak/>
         <w:t xml:space="preserve">Graf celkových </w:t>
@@ -15469,7 +15992,7 @@
       <w:r>
         <w:t>UPV</w:t>
       </w:r>
-      <w:bookmarkEnd w:id="113"/>
+      <w:bookmarkEnd w:id="115"/>
     </w:p>
     <w:p>
       <w:pPr>
@@ -15601,8 +16124,8 @@
                                 <w:lang w:val="en-US"/>
                               </w:rPr>
                             </w:pPr>
-                            <w:bookmarkStart w:id="114" w:name="_Toc100246735"/>
-                            <w:bookmarkStart w:id="115" w:name="_Toc100246867"/>
+                            <w:bookmarkStart w:id="116" w:name="_Toc100246735"/>
+                            <w:bookmarkStart w:id="117" w:name="_Toc100872086"/>
                             <w:r>
                               <w:t xml:space="preserve">Obrázok </w:t>
                             </w:r>
@@ -15636,8 +16159,8 @@
                             <w:r>
                               <w:t>UPV</w:t>
                             </w:r>
-                            <w:bookmarkEnd w:id="114"/>
-                            <w:bookmarkEnd w:id="115"/>
+                            <w:bookmarkEnd w:id="116"/>
+                            <w:bookmarkEnd w:id="117"/>
                           </w:p>
                         </w:txbxContent>
                       </wps:txbx>
@@ -15668,8 +16191,8 @@
                           <w:lang w:val="en-US"/>
                         </w:rPr>
                       </w:pPr>
-                      <w:bookmarkStart w:id="116" w:name="_Toc100246735"/>
-                      <w:bookmarkStart w:id="117" w:name="_Toc100246867"/>
+                      <w:bookmarkStart w:id="118" w:name="_Toc100246735"/>
+                      <w:bookmarkStart w:id="119" w:name="_Toc100872086"/>
                       <w:r>
                         <w:t xml:space="preserve">Obrázok </w:t>
                       </w:r>
@@ -15703,8 +16226,8 @@
                       <w:r>
                         <w:t>UPV</w:t>
                       </w:r>
-                      <w:bookmarkEnd w:id="116"/>
-                      <w:bookmarkEnd w:id="117"/>
+                      <w:bookmarkEnd w:id="118"/>
+                      <w:bookmarkEnd w:id="119"/>
                     </w:p>
                   </w:txbxContent>
                 </v:textbox>
@@ -15742,11 +16265,11 @@
       <w:pPr>
         <w:pStyle w:val="Nadpis2urovne"/>
       </w:pPr>
-      <w:bookmarkStart w:id="118" w:name="_Toc98146793"/>
+      <w:bookmarkStart w:id="120" w:name="_Toc100872118"/>
       <w:r>
         <w:t>Tabuľka dosiahnutých výsledkov predikcií</w:t>
       </w:r>
-      <w:bookmarkEnd w:id="118"/>
+      <w:bookmarkEnd w:id="120"/>
     </w:p>
     <w:p>
       <w:pPr>
@@ -15757,17 +16280,8 @@
           <w:i/>
           <w:iCs/>
         </w:rPr>
-        <w:t xml:space="preserve">(Spracoval: Juraj </w:t>
-      </w:r>
-      <w:proofErr w:type="spellStart"/>
-      <w:r>
-        <w:rPr>
-          <w:i/>
-          <w:iCs/>
-        </w:rPr>
-        <w:t>Puszter</w:t>
-      </w:r>
-      <w:proofErr w:type="spellEnd"/>
+        <w:t>(Spracoval: Juraj Puszter</w:t>
+      </w:r>
       <w:r>
         <w:t>)</w:t>
       </w:r>
@@ -16328,13 +16842,50 @@
     </w:tbl>
     <w:p>
       <w:pPr>
-        <w:pStyle w:val="Zakladny"/>
-      </w:pPr>
+        <w:pStyle w:val="Popis"/>
+        <w:jc w:val="center"/>
+      </w:pPr>
+      <w:bookmarkStart w:id="121" w:name="_Toc100872057"/>
+      <w:r>
+        <w:t xml:space="preserve">Tabuľka </w:t>
+      </w:r>
+      <w:r>
+        <w:fldChar w:fldCharType="begin"/>
+      </w:r>
+      <w:r>
+        <w:instrText xml:space="preserve"> SEQ Tabuľka \* ARABIC </w:instrText>
+      </w:r>
+      <w:r>
+        <w:fldChar w:fldCharType="separate"/>
+      </w:r>
+      <w:r>
+        <w:rPr>
+          <w:noProof/>
+        </w:rPr>
+        <w:t>1</w:t>
+      </w:r>
+      <w:r>
+        <w:fldChar w:fldCharType="end"/>
+      </w:r>
+      <w:r>
+        <w:t xml:space="preserve"> </w:t>
+      </w:r>
+      <w:r>
+        <w:t>D</w:t>
+      </w:r>
+      <w:r>
+        <w:t>osiahnut</w:t>
+      </w:r>
+      <w:r>
+        <w:t>é výsledky predikcií</w:t>
+      </w:r>
+      <w:bookmarkEnd w:id="121"/>
     </w:p>
     <w:p>
       <w:pPr>
         <w:pStyle w:val="Nadpis1rovne"/>
       </w:pPr>
+      <w:bookmarkStart w:id="122" w:name="_Toc100872119"/>
       <w:r>
         <w:lastRenderedPageBreak/>
         <w:t xml:space="preserve">Predikcie </w:t>
@@ -16342,6 +16893,7 @@
       <w:r>
         <w:t>hospitalizácií</w:t>
       </w:r>
+      <w:bookmarkEnd w:id="122"/>
     </w:p>
     <w:p>
       <w:pPr>
@@ -16351,6 +16903,7 @@
           <w:numId w:val="32"/>
         </w:numPr>
       </w:pPr>
+      <w:bookmarkStart w:id="123" w:name="_Toc100872120"/>
       <w:r>
         <w:t xml:space="preserve">Predikcie z dát </w:t>
       </w:r>
@@ -16364,6 +16917,7 @@
       <w:r>
         <w:t>omikronu</w:t>
       </w:r>
+      <w:bookmarkEnd w:id="123"/>
       <w:proofErr w:type="spellEnd"/>
     </w:p>
     <w:p>
@@ -16399,43 +16953,7 @@
           <w:iCs/>
           <w:lang w:val="en-US"/>
         </w:rPr>
-        <w:t xml:space="preserve">: </w:t>
-      </w:r>
-      <w:proofErr w:type="spellStart"/>
-      <w:r>
-        <w:rPr>
-          <w:i/>
-          <w:iCs/>
-          <w:lang w:val="en-US"/>
-        </w:rPr>
-        <w:t>Juraj</w:t>
-      </w:r>
-      <w:proofErr w:type="spellEnd"/>
-      <w:r>
-        <w:rPr>
-          <w:i/>
-          <w:iCs/>
-          <w:lang w:val="en-US"/>
-        </w:rPr>
-        <w:t xml:space="preserve"> </w:t>
-      </w:r>
-      <w:proofErr w:type="spellStart"/>
-      <w:r>
-        <w:rPr>
-          <w:i/>
-          <w:iCs/>
-          <w:lang w:val="en-US"/>
-        </w:rPr>
-        <w:t>Puszter</w:t>
-      </w:r>
-      <w:proofErr w:type="spellEnd"/>
-      <w:r>
-        <w:rPr>
-          <w:i/>
-          <w:iCs/>
-          <w:lang w:val="en-US"/>
-        </w:rPr>
-        <w:t xml:space="preserve">, </w:t>
+        <w:t xml:space="preserve">: Juraj Puszter, </w:t>
       </w:r>
       <w:r>
         <w:rPr>
@@ -16856,7 +17374,7 @@
         <w:pStyle w:val="Popis"/>
         <w:jc w:val="center"/>
       </w:pPr>
-      <w:bookmarkStart w:id="119" w:name="_Toc100246868"/>
+      <w:bookmarkStart w:id="124" w:name="_Toc100872087"/>
       <w:r>
         <w:t xml:space="preserve">Obrázok </w:t>
       </w:r>
@@ -16884,7 +17402,7 @@
       <w:r>
         <w:t xml:space="preserve"> Graf predikcie hospitalizácii z parametrov Ag, Ag%, PCR, PCR%</w:t>
       </w:r>
-      <w:bookmarkEnd w:id="119"/>
+      <w:bookmarkEnd w:id="124"/>
     </w:p>
     <w:p>
       <w:pPr>
@@ -16938,7 +17456,7 @@
         <w:pStyle w:val="Popis"/>
         <w:jc w:val="center"/>
       </w:pPr>
-      <w:bookmarkStart w:id="120" w:name="_Toc100246869"/>
+      <w:bookmarkStart w:id="125" w:name="_Toc100872088"/>
       <w:r>
         <w:t xml:space="preserve">Obrázok </w:t>
       </w:r>
@@ -16966,7 +17484,7 @@
       <w:r>
         <w:t xml:space="preserve"> Graf predikcie hospitalizácii z parametrov Ag%, PCR%</w:t>
       </w:r>
-      <w:bookmarkEnd w:id="120"/>
+      <w:bookmarkEnd w:id="125"/>
     </w:p>
     <w:p>
       <w:pPr>
@@ -17020,7 +17538,7 @@
         <w:pStyle w:val="Popis"/>
         <w:jc w:val="center"/>
       </w:pPr>
-      <w:bookmarkStart w:id="121" w:name="_Toc100246870"/>
+      <w:bookmarkStart w:id="126" w:name="_Toc100872089"/>
       <w:r>
         <w:t xml:space="preserve">Obrázok </w:t>
       </w:r>
@@ -17048,7 +17566,7 @@
       <w:r>
         <w:t xml:space="preserve"> Graf predikcie hospitalizácií z parametrov Ag, PCR</w:t>
       </w:r>
-      <w:bookmarkEnd w:id="121"/>
+      <w:bookmarkEnd w:id="126"/>
     </w:p>
     <w:p>
       <w:pPr>
@@ -17102,7 +17620,7 @@
         <w:pStyle w:val="Popis"/>
         <w:jc w:val="center"/>
       </w:pPr>
-      <w:bookmarkStart w:id="122" w:name="_Toc100246871"/>
+      <w:bookmarkStart w:id="127" w:name="_Toc100872090"/>
       <w:r>
         <w:t xml:space="preserve">Obrázok </w:t>
       </w:r>
@@ -17130,13 +17648,7 @@
       <w:r>
         <w:t xml:space="preserve"> Graf predikcie hospitalizácií z parametrov kumulatívne testy, kumulatívne testy%</w:t>
       </w:r>
-      <w:bookmarkEnd w:id="122"/>
-    </w:p>
-    <w:p>
-      <w:pPr>
-        <w:pStyle w:val="Zakladny"/>
-        <w:ind w:left="284" w:firstLine="0"/>
-      </w:pPr>
+      <w:bookmarkEnd w:id="127"/>
     </w:p>
     <w:p>
       <w:pPr>
@@ -17552,10 +18064,692 @@
     </w:tbl>
     <w:p>
       <w:pPr>
+        <w:pStyle w:val="Popis"/>
+        <w:jc w:val="center"/>
+      </w:pPr>
+      <w:bookmarkStart w:id="128" w:name="_Toc100872058"/>
+      <w:r>
+        <w:t xml:space="preserve">Tabuľka </w:t>
+      </w:r>
+      <w:r>
+        <w:fldChar w:fldCharType="begin"/>
+      </w:r>
+      <w:r>
+        <w:instrText xml:space="preserve"> SEQ Tabuľka \* ARABIC </w:instrText>
+      </w:r>
+      <w:r>
+        <w:fldChar w:fldCharType="separate"/>
+      </w:r>
+      <w:r>
+        <w:rPr>
+          <w:noProof/>
+        </w:rPr>
+        <w:t>2</w:t>
+      </w:r>
+      <w:r>
+        <w:fldChar w:fldCharType="end"/>
+      </w:r>
+      <w:r>
+        <w:t xml:space="preserve"> Výsledne hodnoty predikcií pre rôzne parametre</w:t>
+      </w:r>
+      <w:bookmarkEnd w:id="128"/>
+    </w:p>
+    <w:p>
+      <w:pPr>
         <w:pStyle w:val="Zakladny"/>
       </w:pPr>
     </w:p>
-    <w:bookmarkStart w:id="123" w:name="_Toc98146794" w:displacedByCustomXml="next"/>
+    <w:p>
+      <w:pPr>
+        <w:pStyle w:val="Nadpisneslovan"/>
+        <w:rPr>
+          <w:lang w:eastAsia="sk-SK"/>
+        </w:rPr>
+      </w:pPr>
+      <w:bookmarkStart w:id="129" w:name="_Toc100872121"/>
+      <w:r>
+        <w:rPr>
+          <w:lang w:eastAsia="sk-SK"/>
+        </w:rPr>
+        <w:lastRenderedPageBreak/>
+        <w:t>Informácie o členoch tímu</w:t>
+      </w:r>
+      <w:bookmarkEnd w:id="129"/>
+    </w:p>
+    <w:p>
+      <w:pPr>
+        <w:pStyle w:val="Zakladny"/>
+        <w:rPr>
+          <w:lang w:eastAsia="sk-SK"/>
+        </w:rPr>
+      </w:pPr>
+      <w:r>
+        <w:rPr>
+          <w:lang w:eastAsia="sk-SK"/>
+        </w:rPr>
+        <w:t>V tejto kapitole</w:t>
+      </w:r>
+      <w:r>
+        <w:rPr>
+          <w:lang w:eastAsia="sk-SK"/>
+        </w:rPr>
+        <w:t xml:space="preserve"> sa nachádzajú informácie o členoch tímu</w:t>
+      </w:r>
+      <w:r>
+        <w:rPr>
+          <w:lang w:eastAsia="sk-SK"/>
+        </w:rPr>
+        <w:t xml:space="preserve"> </w:t>
+      </w:r>
+      <w:r>
+        <w:rPr>
+          <w:lang w:eastAsia="sk-SK"/>
+        </w:rPr>
+        <w:t>ktorý pracovali</w:t>
+      </w:r>
+      <w:r>
+        <w:rPr>
+          <w:lang w:eastAsia="sk-SK"/>
+        </w:rPr>
+        <w:t xml:space="preserve"> na tomto projekte.</w:t>
+      </w:r>
+      <w:r>
+        <w:rPr>
+          <w:lang w:eastAsia="sk-SK"/>
+        </w:rPr>
+        <w:t xml:space="preserve"> </w:t>
+      </w:r>
+      <w:r>
+        <w:rPr>
+          <w:lang w:eastAsia="sk-SK"/>
+        </w:rPr>
+        <w:t>Všetci č</w:t>
+      </w:r>
+      <w:r>
+        <w:rPr>
+          <w:lang w:eastAsia="sk-SK"/>
+        </w:rPr>
+        <w:t xml:space="preserve">lenovia tímu študujú na STU FEI odbor API a tento projekt </w:t>
+      </w:r>
+      <w:r>
+        <w:rPr>
+          <w:lang w:eastAsia="sk-SK"/>
+        </w:rPr>
+        <w:t>v</w:t>
+      </w:r>
+      <w:r>
+        <w:rPr>
+          <w:lang w:eastAsia="sk-SK"/>
+        </w:rPr>
+        <w:t>ypraco</w:t>
+      </w:r>
+      <w:r>
+        <w:rPr>
+          <w:lang w:eastAsia="sk-SK"/>
+        </w:rPr>
+        <w:t>vali</w:t>
+      </w:r>
+      <w:r>
+        <w:rPr>
+          <w:lang w:eastAsia="sk-SK"/>
+        </w:rPr>
+        <w:t xml:space="preserve"> v rámci predmet</w:t>
+      </w:r>
+      <w:r>
+        <w:rPr>
+          <w:lang w:eastAsia="sk-SK"/>
+        </w:rPr>
+        <w:t>ov</w:t>
+      </w:r>
+      <w:r>
+        <w:rPr>
+          <w:lang w:eastAsia="sk-SK"/>
+        </w:rPr>
+        <w:t xml:space="preserve"> I-TP1-AI a I-TP2-AI.</w:t>
+      </w:r>
+    </w:p>
+    <w:p>
+      <w:pPr>
+        <w:pStyle w:val="Zakladny"/>
+        <w:rPr>
+          <w:lang w:eastAsia="sk-SK"/>
+        </w:rPr>
+      </w:pPr>
+      <w:r>
+        <w:rPr>
+          <w:b/>
+          <w:bCs/>
+          <w:bdr w:val="none" w:sz="0" w:space="0" w:color="auto" w:frame="1"/>
+          <w:lang w:eastAsia="sk-SK"/>
+        </w:rPr>
+        <w:t>Juraj Puszter</w:t>
+      </w:r>
+      <w:r>
+        <w:rPr>
+          <w:lang w:eastAsia="sk-SK"/>
+        </w:rPr>
+        <w:t xml:space="preserve"> popri štúdiu pracuje na pozícii IT vývojára v tíme vývoja internet bankingu v Tatra Banke. Zameriava sa najmä na </w:t>
+      </w:r>
+      <w:proofErr w:type="spellStart"/>
+      <w:r>
+        <w:rPr>
+          <w:lang w:eastAsia="sk-SK"/>
+        </w:rPr>
+        <w:t>backend</w:t>
+      </w:r>
+      <w:proofErr w:type="spellEnd"/>
+      <w:r>
+        <w:rPr>
+          <w:lang w:eastAsia="sk-SK"/>
+        </w:rPr>
+        <w:t>. Do náplne práce patrí vývoj internet bankingu a intranetových aplikácií. Medzi jeho zá</w:t>
+      </w:r>
+      <w:r>
+        <w:rPr>
+          <w:lang w:eastAsia="sk-SK"/>
+        </w:rPr>
+        <w:t>ľ</w:t>
+      </w:r>
+      <w:r>
+        <w:rPr>
+          <w:lang w:eastAsia="sk-SK"/>
+        </w:rPr>
+        <w:t>uby patrí programovanie, ale taktiež športovanie a to najmä posilňovanie a beh.</w:t>
+      </w:r>
+    </w:p>
+    <w:p>
+      <w:pPr>
+        <w:pStyle w:val="Zakladny"/>
+        <w:rPr>
+          <w:lang w:eastAsia="sk-SK"/>
+        </w:rPr>
+      </w:pPr>
+      <w:r>
+        <w:rPr>
+          <w:b/>
+          <w:bCs/>
+          <w:bdr w:val="none" w:sz="0" w:space="0" w:color="auto" w:frame="1"/>
+          <w:lang w:eastAsia="sk-SK"/>
+        </w:rPr>
+        <w:t xml:space="preserve">Tomáš </w:t>
+      </w:r>
+      <w:proofErr w:type="spellStart"/>
+      <w:r>
+        <w:rPr>
+          <w:b/>
+          <w:bCs/>
+          <w:bdr w:val="none" w:sz="0" w:space="0" w:color="auto" w:frame="1"/>
+          <w:lang w:eastAsia="sk-SK"/>
+        </w:rPr>
+        <w:t>Singhofer</w:t>
+      </w:r>
+      <w:proofErr w:type="spellEnd"/>
+      <w:r>
+        <w:rPr>
+          <w:lang w:eastAsia="sk-SK"/>
+        </w:rPr>
+        <w:t xml:space="preserve"> popri štúdiu pracuje na pozícii Java programátora vo firme </w:t>
+      </w:r>
+      <w:proofErr w:type="spellStart"/>
+      <w:r>
+        <w:rPr>
+          <w:lang w:eastAsia="sk-SK"/>
+        </w:rPr>
+        <w:t>Across</w:t>
+      </w:r>
+      <w:proofErr w:type="spellEnd"/>
+      <w:r>
+        <w:rPr>
+          <w:lang w:eastAsia="sk-SK"/>
+        </w:rPr>
+        <w:t xml:space="preserve">. Hlavnou náplňou je vývoj intranetových aplikácií. Zameriava sa najmä na </w:t>
+      </w:r>
+      <w:proofErr w:type="spellStart"/>
+      <w:r>
+        <w:rPr>
+          <w:lang w:eastAsia="sk-SK"/>
+        </w:rPr>
+        <w:t>backend</w:t>
+      </w:r>
+      <w:proofErr w:type="spellEnd"/>
+      <w:r>
+        <w:rPr>
+          <w:lang w:eastAsia="sk-SK"/>
+        </w:rPr>
+        <w:t>. Vo voľnom čase rád programuje a venuje sa skautingu.</w:t>
+      </w:r>
+    </w:p>
+    <w:p>
+      <w:pPr>
+        <w:pStyle w:val="Zakladny"/>
+        <w:rPr>
+          <w:lang w:eastAsia="sk-SK"/>
+        </w:rPr>
+      </w:pPr>
+      <w:r>
+        <w:rPr>
+          <w:b/>
+          <w:bCs/>
+          <w:bdr w:val="none" w:sz="0" w:space="0" w:color="auto" w:frame="1"/>
+          <w:lang w:eastAsia="sk-SK"/>
+        </w:rPr>
+        <w:t xml:space="preserve">Marek </w:t>
+      </w:r>
+      <w:proofErr w:type="spellStart"/>
+      <w:r>
+        <w:rPr>
+          <w:b/>
+          <w:bCs/>
+          <w:bdr w:val="none" w:sz="0" w:space="0" w:color="auto" w:frame="1"/>
+          <w:lang w:eastAsia="sk-SK"/>
+        </w:rPr>
+        <w:t>Kačmár</w:t>
+      </w:r>
+      <w:proofErr w:type="spellEnd"/>
+      <w:r>
+        <w:rPr>
+          <w:lang w:eastAsia="sk-SK"/>
+        </w:rPr>
+        <w:t xml:space="preserve"> momentálne popri štúdiu nepracuje v žiadnej prestížnej firme. Preferuje prácu na </w:t>
+      </w:r>
+      <w:proofErr w:type="spellStart"/>
+      <w:r>
+        <w:rPr>
+          <w:lang w:eastAsia="sk-SK"/>
+        </w:rPr>
+        <w:t>backende</w:t>
+      </w:r>
+      <w:proofErr w:type="spellEnd"/>
+      <w:r>
+        <w:rPr>
+          <w:lang w:eastAsia="sk-SK"/>
+        </w:rPr>
+        <w:t xml:space="preserve"> a medzi jeho obľúbené programovacie jazyky patria PHP, JavaScript, Java a </w:t>
+      </w:r>
+      <w:proofErr w:type="spellStart"/>
+      <w:r>
+        <w:rPr>
+          <w:lang w:eastAsia="sk-SK"/>
+        </w:rPr>
+        <w:t>Python</w:t>
+      </w:r>
+      <w:proofErr w:type="spellEnd"/>
+      <w:r>
+        <w:rPr>
+          <w:lang w:eastAsia="sk-SK"/>
+        </w:rPr>
+        <w:t xml:space="preserve">. Jeho hlavnými záľubami sú sledovanie seriálov, programovanie, pasívny </w:t>
+      </w:r>
+      <w:proofErr w:type="spellStart"/>
+      <w:r>
+        <w:rPr>
+          <w:lang w:eastAsia="sk-SK"/>
+        </w:rPr>
+        <w:t>gaming</w:t>
+      </w:r>
+      <w:proofErr w:type="spellEnd"/>
+      <w:r>
+        <w:rPr>
+          <w:lang w:eastAsia="sk-SK"/>
+        </w:rPr>
+        <w:t>, cyklistika, čítanie kníh a beh.</w:t>
+      </w:r>
+    </w:p>
+    <w:p>
+      <w:pPr>
+        <w:pStyle w:val="Zakladny"/>
+        <w:rPr>
+          <w:lang w:eastAsia="sk-SK"/>
+        </w:rPr>
+      </w:pPr>
+      <w:r>
+        <w:rPr>
+          <w:b/>
+          <w:bCs/>
+          <w:bdr w:val="none" w:sz="0" w:space="0" w:color="auto" w:frame="1"/>
+          <w:lang w:eastAsia="sk-SK"/>
+        </w:rPr>
+        <w:t>Adam Vozár</w:t>
+      </w:r>
+      <w:r>
+        <w:rPr>
+          <w:lang w:eastAsia="sk-SK"/>
+        </w:rPr>
+        <w:t xml:space="preserve"> už štvrtý rok popri škole pracuje v malej softvérovej firme na pozícii </w:t>
+      </w:r>
+      <w:proofErr w:type="spellStart"/>
+      <w:r>
+        <w:rPr>
+          <w:lang w:eastAsia="sk-SK"/>
+        </w:rPr>
+        <w:t>backend</w:t>
+      </w:r>
+      <w:proofErr w:type="spellEnd"/>
+      <w:r>
+        <w:rPr>
+          <w:lang w:eastAsia="sk-SK"/>
+        </w:rPr>
+        <w:t xml:space="preserve"> web developera. V práci </w:t>
+      </w:r>
+      <w:r>
+        <w:rPr>
+          <w:lang w:eastAsia="sk-SK"/>
+        </w:rPr>
+        <w:t>vyvíja</w:t>
+      </w:r>
+      <w:r>
+        <w:rPr>
+          <w:lang w:eastAsia="sk-SK"/>
+        </w:rPr>
+        <w:t xml:space="preserve"> stredné a </w:t>
+      </w:r>
+      <w:r>
+        <w:rPr>
+          <w:lang w:eastAsia="sk-SK"/>
+        </w:rPr>
+        <w:t>väčšie</w:t>
+      </w:r>
+      <w:r>
+        <w:rPr>
+          <w:lang w:eastAsia="sk-SK"/>
+        </w:rPr>
+        <w:t xml:space="preserve"> informačné systémy najmä v jazykoch PHP, JavaScript a SQL. Keď mu popri štúdiu a práci ostane čas, rád </w:t>
+      </w:r>
+      <w:proofErr w:type="spellStart"/>
+      <w:r>
+        <w:rPr>
+          <w:lang w:eastAsia="sk-SK"/>
+        </w:rPr>
+        <w:t>snowboarduje</w:t>
+      </w:r>
+      <w:proofErr w:type="spellEnd"/>
+      <w:r>
+        <w:rPr>
+          <w:lang w:eastAsia="sk-SK"/>
+        </w:rPr>
+        <w:t>, sleduje F1 a hrá CS:GO.</w:t>
+      </w:r>
+    </w:p>
+    <w:p>
+      <w:pPr>
+        <w:pStyle w:val="Zakladny"/>
+        <w:rPr>
+          <w:lang w:eastAsia="sk-SK"/>
+        </w:rPr>
+      </w:pPr>
+      <w:r>
+        <w:rPr>
+          <w:b/>
+          <w:bCs/>
+          <w:bdr w:val="none" w:sz="0" w:space="0" w:color="auto" w:frame="1"/>
+          <w:lang w:eastAsia="sk-SK"/>
+        </w:rPr>
+        <w:t xml:space="preserve">Viet </w:t>
+      </w:r>
+      <w:proofErr w:type="spellStart"/>
+      <w:r>
+        <w:rPr>
+          <w:b/>
+          <w:bCs/>
+          <w:bdr w:val="none" w:sz="0" w:space="0" w:color="auto" w:frame="1"/>
+          <w:lang w:eastAsia="sk-SK"/>
+        </w:rPr>
+        <w:t>Quoc</w:t>
+      </w:r>
+      <w:proofErr w:type="spellEnd"/>
+      <w:r>
+        <w:rPr>
+          <w:b/>
+          <w:bCs/>
+          <w:bdr w:val="none" w:sz="0" w:space="0" w:color="auto" w:frame="1"/>
+          <w:lang w:eastAsia="sk-SK"/>
+        </w:rPr>
+        <w:t xml:space="preserve"> </w:t>
+      </w:r>
+      <w:proofErr w:type="spellStart"/>
+      <w:r>
+        <w:rPr>
+          <w:b/>
+          <w:bCs/>
+          <w:bdr w:val="none" w:sz="0" w:space="0" w:color="auto" w:frame="1"/>
+          <w:lang w:eastAsia="sk-SK"/>
+        </w:rPr>
+        <w:t>Le</w:t>
+      </w:r>
+      <w:proofErr w:type="spellEnd"/>
+      <w:r>
+        <w:rPr>
+          <w:lang w:eastAsia="sk-SK"/>
+        </w:rPr>
+        <w:t xml:space="preserve"> nepracuje v žiadnej firme. Vo voľnom čase sa venuje tvoreniu </w:t>
+      </w:r>
+      <w:proofErr w:type="spellStart"/>
+      <w:r>
+        <w:rPr>
+          <w:lang w:eastAsia="sk-SK"/>
+        </w:rPr>
+        <w:t>fullstack</w:t>
+      </w:r>
+      <w:proofErr w:type="spellEnd"/>
+      <w:r>
+        <w:rPr>
+          <w:lang w:eastAsia="sk-SK"/>
+        </w:rPr>
+        <w:t xml:space="preserve"> webstránok v jazyku JavaScript a vareniu jedál primárne ázijskej kuchyne.</w:t>
+      </w:r>
+    </w:p>
+    <w:p>
+      <w:pPr>
+        <w:pStyle w:val="Zakladny"/>
+        <w:rPr>
+          <w:lang w:eastAsia="sk-SK"/>
+        </w:rPr>
+      </w:pPr>
+      <w:r>
+        <w:rPr>
+          <w:b/>
+          <w:bCs/>
+          <w:bdr w:val="none" w:sz="0" w:space="0" w:color="auto" w:frame="1"/>
+          <w:lang w:eastAsia="sk-SK"/>
+        </w:rPr>
+        <w:t xml:space="preserve">Branislav </w:t>
+      </w:r>
+      <w:proofErr w:type="spellStart"/>
+      <w:r>
+        <w:rPr>
+          <w:b/>
+          <w:bCs/>
+          <w:bdr w:val="none" w:sz="0" w:space="0" w:color="auto" w:frame="1"/>
+          <w:lang w:eastAsia="sk-SK"/>
+        </w:rPr>
+        <w:t>Šipula</w:t>
+      </w:r>
+      <w:proofErr w:type="spellEnd"/>
+      <w:r>
+        <w:rPr>
+          <w:lang w:eastAsia="sk-SK"/>
+        </w:rPr>
+        <w:t xml:space="preserve"> študuje na FEI STU inžinierske štúdium aplikovanej informatiky a zároveň popri tom už tretí rok pracuje v malej softvérovej firme </w:t>
+      </w:r>
+      <w:proofErr w:type="spellStart"/>
+      <w:r>
+        <w:rPr>
+          <w:lang w:eastAsia="sk-SK"/>
+        </w:rPr>
+        <w:t>Plaut</w:t>
+      </w:r>
+      <w:proofErr w:type="spellEnd"/>
+      <w:r>
+        <w:rPr>
+          <w:lang w:eastAsia="sk-SK"/>
+        </w:rPr>
+        <w:t xml:space="preserve"> na </w:t>
+      </w:r>
+      <w:proofErr w:type="spellStart"/>
+      <w:r>
+        <w:rPr>
+          <w:lang w:eastAsia="sk-SK"/>
+        </w:rPr>
+        <w:t>pozicií</w:t>
+      </w:r>
+      <w:proofErr w:type="spellEnd"/>
+      <w:r>
+        <w:rPr>
+          <w:lang w:eastAsia="sk-SK"/>
+        </w:rPr>
+        <w:t xml:space="preserve"> ako junior </w:t>
+      </w:r>
+      <w:proofErr w:type="spellStart"/>
+      <w:r>
+        <w:rPr>
+          <w:lang w:eastAsia="sk-SK"/>
+        </w:rPr>
+        <w:t>backend</w:t>
+      </w:r>
+      <w:proofErr w:type="spellEnd"/>
+      <w:r>
+        <w:rPr>
+          <w:lang w:eastAsia="sk-SK"/>
+        </w:rPr>
+        <w:t xml:space="preserve"> developer. Pri práci vyvíja v programovacích jazykoch Java, </w:t>
+      </w:r>
+      <w:proofErr w:type="spellStart"/>
+      <w:r>
+        <w:rPr>
+          <w:lang w:eastAsia="sk-SK"/>
+        </w:rPr>
+        <w:t>TypeScript</w:t>
+      </w:r>
+      <w:proofErr w:type="spellEnd"/>
+      <w:r>
+        <w:rPr>
+          <w:lang w:eastAsia="sk-SK"/>
+        </w:rPr>
+        <w:t xml:space="preserve"> a zároveň pracuje s technológiami ako sú </w:t>
+      </w:r>
+      <w:proofErr w:type="spellStart"/>
+      <w:r>
+        <w:rPr>
+          <w:lang w:eastAsia="sk-SK"/>
+        </w:rPr>
+        <w:t>Spring</w:t>
+      </w:r>
+      <w:proofErr w:type="spellEnd"/>
+      <w:r>
+        <w:rPr>
+          <w:lang w:eastAsia="sk-SK"/>
+        </w:rPr>
+        <w:t xml:space="preserve">, </w:t>
+      </w:r>
+      <w:proofErr w:type="spellStart"/>
+      <w:r>
+        <w:rPr>
+          <w:lang w:eastAsia="sk-SK"/>
+        </w:rPr>
+        <w:t>Spring</w:t>
+      </w:r>
+      <w:proofErr w:type="spellEnd"/>
+      <w:r>
+        <w:rPr>
+          <w:lang w:eastAsia="sk-SK"/>
+        </w:rPr>
+        <w:t xml:space="preserve"> </w:t>
+      </w:r>
+      <w:proofErr w:type="spellStart"/>
+      <w:r>
+        <w:rPr>
+          <w:lang w:eastAsia="sk-SK"/>
+        </w:rPr>
+        <w:t>Boot</w:t>
+      </w:r>
+      <w:proofErr w:type="spellEnd"/>
+      <w:r>
+        <w:rPr>
+          <w:lang w:eastAsia="sk-SK"/>
+        </w:rPr>
+        <w:t xml:space="preserve">, </w:t>
+      </w:r>
+      <w:proofErr w:type="spellStart"/>
+      <w:r>
+        <w:rPr>
+          <w:lang w:eastAsia="sk-SK"/>
+        </w:rPr>
+        <w:t>Angular</w:t>
+      </w:r>
+      <w:proofErr w:type="spellEnd"/>
+      <w:r>
+        <w:rPr>
+          <w:lang w:eastAsia="sk-SK"/>
+        </w:rPr>
+        <w:t xml:space="preserve">, </w:t>
+      </w:r>
+      <w:proofErr w:type="spellStart"/>
+      <w:r>
+        <w:rPr>
+          <w:lang w:eastAsia="sk-SK"/>
+        </w:rPr>
+        <w:t>TestNG</w:t>
+      </w:r>
+      <w:proofErr w:type="spellEnd"/>
+      <w:r>
+        <w:rPr>
+          <w:lang w:eastAsia="sk-SK"/>
+        </w:rPr>
+        <w:t xml:space="preserve">. Medzi jeho záľuby patrí cestovanie, turistika ale aj sledovanie filmov a seriálov na </w:t>
+      </w:r>
+      <w:proofErr w:type="spellStart"/>
+      <w:r>
+        <w:rPr>
+          <w:lang w:eastAsia="sk-SK"/>
+        </w:rPr>
+        <w:t>Netflixe</w:t>
+      </w:r>
+      <w:proofErr w:type="spellEnd"/>
+      <w:r>
+        <w:rPr>
+          <w:lang w:eastAsia="sk-SK"/>
+        </w:rPr>
+        <w:t>. Svoj voľný čas najradšej trávi so svojou rodinou a kamarátmi.</w:t>
+      </w:r>
+    </w:p>
+    <w:p>
+      <w:pPr>
+        <w:pStyle w:val="Zakladny"/>
+        <w:rPr>
+          <w:lang w:eastAsia="sk-SK"/>
+        </w:rPr>
+      </w:pPr>
+      <w:r>
+        <w:rPr>
+          <w:b/>
+          <w:bCs/>
+          <w:bdr w:val="none" w:sz="0" w:space="0" w:color="auto" w:frame="1"/>
+          <w:lang w:eastAsia="sk-SK"/>
+        </w:rPr>
+        <w:t>Filip Frank</w:t>
+      </w:r>
+      <w:r>
+        <w:rPr>
+          <w:lang w:eastAsia="sk-SK"/>
+        </w:rPr>
+        <w:t xml:space="preserve"> má s programovaním najmä akademické skúsenosti, je spoluautorom vedeckého článku o vývoji softvéru pre analýzu sekvenčných spektier gama žiarenia. V budúcnosti by chcel svoje zručnosti rozšíriť o vývoj a nasadzovanie aplikácii pomocou cloudových služieb, akou je Microsoft </w:t>
+      </w:r>
+      <w:proofErr w:type="spellStart"/>
+      <w:r>
+        <w:rPr>
+          <w:lang w:eastAsia="sk-SK"/>
+        </w:rPr>
+        <w:t>Azure</w:t>
+      </w:r>
+      <w:proofErr w:type="spellEnd"/>
+      <w:r>
+        <w:rPr>
+          <w:lang w:eastAsia="sk-SK"/>
+        </w:rPr>
+        <w:t>.</w:t>
+      </w:r>
+    </w:p>
+    <w:bookmarkStart w:id="130" w:name="_Toc100872122" w:displacedByCustomXml="next"/>
     <w:sdt>
       <w:sdtPr>
         <w:id w:val="-1274239281"/>
@@ -17588,7 +18782,7 @@
         </w:p>
       </w:sdtContent>
     </w:sdt>
-    <w:bookmarkEnd w:id="123" w:displacedByCustomXml="prev"/>
+    <w:bookmarkEnd w:id="130" w:displacedByCustomXml="prev"/>
     <w:sdt>
       <w:sdtPr>
         <w:rPr>
@@ -18971,17 +20165,8 @@
                                   <w:rStyle w:val="obal3Char"/>
                                   <w:b/>
                                 </w:rPr>
-                                <w:t xml:space="preserve">Bc. Juraj </w:t>
+                                <w:t>Bc. Juraj Puszter</w:t>
                               </w:r>
-                              <w:proofErr w:type="spellStart"/>
-                              <w:r>
-                                <w:rPr>
-                                  <w:rStyle w:val="obal3Char"/>
-                                  <w:b/>
-                                </w:rPr>
-                                <w:t>Puszter</w:t>
-                              </w:r>
-                              <w:proofErr w:type="spellEnd"/>
                             </w:p>
                             <w:p>
                               <w:pPr>
@@ -19227,17 +20412,8 @@
                             <w:rStyle w:val="obal3Char"/>
                             <w:b/>
                           </w:rPr>
-                          <w:t xml:space="preserve">Bc. Juraj </w:t>
+                          <w:t>Bc. Juraj Puszter</w:t>
                         </w:r>
-                        <w:proofErr w:type="spellStart"/>
-                        <w:r>
-                          <w:rPr>
-                            <w:rStyle w:val="obal3Char"/>
-                            <w:b/>
-                          </w:rPr>
-                          <w:t>Puszter</w:t>
-                        </w:r>
-                        <w:proofErr w:type="spellEnd"/>
                       </w:p>
                       <w:p>
                         <w:pPr>
@@ -22903,7 +24079,7 @@
     <w:lsdException w:name="Block Text" w:semiHidden="1" w:unhideWhenUsed="1"/>
     <w:lsdException w:name="Hyperlink" w:semiHidden="1" w:unhideWhenUsed="1"/>
     <w:lsdException w:name="FollowedHyperlink" w:semiHidden="1" w:unhideWhenUsed="1"/>
-    <w:lsdException w:name="Strong" w:uiPriority="22"/>
+    <w:lsdException w:name="Strong" w:uiPriority="22" w:qFormat="1"/>
     <w:lsdException w:name="Emphasis" w:uiPriority="20"/>
     <w:lsdException w:name="Document Map" w:semiHidden="1" w:unhideWhenUsed="1"/>
     <w:lsdException w:name="Plain Text" w:semiHidden="1" w:unhideWhenUsed="1"/>
@@ -24368,6 +25544,17 @@
       </w:numPr>
     </w:pPr>
   </w:style>
+  <w:style w:type="character" w:styleId="Vrazn">
+    <w:name w:val="Strong"/>
+    <w:basedOn w:val="Predvolenpsmoodseku"/>
+    <w:uiPriority w:val="22"/>
+    <w:qFormat/>
+    <w:rsid w:val="000C2A6A"/>
+    <w:rPr>
+      <w:b/>
+      <w:bCs/>
+    </w:rPr>
+  </w:style>
 </w:styles>
 </file>
 
@@ -25083,6 +26270,7 @@
     <w:rsid w:val="006E4F91"/>
     <w:rsid w:val="00744EC5"/>
     <w:rsid w:val="00755282"/>
+    <w:rsid w:val="007817ED"/>
     <w:rsid w:val="007E7A81"/>
     <w:rsid w:val="00807B28"/>
     <w:rsid w:val="00844160"/>
@@ -25091,6 +26279,7 @@
     <w:rsid w:val="008D3775"/>
     <w:rsid w:val="0091048B"/>
     <w:rsid w:val="009857EC"/>
+    <w:rsid w:val="009B377B"/>
     <w:rsid w:val="009E048F"/>
     <w:rsid w:val="009E3E86"/>
     <w:rsid w:val="00A40D1D"/>
@@ -25141,8 +26330,8 @@
   </m:mathPr>
   <w:themeFontLang w:val="sk-SK"/>
   <w:clrSchemeMapping w:bg1="light1" w:t1="dark1" w:bg2="light2" w:t2="dark2" w:accent1="accent1" w:accent2="accent2" w:accent3="accent3" w:accent4="accent4" w:accent5="accent5" w:accent6="accent6" w:hyperlink="hyperlink" w:followedHyperlink="followedHyperlink"/>
-  <w:decimalSymbol w:val="."/>
-  <w:listSeparator w:val=","/>
+  <w:decimalSymbol w:val=","/>
+  <w:listSeparator w:val=";"/>
   <w15:chartTrackingRefBased/>
 </w:settings>
 </file>
@@ -26385,6 +27574,13 @@
 </file>
 
 <file path=customXml/item1.xml><?xml version="1.0" encoding="utf-8"?>
+<tns:customPropertyEditors xmlns:tns="http://schemas.microsoft.com/office/2006/customDocumentInformationPanel">
+  <tns:showOnOpen>false</tns:showOnOpen>
+  <tns:defaultPropertyEditorNamespace>Standard properties</tns:defaultPropertyEditorNamespace>
+</tns:customPropertyEditors>
+</file>
+
+<file path=customXml/item2.xml><?xml version="1.0" encoding="utf-8"?>
 <b:Sources xmlns:b="http://schemas.openxmlformats.org/officeDocument/2006/bibliography" xmlns="http://schemas.openxmlformats.org/officeDocument/2006/bibliography" SelectedStyle="\ISO690.XSL" StyleName="ISO 690 – první prvek a datum" Version="1987">
   <b:Source>
     <b:Tag>Nik21</b:Tag>
@@ -26854,25 +28050,18 @@
 </b:Sources>
 </file>
 
-<file path=customXml/item2.xml><?xml version="1.0" encoding="utf-8"?>
-<tns:customPropertyEditors xmlns:tns="http://schemas.microsoft.com/office/2006/customDocumentInformationPanel">
-  <tns:showOnOpen>false</tns:showOnOpen>
-  <tns:defaultPropertyEditorNamespace>Standard properties</tns:defaultPropertyEditorNamespace>
-</tns:customPropertyEditors>
+<file path=customXml/itemProps1.xml><?xml version="1.0" encoding="utf-8"?>
+<ds:datastoreItem xmlns:ds="http://schemas.openxmlformats.org/officeDocument/2006/customXml" ds:itemID="{75EDBFD0-BBAC-4566-9C67-CE4E0F2888F6}">
+  <ds:schemaRefs>
+    <ds:schemaRef ds:uri="http://schemas.microsoft.com/office/2006/customDocumentInformationPanel"/>
+  </ds:schemaRefs>
+</ds:datastoreItem>
 </file>
 
-<file path=customXml/itemProps1.xml><?xml version="1.0" encoding="utf-8"?>
+<file path=customXml/itemProps2.xml><?xml version="1.0" encoding="utf-8"?>
 <ds:datastoreItem xmlns:ds="http://schemas.openxmlformats.org/officeDocument/2006/customXml" ds:itemID="{1FA94A6C-F1B7-4A8D-B4F4-8F00B5F9F424}">
   <ds:schemaRefs>
     <ds:schemaRef ds:uri="http://schemas.openxmlformats.org/officeDocument/2006/bibliography"/>
   </ds:schemaRefs>
 </ds:datastoreItem>
-</file>
-
-<file path=customXml/itemProps2.xml><?xml version="1.0" encoding="utf-8"?>
-<ds:datastoreItem xmlns:ds="http://schemas.openxmlformats.org/officeDocument/2006/customXml" ds:itemID="{75EDBFD0-BBAC-4566-9C67-CE4E0F2888F6}">
-  <ds:schemaRefs>
-    <ds:schemaRef ds:uri="http://schemas.microsoft.com/office/2006/customDocumentInformationPanel"/>
-  </ds:schemaRefs>
-</ds:datastoreItem>
 </file>
</xml_diff>

<commit_message>
fix grafov a tabulky s vysledkami
</commit_message>
<xml_diff>
--- a/Dokumnetacia/tim_projekt.docx
+++ b/Dokumnetacia/tim_projekt.docx
@@ -5153,12 +5153,12 @@
         <w:lastRenderedPageBreak/>
         <w:fldChar w:fldCharType="end"/>
       </w:r>
-      <w:bookmarkStart w:id="0" w:name="_Toc97398616"/>
-      <w:bookmarkStart w:id="1" w:name="_Toc101479554"/>
+      <w:bookmarkStart w:id="0" w:name="_Toc101479554"/>
+      <w:bookmarkStart w:id="1" w:name="_Toc97398616"/>
       <w:r>
         <w:t>Zoznam rovníc</w:t>
       </w:r>
-      <w:bookmarkEnd w:id="1"/>
+      <w:bookmarkEnd w:id="0"/>
     </w:p>
     <w:p>
       <w:pPr>
@@ -6084,37 +6084,28 @@
           <w:i/>
           <w:iCs/>
         </w:rPr>
-        <w:t xml:space="preserve">: Marek </w:t>
-      </w:r>
-      <w:proofErr w:type="spellStart"/>
+        <w:t>: Marek Kačmár</w:t>
+      </w:r>
       <w:r>
         <w:rPr>
           <w:i/>
           <w:iCs/>
         </w:rPr>
-        <w:t>Kačmár</w:t>
-      </w:r>
-      <w:proofErr w:type="spellEnd"/>
+        <w:t>, u</w:t>
+      </w:r>
       <w:r>
         <w:rPr>
           <w:i/>
           <w:iCs/>
         </w:rPr>
-        <w:t>, u</w:t>
-      </w:r>
+        <w:t>pravil: Filip Frank</w:t>
+      </w:r>
+      <w:bookmarkEnd w:id="4"/>
       <w:r>
         <w:rPr>
           <w:i/>
           <w:iCs/>
         </w:rPr>
-        <w:t>pravil: Filip Frank</w:t>
-      </w:r>
-      <w:bookmarkEnd w:id="4"/>
-      <w:r>
-        <w:rPr>
-          <w:i/>
-          <w:iCs/>
-        </w:rPr>
         <w:t>)</w:t>
       </w:r>
     </w:p>
@@ -6493,9 +6484,9 @@
           <w:sz w:val="44"/>
         </w:rPr>
       </w:pPr>
-      <w:bookmarkStart w:id="5" w:name="_Toc378775589"/>
-      <w:bookmarkStart w:id="6" w:name="_Toc378776129"/>
-      <w:bookmarkStart w:id="7" w:name="_Toc101479557"/>
+      <w:bookmarkStart w:id="5" w:name="_Toc101479557"/>
+      <w:bookmarkStart w:id="6" w:name="_Toc378775589"/>
+      <w:bookmarkStart w:id="7" w:name="_Toc378776129"/>
       <w:r>
         <w:rPr>
           <w:rStyle w:val="ZakladnyChar"/>
@@ -6504,7 +6495,7 @@
         <w:lastRenderedPageBreak/>
         <w:t>Zbierané dáta na Slovensku v súvislosti COVID-19</w:t>
       </w:r>
-      <w:bookmarkEnd w:id="7"/>
+      <w:bookmarkEnd w:id="5"/>
     </w:p>
     <w:p>
       <w:pPr>
@@ -6816,27 +6807,14 @@
                             <w:r>
                               <w:t xml:space="preserve">Obrázok </w:t>
                             </w:r>
-                            <w:r>
-                              <w:fldChar w:fldCharType="begin"/>
-                            </w:r>
-                            <w:r>
-                              <w:instrText xml:space="preserve"> SEQ Obrázok \* ARABIC </w:instrText>
-                            </w:r>
-                            <w:r>
-                              <w:fldChar w:fldCharType="separate"/>
-                            </w:r>
-                            <w:r>
-                              <w:rPr>
-                                <w:noProof/>
-                              </w:rPr>
-                              <w:t>1</w:t>
-                            </w:r>
-                            <w:r>
-                              <w:rPr>
-                                <w:noProof/>
-                              </w:rPr>
-                              <w:fldChar w:fldCharType="end"/>
-                            </w:r>
+                            <w:fldSimple w:instr=" SEQ Obrázok \* ARABIC ">
+                              <w:r>
+                                <w:rPr>
+                                  <w:noProof/>
+                                </w:rPr>
+                                <w:t>1</w:t>
+                              </w:r>
+                            </w:fldSimple>
                             <w:r>
                               <w:t xml:space="preserve"> Ukážka</w:t>
                             </w:r>
@@ -6855,7 +6833,15 @@
                               <w:t xml:space="preserve"> </w:t>
                             </w:r>
                             <w:r>
-                              <w:t>formátu  datasetu IZA</w:t>
+                              <w:t xml:space="preserve">formátu  </w:t>
+                            </w:r>
+                            <w:proofErr w:type="spellStart"/>
+                            <w:r>
+                              <w:t>datasetu</w:t>
+                            </w:r>
+                            <w:proofErr w:type="spellEnd"/>
+                            <w:r>
+                              <w:t xml:space="preserve"> IZA</w:t>
                             </w:r>
                             <w:bookmarkEnd w:id="8"/>
                           </w:p>
@@ -6894,27 +6880,14 @@
                       <w:r>
                         <w:t xml:space="preserve">Obrázok </w:t>
                       </w:r>
-                      <w:r>
-                        <w:fldChar w:fldCharType="begin"/>
-                      </w:r>
-                      <w:r>
-                        <w:instrText xml:space="preserve"> SEQ Obrázok \* ARABIC </w:instrText>
-                      </w:r>
-                      <w:r>
-                        <w:fldChar w:fldCharType="separate"/>
-                      </w:r>
-                      <w:r>
-                        <w:rPr>
-                          <w:noProof/>
-                        </w:rPr>
-                        <w:t>1</w:t>
-                      </w:r>
-                      <w:r>
-                        <w:rPr>
-                          <w:noProof/>
-                        </w:rPr>
-                        <w:fldChar w:fldCharType="end"/>
-                      </w:r>
+                      <w:fldSimple w:instr=" SEQ Obrázok \* ARABIC ">
+                        <w:r>
+                          <w:rPr>
+                            <w:noProof/>
+                          </w:rPr>
+                          <w:t>1</w:t>
+                        </w:r>
+                      </w:fldSimple>
                       <w:r>
                         <w:t xml:space="preserve"> Ukážka</w:t>
                       </w:r>
@@ -6933,7 +6906,15 @@
                         <w:t xml:space="preserve"> </w:t>
                       </w:r>
                       <w:r>
-                        <w:t>formátu  datasetu IZA</w:t>
+                        <w:t xml:space="preserve">formátu  </w:t>
+                      </w:r>
+                      <w:proofErr w:type="spellStart"/>
+                      <w:r>
+                        <w:t>datasetu</w:t>
+                      </w:r>
+                      <w:proofErr w:type="spellEnd"/>
+                      <w:r>
+                        <w:t xml:space="preserve"> IZA</w:t>
                       </w:r>
                       <w:bookmarkEnd w:id="9"/>
                     </w:p>
@@ -7783,8 +7764,17 @@
           <w:b/>
           <w:bCs/>
         </w:rPr>
-        <w:t xml:space="preserve"> Studio</w:t>
-      </w:r>
+        <w:t xml:space="preserve"> </w:t>
+      </w:r>
+      <w:proofErr w:type="spellStart"/>
+      <w:r>
+        <w:rPr>
+          <w:b/>
+          <w:bCs/>
+        </w:rPr>
+        <w:t>Studio</w:t>
+      </w:r>
+      <w:proofErr w:type="spellEnd"/>
       <w:r>
         <w:t xml:space="preserve"> je web portál pre ľudí využívajúcich </w:t>
       </w:r>
@@ -8453,27 +8443,14 @@
                             <w:r>
                               <w:t xml:space="preserve">Obrázok </w:t>
                             </w:r>
-                            <w:r>
-                              <w:fldChar w:fldCharType="begin"/>
-                            </w:r>
-                            <w:r>
-                              <w:instrText xml:space="preserve"> SEQ Obrázok \* ARABIC </w:instrText>
-                            </w:r>
-                            <w:r>
-                              <w:fldChar w:fldCharType="separate"/>
-                            </w:r>
-                            <w:r>
-                              <w:rPr>
-                                <w:noProof/>
-                              </w:rPr>
-                              <w:t>2</w:t>
-                            </w:r>
-                            <w:r>
-                              <w:rPr>
-                                <w:noProof/>
-                              </w:rPr>
-                              <w:fldChar w:fldCharType="end"/>
-                            </w:r>
+                            <w:fldSimple w:instr=" SEQ Obrázok \* ARABIC ">
+                              <w:r>
+                                <w:rPr>
+                                  <w:noProof/>
+                                </w:rPr>
+                                <w:t>2</w:t>
+                              </w:r>
+                            </w:fldSimple>
                             <w:r>
                               <w:t xml:space="preserve"> </w:t>
                             </w:r>
@@ -8575,27 +8552,14 @@
                       <w:r>
                         <w:t xml:space="preserve">Obrázok </w:t>
                       </w:r>
-                      <w:r>
-                        <w:fldChar w:fldCharType="begin"/>
-                      </w:r>
-                      <w:r>
-                        <w:instrText xml:space="preserve"> SEQ Obrázok \* ARABIC </w:instrText>
-                      </w:r>
-                      <w:r>
-                        <w:fldChar w:fldCharType="separate"/>
-                      </w:r>
-                      <w:r>
-                        <w:rPr>
-                          <w:noProof/>
-                        </w:rPr>
-                        <w:t>2</w:t>
-                      </w:r>
-                      <w:r>
-                        <w:rPr>
-                          <w:noProof/>
-                        </w:rPr>
-                        <w:fldChar w:fldCharType="end"/>
-                      </w:r>
+                      <w:fldSimple w:instr=" SEQ Obrázok \* ARABIC ">
+                        <w:r>
+                          <w:rPr>
+                            <w:noProof/>
+                          </w:rPr>
+                          <w:t>2</w:t>
+                        </w:r>
+                      </w:fldSimple>
                       <w:r>
                         <w:t xml:space="preserve"> </w:t>
                       </w:r>
@@ -8915,27 +8879,14 @@
                             <w:r>
                               <w:t xml:space="preserve">Obrázok </w:t>
                             </w:r>
-                            <w:r>
-                              <w:fldChar w:fldCharType="begin"/>
-                            </w:r>
-                            <w:r>
-                              <w:instrText xml:space="preserve"> SEQ Obrázok \* ARABIC </w:instrText>
-                            </w:r>
-                            <w:r>
-                              <w:fldChar w:fldCharType="separate"/>
-                            </w:r>
-                            <w:r>
-                              <w:rPr>
-                                <w:noProof/>
-                              </w:rPr>
-                              <w:t>3</w:t>
-                            </w:r>
-                            <w:r>
-                              <w:rPr>
-                                <w:noProof/>
-                              </w:rPr>
-                              <w:fldChar w:fldCharType="end"/>
-                            </w:r>
+                            <w:fldSimple w:instr=" SEQ Obrázok \* ARABIC ">
+                              <w:r>
+                                <w:rPr>
+                                  <w:noProof/>
+                                </w:rPr>
+                                <w:t>3</w:t>
+                              </w:r>
+                            </w:fldSimple>
                             <w:r>
                               <w:t xml:space="preserve"> Životný cyklus projektu</w:t>
                             </w:r>
@@ -9016,27 +8967,14 @@
                       <w:r>
                         <w:t xml:space="preserve">Obrázok </w:t>
                       </w:r>
-                      <w:r>
-                        <w:fldChar w:fldCharType="begin"/>
-                      </w:r>
-                      <w:r>
-                        <w:instrText xml:space="preserve"> SEQ Obrázok \* ARABIC </w:instrText>
-                      </w:r>
-                      <w:r>
-                        <w:fldChar w:fldCharType="separate"/>
-                      </w:r>
-                      <w:r>
-                        <w:rPr>
-                          <w:noProof/>
-                        </w:rPr>
-                        <w:t>3</w:t>
-                      </w:r>
-                      <w:r>
-                        <w:rPr>
-                          <w:noProof/>
-                        </w:rPr>
-                        <w:fldChar w:fldCharType="end"/>
-                      </w:r>
+                      <w:fldSimple w:instr=" SEQ Obrázok \* ARABIC ">
+                        <w:r>
+                          <w:rPr>
+                            <w:noProof/>
+                          </w:rPr>
+                          <w:t>3</w:t>
+                        </w:r>
+                      </w:fldSimple>
                       <w:r>
                         <w:t xml:space="preserve"> Životný cyklus projektu</w:t>
                       </w:r>
@@ -9380,23 +9318,7 @@
           <w:i/>
           <w:iCs/>
         </w:rPr>
-        <w:t xml:space="preserve">(Spracoval: Marek </w:t>
-      </w:r>
-      <w:proofErr w:type="spellStart"/>
-      <w:r>
-        <w:rPr>
-          <w:i/>
-          <w:iCs/>
-        </w:rPr>
-        <w:t>Kačmár</w:t>
-      </w:r>
-      <w:proofErr w:type="spellEnd"/>
-      <w:r>
-        <w:rPr>
-          <w:i/>
-          <w:iCs/>
-        </w:rPr>
-        <w:t>)</w:t>
+        <w:t>(Spracoval: Marek Kačmár)</w:t>
       </w:r>
     </w:p>
     <w:p>
@@ -9612,24 +9534,14 @@
                             <w:r>
                               <w:t xml:space="preserve">Rovnica </w:t>
                             </w:r>
-                            <w:r>
-                              <w:fldChar w:fldCharType="begin"/>
-                            </w:r>
-                            <w:r>
-                              <w:instrText xml:space="preserve"> SEQ Rovnica \* ARABIC </w:instrText>
-                            </w:r>
-                            <w:r>
-                              <w:fldChar w:fldCharType="separate"/>
-                            </w:r>
-                            <w:r>
-                              <w:rPr>
-                                <w:noProof/>
-                              </w:rPr>
-                              <w:t>1</w:t>
-                            </w:r>
-                            <w:r>
-                              <w:fldChar w:fldCharType="end"/>
-                            </w:r>
+                            <w:fldSimple w:instr=" SEQ Rovnica \* ARABIC ">
+                              <w:r>
+                                <w:rPr>
+                                  <w:noProof/>
+                                </w:rPr>
+                                <w:t>1</w:t>
+                              </w:r>
+                            </w:fldSimple>
                             <w:r>
                               <w:t xml:space="preserve">: Rovnica </w:t>
                             </w:r>
@@ -9685,24 +9597,14 @@
                       <w:r>
                         <w:t xml:space="preserve">Rovnica </w:t>
                       </w:r>
-                      <w:r>
-                        <w:fldChar w:fldCharType="begin"/>
-                      </w:r>
-                      <w:r>
-                        <w:instrText xml:space="preserve"> SEQ Rovnica \* ARABIC </w:instrText>
-                      </w:r>
-                      <w:r>
-                        <w:fldChar w:fldCharType="separate"/>
-                      </w:r>
-                      <w:r>
-                        <w:rPr>
-                          <w:noProof/>
-                        </w:rPr>
-                        <w:t>1</w:t>
-                      </w:r>
-                      <w:r>
-                        <w:fldChar w:fldCharType="end"/>
-                      </w:r>
+                      <w:fldSimple w:instr=" SEQ Rovnica \* ARABIC ">
+                        <w:r>
+                          <w:rPr>
+                            <w:noProof/>
+                          </w:rPr>
+                          <w:t>1</w:t>
+                        </w:r>
+                      </w:fldSimple>
                       <w:r>
                         <w:t xml:space="preserve">: Rovnica </w:t>
                       </w:r>
@@ -10022,24 +9924,14 @@
                             <w:r>
                               <w:t xml:space="preserve">Rovnica </w:t>
                             </w:r>
-                            <w:r>
-                              <w:fldChar w:fldCharType="begin"/>
-                            </w:r>
-                            <w:r>
-                              <w:instrText xml:space="preserve"> SEQ Rovnica \* ARABIC </w:instrText>
-                            </w:r>
-                            <w:r>
-                              <w:fldChar w:fldCharType="separate"/>
-                            </w:r>
-                            <w:r>
-                              <w:rPr>
-                                <w:noProof/>
-                              </w:rPr>
-                              <w:t>2</w:t>
-                            </w:r>
-                            <w:r>
-                              <w:fldChar w:fldCharType="end"/>
-                            </w:r>
+                            <w:fldSimple w:instr=" SEQ Rovnica \* ARABIC ">
+                              <w:r>
+                                <w:rPr>
+                                  <w:noProof/>
+                                </w:rPr>
+                                <w:t>2</w:t>
+                              </w:r>
+                            </w:fldSimple>
                             <w:r>
                               <w:t xml:space="preserve"> M</w:t>
                             </w:r>
@@ -10119,24 +10011,14 @@
                       <w:r>
                         <w:t xml:space="preserve">Rovnica </w:t>
                       </w:r>
-                      <w:r>
-                        <w:fldChar w:fldCharType="begin"/>
-                      </w:r>
-                      <w:r>
-                        <w:instrText xml:space="preserve"> SEQ Rovnica \* ARABIC </w:instrText>
-                      </w:r>
-                      <w:r>
-                        <w:fldChar w:fldCharType="separate"/>
-                      </w:r>
-                      <w:r>
-                        <w:rPr>
-                          <w:noProof/>
-                        </w:rPr>
-                        <w:t>2</w:t>
-                      </w:r>
-                      <w:r>
-                        <w:fldChar w:fldCharType="end"/>
-                      </w:r>
+                      <w:fldSimple w:instr=" SEQ Rovnica \* ARABIC ">
+                        <w:r>
+                          <w:rPr>
+                            <w:noProof/>
+                          </w:rPr>
+                          <w:t>2</w:t>
+                        </w:r>
+                      </w:fldSimple>
                       <w:r>
                         <w:t xml:space="preserve"> M</w:t>
                       </w:r>
@@ -10344,24 +10226,14 @@
                             <w:r>
                               <w:t xml:space="preserve">Rovnica </w:t>
                             </w:r>
-                            <w:r>
-                              <w:fldChar w:fldCharType="begin"/>
-                            </w:r>
-                            <w:r>
-                              <w:instrText xml:space="preserve"> SEQ Rovnica \* ARABIC </w:instrText>
-                            </w:r>
-                            <w:r>
-                              <w:fldChar w:fldCharType="separate"/>
-                            </w:r>
-                            <w:r>
-                              <w:rPr>
-                                <w:noProof/>
-                              </w:rPr>
-                              <w:t>3</w:t>
-                            </w:r>
-                            <w:r>
-                              <w:fldChar w:fldCharType="end"/>
-                            </w:r>
+                            <w:fldSimple w:instr=" SEQ Rovnica \* ARABIC ">
+                              <w:r>
+                                <w:rPr>
+                                  <w:noProof/>
+                                </w:rPr>
+                                <w:t>3</w:t>
+                              </w:r>
+                            </w:fldSimple>
                             <w:r>
                               <w:t xml:space="preserve"> M</w:t>
                             </w:r>
@@ -10441,24 +10313,14 @@
                       <w:r>
                         <w:t xml:space="preserve">Rovnica </w:t>
                       </w:r>
-                      <w:r>
-                        <w:fldChar w:fldCharType="begin"/>
-                      </w:r>
-                      <w:r>
-                        <w:instrText xml:space="preserve"> SEQ Rovnica \* ARABIC </w:instrText>
-                      </w:r>
-                      <w:r>
-                        <w:fldChar w:fldCharType="separate"/>
-                      </w:r>
-                      <w:r>
-                        <w:rPr>
-                          <w:noProof/>
-                        </w:rPr>
-                        <w:t>3</w:t>
-                      </w:r>
-                      <w:r>
-                        <w:fldChar w:fldCharType="end"/>
-                      </w:r>
+                      <w:fldSimple w:instr=" SEQ Rovnica \* ARABIC ">
+                        <w:r>
+                          <w:rPr>
+                            <w:noProof/>
+                          </w:rPr>
+                          <w:t>3</w:t>
+                        </w:r>
+                      </w:fldSimple>
                       <w:r>
                         <w:t xml:space="preserve"> M</w:t>
                       </w:r>
@@ -10676,27 +10538,14 @@
                             <w:r>
                               <w:t xml:space="preserve">Obrázok </w:t>
                             </w:r>
-                            <w:r>
-                              <w:fldChar w:fldCharType="begin"/>
-                            </w:r>
-                            <w:r>
-                              <w:instrText xml:space="preserve"> SEQ Obrázok \* ARABIC </w:instrText>
-                            </w:r>
-                            <w:r>
-                              <w:fldChar w:fldCharType="separate"/>
-                            </w:r>
-                            <w:r>
-                              <w:rPr>
-                                <w:noProof/>
-                              </w:rPr>
-                              <w:t>4</w:t>
-                            </w:r>
-                            <w:r>
-                              <w:rPr>
-                                <w:noProof/>
-                              </w:rPr>
-                              <w:fldChar w:fldCharType="end"/>
-                            </w:r>
+                            <w:fldSimple w:instr=" SEQ Obrázok \* ARABIC ">
+                              <w:r>
+                                <w:rPr>
+                                  <w:noProof/>
+                                </w:rPr>
+                                <w:t>4</w:t>
+                              </w:r>
+                            </w:fldSimple>
                             <w:r>
                               <w:t xml:space="preserve"> Vytvorenie modelov ARIMAX a</w:t>
                             </w:r>
@@ -10775,27 +10624,14 @@
                       <w:r>
                         <w:t xml:space="preserve">Obrázok </w:t>
                       </w:r>
-                      <w:r>
-                        <w:fldChar w:fldCharType="begin"/>
-                      </w:r>
-                      <w:r>
-                        <w:instrText xml:space="preserve"> SEQ Obrázok \* ARABIC </w:instrText>
-                      </w:r>
-                      <w:r>
-                        <w:fldChar w:fldCharType="separate"/>
-                      </w:r>
-                      <w:r>
-                        <w:rPr>
-                          <w:noProof/>
-                        </w:rPr>
-                        <w:t>4</w:t>
-                      </w:r>
-                      <w:r>
-                        <w:rPr>
-                          <w:noProof/>
-                        </w:rPr>
-                        <w:fldChar w:fldCharType="end"/>
-                      </w:r>
+                      <w:fldSimple w:instr=" SEQ Obrázok \* ARABIC ">
+                        <w:r>
+                          <w:rPr>
+                            <w:noProof/>
+                          </w:rPr>
+                          <w:t>4</w:t>
+                        </w:r>
+                      </w:fldSimple>
                       <w:r>
                         <w:t xml:space="preserve"> Vytvorenie modelov ARIMAX a</w:t>
                       </w:r>
@@ -11129,27 +10965,14 @@
                             <w:r>
                               <w:t xml:space="preserve">Obrázok </w:t>
                             </w:r>
-                            <w:r>
-                              <w:fldChar w:fldCharType="begin"/>
-                            </w:r>
-                            <w:r>
-                              <w:instrText xml:space="preserve"> SEQ Obrázok \* ARABIC </w:instrText>
-                            </w:r>
-                            <w:r>
-                              <w:fldChar w:fldCharType="separate"/>
-                            </w:r>
-                            <w:r>
-                              <w:rPr>
-                                <w:noProof/>
-                              </w:rPr>
-                              <w:t>5</w:t>
-                            </w:r>
-                            <w:r>
-                              <w:rPr>
-                                <w:noProof/>
-                              </w:rPr>
-                              <w:fldChar w:fldCharType="end"/>
-                            </w:r>
+                            <w:fldSimple w:instr=" SEQ Obrázok \* ARABIC ">
+                              <w:r>
+                                <w:rPr>
+                                  <w:noProof/>
+                                </w:rPr>
+                                <w:t>5</w:t>
+                              </w:r>
+                            </w:fldSimple>
                             <w:r>
                               <w:rPr>
                                 <w:noProof/>
@@ -11267,27 +11090,14 @@
                       <w:r>
                         <w:t xml:space="preserve">Obrázok </w:t>
                       </w:r>
-                      <w:r>
-                        <w:fldChar w:fldCharType="begin"/>
-                      </w:r>
-                      <w:r>
-                        <w:instrText xml:space="preserve"> SEQ Obrázok \* ARABIC </w:instrText>
-                      </w:r>
-                      <w:r>
-                        <w:fldChar w:fldCharType="separate"/>
-                      </w:r>
-                      <w:r>
-                        <w:rPr>
-                          <w:noProof/>
-                        </w:rPr>
-                        <w:t>5</w:t>
-                      </w:r>
-                      <w:r>
-                        <w:rPr>
-                          <w:noProof/>
-                        </w:rPr>
-                        <w:fldChar w:fldCharType="end"/>
-                      </w:r>
+                      <w:fldSimple w:instr=" SEQ Obrázok \* ARABIC ">
+                        <w:r>
+                          <w:rPr>
+                            <w:noProof/>
+                          </w:rPr>
+                          <w:t>5</w:t>
+                        </w:r>
+                      </w:fldSimple>
                       <w:r>
                         <w:rPr>
                           <w:noProof/>
@@ -11705,27 +11515,14 @@
                             <w:r>
                               <w:t xml:space="preserve">Obrázok </w:t>
                             </w:r>
-                            <w:r>
-                              <w:fldChar w:fldCharType="begin"/>
-                            </w:r>
-                            <w:r>
-                              <w:instrText xml:space="preserve"> SEQ Obrázok \* ARABIC </w:instrText>
-                            </w:r>
-                            <w:r>
-                              <w:fldChar w:fldCharType="separate"/>
-                            </w:r>
-                            <w:r>
-                              <w:rPr>
-                                <w:noProof/>
-                              </w:rPr>
-                              <w:t>6</w:t>
-                            </w:r>
-                            <w:r>
-                              <w:rPr>
-                                <w:noProof/>
-                              </w:rPr>
-                              <w:fldChar w:fldCharType="end"/>
-                            </w:r>
+                            <w:fldSimple w:instr=" SEQ Obrázok \* ARABIC ">
+                              <w:r>
+                                <w:rPr>
+                                  <w:noProof/>
+                                </w:rPr>
+                                <w:t>6</w:t>
+                              </w:r>
+                            </w:fldSimple>
                             <w:r>
                               <w:t xml:space="preserve"> Model </w:t>
                             </w:r>
@@ -11779,27 +11576,14 @@
                       <w:r>
                         <w:t xml:space="preserve">Obrázok </w:t>
                       </w:r>
-                      <w:r>
-                        <w:fldChar w:fldCharType="begin"/>
-                      </w:r>
-                      <w:r>
-                        <w:instrText xml:space="preserve"> SEQ Obrázok \* ARABIC </w:instrText>
-                      </w:r>
-                      <w:r>
-                        <w:fldChar w:fldCharType="separate"/>
-                      </w:r>
-                      <w:r>
-                        <w:rPr>
-                          <w:noProof/>
-                        </w:rPr>
-                        <w:t>6</w:t>
-                      </w:r>
-                      <w:r>
-                        <w:rPr>
-                          <w:noProof/>
-                        </w:rPr>
-                        <w:fldChar w:fldCharType="end"/>
-                      </w:r>
+                      <w:fldSimple w:instr=" SEQ Obrázok \* ARABIC ">
+                        <w:r>
+                          <w:rPr>
+                            <w:noProof/>
+                          </w:rPr>
+                          <w:t>6</w:t>
+                        </w:r>
+                      </w:fldSimple>
                       <w:r>
                         <w:t xml:space="preserve"> Model </w:t>
                       </w:r>
@@ -12149,27 +11933,14 @@
                             <w:r>
                               <w:t xml:space="preserve">Obrázok </w:t>
                             </w:r>
-                            <w:r>
-                              <w:fldChar w:fldCharType="begin"/>
-                            </w:r>
-                            <w:r>
-                              <w:instrText xml:space="preserve"> SEQ Obrázok \* ARABIC </w:instrText>
-                            </w:r>
-                            <w:r>
-                              <w:fldChar w:fldCharType="separate"/>
-                            </w:r>
-                            <w:r>
-                              <w:rPr>
-                                <w:noProof/>
-                              </w:rPr>
-                              <w:t>7</w:t>
-                            </w:r>
-                            <w:r>
-                              <w:rPr>
-                                <w:noProof/>
-                              </w:rPr>
-                              <w:fldChar w:fldCharType="end"/>
-                            </w:r>
+                            <w:fldSimple w:instr=" SEQ Obrázok \* ARABIC ">
+                              <w:r>
+                                <w:rPr>
+                                  <w:noProof/>
+                                </w:rPr>
+                                <w:t>7</w:t>
+                              </w:r>
+                            </w:fldSimple>
                             <w:r>
                               <w:rPr>
                                 <w:noProof/>
@@ -12302,27 +12073,14 @@
                       <w:r>
                         <w:t xml:space="preserve">Obrázok </w:t>
                       </w:r>
-                      <w:r>
-                        <w:fldChar w:fldCharType="begin"/>
-                      </w:r>
-                      <w:r>
-                        <w:instrText xml:space="preserve"> SEQ Obrázok \* ARABIC </w:instrText>
-                      </w:r>
-                      <w:r>
-                        <w:fldChar w:fldCharType="separate"/>
-                      </w:r>
-                      <w:r>
-                        <w:rPr>
-                          <w:noProof/>
-                        </w:rPr>
-                        <w:t>7</w:t>
-                      </w:r>
-                      <w:r>
-                        <w:rPr>
-                          <w:noProof/>
-                        </w:rPr>
-                        <w:fldChar w:fldCharType="end"/>
-                      </w:r>
+                      <w:fldSimple w:instr=" SEQ Obrázok \* ARABIC ">
+                        <w:r>
+                          <w:rPr>
+                            <w:noProof/>
+                          </w:rPr>
+                          <w:t>7</w:t>
+                        </w:r>
+                      </w:fldSimple>
                       <w:r>
                         <w:rPr>
                           <w:noProof/>
@@ -12840,27 +12598,14 @@
                             <w:r>
                               <w:t xml:space="preserve">Obrázok </w:t>
                             </w:r>
-                            <w:r>
-                              <w:fldChar w:fldCharType="begin"/>
-                            </w:r>
-                            <w:r>
-                              <w:instrText xml:space="preserve"> SEQ Obrázok \* ARABIC </w:instrText>
-                            </w:r>
-                            <w:r>
-                              <w:fldChar w:fldCharType="separate"/>
-                            </w:r>
-                            <w:r>
-                              <w:rPr>
-                                <w:noProof/>
-                              </w:rPr>
-                              <w:t>8</w:t>
-                            </w:r>
-                            <w:r>
-                              <w:rPr>
-                                <w:noProof/>
-                              </w:rPr>
-                              <w:fldChar w:fldCharType="end"/>
-                            </w:r>
+                            <w:fldSimple w:instr=" SEQ Obrázok \* ARABIC ">
+                              <w:r>
+                                <w:rPr>
+                                  <w:noProof/>
+                                </w:rPr>
+                                <w:t>8</w:t>
+                              </w:r>
+                            </w:fldSimple>
                             <w:r>
                               <w:t xml:space="preserve"> </w:t>
                             </w:r>
@@ -12910,27 +12655,14 @@
                       <w:r>
                         <w:t xml:space="preserve">Obrázok </w:t>
                       </w:r>
-                      <w:r>
-                        <w:fldChar w:fldCharType="begin"/>
-                      </w:r>
-                      <w:r>
-                        <w:instrText xml:space="preserve"> SEQ Obrázok \* ARABIC </w:instrText>
-                      </w:r>
-                      <w:r>
-                        <w:fldChar w:fldCharType="separate"/>
-                      </w:r>
-                      <w:r>
-                        <w:rPr>
-                          <w:noProof/>
-                        </w:rPr>
-                        <w:t>8</w:t>
-                      </w:r>
-                      <w:r>
-                        <w:rPr>
-                          <w:noProof/>
-                        </w:rPr>
-                        <w:fldChar w:fldCharType="end"/>
-                      </w:r>
+                      <w:fldSimple w:instr=" SEQ Obrázok \* ARABIC ">
+                        <w:r>
+                          <w:rPr>
+                            <w:noProof/>
+                          </w:rPr>
+                          <w:t>8</w:t>
+                        </w:r>
+                      </w:fldSimple>
                       <w:r>
                         <w:t xml:space="preserve"> </w:t>
                       </w:r>
@@ -13089,8 +12821,8 @@
         <w:pStyle w:val="Nadpis2urovne"/>
       </w:pPr>
       <w:bookmarkStart w:id="69" w:name="_Toc101479569"/>
-      <w:bookmarkEnd w:id="5"/>
       <w:bookmarkEnd w:id="6"/>
+      <w:bookmarkEnd w:id="7"/>
       <w:proofErr w:type="spellStart"/>
       <w:r>
         <w:t>Elastic</w:t>
@@ -13677,27 +13409,14 @@
                             <w:r>
                               <w:t xml:space="preserve">Obrázok </w:t>
                             </w:r>
-                            <w:r>
-                              <w:fldChar w:fldCharType="begin"/>
-                            </w:r>
-                            <w:r>
-                              <w:instrText xml:space="preserve"> SEQ Obrázok \* ARABIC </w:instrText>
-                            </w:r>
-                            <w:r>
-                              <w:fldChar w:fldCharType="separate"/>
-                            </w:r>
-                            <w:r>
-                              <w:rPr>
-                                <w:noProof/>
-                              </w:rPr>
-                              <w:t>9</w:t>
-                            </w:r>
-                            <w:r>
-                              <w:rPr>
-                                <w:noProof/>
-                              </w:rPr>
-                              <w:fldChar w:fldCharType="end"/>
-                            </w:r>
+                            <w:fldSimple w:instr=" SEQ Obrázok \* ARABIC ">
+                              <w:r>
+                                <w:rPr>
+                                  <w:noProof/>
+                                </w:rPr>
+                                <w:t>9</w:t>
+                              </w:r>
+                            </w:fldSimple>
                             <w:r>
                               <w:t>:</w:t>
                             </w:r>
@@ -13738,27 +13457,14 @@
                       <w:r>
                         <w:t xml:space="preserve">Obrázok </w:t>
                       </w:r>
-                      <w:r>
-                        <w:fldChar w:fldCharType="begin"/>
-                      </w:r>
-                      <w:r>
-                        <w:instrText xml:space="preserve"> SEQ Obrázok \* ARABIC </w:instrText>
-                      </w:r>
-                      <w:r>
-                        <w:fldChar w:fldCharType="separate"/>
-                      </w:r>
-                      <w:r>
-                        <w:rPr>
-                          <w:noProof/>
-                        </w:rPr>
-                        <w:t>9</w:t>
-                      </w:r>
-                      <w:r>
-                        <w:rPr>
-                          <w:noProof/>
-                        </w:rPr>
-                        <w:fldChar w:fldCharType="end"/>
-                      </w:r>
+                      <w:fldSimple w:instr=" SEQ Obrázok \* ARABIC ">
+                        <w:r>
+                          <w:rPr>
+                            <w:noProof/>
+                          </w:rPr>
+                          <w:t>9</w:t>
+                        </w:r>
+                      </w:fldSimple>
                       <w:r>
                         <w:t>:</w:t>
                       </w:r>
@@ -13917,7 +13623,39 @@
           <w:szCs w:val="24"/>
           <w:lang w:val="en-US" w:eastAsia="sk-SK"/>
         </w:rPr>
-        <w:t xml:space="preserve">, Aurélien Bellet and Nathalie </w:t>
+        <w:t xml:space="preserve">, </w:t>
+      </w:r>
+      <w:proofErr w:type="spellStart"/>
+      <w:r>
+        <w:rPr>
+          <w:szCs w:val="24"/>
+          <w:lang w:val="en-US" w:eastAsia="sk-SK"/>
+        </w:rPr>
+        <w:t>Aurélien</w:t>
+      </w:r>
+      <w:proofErr w:type="spellEnd"/>
+      <w:r>
+        <w:rPr>
+          <w:szCs w:val="24"/>
+          <w:lang w:val="en-US" w:eastAsia="sk-SK"/>
+        </w:rPr>
+        <w:t xml:space="preserve"> </w:t>
+      </w:r>
+      <w:proofErr w:type="spellStart"/>
+      <w:r>
+        <w:rPr>
+          <w:szCs w:val="24"/>
+          <w:lang w:val="en-US" w:eastAsia="sk-SK"/>
+        </w:rPr>
+        <w:t>Bellet</w:t>
+      </w:r>
+      <w:proofErr w:type="spellEnd"/>
+      <w:r>
+        <w:rPr>
+          <w:szCs w:val="24"/>
+          <w:lang w:val="en-US" w:eastAsia="sk-SK"/>
+        </w:rPr>
+        <w:t xml:space="preserve"> and Nathalie </w:t>
       </w:r>
       <w:proofErr w:type="spellStart"/>
       <w:r>
@@ -14110,27 +13848,14 @@
                             <w:r>
                               <w:t xml:space="preserve">Obrázok </w:t>
                             </w:r>
-                            <w:r>
-                              <w:fldChar w:fldCharType="begin"/>
-                            </w:r>
-                            <w:r>
-                              <w:instrText xml:space="preserve"> SEQ Obrázok \* ARABIC </w:instrText>
-                            </w:r>
-                            <w:r>
-                              <w:fldChar w:fldCharType="separate"/>
-                            </w:r>
-                            <w:r>
-                              <w:rPr>
-                                <w:noProof/>
-                              </w:rPr>
-                              <w:t>10</w:t>
-                            </w:r>
-                            <w:r>
-                              <w:rPr>
-                                <w:noProof/>
-                              </w:rPr>
-                              <w:fldChar w:fldCharType="end"/>
-                            </w:r>
+                            <w:fldSimple w:instr=" SEQ Obrázok \* ARABIC ">
+                              <w:r>
+                                <w:rPr>
+                                  <w:noProof/>
+                                </w:rPr>
+                                <w:t>10</w:t>
+                              </w:r>
+                            </w:fldSimple>
                             <w:r>
                               <w:t>:</w:t>
                             </w:r>
@@ -14183,27 +13908,14 @@
                       <w:r>
                         <w:t xml:space="preserve">Obrázok </w:t>
                       </w:r>
-                      <w:r>
-                        <w:fldChar w:fldCharType="begin"/>
-                      </w:r>
-                      <w:r>
-                        <w:instrText xml:space="preserve"> SEQ Obrázok \* ARABIC </w:instrText>
-                      </w:r>
-                      <w:r>
-                        <w:fldChar w:fldCharType="separate"/>
-                      </w:r>
-                      <w:r>
-                        <w:rPr>
-                          <w:noProof/>
-                        </w:rPr>
-                        <w:t>10</w:t>
-                      </w:r>
-                      <w:r>
-                        <w:rPr>
-                          <w:noProof/>
-                        </w:rPr>
-                        <w:fldChar w:fldCharType="end"/>
-                      </w:r>
+                      <w:fldSimple w:instr=" SEQ Obrázok \* ARABIC ">
+                        <w:r>
+                          <w:rPr>
+                            <w:noProof/>
+                          </w:rPr>
+                          <w:t>10</w:t>
+                        </w:r>
+                      </w:fldSimple>
                       <w:r>
                         <w:t>:</w:t>
                       </w:r>
@@ -14523,27 +14235,14 @@
                             <w:r>
                               <w:t xml:space="preserve">Obrázok </w:t>
                             </w:r>
-                            <w:r>
-                              <w:fldChar w:fldCharType="begin"/>
-                            </w:r>
-                            <w:r>
-                              <w:instrText xml:space="preserve"> SEQ Obrázok \* ARABIC </w:instrText>
-                            </w:r>
-                            <w:r>
-                              <w:fldChar w:fldCharType="separate"/>
-                            </w:r>
-                            <w:r>
-                              <w:rPr>
-                                <w:noProof/>
-                              </w:rPr>
-                              <w:t>11</w:t>
-                            </w:r>
-                            <w:r>
-                              <w:rPr>
-                                <w:noProof/>
-                              </w:rPr>
-                              <w:fldChar w:fldCharType="end"/>
-                            </w:r>
+                            <w:fldSimple w:instr=" SEQ Obrázok \* ARABIC ">
+                              <w:r>
+                                <w:rPr>
+                                  <w:noProof/>
+                                </w:rPr>
+                                <w:t>11</w:t>
+                              </w:r>
+                            </w:fldSimple>
                             <w:r>
                               <w:t>:</w:t>
                             </w:r>
@@ -14596,27 +14295,14 @@
                       <w:r>
                         <w:t xml:space="preserve">Obrázok </w:t>
                       </w:r>
-                      <w:r>
-                        <w:fldChar w:fldCharType="begin"/>
-                      </w:r>
-                      <w:r>
-                        <w:instrText xml:space="preserve"> SEQ Obrázok \* ARABIC </w:instrText>
-                      </w:r>
-                      <w:r>
-                        <w:fldChar w:fldCharType="separate"/>
-                      </w:r>
-                      <w:r>
-                        <w:rPr>
-                          <w:noProof/>
-                        </w:rPr>
-                        <w:t>11</w:t>
-                      </w:r>
-                      <w:r>
-                        <w:rPr>
-                          <w:noProof/>
-                        </w:rPr>
-                        <w:fldChar w:fldCharType="end"/>
-                      </w:r>
+                      <w:fldSimple w:instr=" SEQ Obrázok \* ARABIC ">
+                        <w:r>
+                          <w:rPr>
+                            <w:noProof/>
+                          </w:rPr>
+                          <w:t>11</w:t>
+                        </w:r>
+                      </w:fldSimple>
                       <w:r>
                         <w:t>:</w:t>
                       </w:r>
@@ -14854,27 +14540,14 @@
       <w:r>
         <w:t xml:space="preserve">Obrázok </w:t>
       </w:r>
-      <w:r>
-        <w:fldChar w:fldCharType="begin"/>
-      </w:r>
-      <w:r>
-        <w:instrText xml:space="preserve"> SEQ Obrázok \* ARABIC </w:instrText>
-      </w:r>
-      <w:r>
-        <w:fldChar w:fldCharType="separate"/>
-      </w:r>
-      <w:r>
-        <w:rPr>
-          <w:noProof/>
-        </w:rPr>
-        <w:t>12</w:t>
-      </w:r>
-      <w:r>
-        <w:rPr>
-          <w:noProof/>
-        </w:rPr>
-        <w:fldChar w:fldCharType="end"/>
-      </w:r>
+      <w:fldSimple w:instr=" SEQ Obrázok \* ARABIC ">
+        <w:r>
+          <w:rPr>
+            <w:noProof/>
+          </w:rPr>
+          <w:t>12</w:t>
+        </w:r>
+      </w:fldSimple>
       <w:r>
         <w:rPr>
           <w:noProof/>
@@ -15186,27 +14859,14 @@
                             <w:r>
                               <w:t xml:space="preserve">Obrázok </w:t>
                             </w:r>
-                            <w:r>
-                              <w:fldChar w:fldCharType="begin"/>
-                            </w:r>
-                            <w:r>
-                              <w:instrText xml:space="preserve"> SEQ Obrázok \* ARABIC </w:instrText>
-                            </w:r>
-                            <w:r>
-                              <w:fldChar w:fldCharType="separate"/>
-                            </w:r>
-                            <w:r>
-                              <w:rPr>
-                                <w:noProof/>
-                              </w:rPr>
-                              <w:t>13</w:t>
-                            </w:r>
-                            <w:r>
-                              <w:rPr>
-                                <w:noProof/>
-                              </w:rPr>
-                              <w:fldChar w:fldCharType="end"/>
-                            </w:r>
+                            <w:fldSimple w:instr=" SEQ Obrázok \* ARABIC ">
+                              <w:r>
+                                <w:rPr>
+                                  <w:noProof/>
+                                </w:rPr>
+                                <w:t>13</w:t>
+                              </w:r>
+                            </w:fldSimple>
                             <w:r>
                               <w:t xml:space="preserve"> </w:t>
                             </w:r>
@@ -15258,27 +14918,14 @@
                       <w:r>
                         <w:t xml:space="preserve">Obrázok </w:t>
                       </w:r>
-                      <w:r>
-                        <w:fldChar w:fldCharType="begin"/>
-                      </w:r>
-                      <w:r>
-                        <w:instrText xml:space="preserve"> SEQ Obrázok \* ARABIC </w:instrText>
-                      </w:r>
-                      <w:r>
-                        <w:fldChar w:fldCharType="separate"/>
-                      </w:r>
-                      <w:r>
-                        <w:rPr>
-                          <w:noProof/>
-                        </w:rPr>
-                        <w:t>13</w:t>
-                      </w:r>
-                      <w:r>
-                        <w:rPr>
-                          <w:noProof/>
-                        </w:rPr>
-                        <w:fldChar w:fldCharType="end"/>
-                      </w:r>
+                      <w:fldSimple w:instr=" SEQ Obrázok \* ARABIC ">
+                        <w:r>
+                          <w:rPr>
+                            <w:noProof/>
+                          </w:rPr>
+                          <w:t>13</w:t>
+                        </w:r>
+                      </w:fldSimple>
                       <w:r>
                         <w:t xml:space="preserve"> </w:t>
                       </w:r>
@@ -15540,27 +15187,14 @@
                             <w:r>
                               <w:t xml:space="preserve">Obrázok </w:t>
                             </w:r>
-                            <w:r>
-                              <w:fldChar w:fldCharType="begin"/>
-                            </w:r>
-                            <w:r>
-                              <w:instrText xml:space="preserve"> SEQ Obrázok \* ARABIC </w:instrText>
-                            </w:r>
-                            <w:r>
-                              <w:fldChar w:fldCharType="separate"/>
-                            </w:r>
-                            <w:r>
-                              <w:rPr>
-                                <w:noProof/>
-                              </w:rPr>
-                              <w:t>14</w:t>
-                            </w:r>
-                            <w:r>
-                              <w:rPr>
-                                <w:noProof/>
-                              </w:rPr>
-                              <w:fldChar w:fldCharType="end"/>
-                            </w:r>
+                            <w:fldSimple w:instr=" SEQ Obrázok \* ARABIC ">
+                              <w:r>
+                                <w:rPr>
+                                  <w:noProof/>
+                                </w:rPr>
+                                <w:t>14</w:t>
+                              </w:r>
+                            </w:fldSimple>
                             <w:r>
                               <w:t xml:space="preserve"> </w:t>
                             </w:r>
@@ -15606,27 +15240,14 @@
                       <w:r>
                         <w:t xml:space="preserve">Obrázok </w:t>
                       </w:r>
-                      <w:r>
-                        <w:fldChar w:fldCharType="begin"/>
-                      </w:r>
-                      <w:r>
-                        <w:instrText xml:space="preserve"> SEQ Obrázok \* ARABIC </w:instrText>
-                      </w:r>
-                      <w:r>
-                        <w:fldChar w:fldCharType="separate"/>
-                      </w:r>
-                      <w:r>
-                        <w:rPr>
-                          <w:noProof/>
-                        </w:rPr>
-                        <w:t>14</w:t>
-                      </w:r>
-                      <w:r>
-                        <w:rPr>
-                          <w:noProof/>
-                        </w:rPr>
-                        <w:fldChar w:fldCharType="end"/>
-                      </w:r>
+                      <w:fldSimple w:instr=" SEQ Obrázok \* ARABIC ">
+                        <w:r>
+                          <w:rPr>
+                            <w:noProof/>
+                          </w:rPr>
+                          <w:t>14</w:t>
+                        </w:r>
+                      </w:fldSimple>
                       <w:r>
                         <w:t xml:space="preserve"> </w:t>
                       </w:r>
@@ -15863,27 +15484,14 @@
                             <w:r>
                               <w:t xml:space="preserve">Obrázok </w:t>
                             </w:r>
-                            <w:r>
-                              <w:fldChar w:fldCharType="begin"/>
-                            </w:r>
-                            <w:r>
-                              <w:instrText xml:space="preserve"> SEQ Obrázok \* ARABIC </w:instrText>
-                            </w:r>
-                            <w:r>
-                              <w:fldChar w:fldCharType="separate"/>
-                            </w:r>
-                            <w:r>
-                              <w:rPr>
-                                <w:noProof/>
-                              </w:rPr>
-                              <w:t>15</w:t>
-                            </w:r>
-                            <w:r>
-                              <w:rPr>
-                                <w:noProof/>
-                              </w:rPr>
-                              <w:fldChar w:fldCharType="end"/>
-                            </w:r>
+                            <w:fldSimple w:instr=" SEQ Obrázok \* ARABIC ">
+                              <w:r>
+                                <w:rPr>
+                                  <w:noProof/>
+                                </w:rPr>
+                                <w:t>15</w:t>
+                              </w:r>
+                            </w:fldSimple>
                             <w:r>
                               <w:t xml:space="preserve"> Graf predikcie úmrtí z </w:t>
                             </w:r>
@@ -15932,27 +15540,14 @@
                       <w:r>
                         <w:t xml:space="preserve">Obrázok </w:t>
                       </w:r>
-                      <w:r>
-                        <w:fldChar w:fldCharType="begin"/>
-                      </w:r>
-                      <w:r>
-                        <w:instrText xml:space="preserve"> SEQ Obrázok \* ARABIC </w:instrText>
-                      </w:r>
-                      <w:r>
-                        <w:fldChar w:fldCharType="separate"/>
-                      </w:r>
-                      <w:r>
-                        <w:rPr>
-                          <w:noProof/>
-                        </w:rPr>
-                        <w:t>15</w:t>
-                      </w:r>
-                      <w:r>
-                        <w:rPr>
-                          <w:noProof/>
-                        </w:rPr>
-                        <w:fldChar w:fldCharType="end"/>
-                      </w:r>
+                      <w:fldSimple w:instr=" SEQ Obrázok \* ARABIC ">
+                        <w:r>
+                          <w:rPr>
+                            <w:noProof/>
+                          </w:rPr>
+                          <w:t>15</w:t>
+                        </w:r>
+                      </w:fldSimple>
                       <w:r>
                         <w:t xml:space="preserve"> Graf predikcie úmrtí z </w:t>
                       </w:r>
@@ -16054,23 +15649,7 @@
           <w:i/>
           <w:iCs/>
         </w:rPr>
-        <w:t xml:space="preserve">(Spracoval: Marek </w:t>
-      </w:r>
-      <w:proofErr w:type="spellStart"/>
-      <w:r>
-        <w:rPr>
-          <w:i/>
-          <w:iCs/>
-        </w:rPr>
-        <w:t>Kačmár</w:t>
-      </w:r>
-      <w:proofErr w:type="spellEnd"/>
-      <w:r>
-        <w:rPr>
-          <w:i/>
-          <w:iCs/>
-        </w:rPr>
-        <w:t>)</w:t>
+        <w:t>(Spracoval: Marek Kačmár)</w:t>
       </w:r>
     </w:p>
     <w:p>
@@ -16196,27 +15775,14 @@
                             <w:r>
                               <w:t xml:space="preserve">Obrázok </w:t>
                             </w:r>
-                            <w:r>
-                              <w:fldChar w:fldCharType="begin"/>
-                            </w:r>
-                            <w:r>
-                              <w:instrText xml:space="preserve"> SEQ Obrázok \* ARABIC </w:instrText>
-                            </w:r>
-                            <w:r>
-                              <w:fldChar w:fldCharType="separate"/>
-                            </w:r>
-                            <w:r>
-                              <w:rPr>
-                                <w:noProof/>
-                              </w:rPr>
-                              <w:t>16</w:t>
-                            </w:r>
-                            <w:r>
-                              <w:rPr>
-                                <w:noProof/>
-                              </w:rPr>
-                              <w:fldChar w:fldCharType="end"/>
-                            </w:r>
+                            <w:fldSimple w:instr=" SEQ Obrázok \* ARABIC ">
+                              <w:r>
+                                <w:rPr>
+                                  <w:noProof/>
+                                </w:rPr>
+                                <w:t>16</w:t>
+                              </w:r>
+                            </w:fldSimple>
                             <w:r>
                               <w:t xml:space="preserve"> Graf predikcie kompletne zaočkovaných</w:t>
                             </w:r>
@@ -16259,27 +15825,14 @@
                       <w:r>
                         <w:t xml:space="preserve">Obrázok </w:t>
                       </w:r>
-                      <w:r>
-                        <w:fldChar w:fldCharType="begin"/>
-                      </w:r>
-                      <w:r>
-                        <w:instrText xml:space="preserve"> SEQ Obrázok \* ARABIC </w:instrText>
-                      </w:r>
-                      <w:r>
-                        <w:fldChar w:fldCharType="separate"/>
-                      </w:r>
-                      <w:r>
-                        <w:rPr>
-                          <w:noProof/>
-                        </w:rPr>
-                        <w:t>16</w:t>
-                      </w:r>
-                      <w:r>
-                        <w:rPr>
-                          <w:noProof/>
-                        </w:rPr>
-                        <w:fldChar w:fldCharType="end"/>
-                      </w:r>
+                      <w:fldSimple w:instr=" SEQ Obrázok \* ARABIC ">
+                        <w:r>
+                          <w:rPr>
+                            <w:noProof/>
+                          </w:rPr>
+                          <w:t>16</w:t>
+                        </w:r>
+                      </w:fldSimple>
                       <w:r>
                         <w:t xml:space="preserve"> Graf predikcie kompletne zaočkovaných</w:t>
                       </w:r>
@@ -16554,31 +16107,18 @@
       <w:r>
         <w:t xml:space="preserve">Obrázok </w:t>
       </w:r>
-      <w:r>
-        <w:fldChar w:fldCharType="begin"/>
-      </w:r>
-      <w:r>
-        <w:instrText xml:space="preserve"> SEQ Obrázok \* ARABIC </w:instrText>
-      </w:r>
-      <w:r>
-        <w:fldChar w:fldCharType="separate"/>
-      </w:r>
-      <w:r>
-        <w:rPr>
-          <w:noProof/>
-        </w:rPr>
-        <w:t>17</w:t>
-      </w:r>
-      <w:r>
-        <w:rPr>
-          <w:noProof/>
-        </w:rPr>
-        <w:fldChar w:fldCharType="end"/>
-      </w:r>
+      <w:fldSimple w:instr=" SEQ Obrázok \* ARABIC ">
+        <w:r>
+          <w:rPr>
+            <w:noProof/>
+          </w:rPr>
+          <w:t>17</w:t>
+        </w:r>
+      </w:fldSimple>
       <w:r>
         <w:t xml:space="preserve"> Graf celkových hospitalizácií</w:t>
       </w:r>
-      <w:bookmarkEnd w:id="0"/>
+      <w:bookmarkEnd w:id="1"/>
       <w:bookmarkEnd w:id="114"/>
     </w:p>
     <w:p/>
@@ -16735,27 +16275,14 @@
                             <w:r>
                               <w:t xml:space="preserve">Obrázok </w:t>
                             </w:r>
-                            <w:r>
-                              <w:fldChar w:fldCharType="begin"/>
-                            </w:r>
-                            <w:r>
-                              <w:instrText xml:space="preserve"> SEQ Obrázok \* ARABIC </w:instrText>
-                            </w:r>
-                            <w:r>
-                              <w:fldChar w:fldCharType="separate"/>
-                            </w:r>
-                            <w:r>
-                              <w:rPr>
-                                <w:noProof/>
-                              </w:rPr>
-                              <w:t>18</w:t>
-                            </w:r>
-                            <w:r>
-                              <w:rPr>
-                                <w:noProof/>
-                              </w:rPr>
-                              <w:fldChar w:fldCharType="end"/>
-                            </w:r>
+                            <w:fldSimple w:instr=" SEQ Obrázok \* ARABIC ">
+                              <w:r>
+                                <w:rPr>
+                                  <w:noProof/>
+                                </w:rPr>
+                                <w:t>18</w:t>
+                              </w:r>
+                            </w:fldSimple>
                             <w:r>
                               <w:t xml:space="preserve"> Graf </w:t>
                             </w:r>
@@ -16802,27 +16329,14 @@
                       <w:r>
                         <w:t xml:space="preserve">Obrázok </w:t>
                       </w:r>
-                      <w:r>
-                        <w:fldChar w:fldCharType="begin"/>
-                      </w:r>
-                      <w:r>
-                        <w:instrText xml:space="preserve"> SEQ Obrázok \* ARABIC </w:instrText>
-                      </w:r>
-                      <w:r>
-                        <w:fldChar w:fldCharType="separate"/>
-                      </w:r>
-                      <w:r>
-                        <w:rPr>
-                          <w:noProof/>
-                        </w:rPr>
-                        <w:t>18</w:t>
-                      </w:r>
-                      <w:r>
-                        <w:rPr>
-                          <w:noProof/>
-                        </w:rPr>
-                        <w:fldChar w:fldCharType="end"/>
-                      </w:r>
+                      <w:fldSimple w:instr=" SEQ Obrázok \* ARABIC ">
+                        <w:r>
+                          <w:rPr>
+                            <w:noProof/>
+                          </w:rPr>
+                          <w:t>18</w:t>
+                        </w:r>
+                      </w:fldSimple>
                       <w:r>
                         <w:t xml:space="preserve"> Graf </w:t>
                       </w:r>
@@ -17455,24 +16969,14 @@
       <w:r>
         <w:t xml:space="preserve">Tabuľka </w:t>
       </w:r>
-      <w:r>
-        <w:fldChar w:fldCharType="begin"/>
-      </w:r>
-      <w:r>
-        <w:instrText xml:space="preserve"> SEQ Tabuľka \* ARABIC </w:instrText>
-      </w:r>
-      <w:r>
-        <w:fldChar w:fldCharType="separate"/>
-      </w:r>
-      <w:r>
-        <w:rPr>
-          <w:noProof/>
-        </w:rPr>
-        <w:t>1</w:t>
-      </w:r>
-      <w:r>
-        <w:fldChar w:fldCharType="end"/>
-      </w:r>
+      <w:fldSimple w:instr=" SEQ Tabuľka \* ARABIC ">
+        <w:r>
+          <w:rPr>
+            <w:noProof/>
+          </w:rPr>
+          <w:t>1</w:t>
+        </w:r>
+      </w:fldSimple>
       <w:r>
         <w:t xml:space="preserve"> </w:t>
       </w:r>
@@ -17514,21 +17018,7 @@
           <w:i/>
           <w:iCs/>
         </w:rPr>
-        <w:t xml:space="preserve">(Spracoval: Juraj Puszter, </w:t>
-      </w:r>
-      <w:r>
-        <w:rPr>
-          <w:i/>
-          <w:iCs/>
-        </w:rPr>
-        <w:t>Filip Frank, Viet Quoc Le</w:t>
-      </w:r>
-      <w:r>
-        <w:rPr>
-          <w:i/>
-          <w:iCs/>
-        </w:rPr>
-        <w:t>)</w:t>
+        <w:t>(Spracoval: Juraj Puszter, Filip Frank, Viet Quoc Le)</w:t>
       </w:r>
     </w:p>
     <w:p>
@@ -17731,25 +17221,7 @@
             <w:rPr>
               <w:rFonts w:ascii="Cambria Math" w:hAnsi="Cambria Math"/>
             </w:rPr>
-            <m:t>kumulativneTesty=AgPoz</m:t>
-          </m:r>
-          <m:r>
-            <w:rPr>
-              <w:rFonts w:ascii="Cambria Math" w:hAnsi="Cambria Math"/>
-            </w:rPr>
-            <m:t>itiv</m:t>
-          </m:r>
-          <m:r>
-            <w:rPr>
-              <w:rFonts w:ascii="Cambria Math" w:hAnsi="Cambria Math"/>
-            </w:rPr>
-            <m:t>*2.68+PCRPoz</m:t>
-          </m:r>
-          <m:r>
-            <w:rPr>
-              <w:rFonts w:ascii="Cambria Math" w:hAnsi="Cambria Math"/>
-            </w:rPr>
-            <m:t>itiv</m:t>
+            <m:t>kumulativneTesty=AgPozitiv*2.68+PCRPozitiv</m:t>
           </m:r>
         </m:oMath>
       </m:oMathPara>
@@ -17763,24 +17235,14 @@
       <w:r>
         <w:t xml:space="preserve">Rovnica </w:t>
       </w:r>
-      <w:r>
-        <w:fldChar w:fldCharType="begin"/>
-      </w:r>
-      <w:r>
-        <w:instrText xml:space="preserve"> SEQ Rovnica \* ARABIC </w:instrText>
-      </w:r>
-      <w:r>
-        <w:fldChar w:fldCharType="separate"/>
-      </w:r>
-      <w:r>
-        <w:rPr>
-          <w:noProof/>
-        </w:rPr>
-        <w:t>4</w:t>
-      </w:r>
-      <w:r>
-        <w:fldChar w:fldCharType="end"/>
-      </w:r>
+      <w:fldSimple w:instr=" SEQ Rovnica \* ARABIC ">
+        <w:r>
+          <w:rPr>
+            <w:noProof/>
+          </w:rPr>
+          <w:t>4</w:t>
+        </w:r>
+      </w:fldSimple>
       <w:r>
         <w:t xml:space="preserve"> Výpočet kumulatívnych testov</w:t>
       </w:r>
@@ -17820,31 +17282,7 @@
             <w:rPr>
               <w:rFonts w:ascii="Cambria Math" w:hAnsi="Cambria Math"/>
             </w:rPr>
-            <m:t>celkovyPocet</m:t>
-          </m:r>
-          <m:r>
-            <w:rPr>
-              <w:rFonts w:ascii="Cambria Math" w:hAnsi="Cambria Math"/>
-            </w:rPr>
-            <m:t>=Ag</m:t>
-          </m:r>
-          <m:r>
-            <w:rPr>
-              <w:rFonts w:ascii="Cambria Math" w:hAnsi="Cambria Math"/>
-            </w:rPr>
-            <m:t>CelkomPocetTestov</m:t>
-          </m:r>
-          <m:r>
-            <w:rPr>
-              <w:rFonts w:ascii="Cambria Math" w:hAnsi="Cambria Math"/>
-            </w:rPr>
-            <m:t>*2.68+PCR</m:t>
-          </m:r>
-          <m:r>
-            <w:rPr>
-              <w:rFonts w:ascii="Cambria Math" w:hAnsi="Cambria Math"/>
-            </w:rPr>
-            <m:t>CelkomPocetTestov</m:t>
+            <m:t>celkovyPocet=AgCelkomPocetTestov*2.68+PCRCelkomPocetTestov</m:t>
           </m:r>
         </m:oMath>
       </m:oMathPara>
@@ -17858,24 +17296,14 @@
       <w:r>
         <w:t xml:space="preserve">Rovnica </w:t>
       </w:r>
-      <w:r>
-        <w:fldChar w:fldCharType="begin"/>
-      </w:r>
-      <w:r>
-        <w:instrText xml:space="preserve"> SEQ Rovnica \* ARABIC </w:instrText>
-      </w:r>
-      <w:r>
-        <w:fldChar w:fldCharType="separate"/>
-      </w:r>
-      <w:r>
-        <w:rPr>
-          <w:noProof/>
-        </w:rPr>
-        <w:t>5</w:t>
-      </w:r>
-      <w:r>
-        <w:fldChar w:fldCharType="end"/>
-      </w:r>
+      <w:fldSimple w:instr=" SEQ Rovnica \* ARABIC ">
+        <w:r>
+          <w:rPr>
+            <w:noProof/>
+          </w:rPr>
+          <w:t>5</w:t>
+        </w:r>
+      </w:fldSimple>
       <w:r>
         <w:t xml:space="preserve"> Výpočet celkového počtu</w:t>
       </w:r>
@@ -17920,19 +17348,7 @@
             <w:rPr>
               <w:rFonts w:ascii="Cambria Math" w:hAnsi="Cambria Math"/>
             </w:rPr>
-            <m:t>kumulativneTesty</m:t>
-          </m:r>
-          <m:r>
-            <w:rPr>
-              <w:rFonts w:ascii="Cambria Math" w:hAnsi="Cambria Math"/>
-            </w:rPr>
-            <m:t>%</m:t>
-          </m:r>
-          <m:r>
-            <w:rPr>
-              <w:rFonts w:ascii="Cambria Math" w:hAnsi="Cambria Math"/>
-            </w:rPr>
-            <m:t xml:space="preserve">= </m:t>
+            <m:t xml:space="preserve">kumulativneTesty%= </m:t>
           </m:r>
           <m:f>
             <m:fPr>
@@ -17978,24 +17394,14 @@
       <w:r>
         <w:t xml:space="preserve">Rovnica </w:t>
       </w:r>
-      <w:r>
-        <w:fldChar w:fldCharType="begin"/>
-      </w:r>
-      <w:r>
-        <w:instrText xml:space="preserve"> SEQ Rovnica \* ARABIC </w:instrText>
-      </w:r>
-      <w:r>
-        <w:fldChar w:fldCharType="separate"/>
-      </w:r>
-      <w:r>
-        <w:rPr>
-          <w:noProof/>
-        </w:rPr>
-        <w:t>6</w:t>
-      </w:r>
-      <w:r>
-        <w:fldChar w:fldCharType="end"/>
-      </w:r>
+      <w:fldSimple w:instr=" SEQ Rovnica \* ARABIC ">
+        <w:r>
+          <w:rPr>
+            <w:noProof/>
+          </w:rPr>
+          <w:t>6</w:t>
+        </w:r>
+      </w:fldSimple>
       <w:r>
         <w:t xml:space="preserve"> Výpočet </w:t>
       </w:r>
@@ -18055,7 +17461,39 @@
           <w:i/>
           <w:iCs/>
         </w:rPr>
-        <w:t xml:space="preserve">Filip Frank, Viet Quoc Le, Tomáš </w:t>
+        <w:t xml:space="preserve">Filip Frank, Viet </w:t>
+      </w:r>
+      <w:proofErr w:type="spellStart"/>
+      <w:r>
+        <w:rPr>
+          <w:i/>
+          <w:iCs/>
+        </w:rPr>
+        <w:t>Quoc</w:t>
+      </w:r>
+      <w:proofErr w:type="spellEnd"/>
+      <w:r>
+        <w:rPr>
+          <w:i/>
+          <w:iCs/>
+        </w:rPr>
+        <w:t xml:space="preserve"> </w:t>
+      </w:r>
+      <w:proofErr w:type="spellStart"/>
+      <w:r>
+        <w:rPr>
+          <w:i/>
+          <w:iCs/>
+        </w:rPr>
+        <w:t>Le</w:t>
+      </w:r>
+      <w:proofErr w:type="spellEnd"/>
+      <w:r>
+        <w:rPr>
+          <w:i/>
+          <w:iCs/>
+        </w:rPr>
+        <w:t xml:space="preserve">, Tomáš </w:t>
       </w:r>
       <w:proofErr w:type="spellStart"/>
       <w:r>
@@ -18178,24 +17616,14 @@
       <w:r>
         <w:t xml:space="preserve">Obrázok </w:t>
       </w:r>
-      <w:r>
-        <w:fldChar w:fldCharType="begin"/>
-      </w:r>
-      <w:r>
-        <w:instrText xml:space="preserve"> SEQ Obrázok \* ARABIC </w:instrText>
-      </w:r>
-      <w:r>
-        <w:fldChar w:fldCharType="separate"/>
-      </w:r>
-      <w:r>
-        <w:rPr>
-          <w:noProof/>
-        </w:rPr>
-        <w:t>19</w:t>
-      </w:r>
-      <w:r>
-        <w:fldChar w:fldCharType="end"/>
-      </w:r>
+      <w:fldSimple w:instr=" SEQ Obrázok \* ARABIC ">
+        <w:r>
+          <w:rPr>
+            <w:noProof/>
+          </w:rPr>
+          <w:t>19</w:t>
+        </w:r>
+      </w:fldSimple>
       <w:r>
         <w:t xml:space="preserve"> Predikcia hospitalizácií z (PCR, PCR%, Ag, Ag%)</w:t>
       </w:r>
@@ -18275,24 +17703,14 @@
       <w:r>
         <w:t xml:space="preserve">Obrázok </w:t>
       </w:r>
-      <w:r>
-        <w:fldChar w:fldCharType="begin"/>
-      </w:r>
-      <w:r>
-        <w:instrText xml:space="preserve"> SEQ Obrázok \* ARABIC </w:instrText>
-      </w:r>
-      <w:r>
-        <w:fldChar w:fldCharType="separate"/>
-      </w:r>
-      <w:r>
-        <w:rPr>
-          <w:noProof/>
-        </w:rPr>
-        <w:t>20</w:t>
-      </w:r>
-      <w:r>
-        <w:fldChar w:fldCharType="end"/>
-      </w:r>
+      <w:fldSimple w:instr=" SEQ Obrázok \* ARABIC ">
+        <w:r>
+          <w:rPr>
+            <w:noProof/>
+          </w:rPr>
+          <w:t>20</w:t>
+        </w:r>
+      </w:fldSimple>
       <w:bookmarkEnd w:id="128"/>
       <w:r>
         <w:t xml:space="preserve"> Predikcia hospitalizácií z (PCR%, Ag%)</w:t>
@@ -18368,24 +17786,14 @@
       <w:r>
         <w:t xml:space="preserve">Obrázok </w:t>
       </w:r>
-      <w:r>
-        <w:fldChar w:fldCharType="begin"/>
-      </w:r>
-      <w:r>
-        <w:instrText xml:space="preserve"> SEQ Obrázok \* ARABIC </w:instrText>
-      </w:r>
-      <w:r>
-        <w:fldChar w:fldCharType="separate"/>
-      </w:r>
-      <w:r>
-        <w:rPr>
-          <w:noProof/>
-        </w:rPr>
-        <w:t>21</w:t>
-      </w:r>
-      <w:r>
-        <w:fldChar w:fldCharType="end"/>
-      </w:r>
+      <w:fldSimple w:instr=" SEQ Obrázok \* ARABIC ">
+        <w:r>
+          <w:rPr>
+            <w:noProof/>
+          </w:rPr>
+          <w:t>21</w:t>
+        </w:r>
+      </w:fldSimple>
       <w:r>
         <w:t xml:space="preserve"> Predikcia hospitalizácií z (PCR, Ag)</w:t>
       </w:r>
@@ -18458,24 +17866,14 @@
       <w:r>
         <w:t xml:space="preserve">Obrázok </w:t>
       </w:r>
-      <w:r>
-        <w:fldChar w:fldCharType="begin"/>
-      </w:r>
-      <w:r>
-        <w:instrText xml:space="preserve"> SEQ Obrázok \* ARABIC </w:instrText>
-      </w:r>
-      <w:r>
-        <w:fldChar w:fldCharType="separate"/>
-      </w:r>
-      <w:r>
-        <w:rPr>
-          <w:noProof/>
-        </w:rPr>
-        <w:t>22</w:t>
-      </w:r>
-      <w:r>
-        <w:fldChar w:fldCharType="end"/>
-      </w:r>
+      <w:fldSimple w:instr=" SEQ Obrázok \* ARABIC ">
+        <w:r>
+          <w:rPr>
+            <w:noProof/>
+          </w:rPr>
+          <w:t>22</w:t>
+        </w:r>
+      </w:fldSimple>
       <w:r>
         <w:t xml:space="preserve"> Predikcia hospitalizácií z (kumulatívny testy, kumulatívny testy %)</w:t>
       </w:r>
@@ -18891,24 +18289,14 @@
       <w:r>
         <w:t xml:space="preserve">Tabuľka </w:t>
       </w:r>
-      <w:r>
-        <w:fldChar w:fldCharType="begin"/>
-      </w:r>
-      <w:r>
-        <w:instrText xml:space="preserve"> SEQ Tabuľka \* ARABIC </w:instrText>
-      </w:r>
-      <w:r>
-        <w:fldChar w:fldCharType="separate"/>
-      </w:r>
-      <w:r>
-        <w:rPr>
-          <w:noProof/>
-        </w:rPr>
-        <w:t>2</w:t>
-      </w:r>
-      <w:r>
-        <w:fldChar w:fldCharType="end"/>
-      </w:r>
+      <w:fldSimple w:instr=" SEQ Tabuľka \* ARABIC ">
+        <w:r>
+          <w:rPr>
+            <w:noProof/>
+          </w:rPr>
+          <w:t>2</w:t>
+        </w:r>
+      </w:fldSimple>
       <w:r>
         <w:t xml:space="preserve"> </w:t>
       </w:r>
@@ -19044,64 +18432,91 @@
           <w:iCs/>
           <w:lang w:val="en-US"/>
         </w:rPr>
-        <w:t xml:space="preserve">: Juraj Puszter, </w:t>
-      </w:r>
+        <w:t xml:space="preserve">: </w:t>
+      </w:r>
+      <w:proofErr w:type="spellStart"/>
       <w:r>
         <w:rPr>
           <w:i/>
           <w:iCs/>
           <w:lang w:val="en-US"/>
         </w:rPr>
-        <w:t xml:space="preserve">Adam </w:t>
-      </w:r>
-      <w:proofErr w:type="spellStart"/>
+        <w:t>Juraj</w:t>
+      </w:r>
+      <w:proofErr w:type="spellEnd"/>
       <w:r>
         <w:rPr>
           <w:i/>
           <w:iCs/>
           <w:lang w:val="en-US"/>
         </w:rPr>
-        <w:t>Voz</w:t>
-      </w:r>
-      <w:proofErr w:type="spellEnd"/>
-      <w:r>
-        <w:rPr>
-          <w:i/>
-          <w:iCs/>
-        </w:rPr>
-        <w:t xml:space="preserve">ár, Branislav </w:t>
+        <w:t xml:space="preserve"> </w:t>
       </w:r>
       <w:proofErr w:type="spellStart"/>
-      <w:r>
-        <w:rPr>
-          <w:i/>
-          <w:iCs/>
-        </w:rPr>
-        <w:t>Šipula</w:t>
-      </w:r>
-      <w:proofErr w:type="spellEnd"/>
-      <w:r>
-        <w:rPr>
-          <w:i/>
-          <w:iCs/>
-        </w:rPr>
-        <w:t xml:space="preserve">, Marek </w:t>
-      </w:r>
-      <w:proofErr w:type="spellStart"/>
-      <w:r>
-        <w:rPr>
-          <w:i/>
-          <w:iCs/>
-        </w:rPr>
-        <w:t>Kačmár</w:t>
-      </w:r>
-      <w:proofErr w:type="spellEnd"/>
       <w:r>
         <w:rPr>
           <w:i/>
           <w:iCs/>
           <w:lang w:val="en-US"/>
         </w:rPr>
+        <w:t>Puszter</w:t>
+      </w:r>
+      <w:proofErr w:type="spellEnd"/>
+      <w:r>
+        <w:rPr>
+          <w:i/>
+          <w:iCs/>
+          <w:lang w:val="en-US"/>
+        </w:rPr>
+        <w:t xml:space="preserve">, </w:t>
+      </w:r>
+      <w:r>
+        <w:rPr>
+          <w:i/>
+          <w:iCs/>
+          <w:lang w:val="en-US"/>
+        </w:rPr>
+        <w:t xml:space="preserve">Adam </w:t>
+      </w:r>
+      <w:proofErr w:type="spellStart"/>
+      <w:r>
+        <w:rPr>
+          <w:i/>
+          <w:iCs/>
+          <w:lang w:val="en-US"/>
+        </w:rPr>
+        <w:t>Voz</w:t>
+      </w:r>
+      <w:proofErr w:type="spellEnd"/>
+      <w:r>
+        <w:rPr>
+          <w:i/>
+          <w:iCs/>
+        </w:rPr>
+        <w:t xml:space="preserve">ár, Branislav </w:t>
+      </w:r>
+      <w:proofErr w:type="spellStart"/>
+      <w:r>
+        <w:rPr>
+          <w:i/>
+          <w:iCs/>
+        </w:rPr>
+        <w:t>Šipula</w:t>
+      </w:r>
+      <w:proofErr w:type="spellEnd"/>
+      <w:r>
+        <w:rPr>
+          <w:i/>
+          <w:iCs/>
+        </w:rPr>
+        <w:t>, Marek Kačmár</w:t>
+      </w:r>
+      <w:r>
+        <w:rPr>
+          <w:i/>
+          <w:iCs/>
+          <w:lang w:val="en-US"/>
+        </w:rPr>
         <w:t>)</w:t>
       </w:r>
     </w:p>
@@ -19170,10 +18585,10 @@
           <w:noProof/>
         </w:rPr>
         <w:drawing>
-          <wp:inline distT="0" distB="0" distL="0" distR="0" wp14:anchorId="55912AFF" wp14:editId="7F0E0E19">
-            <wp:extent cx="5579745" cy="2618740"/>
+          <wp:inline distT="0" distB="0" distL="0" distR="0" wp14:anchorId="5758BC2F" wp14:editId="2B5DD0B4">
+            <wp:extent cx="5579745" cy="2613660"/>
             <wp:effectExtent l="0" t="0" r="1905" b="0"/>
-            <wp:docPr id="34" name="Obrázok 34"/>
+            <wp:docPr id="32" name="Obrázok 32"/>
             <wp:cNvGraphicFramePr>
               <a:graphicFrameLocks xmlns:a="http://schemas.openxmlformats.org/drawingml/2006/main" noChangeAspect="1"/>
             </wp:cNvGraphicFramePr>
@@ -19181,11 +18596,17 @@
               <a:graphicData uri="http://schemas.openxmlformats.org/drawingml/2006/picture">
                 <pic:pic xmlns:pic="http://schemas.openxmlformats.org/drawingml/2006/picture">
                   <pic:nvPicPr>
-                    <pic:cNvPr id="1" name=""/>
+                    <pic:cNvPr id="32" name="Obrázok 32"/>
                     <pic:cNvPicPr/>
                   </pic:nvPicPr>
                   <pic:blipFill>
-                    <a:blip r:embed="rId57"/>
+                    <a:blip r:embed="rId57">
+                      <a:extLst>
+                        <a:ext uri="{28A0092B-C50C-407E-A947-70E740481C1C}">
+                          <a14:useLocalDpi xmlns:a14="http://schemas.microsoft.com/office/drawing/2010/main" val="0"/>
+                        </a:ext>
+                      </a:extLst>
+                    </a:blip>
                     <a:stretch>
                       <a:fillRect/>
                     </a:stretch>
@@ -19193,7 +18614,7 @@
                   <pic:spPr>
                     <a:xfrm>
                       <a:off x="0" y="0"/>
-                      <a:ext cx="5579745" cy="2618740"/>
+                      <a:ext cx="5579745" cy="2613660"/>
                     </a:xfrm>
                     <a:prstGeom prst="rect">
                       <a:avLst/>
@@ -19215,27 +18636,14 @@
       <w:r>
         <w:t xml:space="preserve">Obrázok </w:t>
       </w:r>
-      <w:r>
-        <w:fldChar w:fldCharType="begin"/>
-      </w:r>
-      <w:r>
-        <w:instrText xml:space="preserve"> SEQ Obrázok \* ARABIC </w:instrText>
-      </w:r>
-      <w:r>
-        <w:fldChar w:fldCharType="separate"/>
-      </w:r>
-      <w:r>
-        <w:rPr>
-          <w:noProof/>
-        </w:rPr>
-        <w:t>23</w:t>
-      </w:r>
-      <w:r>
-        <w:rPr>
-          <w:noProof/>
-        </w:rPr>
-        <w:fldChar w:fldCharType="end"/>
-      </w:r>
+      <w:fldSimple w:instr=" SEQ Obrázok \* ARABIC ">
+        <w:r>
+          <w:rPr>
+            <w:noProof/>
+          </w:rPr>
+          <w:t>23</w:t>
+        </w:r>
+      </w:fldSimple>
       <w:r>
         <w:t xml:space="preserve"> Graf predikcie hospitalizácii z parametrov Ag, Ag%, PCR, PCR%</w:t>
       </w:r>
@@ -19253,10 +18661,10 @@
         </w:rPr>
         <w:lastRenderedPageBreak/>
         <w:drawing>
-          <wp:inline distT="0" distB="0" distL="0" distR="0" wp14:anchorId="05E1EDCD" wp14:editId="4CA61199">
-            <wp:extent cx="5579745" cy="2600325"/>
-            <wp:effectExtent l="0" t="0" r="1905" b="9525"/>
-            <wp:docPr id="36" name="Obrázok 36"/>
+          <wp:inline distT="0" distB="0" distL="0" distR="0" wp14:anchorId="09676C46" wp14:editId="038E856D">
+            <wp:extent cx="5579745" cy="2613660"/>
+            <wp:effectExtent l="0" t="0" r="1905" b="0"/>
+            <wp:docPr id="50" name="Obrázok 50"/>
             <wp:cNvGraphicFramePr>
               <a:graphicFrameLocks xmlns:a="http://schemas.openxmlformats.org/drawingml/2006/main" noChangeAspect="1"/>
             </wp:cNvGraphicFramePr>
@@ -19264,11 +18672,17 @@
               <a:graphicData uri="http://schemas.openxmlformats.org/drawingml/2006/picture">
                 <pic:pic xmlns:pic="http://schemas.openxmlformats.org/drawingml/2006/picture">
                   <pic:nvPicPr>
-                    <pic:cNvPr id="1" name=""/>
+                    <pic:cNvPr id="50" name="Obrázok 50"/>
                     <pic:cNvPicPr/>
                   </pic:nvPicPr>
                   <pic:blipFill>
-                    <a:blip r:embed="rId58"/>
+                    <a:blip r:embed="rId58">
+                      <a:extLst>
+                        <a:ext uri="{28A0092B-C50C-407E-A947-70E740481C1C}">
+                          <a14:useLocalDpi xmlns:a14="http://schemas.microsoft.com/office/drawing/2010/main" val="0"/>
+                        </a:ext>
+                      </a:extLst>
+                    </a:blip>
                     <a:stretch>
                       <a:fillRect/>
                     </a:stretch>
@@ -19276,7 +18690,7 @@
                   <pic:spPr>
                     <a:xfrm>
                       <a:off x="0" y="0"/>
-                      <a:ext cx="5579745" cy="2600325"/>
+                      <a:ext cx="5579745" cy="2613660"/>
                     </a:xfrm>
                     <a:prstGeom prst="rect">
                       <a:avLst/>
@@ -19298,27 +18712,14 @@
       <w:r>
         <w:t xml:space="preserve">Obrázok </w:t>
       </w:r>
-      <w:r>
-        <w:fldChar w:fldCharType="begin"/>
-      </w:r>
-      <w:r>
-        <w:instrText xml:space="preserve"> SEQ Obrázok \* ARABIC </w:instrText>
-      </w:r>
-      <w:r>
-        <w:fldChar w:fldCharType="separate"/>
-      </w:r>
-      <w:r>
-        <w:rPr>
-          <w:noProof/>
-        </w:rPr>
-        <w:t>24</w:t>
-      </w:r>
-      <w:r>
-        <w:rPr>
-          <w:noProof/>
-        </w:rPr>
-        <w:fldChar w:fldCharType="end"/>
-      </w:r>
+      <w:fldSimple w:instr=" SEQ Obrázok \* ARABIC ">
+        <w:r>
+          <w:rPr>
+            <w:noProof/>
+          </w:rPr>
+          <w:t>24</w:t>
+        </w:r>
+      </w:fldSimple>
       <w:r>
         <w:t xml:space="preserve"> Graf predikcie hospitalizácii z parametrov Ag%, PCR%</w:t>
       </w:r>
@@ -19334,10 +18735,10 @@
           <w:noProof/>
         </w:rPr>
         <w:drawing>
-          <wp:inline distT="0" distB="0" distL="0" distR="0" wp14:anchorId="7514B7B2" wp14:editId="7DB864EF">
-            <wp:extent cx="5579745" cy="2604770"/>
-            <wp:effectExtent l="0" t="0" r="1905" b="5080"/>
-            <wp:docPr id="44" name="Obrázok 44"/>
+          <wp:inline distT="0" distB="0" distL="0" distR="0" wp14:anchorId="393E0D0D" wp14:editId="6962A45E">
+            <wp:extent cx="5579745" cy="2613660"/>
+            <wp:effectExtent l="0" t="0" r="1905" b="0"/>
+            <wp:docPr id="51" name="Obrázok 51"/>
             <wp:cNvGraphicFramePr>
               <a:graphicFrameLocks xmlns:a="http://schemas.openxmlformats.org/drawingml/2006/main" noChangeAspect="1"/>
             </wp:cNvGraphicFramePr>
@@ -19345,11 +18746,17 @@
               <a:graphicData uri="http://schemas.openxmlformats.org/drawingml/2006/picture">
                 <pic:pic xmlns:pic="http://schemas.openxmlformats.org/drawingml/2006/picture">
                   <pic:nvPicPr>
-                    <pic:cNvPr id="1" name=""/>
+                    <pic:cNvPr id="51" name="Obrázok 51"/>
                     <pic:cNvPicPr/>
                   </pic:nvPicPr>
                   <pic:blipFill>
-                    <a:blip r:embed="rId59"/>
+                    <a:blip r:embed="rId59">
+                      <a:extLst>
+                        <a:ext uri="{28A0092B-C50C-407E-A947-70E740481C1C}">
+                          <a14:useLocalDpi xmlns:a14="http://schemas.microsoft.com/office/drawing/2010/main" val="0"/>
+                        </a:ext>
+                      </a:extLst>
+                    </a:blip>
                     <a:stretch>
                       <a:fillRect/>
                     </a:stretch>
@@ -19357,7 +18764,7 @@
                   <pic:spPr>
                     <a:xfrm>
                       <a:off x="0" y="0"/>
-                      <a:ext cx="5579745" cy="2604770"/>
+                      <a:ext cx="5579745" cy="2613660"/>
                     </a:xfrm>
                     <a:prstGeom prst="rect">
                       <a:avLst/>
@@ -19379,30 +18786,14 @@
       <w:r>
         <w:t xml:space="preserve">Obrázok </w:t>
       </w:r>
-      <w:r>
-        <w:fldChar w:fldCharType="begin"/>
-      </w:r>
-      <w:r>
-        <w:instrText xml:space="preserve"> SEQ Obrázok \* ARABIC</w:instrText>
-      </w:r>
-      <w:r>
-        <w:instrText xml:space="preserve"> </w:instrText>
-      </w:r>
-      <w:r>
-        <w:fldChar w:fldCharType="separate"/>
-      </w:r>
-      <w:r>
-        <w:rPr>
-          <w:noProof/>
-        </w:rPr>
-        <w:t>25</w:t>
-      </w:r>
-      <w:r>
-        <w:rPr>
-          <w:noProof/>
-        </w:rPr>
-        <w:fldChar w:fldCharType="end"/>
-      </w:r>
+      <w:fldSimple w:instr=" SEQ Obrázok \* ARABIC ">
+        <w:r>
+          <w:rPr>
+            <w:noProof/>
+          </w:rPr>
+          <w:t>25</w:t>
+        </w:r>
+      </w:fldSimple>
       <w:r>
         <w:t xml:space="preserve"> Graf predikcie hospitalizácií z parametrov Ag, PCR</w:t>
       </w:r>
@@ -19420,10 +18811,10 @@
         </w:rPr>
         <w:lastRenderedPageBreak/>
         <w:drawing>
-          <wp:inline distT="0" distB="0" distL="0" distR="0" wp14:anchorId="080AE8B2" wp14:editId="59853A25">
-            <wp:extent cx="5579745" cy="2598420"/>
+          <wp:inline distT="0" distB="0" distL="0" distR="0" wp14:anchorId="755A705E" wp14:editId="7459077F">
+            <wp:extent cx="5579745" cy="2613660"/>
             <wp:effectExtent l="0" t="0" r="1905" b="0"/>
-            <wp:docPr id="45" name="Obrázok 45"/>
+            <wp:docPr id="52" name="Obrázok 52"/>
             <wp:cNvGraphicFramePr>
               <a:graphicFrameLocks xmlns:a="http://schemas.openxmlformats.org/drawingml/2006/main" noChangeAspect="1"/>
             </wp:cNvGraphicFramePr>
@@ -19431,11 +18822,17 @@
               <a:graphicData uri="http://schemas.openxmlformats.org/drawingml/2006/picture">
                 <pic:pic xmlns:pic="http://schemas.openxmlformats.org/drawingml/2006/picture">
                   <pic:nvPicPr>
-                    <pic:cNvPr id="1" name=""/>
+                    <pic:cNvPr id="52" name="Obrázok 52"/>
                     <pic:cNvPicPr/>
                   </pic:nvPicPr>
                   <pic:blipFill>
-                    <a:blip r:embed="rId60"/>
+                    <a:blip r:embed="rId60">
+                      <a:extLst>
+                        <a:ext uri="{28A0092B-C50C-407E-A947-70E740481C1C}">
+                          <a14:useLocalDpi xmlns:a14="http://schemas.microsoft.com/office/drawing/2010/main" val="0"/>
+                        </a:ext>
+                      </a:extLst>
+                    </a:blip>
                     <a:stretch>
                       <a:fillRect/>
                     </a:stretch>
@@ -19443,7 +18840,7 @@
                   <pic:spPr>
                     <a:xfrm>
                       <a:off x="0" y="0"/>
-                      <a:ext cx="5579745" cy="2598420"/>
+                      <a:ext cx="5579745" cy="2613660"/>
                     </a:xfrm>
                     <a:prstGeom prst="rect">
                       <a:avLst/>
@@ -19465,27 +18862,14 @@
       <w:r>
         <w:t xml:space="preserve">Obrázok </w:t>
       </w:r>
-      <w:r>
-        <w:fldChar w:fldCharType="begin"/>
-      </w:r>
-      <w:r>
-        <w:instrText xml:space="preserve"> SEQ Obrázok \* ARABIC </w:instrText>
-      </w:r>
-      <w:r>
-        <w:fldChar w:fldCharType="separate"/>
-      </w:r>
-      <w:r>
-        <w:rPr>
-          <w:noProof/>
-        </w:rPr>
-        <w:t>26</w:t>
-      </w:r>
-      <w:r>
-        <w:rPr>
-          <w:noProof/>
-        </w:rPr>
-        <w:fldChar w:fldCharType="end"/>
-      </w:r>
+      <w:fldSimple w:instr=" SEQ Obrázok \* ARABIC ">
+        <w:r>
+          <w:rPr>
+            <w:noProof/>
+          </w:rPr>
+          <w:t>26</w:t>
+        </w:r>
+      </w:fldSimple>
       <w:r>
         <w:t xml:space="preserve"> Graf predikcie hospitalizácií z parametrov kumulatívne testy, kumulatívne testy%</w:t>
       </w:r>
@@ -19689,7 +19073,7 @@
               <w:t>240</w:t>
             </w:r>
             <w:r>
-              <w:t>5</w:t>
+              <w:t>9</w:t>
             </w:r>
           </w:p>
         </w:tc>
@@ -19711,7 +19095,7 @@
               <w:rPr>
                 <w:lang w:val="en-US"/>
               </w:rPr>
-              <w:t>73.663</w:t>
+              <w:t>87.793</w:t>
             </w:r>
           </w:p>
         </w:tc>
@@ -19773,7 +19157,7 @@
               <w:jc w:val="center"/>
             </w:pPr>
             <w:r>
-              <w:t>72.236</w:t>
+              <w:t>87.364</w:t>
             </w:r>
           </w:p>
         </w:tc>
@@ -19835,7 +19219,7 @@
               <w:jc w:val="center"/>
             </w:pPr>
             <w:r>
-              <w:t>73.118</w:t>
+              <w:t>86.863</w:t>
             </w:r>
           </w:p>
         </w:tc>
@@ -19897,7 +19281,7 @@
               <w:jc w:val="center"/>
             </w:pPr>
             <w:r>
-              <w:t>76.002</w:t>
+              <w:t>89.773</w:t>
             </w:r>
           </w:p>
         </w:tc>
@@ -19912,24 +19296,14 @@
       <w:r>
         <w:t xml:space="preserve">Tabuľka </w:t>
       </w:r>
-      <w:r>
-        <w:fldChar w:fldCharType="begin"/>
-      </w:r>
-      <w:r>
-        <w:instrText xml:space="preserve"> SEQ Tabuľka \* ARABIC </w:instrText>
-      </w:r>
-      <w:r>
-        <w:fldChar w:fldCharType="separate"/>
-      </w:r>
-      <w:r>
-        <w:rPr>
-          <w:noProof/>
-        </w:rPr>
-        <w:t>3</w:t>
-      </w:r>
-      <w:r>
-        <w:fldChar w:fldCharType="end"/>
-      </w:r>
+      <w:fldSimple w:instr=" SEQ Tabuľka \* ARABIC ">
+        <w:r>
+          <w:rPr>
+            <w:noProof/>
+          </w:rPr>
+          <w:t>3</w:t>
+        </w:r>
+      </w:fldSimple>
       <w:r>
         <w:t xml:space="preserve"> </w:t>
       </w:r>
@@ -20177,19 +19551,8 @@
           <w:bdr w:val="none" w:sz="0" w:space="0" w:color="auto" w:frame="1"/>
           <w:lang w:eastAsia="sk-SK"/>
         </w:rPr>
-        <w:t xml:space="preserve">Marek </w:t>
-      </w:r>
-      <w:proofErr w:type="spellStart"/>
-      <w:r>
-        <w:rPr>
-          <w:b/>
-          <w:bCs/>
-          <w:bdr w:val="none" w:sz="0" w:space="0" w:color="auto" w:frame="1"/>
-          <w:lang w:eastAsia="sk-SK"/>
-        </w:rPr>
-        <w:t>Kačmár</w:t>
-      </w:r>
-      <w:proofErr w:type="spellEnd"/>
+        <w:t>Marek Kačmár</w:t>
+      </w:r>
       <w:r>
         <w:rPr>
           <w:lang w:eastAsia="sk-SK"/>
@@ -21388,8 +20751,31 @@
               <w:szCs w:val="24"/>
               <w:lang w:val="en-US" w:eastAsia="sk-SK"/>
             </w:rPr>
-            <w:t xml:space="preserve">, Aurélien </w:t>
+            <w:t xml:space="preserve">, </w:t>
           </w:r>
+          <w:proofErr w:type="spellStart"/>
+          <w:r>
+            <w:rPr>
+              <w:b/>
+              <w:bCs/>
+              <w:sz w:val="24"/>
+              <w:szCs w:val="24"/>
+              <w:lang w:val="en-US" w:eastAsia="sk-SK"/>
+            </w:rPr>
+            <w:t>Aurélien</w:t>
+          </w:r>
+          <w:proofErr w:type="spellEnd"/>
+          <w:r>
+            <w:rPr>
+              <w:b/>
+              <w:bCs/>
+              <w:sz w:val="24"/>
+              <w:szCs w:val="24"/>
+              <w:lang w:val="en-US" w:eastAsia="sk-SK"/>
+            </w:rPr>
+            <w:t xml:space="preserve"> </w:t>
+          </w:r>
+          <w:proofErr w:type="spellStart"/>
           <w:proofErr w:type="gramStart"/>
           <w:r>
             <w:rPr>
@@ -21401,6 +20787,7 @@
             </w:rPr>
             <w:t>Bellet</w:t>
           </w:r>
+          <w:proofErr w:type="spellEnd"/>
           <w:proofErr w:type="gramEnd"/>
           <w:r>
             <w:rPr>
@@ -22379,13 +21766,7 @@
           <w:rPr>
             <w:noProof/>
           </w:rPr>
-          <w:t>I</w:t>
-        </w:r>
-        <w:r>
-          <w:rPr>
-            <w:noProof/>
-          </w:rPr>
-          <w:t>I</w:t>
+          <w:t>II</w:t>
         </w:r>
         <w:r>
           <w:rPr>
@@ -26346,6 +25727,7 @@
   <w:style w:type="character" w:default="1" w:styleId="Predvolenpsmoodseku">
     <w:name w:val="Default Paragraph Font"/>
     <w:uiPriority w:val="1"/>
+    <w:semiHidden/>
     <w:unhideWhenUsed/>
   </w:style>
   <w:style w:type="table" w:default="1" w:styleId="Normlnatabuka">
@@ -27462,7 +26844,7 @@
 <w:fonts xmlns:mc="http://schemas.openxmlformats.org/markup-compatibility/2006" xmlns:r="http://schemas.openxmlformats.org/officeDocument/2006/relationships" xmlns:w="http://schemas.openxmlformats.org/wordprocessingml/2006/main" xmlns:w14="http://schemas.microsoft.com/office/word/2010/wordml" xmlns:w15="http://schemas.microsoft.com/office/word/2012/wordml" xmlns:w16cex="http://schemas.microsoft.com/office/word/2018/wordml/cex" xmlns:w16cid="http://schemas.microsoft.com/office/word/2016/wordml/cid" xmlns:w16="http://schemas.microsoft.com/office/word/2018/wordml" xmlns:w16sdtdh="http://schemas.microsoft.com/office/word/2020/wordml/sdtdatahash" xmlns:w16se="http://schemas.microsoft.com/office/word/2015/wordml/symex" mc:Ignorable="w14 w15 w16se w16cid w16 w16cex w16sdtdh">
   <w:font w:name="Times New Roman">
     <w:panose1 w:val="02020603050405020304"/>
-    <w:charset w:val="00"/>
+    <w:charset w:val="EE"/>
     <w:family w:val="roman"/>
     <w:pitch w:val="variable"/>
     <w:sig w:usb0="E0002EFF" w:usb1="C000785B" w:usb2="00000009" w:usb3="00000000" w:csb0="000001FF" w:csb1="00000000"/>
@@ -27476,7 +26858,7 @@
   </w:font>
   <w:font w:name="Courier New">
     <w:panose1 w:val="02070309020205020404"/>
-    <w:charset w:val="00"/>
+    <w:charset w:val="EE"/>
     <w:family w:val="modern"/>
     <w:pitch w:val="fixed"/>
     <w:sig w:usb0="E0002EFF" w:usb1="C0007843" w:usb2="00000009" w:usb3="00000000" w:csb0="000001FF" w:csb1="00000000"/>
@@ -27490,21 +26872,21 @@
   </w:font>
   <w:font w:name="Calibri">
     <w:panose1 w:val="020F0502020204030204"/>
-    <w:charset w:val="00"/>
+    <w:charset w:val="EE"/>
     <w:family w:val="swiss"/>
     <w:pitch w:val="variable"/>
     <w:sig w:usb0="E4002EFF" w:usb1="C000247B" w:usb2="00000009" w:usb3="00000000" w:csb0="000001FF" w:csb1="00000000"/>
   </w:font>
   <w:font w:name="Calibri Light">
     <w:panose1 w:val="020F0302020204030204"/>
-    <w:charset w:val="00"/>
+    <w:charset w:val="EE"/>
     <w:family w:val="swiss"/>
     <w:pitch w:val="variable"/>
     <w:sig w:usb0="E4002EFF" w:usb1="C000247B" w:usb2="00000009" w:usb3="00000000" w:csb0="000001FF" w:csb1="00000000"/>
   </w:font>
   <w:font w:name="Arial">
     <w:panose1 w:val="020B0604020202020204"/>
-    <w:charset w:val="00"/>
+    <w:charset w:val="EE"/>
     <w:family w:val="swiss"/>
     <w:pitch w:val="variable"/>
     <w:sig w:usb0="E0002EFF" w:usb1="C000785B" w:usb2="00000009" w:usb3="00000000" w:csb0="000001FF" w:csb1="00000000"/>
@@ -27518,7 +26900,7 @@
   </w:font>
   <w:font w:name="Cambria Math">
     <w:panose1 w:val="02040503050406030204"/>
-    <w:charset w:val="00"/>
+    <w:charset w:val="EE"/>
     <w:family w:val="roman"/>
     <w:pitch w:val="variable"/>
     <w:sig w:usb0="E00006FF" w:usb1="420024FF" w:usb2="02000000" w:usb3="00000000" w:csb0="0000019F" w:csb1="00000000"/>
@@ -27991,6 +27373,7 @@
     <w:rsid w:val="0033120D"/>
     <w:rsid w:val="003B4B86"/>
     <w:rsid w:val="003B691E"/>
+    <w:rsid w:val="004301C3"/>
     <w:rsid w:val="004A2FC9"/>
     <w:rsid w:val="004A4A88"/>
     <w:rsid w:val="004F7143"/>
@@ -29314,6 +28697,13 @@
 </file>
 
 <file path=customXml/item1.xml><?xml version="1.0" encoding="utf-8"?>
+<tns:customPropertyEditors xmlns:tns="http://schemas.microsoft.com/office/2006/customDocumentInformationPanel">
+  <tns:showOnOpen>false</tns:showOnOpen>
+  <tns:defaultPropertyEditorNamespace>Standard properties</tns:defaultPropertyEditorNamespace>
+</tns:customPropertyEditors>
+</file>
+
+<file path=customXml/item2.xml><?xml version="1.0" encoding="utf-8"?>
 <b:Sources xmlns:b="http://schemas.openxmlformats.org/officeDocument/2006/bibliography" xmlns="http://schemas.openxmlformats.org/officeDocument/2006/bibliography" SelectedStyle="\ISO690.XSL" StyleName="ISO 690 – první prvek a datum" Version="1987">
   <b:Source>
     <b:Tag>Nik21</b:Tag>
@@ -29783,25 +29173,18 @@
 </b:Sources>
 </file>
 
-<file path=customXml/item2.xml><?xml version="1.0" encoding="utf-8"?>
-<tns:customPropertyEditors xmlns:tns="http://schemas.microsoft.com/office/2006/customDocumentInformationPanel">
-  <tns:showOnOpen>false</tns:showOnOpen>
-  <tns:defaultPropertyEditorNamespace>Standard properties</tns:defaultPropertyEditorNamespace>
-</tns:customPropertyEditors>
+<file path=customXml/itemProps1.xml><?xml version="1.0" encoding="utf-8"?>
+<ds:datastoreItem xmlns:ds="http://schemas.openxmlformats.org/officeDocument/2006/customXml" ds:itemID="{75EDBFD0-BBAC-4566-9C67-CE4E0F2888F6}">
+  <ds:schemaRefs>
+    <ds:schemaRef ds:uri="http://schemas.microsoft.com/office/2006/customDocumentInformationPanel"/>
+  </ds:schemaRefs>
+</ds:datastoreItem>
 </file>
 
-<file path=customXml/itemProps1.xml><?xml version="1.0" encoding="utf-8"?>
+<file path=customXml/itemProps2.xml><?xml version="1.0" encoding="utf-8"?>
 <ds:datastoreItem xmlns:ds="http://schemas.openxmlformats.org/officeDocument/2006/customXml" ds:itemID="{1FA94A6C-F1B7-4A8D-B4F4-8F00B5F9F424}">
   <ds:schemaRefs>
     <ds:schemaRef ds:uri="http://schemas.openxmlformats.org/officeDocument/2006/bibliography"/>
   </ds:schemaRefs>
 </ds:datastoreItem>
-</file>
-
-<file path=customXml/itemProps2.xml><?xml version="1.0" encoding="utf-8"?>
-<ds:datastoreItem xmlns:ds="http://schemas.openxmlformats.org/officeDocument/2006/customXml" ds:itemID="{75EDBFD0-BBAC-4566-9C67-CE4E0F2888F6}">
-  <ds:schemaRefs>
-    <ds:schemaRef ds:uri="http://schemas.microsoft.com/office/2006/customDocumentInformationPanel"/>
-  </ds:schemaRefs>
-</ds:datastoreItem>
 </file>
</xml_diff>